<commit_message>
Adding season 2 episode-1
</commit_message>
<xml_diff>
--- a/TailwindCss.docx
+++ b/TailwindCss.docx
@@ -9,7 +9,6 @@
           <w:color w:val="FF0000"/>
           <w:sz w:val="48"/>
           <w:szCs w:val="48"/>
-          <w:rtl/>
         </w:rPr>
       </w:pPr>
       <w:r>
@@ -38,13 +37,13 @@
                     <pic:cNvPicPr/>
                   </pic:nvPicPr>
                   <pic:blipFill>
-                    <a:blip r:embed="rId5" cstate="print">
+                    <a:blip r:embed="rId6" cstate="print">
                       <a:extLst>
                         <a:ext uri="{28A0092B-C50C-407E-A947-70E740481C1C}">
                           <a14:useLocalDpi xmlns:a14="http://schemas.microsoft.com/office/drawing/2010/main" val="0"/>
                         </a:ext>
                         <a:ext uri="{96DAC541-7B7A-43D3-8B79-37D633B846F1}">
-                          <asvg:svgBlip xmlns:asvg="http://schemas.microsoft.com/office/drawing/2016/SVG/main" r:embed="rId6"/>
+                          <asvg:svgBlip xmlns:asvg="http://schemas.microsoft.com/office/drawing/2016/SVG/main" r:embed="rId7"/>
                         </a:ext>
                       </a:extLst>
                     </a:blip>
@@ -66,6 +65,14 @@
             </a:graphic>
           </wp:inline>
         </w:drawing>
+      </w:r>
+      <w:r>
+        <w:rPr>
+          <w:color w:val="FF0000"/>
+          <w:sz w:val="48"/>
+          <w:szCs w:val="48"/>
+        </w:rPr>
+        <w:t xml:space="preserve"> </w:t>
       </w:r>
     </w:p>
     <w:p>
@@ -219,7 +226,7 @@
           </mc:Choice>
           <mc:Fallback>
             <w:pict>
-              <v:line w14:anchorId="79FCC362" id="Straight Connector 3" o:spid="_x0000_s1026" style="position:absolute;left:0;text-align:left;z-index:251659264;visibility:visible;mso-wrap-style:square;mso-wrap-distance-left:9pt;mso-wrap-distance-top:0;mso-wrap-distance-right:9pt;mso-wrap-distance-bottom:0;mso-position-horizontal:absolute;mso-position-horizontal-relative:text;mso-position-vertical:absolute;mso-position-vertical-relative:text" from="-25.8pt,-15.05pt" to="478.2pt,-15.05pt" o:gfxdata="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" strokecolor="#4472c4 [3204]" strokeweight=".5pt">
+              <v:line w14:anchorId="74943E62" id="Straight Connector 3" o:spid="_x0000_s1026" style="position:absolute;left:0;text-align:left;z-index:251659264;visibility:visible;mso-wrap-style:square;mso-wrap-distance-left:9pt;mso-wrap-distance-top:0;mso-wrap-distance-right:9pt;mso-wrap-distance-bottom:0;mso-position-horizontal:absolute;mso-position-horizontal-relative:text;mso-position-vertical:absolute;mso-position-vertical-relative:text" from="-25.8pt,-15.05pt" to="478.2pt,-15.05pt" o:gfxdata="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" strokecolor="#4472c4 [3204]" strokeweight=".5pt">
                 <v:stroke joinstyle="miter"/>
               </v:line>
             </w:pict>
@@ -602,7 +609,7 @@
                     <pic:cNvPicPr/>
                   </pic:nvPicPr>
                   <pic:blipFill>
-                    <a:blip r:embed="rId7">
+                    <a:blip r:embed="rId8">
                       <a:extLst>
                         <a:ext uri="{28A0092B-C50C-407E-A947-70E740481C1C}">
                           <a14:useLocalDpi xmlns:a14="http://schemas.microsoft.com/office/drawing/2010/main" val="0"/>
@@ -716,7 +723,7 @@
                     <pic:cNvPicPr/>
                   </pic:nvPicPr>
                   <pic:blipFill>
-                    <a:blip r:embed="rId8">
+                    <a:blip r:embed="rId9">
                       <a:extLst>
                         <a:ext uri="{28A0092B-C50C-407E-A947-70E740481C1C}">
                           <a14:useLocalDpi xmlns:a14="http://schemas.microsoft.com/office/drawing/2010/main" val="0"/>
@@ -1254,7 +1261,7 @@
                     <pic:cNvPicPr/>
                   </pic:nvPicPr>
                   <pic:blipFill>
-                    <a:blip r:embed="rId9">
+                    <a:blip r:embed="rId10">
                       <a:extLst>
                         <a:ext uri="{28A0092B-C50C-407E-A947-70E740481C1C}">
                           <a14:useLocalDpi xmlns:a14="http://schemas.microsoft.com/office/drawing/2010/main" val="0"/>
@@ -1466,7 +1473,7 @@
                     <pic:cNvPicPr/>
                   </pic:nvPicPr>
                   <pic:blipFill>
-                    <a:blip r:embed="rId10" cstate="print">
+                    <a:blip r:embed="rId11" cstate="print">
                       <a:extLst>
                         <a:ext uri="{28A0092B-C50C-407E-A947-70E740481C1C}">
                           <a14:useLocalDpi xmlns:a14="http://schemas.microsoft.com/office/drawing/2010/main" val="0"/>
@@ -1655,7 +1662,7 @@
                     <pic:cNvPicPr/>
                   </pic:nvPicPr>
                   <pic:blipFill>
-                    <a:blip r:embed="rId11">
+                    <a:blip r:embed="rId12">
                       <a:extLst>
                         <a:ext uri="{28A0092B-C50C-407E-A947-70E740481C1C}">
                           <a14:useLocalDpi xmlns:a14="http://schemas.microsoft.com/office/drawing/2010/main" val="0"/>
@@ -1707,7 +1714,7 @@
                     <pic:cNvPicPr/>
                   </pic:nvPicPr>
                   <pic:blipFill>
-                    <a:blip r:embed="rId12">
+                    <a:blip r:embed="rId13">
                       <a:extLst>
                         <a:ext uri="{28A0092B-C50C-407E-A947-70E740481C1C}">
                           <a14:useLocalDpi xmlns:a14="http://schemas.microsoft.com/office/drawing/2010/main" val="0"/>
@@ -2177,7 +2184,7 @@
                     <pic:cNvPicPr/>
                   </pic:nvPicPr>
                   <pic:blipFill>
-                    <a:blip r:embed="rId13">
+                    <a:blip r:embed="rId14">
                       <a:extLst>
                         <a:ext uri="{28A0092B-C50C-407E-A947-70E740481C1C}">
                           <a14:useLocalDpi xmlns:a14="http://schemas.microsoft.com/office/drawing/2010/main" val="0"/>
@@ -2831,7 +2838,7 @@
                     <pic:cNvPicPr/>
                   </pic:nvPicPr>
                   <pic:blipFill>
-                    <a:blip r:embed="rId14">
+                    <a:blip r:embed="rId15">
                       <a:extLst>
                         <a:ext uri="{28A0092B-C50C-407E-A947-70E740481C1C}">
                           <a14:useLocalDpi xmlns:a14="http://schemas.microsoft.com/office/drawing/2010/main" val="0"/>
@@ -2950,7 +2957,7 @@
                     <pic:cNvPicPr/>
                   </pic:nvPicPr>
                   <pic:blipFill>
-                    <a:blip r:embed="rId15">
+                    <a:blip r:embed="rId16">
                       <a:extLst>
                         <a:ext uri="{28A0092B-C50C-407E-A947-70E740481C1C}">
                           <a14:useLocalDpi xmlns:a14="http://schemas.microsoft.com/office/drawing/2010/main" val="0"/>
@@ -3068,7 +3075,7 @@
                     <pic:cNvPicPr/>
                   </pic:nvPicPr>
                   <pic:blipFill>
-                    <a:blip r:embed="rId16">
+                    <a:blip r:embed="rId17">
                       <a:extLst>
                         <a:ext uri="{28A0092B-C50C-407E-A947-70E740481C1C}">
                           <a14:useLocalDpi xmlns:a14="http://schemas.microsoft.com/office/drawing/2010/main" val="0"/>
@@ -3182,7 +3189,7 @@
                     <pic:cNvPicPr/>
                   </pic:nvPicPr>
                   <pic:blipFill>
-                    <a:blip r:embed="rId17">
+                    <a:blip r:embed="rId18">
                       <a:extLst>
                         <a:ext uri="{28A0092B-C50C-407E-A947-70E740481C1C}">
                           <a14:useLocalDpi xmlns:a14="http://schemas.microsoft.com/office/drawing/2010/main" val="0"/>
@@ -3223,7 +3230,6 @@
       <w:pPr>
         <w:jc w:val="both"/>
         <w:rPr>
-          <w:rFonts w:hint="cs"/>
           <w:color w:val="000000" w:themeColor="text1"/>
           <w:sz w:val="36"/>
           <w:szCs w:val="36"/>
@@ -3238,6 +3244,678 @@
         </w:rPr>
         <w:t>codenight.ir</w:t>
       </w:r>
+    </w:p>
+    <w:p>
+      <w:pPr>
+        <w:jc w:val="both"/>
+        <w:rPr>
+          <w:color w:val="FF0000"/>
+          <w:sz w:val="48"/>
+          <w:szCs w:val="48"/>
+          <w:rtl/>
+        </w:rPr>
+      </w:pPr>
+      <w:r>
+        <w:rPr>
+          <w:rFonts w:hint="cs"/>
+          <w:color w:val="FF0000"/>
+          <w:sz w:val="48"/>
+          <w:szCs w:val="48"/>
+          <w:rtl/>
+        </w:rPr>
+        <w:lastRenderedPageBreak/>
+        <w:t>فصل دوم : نصب تلویند وآماده سازی محیط توسعه در فریم وک های مختلف</w:t>
+      </w:r>
+    </w:p>
+    <w:p>
+      <w:pPr>
+        <w:jc w:val="both"/>
+        <w:rPr>
+          <w:color w:val="FF0000"/>
+          <w:sz w:val="48"/>
+          <w:szCs w:val="48"/>
+          <w:rtl/>
+        </w:rPr>
+      </w:pPr>
+    </w:p>
+    <w:p>
+      <w:pPr>
+        <w:jc w:val="center"/>
+        <w:rPr>
+          <w:color w:val="FF0000"/>
+          <w:sz w:val="52"/>
+          <w:szCs w:val="52"/>
+          <w:rtl/>
+        </w:rPr>
+      </w:pPr>
+      <w:r>
+        <w:rPr>
+          <w:rFonts w:hint="cs"/>
+          <w:color w:val="FF0000"/>
+          <w:sz w:val="52"/>
+          <w:szCs w:val="52"/>
+          <w:rtl/>
+        </w:rPr>
+        <w:t>توضیح کلی و نحوه این فصل</w:t>
+      </w:r>
+    </w:p>
+    <w:p>
+      <w:pPr>
+        <w:rPr>
+          <w:color w:val="000000" w:themeColor="text1"/>
+          <w:sz w:val="36"/>
+          <w:szCs w:val="36"/>
+          <w:rtl/>
+        </w:rPr>
+      </w:pPr>
+      <w:r>
+        <w:rPr>
+          <w:rFonts w:hint="cs"/>
+          <w:color w:val="000000" w:themeColor="text1"/>
+          <w:sz w:val="36"/>
+          <w:szCs w:val="36"/>
+          <w:rtl/>
+        </w:rPr>
+        <w:t>توی این فصل اکستیشن ها و مواردی که توی کد ادیتور مون نیاز داریم میپردازیم  ونصب میکنیم و اگه نرم افزاری  روی  کامپیوترمون لازم است نصب میکنیم. و درقدم بعدی تلویند رو به پروژه خودمون اضافه میکنیم.</w:t>
+      </w:r>
+    </w:p>
+    <w:p>
+      <w:pPr>
+        <w:rPr>
+          <w:color w:val="000000" w:themeColor="text1"/>
+          <w:sz w:val="36"/>
+          <w:szCs w:val="36"/>
+          <w:rtl/>
+        </w:rPr>
+      </w:pPr>
+    </w:p>
+    <w:p>
+      <w:pPr>
+        <w:rPr>
+          <w:color w:val="000000" w:themeColor="text1"/>
+          <w:sz w:val="36"/>
+          <w:szCs w:val="36"/>
+          <w:rtl/>
+        </w:rPr>
+      </w:pPr>
+      <w:r>
+        <w:rPr>
+          <w:rFonts w:hint="cs"/>
+          <w:color w:val="000000" w:themeColor="text1"/>
+          <w:sz w:val="36"/>
+          <w:szCs w:val="36"/>
+          <w:rtl/>
+        </w:rPr>
+        <w:t xml:space="preserve">نکته ای که هست ما توی طول این دوره تلویند رو روی </w:t>
+      </w:r>
+      <w:r>
+        <w:rPr>
+          <w:color w:val="000000" w:themeColor="text1"/>
+          <w:sz w:val="36"/>
+          <w:szCs w:val="36"/>
+        </w:rPr>
+        <w:t xml:space="preserve">html , </w:t>
+      </w:r>
+      <w:proofErr w:type="spellStart"/>
+      <w:r>
+        <w:rPr>
+          <w:color w:val="000000" w:themeColor="text1"/>
+          <w:sz w:val="36"/>
+          <w:szCs w:val="36"/>
+        </w:rPr>
+        <w:t>css</w:t>
+      </w:r>
+      <w:proofErr w:type="spellEnd"/>
+      <w:r>
+        <w:rPr>
+          <w:rFonts w:hint="cs"/>
+          <w:color w:val="000000" w:themeColor="text1"/>
+          <w:sz w:val="36"/>
+          <w:szCs w:val="36"/>
+          <w:rtl/>
+        </w:rPr>
+        <w:t xml:space="preserve"> خالی نصب و کار میکنیم . اما اگه خودتون به فریم ورک های دیگه مثل </w:t>
+      </w:r>
+      <w:r>
+        <w:rPr>
+          <w:color w:val="000000" w:themeColor="text1"/>
+          <w:sz w:val="36"/>
+          <w:szCs w:val="36"/>
+        </w:rPr>
+        <w:t xml:space="preserve">react , next , </w:t>
+      </w:r>
+      <w:proofErr w:type="spellStart"/>
+      <w:r>
+        <w:rPr>
+          <w:color w:val="000000" w:themeColor="text1"/>
+          <w:sz w:val="36"/>
+          <w:szCs w:val="36"/>
+        </w:rPr>
+        <w:t>nuxt</w:t>
+      </w:r>
+      <w:proofErr w:type="spellEnd"/>
+      <w:r>
+        <w:rPr>
+          <w:color w:val="000000" w:themeColor="text1"/>
+          <w:sz w:val="36"/>
+          <w:szCs w:val="36"/>
+        </w:rPr>
+        <w:t xml:space="preserve"> ,…</w:t>
+      </w:r>
+      <w:r>
+        <w:rPr>
+          <w:rFonts w:hint="cs"/>
+          <w:color w:val="000000" w:themeColor="text1"/>
+          <w:sz w:val="36"/>
+          <w:szCs w:val="36"/>
+          <w:rtl/>
+        </w:rPr>
+        <w:t xml:space="preserve"> تسلط دارید اموزش نصب تلویند روی اون ها هم هست توی داکیومیشن اصلی تلویند و توی دوره </w:t>
+      </w:r>
+    </w:p>
+    <w:p>
+      <w:pPr>
+        <w:rPr>
+          <w:color w:val="000000" w:themeColor="text1"/>
+          <w:sz w:val="36"/>
+          <w:szCs w:val="36"/>
+          <w:rtl/>
+        </w:rPr>
+      </w:pPr>
+      <w:r>
+        <w:rPr>
+          <w:rFonts w:hint="cs"/>
+          <w:color w:val="000000" w:themeColor="text1"/>
+          <w:sz w:val="36"/>
+          <w:szCs w:val="36"/>
+          <w:rtl/>
+        </w:rPr>
+        <w:t xml:space="preserve">پس ما تلویند رو روی پروژه خالی </w:t>
+      </w:r>
+      <w:r>
+        <w:rPr>
+          <w:color w:val="000000" w:themeColor="text1"/>
+          <w:sz w:val="36"/>
+          <w:szCs w:val="36"/>
+        </w:rPr>
+        <w:t xml:space="preserve">html , </w:t>
+      </w:r>
+      <w:proofErr w:type="spellStart"/>
+      <w:r>
+        <w:rPr>
+          <w:color w:val="000000" w:themeColor="text1"/>
+          <w:sz w:val="36"/>
+          <w:szCs w:val="36"/>
+        </w:rPr>
+        <w:t>css</w:t>
+      </w:r>
+      <w:proofErr w:type="spellEnd"/>
+      <w:r>
+        <w:rPr>
+          <w:color w:val="000000" w:themeColor="text1"/>
+          <w:sz w:val="36"/>
+          <w:szCs w:val="36"/>
+        </w:rPr>
+        <w:t xml:space="preserve"> </w:t>
+      </w:r>
+      <w:r>
+        <w:rPr>
+          <w:rFonts w:hint="cs"/>
+          <w:color w:val="000000" w:themeColor="text1"/>
+          <w:sz w:val="36"/>
+          <w:szCs w:val="36"/>
+          <w:rtl/>
+        </w:rPr>
+        <w:t xml:space="preserve">  نصب میکنیم </w:t>
+      </w:r>
+      <w:r>
+        <w:rPr>
+          <w:color w:val="000000" w:themeColor="text1"/>
+          <w:sz w:val="36"/>
+          <w:szCs w:val="36"/>
+        </w:rPr>
+        <w:t xml:space="preserve"> tailwind CL</w:t>
+      </w:r>
+      <w:r>
+        <w:rPr>
+          <w:color w:val="000000" w:themeColor="text1"/>
+          <w:sz w:val="36"/>
+          <w:szCs w:val="36"/>
+        </w:rPr>
+        <w:t xml:space="preserve">I </w:t>
+      </w:r>
+      <w:r>
+        <w:rPr>
+          <w:rFonts w:hint="cs"/>
+          <w:color w:val="000000" w:themeColor="text1"/>
+          <w:sz w:val="36"/>
+          <w:szCs w:val="36"/>
+          <w:rtl/>
+        </w:rPr>
+        <w:t xml:space="preserve"> رو نصب میکنیم .</w:t>
+      </w:r>
+    </w:p>
+    <w:p>
+      <w:pPr>
+        <w:rPr>
+          <w:color w:val="000000" w:themeColor="text1"/>
+          <w:sz w:val="36"/>
+          <w:szCs w:val="36"/>
+          <w:rtl/>
+        </w:rPr>
+      </w:pPr>
+      <w:r>
+        <w:rPr>
+          <w:rFonts w:hint="cs"/>
+          <w:color w:val="000000" w:themeColor="text1"/>
+          <w:sz w:val="36"/>
+          <w:szCs w:val="36"/>
+          <w:rtl/>
+        </w:rPr>
+        <w:t xml:space="preserve">البته که کارکرد تلویند روی </w:t>
+      </w:r>
+      <w:proofErr w:type="spellStart"/>
+      <w:r>
+        <w:rPr>
+          <w:color w:val="000000" w:themeColor="text1"/>
+          <w:sz w:val="36"/>
+          <w:szCs w:val="36"/>
+        </w:rPr>
+        <w:t>css</w:t>
+      </w:r>
+      <w:proofErr w:type="spellEnd"/>
+      <w:r>
+        <w:rPr>
+          <w:color w:val="000000" w:themeColor="text1"/>
+          <w:sz w:val="36"/>
+          <w:szCs w:val="36"/>
+        </w:rPr>
+        <w:t xml:space="preserve"> , html</w:t>
+      </w:r>
+      <w:r>
+        <w:rPr>
+          <w:rFonts w:hint="cs"/>
+          <w:color w:val="000000" w:themeColor="text1"/>
+          <w:sz w:val="36"/>
+          <w:szCs w:val="36"/>
+          <w:rtl/>
+        </w:rPr>
+        <w:t xml:space="preserve"> خالی با فریم ورک های </w:t>
+      </w:r>
+      <w:r>
+        <w:rPr>
+          <w:color w:val="000000" w:themeColor="text1"/>
+          <w:sz w:val="36"/>
+          <w:szCs w:val="36"/>
+        </w:rPr>
+        <w:t xml:space="preserve"> </w:t>
+      </w:r>
+      <w:proofErr w:type="spellStart"/>
+      <w:r>
+        <w:rPr>
+          <w:color w:val="000000" w:themeColor="text1"/>
+          <w:sz w:val="36"/>
+          <w:szCs w:val="36"/>
+        </w:rPr>
+        <w:t>js</w:t>
+      </w:r>
+      <w:proofErr w:type="spellEnd"/>
+      <w:r>
+        <w:rPr>
+          <w:color w:val="000000" w:themeColor="text1"/>
+          <w:sz w:val="36"/>
+          <w:szCs w:val="36"/>
+        </w:rPr>
+        <w:t xml:space="preserve"> </w:t>
+      </w:r>
+      <w:r>
+        <w:rPr>
+          <w:rFonts w:hint="cs"/>
+          <w:color w:val="000000" w:themeColor="text1"/>
+          <w:sz w:val="36"/>
+          <w:szCs w:val="36"/>
+          <w:rtl/>
+        </w:rPr>
+        <w:t xml:space="preserve"> فرقی نداره فقط فرایند نصبشون یکم باهم فرق دارند</w:t>
+      </w:r>
+      <w:r>
+        <w:rPr>
+          <w:color w:val="000000" w:themeColor="text1"/>
+          <w:sz w:val="36"/>
+          <w:szCs w:val="36"/>
+          <w:rtl/>
+        </w:rPr>
+        <w:tab/>
+      </w:r>
+    </w:p>
+    <w:p>
+      <w:pPr>
+        <w:rPr>
+          <w:color w:val="000000" w:themeColor="text1"/>
+          <w:sz w:val="36"/>
+          <w:szCs w:val="36"/>
+        </w:rPr>
+      </w:pPr>
+      <w:r>
+        <w:rPr>
+          <w:rFonts w:hint="cs"/>
+          <w:color w:val="000000" w:themeColor="text1"/>
+          <w:sz w:val="36"/>
+          <w:szCs w:val="36"/>
+          <w:rtl/>
+        </w:rPr>
+        <w:t>از طریق سایت خود تلویند قسمت داکیومیشن و قسمت نصب  میتونین نصب تلویند و دستورات نصب روی فریم ورک های مختلف رو میتوینن نصب کنین</w:t>
+      </w:r>
+    </w:p>
+    <w:p>
+      <w:pPr>
+        <w:pStyle w:val="ListParagraph"/>
+        <w:numPr>
+          <w:ilvl w:val="0"/>
+          <w:numId w:val="1"/>
+        </w:numPr>
+        <w:rPr>
+          <w:color w:val="000000" w:themeColor="text1"/>
+          <w:sz w:val="36"/>
+          <w:szCs w:val="36"/>
+        </w:rPr>
+      </w:pPr>
+      <w:r>
+        <w:rPr>
+          <w:rFonts w:hint="cs"/>
+          <w:color w:val="000000" w:themeColor="text1"/>
+          <w:sz w:val="36"/>
+          <w:szCs w:val="36"/>
+          <w:rtl/>
+        </w:rPr>
+        <w:t xml:space="preserve">وارد وب سایت </w:t>
+      </w:r>
+      <w:r>
+        <w:rPr>
+          <w:color w:val="000000" w:themeColor="text1"/>
+          <w:sz w:val="36"/>
+          <w:szCs w:val="36"/>
+        </w:rPr>
+        <w:t>tailwindcss.com</w:t>
+      </w:r>
+    </w:p>
+    <w:p>
+      <w:pPr>
+        <w:pStyle w:val="ListParagraph"/>
+        <w:numPr>
+          <w:ilvl w:val="0"/>
+          <w:numId w:val="1"/>
+        </w:numPr>
+        <w:rPr>
+          <w:color w:val="000000" w:themeColor="text1"/>
+          <w:sz w:val="36"/>
+          <w:szCs w:val="36"/>
+        </w:rPr>
+      </w:pPr>
+      <w:r>
+        <w:rPr>
+          <w:rFonts w:hint="cs"/>
+          <w:color w:val="000000" w:themeColor="text1"/>
+          <w:sz w:val="36"/>
+          <w:szCs w:val="36"/>
+          <w:rtl/>
+        </w:rPr>
+        <w:t xml:space="preserve">از منوی بالا وارد بخش </w:t>
+      </w:r>
+      <w:r>
+        <w:rPr>
+          <w:color w:val="000000" w:themeColor="text1"/>
+          <w:sz w:val="36"/>
+          <w:szCs w:val="36"/>
+        </w:rPr>
+        <w:t xml:space="preserve">DOC </w:t>
+      </w:r>
+      <w:r>
+        <w:rPr>
+          <w:rFonts w:hint="cs"/>
+          <w:color w:val="000000" w:themeColor="text1"/>
+          <w:sz w:val="36"/>
+          <w:szCs w:val="36"/>
+          <w:rtl/>
+        </w:rPr>
+        <w:t xml:space="preserve"> بشین داکیومیشن</w:t>
+      </w:r>
+    </w:p>
+    <w:p>
+      <w:pPr>
+        <w:pStyle w:val="ListParagraph"/>
+        <w:numPr>
+          <w:ilvl w:val="0"/>
+          <w:numId w:val="1"/>
+        </w:numPr>
+        <w:rPr>
+          <w:color w:val="000000" w:themeColor="text1"/>
+          <w:sz w:val="36"/>
+          <w:szCs w:val="36"/>
+        </w:rPr>
+      </w:pPr>
+      <w:r>
+        <w:rPr>
+          <w:rFonts w:hint="cs"/>
+          <w:color w:val="000000" w:themeColor="text1"/>
+          <w:sz w:val="36"/>
+          <w:szCs w:val="36"/>
+          <w:rtl/>
+        </w:rPr>
+        <w:t xml:space="preserve">از منوی سمت چپ  روی </w:t>
+      </w:r>
+      <w:r>
+        <w:rPr>
+          <w:color w:val="000000" w:themeColor="text1"/>
+          <w:sz w:val="36"/>
+          <w:szCs w:val="36"/>
+        </w:rPr>
+        <w:t xml:space="preserve">Getting Start </w:t>
+      </w:r>
+      <w:r>
+        <w:rPr>
+          <w:rFonts w:hint="cs"/>
+          <w:color w:val="000000" w:themeColor="text1"/>
+          <w:sz w:val="36"/>
+          <w:szCs w:val="36"/>
+          <w:rtl/>
+        </w:rPr>
+        <w:t xml:space="preserve"> بشن  صفحه ای که براتون میاد هم یه منو داره روی  </w:t>
+      </w:r>
+      <w:r>
+        <w:rPr>
+          <w:color w:val="000000" w:themeColor="text1"/>
+          <w:sz w:val="36"/>
+          <w:szCs w:val="36"/>
+        </w:rPr>
+        <w:t xml:space="preserve">Framework </w:t>
+      </w:r>
+      <w:proofErr w:type="spellStart"/>
+      <w:r>
+        <w:rPr>
+          <w:color w:val="000000" w:themeColor="text1"/>
+          <w:sz w:val="36"/>
+          <w:szCs w:val="36"/>
+        </w:rPr>
+        <w:t>Guids</w:t>
+      </w:r>
+      <w:proofErr w:type="spellEnd"/>
+      <w:r>
+        <w:rPr>
+          <w:color w:val="000000" w:themeColor="text1"/>
+          <w:sz w:val="36"/>
+          <w:szCs w:val="36"/>
+        </w:rPr>
+        <w:t xml:space="preserve"> </w:t>
+      </w:r>
+      <w:r>
+        <w:rPr>
+          <w:rFonts w:hint="cs"/>
+          <w:color w:val="000000" w:themeColor="text1"/>
+          <w:sz w:val="36"/>
+          <w:szCs w:val="36"/>
+          <w:rtl/>
+        </w:rPr>
+        <w:t xml:space="preserve"> بشن و لیست لایبری ها و کتاب خانه ها میاد</w:t>
+      </w:r>
+    </w:p>
+    <w:p>
+      <w:pPr>
+        <w:rPr>
+          <w:color w:val="000000" w:themeColor="text1"/>
+          <w:sz w:val="36"/>
+          <w:szCs w:val="36"/>
+          <w:rtl/>
+        </w:rPr>
+      </w:pPr>
+    </w:p>
+    <w:p>
+      <w:pPr>
+        <w:rPr>
+          <w:color w:val="000000" w:themeColor="text1"/>
+          <w:sz w:val="36"/>
+          <w:szCs w:val="36"/>
+          <w:rtl/>
+        </w:rPr>
+      </w:pPr>
+    </w:p>
+    <w:p>
+      <w:pPr>
+        <w:rPr>
+          <w:color w:val="000000" w:themeColor="text1"/>
+          <w:sz w:val="36"/>
+          <w:szCs w:val="36"/>
+          <w:rtl/>
+        </w:rPr>
+      </w:pPr>
+      <w:r>
+        <w:rPr>
+          <w:noProof/>
+          <w:color w:val="000000" w:themeColor="text1"/>
+          <w:sz w:val="36"/>
+          <w:szCs w:val="36"/>
+        </w:rPr>
+        <w:lastRenderedPageBreak/>
+        <w:drawing>
+          <wp:inline distT="0" distB="0" distL="0" distR="0" wp14:anchorId="3AACFE86" wp14:editId="26A504FE">
+            <wp:extent cx="6612299" cy="2947916"/>
+            <wp:effectExtent l="0" t="0" r="0" b="5080"/>
+            <wp:docPr id="18" name="Picture 18"/>
+            <wp:cNvGraphicFramePr>
+              <a:graphicFrameLocks xmlns:a="http://schemas.openxmlformats.org/drawingml/2006/main" noChangeAspect="1"/>
+            </wp:cNvGraphicFramePr>
+            <a:graphic xmlns:a="http://schemas.openxmlformats.org/drawingml/2006/main">
+              <a:graphicData uri="http://schemas.openxmlformats.org/drawingml/2006/picture">
+                <pic:pic xmlns:pic="http://schemas.openxmlformats.org/drawingml/2006/picture">
+                  <pic:nvPicPr>
+                    <pic:cNvPr id="18" name="Picture 18"/>
+                    <pic:cNvPicPr/>
+                  </pic:nvPicPr>
+                  <pic:blipFill>
+                    <a:blip r:embed="rId19">
+                      <a:extLst>
+                        <a:ext uri="{28A0092B-C50C-407E-A947-70E740481C1C}">
+                          <a14:useLocalDpi xmlns:a14="http://schemas.microsoft.com/office/drawing/2010/main" val="0"/>
+                        </a:ext>
+                      </a:extLst>
+                    </a:blip>
+                    <a:stretch>
+                      <a:fillRect/>
+                    </a:stretch>
+                  </pic:blipFill>
+                  <pic:spPr>
+                    <a:xfrm>
+                      <a:off x="0" y="0"/>
+                      <a:ext cx="6645649" cy="2962784"/>
+                    </a:xfrm>
+                    <a:prstGeom prst="rect">
+                      <a:avLst/>
+                    </a:prstGeom>
+                  </pic:spPr>
+                </pic:pic>
+              </a:graphicData>
+            </a:graphic>
+          </wp:inline>
+        </w:drawing>
+      </w:r>
+    </w:p>
+    <w:p>
+      <w:pPr>
+        <w:rPr>
+          <w:color w:val="000000" w:themeColor="text1"/>
+          <w:sz w:val="36"/>
+          <w:szCs w:val="36"/>
+          <w:rtl/>
+        </w:rPr>
+      </w:pPr>
+      <w:r>
+        <w:rPr>
+          <w:noProof/>
+          <w:color w:val="000000" w:themeColor="text1"/>
+          <w:sz w:val="36"/>
+          <w:szCs w:val="36"/>
+        </w:rPr>
+        <w:drawing>
+          <wp:inline distT="0" distB="0" distL="0" distR="0" wp14:anchorId="0F74FD44" wp14:editId="667FC08E">
+            <wp:extent cx="6541419" cy="2878821"/>
+            <wp:effectExtent l="0" t="0" r="0" b="0"/>
+            <wp:docPr id="19" name="Picture 19"/>
+            <wp:cNvGraphicFramePr>
+              <a:graphicFrameLocks xmlns:a="http://schemas.openxmlformats.org/drawingml/2006/main" noChangeAspect="1"/>
+            </wp:cNvGraphicFramePr>
+            <a:graphic xmlns:a="http://schemas.openxmlformats.org/drawingml/2006/main">
+              <a:graphicData uri="http://schemas.openxmlformats.org/drawingml/2006/picture">
+                <pic:pic xmlns:pic="http://schemas.openxmlformats.org/drawingml/2006/picture">
+                  <pic:nvPicPr>
+                    <pic:cNvPr id="19" name="Picture 19"/>
+                    <pic:cNvPicPr/>
+                  </pic:nvPicPr>
+                  <pic:blipFill>
+                    <a:blip r:embed="rId20">
+                      <a:extLst>
+                        <a:ext uri="{28A0092B-C50C-407E-A947-70E740481C1C}">
+                          <a14:useLocalDpi xmlns:a14="http://schemas.microsoft.com/office/drawing/2010/main" val="0"/>
+                        </a:ext>
+                      </a:extLst>
+                    </a:blip>
+                    <a:stretch>
+                      <a:fillRect/>
+                    </a:stretch>
+                  </pic:blipFill>
+                  <pic:spPr>
+                    <a:xfrm>
+                      <a:off x="0" y="0"/>
+                      <a:ext cx="6583370" cy="2897283"/>
+                    </a:xfrm>
+                    <a:prstGeom prst="rect">
+                      <a:avLst/>
+                    </a:prstGeom>
+                  </pic:spPr>
+                </pic:pic>
+              </a:graphicData>
+            </a:graphic>
+          </wp:inline>
+        </w:drawing>
+      </w:r>
+    </w:p>
+    <w:p>
+      <w:pPr>
+        <w:rPr>
+          <w:color w:val="000000" w:themeColor="text1"/>
+          <w:sz w:val="36"/>
+          <w:szCs w:val="36"/>
+          <w:rtl/>
+        </w:rPr>
+      </w:pPr>
+    </w:p>
+    <w:p>
+      <w:pPr>
+        <w:rPr>
+          <w:color w:val="000000" w:themeColor="text1"/>
+          <w:sz w:val="36"/>
+          <w:szCs w:val="36"/>
+        </w:rPr>
+      </w:pPr>
     </w:p>
     <w:sectPr>
       <w:pgSz w:w="11906" w:h="16838"/>
@@ -3249,6 +3927,103 @@
     </w:sectPr>
   </w:body>
 </w:document>
+</file>
+
+<file path=word/numbering.xml><?xml version="1.0" encoding="utf-8"?>
+<w:numbering xmlns:wpc="http://schemas.microsoft.com/office/word/2010/wordprocessingCanvas" xmlns:cx="http://schemas.microsoft.com/office/drawing/2014/chartex" xmlns:cx1="http://schemas.microsoft.com/office/drawing/2015/9/8/chartex" xmlns:cx2="http://schemas.microsoft.com/office/drawing/2015/10/21/chartex" xmlns:cx3="http://schemas.microsoft.com/office/drawing/2016/5/9/chartex" xmlns:cx4="http://schemas.microsoft.com/office/drawing/2016/5/10/chartex" xmlns:cx5="http://schemas.microsoft.com/office/drawing/2016/5/11/chartex" xmlns:cx6="http://schemas.microsoft.com/office/drawing/2016/5/12/chartex" xmlns:cx7="http://schemas.microsoft.com/office/drawing/2016/5/13/chartex" xmlns:cx8="http://schemas.microsoft.com/office/drawing/2016/5/14/chartex" xmlns:mc="http://schemas.openxmlformats.org/markup-compatibility/2006" xmlns:aink="http://schemas.microsoft.com/office/drawing/2016/ink" xmlns:am3d="http://schemas.microsoft.com/office/drawing/2017/model3d" xmlns:o="urn:schemas-microsoft-com:office:office" xmlns:r="http://schemas.openxmlformats.org/officeDocument/2006/relationships" xmlns:m="http://schemas.openxmlformats.org/officeDocument/2006/math" xmlns:v="urn:schemas-microsoft-com:vml" xmlns:wp14="http://schemas.microsoft.com/office/word/2010/wordprocessingDrawing" xmlns:wp="http://schemas.openxmlformats.org/drawingml/2006/wordprocessingDrawing" xmlns:w10="urn:schemas-microsoft-com:office:word" xmlns:w="http://schemas.openxmlformats.org/wordprocessingml/2006/main" xmlns:w14="http://schemas.microsoft.com/office/word/2010/wordml" xmlns:w15="http://schemas.microsoft.com/office/word/2012/wordml" xmlns:w16cex="http://schemas.microsoft.com/office/word/2018/wordml/cex" xmlns:w16cid="http://schemas.microsoft.com/office/word/2016/wordml/cid" xmlns:w16="http://schemas.microsoft.com/office/word/2018/wordml" xmlns:w16sdtdh="http://schemas.microsoft.com/office/word/2020/wordml/sdtdatahash" xmlns:w16se="http://schemas.microsoft.com/office/word/2015/wordml/symex" xmlns:wpg="http://schemas.microsoft.com/office/word/2010/wordprocessingGroup" xmlns:wpi="http://schemas.microsoft.com/office/word/2010/wordprocessingInk" xmlns:wne="http://schemas.microsoft.com/office/word/2006/wordml" xmlns:wps="http://schemas.microsoft.com/office/word/2010/wordprocessingShape" mc:Ignorable="w14 w15 w16se w16cid w16 w16cex w16sdtdh wp14">
+  <w:abstractNum w:abstractNumId="0" w15:restartNumberingAfterBreak="0">
+    <w:nsid w:val="09CF0B38"/>
+    <w:multiLevelType w:val="hybridMultilevel"/>
+    <w:tmpl w:val="E8A81C80"/>
+    <w:lvl w:ilvl="0" w:tplc="FBFEE1E6">
+      <w:start w:val="1"/>
+      <w:numFmt w:val="decimal"/>
+      <w:lvlText w:val="%1-"/>
+      <w:lvlJc w:val="left"/>
+      <w:pPr>
+        <w:ind w:left="720" w:hanging="360"/>
+      </w:pPr>
+      <w:rPr>
+        <w:rFonts w:hint="default"/>
+      </w:rPr>
+    </w:lvl>
+    <w:lvl w:ilvl="1" w:tplc="04090019" w:tentative="1">
+      <w:start w:val="1"/>
+      <w:numFmt w:val="lowerLetter"/>
+      <w:lvlText w:val="%2."/>
+      <w:lvlJc w:val="left"/>
+      <w:pPr>
+        <w:ind w:left="1440" w:hanging="360"/>
+      </w:pPr>
+    </w:lvl>
+    <w:lvl w:ilvl="2" w:tplc="0409001B" w:tentative="1">
+      <w:start w:val="1"/>
+      <w:numFmt w:val="lowerRoman"/>
+      <w:lvlText w:val="%3."/>
+      <w:lvlJc w:val="right"/>
+      <w:pPr>
+        <w:ind w:left="2160" w:hanging="180"/>
+      </w:pPr>
+    </w:lvl>
+    <w:lvl w:ilvl="3" w:tplc="0409000F" w:tentative="1">
+      <w:start w:val="1"/>
+      <w:numFmt w:val="decimal"/>
+      <w:lvlText w:val="%4."/>
+      <w:lvlJc w:val="left"/>
+      <w:pPr>
+        <w:ind w:left="2880" w:hanging="360"/>
+      </w:pPr>
+    </w:lvl>
+    <w:lvl w:ilvl="4" w:tplc="04090019" w:tentative="1">
+      <w:start w:val="1"/>
+      <w:numFmt w:val="lowerLetter"/>
+      <w:lvlText w:val="%5."/>
+      <w:lvlJc w:val="left"/>
+      <w:pPr>
+        <w:ind w:left="3600" w:hanging="360"/>
+      </w:pPr>
+    </w:lvl>
+    <w:lvl w:ilvl="5" w:tplc="0409001B" w:tentative="1">
+      <w:start w:val="1"/>
+      <w:numFmt w:val="lowerRoman"/>
+      <w:lvlText w:val="%6."/>
+      <w:lvlJc w:val="right"/>
+      <w:pPr>
+        <w:ind w:left="4320" w:hanging="180"/>
+      </w:pPr>
+    </w:lvl>
+    <w:lvl w:ilvl="6" w:tplc="0409000F" w:tentative="1">
+      <w:start w:val="1"/>
+      <w:numFmt w:val="decimal"/>
+      <w:lvlText w:val="%7."/>
+      <w:lvlJc w:val="left"/>
+      <w:pPr>
+        <w:ind w:left="5040" w:hanging="360"/>
+      </w:pPr>
+    </w:lvl>
+    <w:lvl w:ilvl="7" w:tplc="04090019" w:tentative="1">
+      <w:start w:val="1"/>
+      <w:numFmt w:val="lowerLetter"/>
+      <w:lvlText w:val="%8."/>
+      <w:lvlJc w:val="left"/>
+      <w:pPr>
+        <w:ind w:left="5760" w:hanging="360"/>
+      </w:pPr>
+    </w:lvl>
+    <w:lvl w:ilvl="8" w:tplc="0409001B" w:tentative="1">
+      <w:start w:val="1"/>
+      <w:numFmt w:val="lowerRoman"/>
+      <w:lvlText w:val="%9."/>
+      <w:lvlJc w:val="right"/>
+      <w:pPr>
+        <w:ind w:left="6480" w:hanging="180"/>
+      </w:pPr>
+    </w:lvl>
+  </w:abstractNum>
+  <w:num w:numId="1">
+    <w:abstractNumId w:val="0"/>
+  </w:num>
+</w:numbering>
 </file>
 
 <file path=word/styles.xml><?xml version="1.0" encoding="utf-8"?>
@@ -3653,6 +4428,26 @@
       <w:bidi/>
     </w:pPr>
   </w:style>
+  <w:style w:type="paragraph" w:styleId="Heading5">
+    <w:name w:val="heading 5"/>
+    <w:basedOn w:val="Normal"/>
+    <w:link w:val="Heading5Char"/>
+    <w:uiPriority w:val="9"/>
+    <w:qFormat/>
+    <w:rsid w:val="006210B6"/>
+    <w:pPr>
+      <w:bidi w:val="0"/>
+      <w:spacing w:before="100" w:beforeAutospacing="1" w:after="100" w:afterAutospacing="1" w:line="240" w:lineRule="auto"/>
+      <w:outlineLvl w:val="4"/>
+    </w:pPr>
+    <w:rPr>
+      <w:rFonts w:ascii="Times New Roman" w:eastAsia="Times New Roman" w:hAnsi="Times New Roman" w:cs="Times New Roman"/>
+      <w:b/>
+      <w:bCs/>
+      <w:sz w:val="20"/>
+      <w:szCs w:val="20"/>
+    </w:rPr>
+  </w:style>
   <w:style w:type="character" w:default="1" w:styleId="DefaultParagraphFont">
     <w:name w:val="Default Paragraph Font"/>
     <w:uiPriority w:val="1"/>
@@ -3742,6 +4537,31 @@
     <w:semiHidden/>
     <w:rsid w:val="00AD7444"/>
     <w:rPr>
+      <w:b/>
+      <w:bCs/>
+      <w:sz w:val="20"/>
+      <w:szCs w:val="20"/>
+    </w:rPr>
+  </w:style>
+  <w:style w:type="paragraph" w:styleId="ListParagraph">
+    <w:name w:val="List Paragraph"/>
+    <w:basedOn w:val="Normal"/>
+    <w:uiPriority w:val="34"/>
+    <w:qFormat/>
+    <w:rsid w:val="006210B6"/>
+    <w:pPr>
+      <w:ind w:left="720"/>
+      <w:contextualSpacing/>
+    </w:pPr>
+  </w:style>
+  <w:style w:type="character" w:customStyle="1" w:styleId="Heading5Char">
+    <w:name w:val="Heading 5 Char"/>
+    <w:basedOn w:val="DefaultParagraphFont"/>
+    <w:link w:val="Heading5"/>
+    <w:uiPriority w:val="9"/>
+    <w:rsid w:val="006210B6"/>
+    <w:rPr>
+      <w:rFonts w:ascii="Times New Roman" w:eastAsia="Times New Roman" w:hAnsi="Times New Roman" w:cs="Times New Roman"/>
       <w:b/>
       <w:bCs/>
       <w:sz w:val="20"/>

</xml_diff>

<commit_message>
Adding season 2 episode-2
</commit_message>
<xml_diff>
--- a/TailwindCss.docx
+++ b/TailwindCss.docx
@@ -226,7 +226,7 @@
           </mc:Choice>
           <mc:Fallback>
             <w:pict>
-              <v:line w14:anchorId="74943E62" id="Straight Connector 3" o:spid="_x0000_s1026" style="position:absolute;left:0;text-align:left;z-index:251659264;visibility:visible;mso-wrap-style:square;mso-wrap-distance-left:9pt;mso-wrap-distance-top:0;mso-wrap-distance-right:9pt;mso-wrap-distance-bottom:0;mso-position-horizontal:absolute;mso-position-horizontal-relative:text;mso-position-vertical:absolute;mso-position-vertical-relative:text" from="-25.8pt,-15.05pt" to="478.2pt,-15.05pt" o:gfxdata="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" strokecolor="#4472c4 [3204]" strokeweight=".5pt">
+              <v:line w14:anchorId="0D9B0F2A" id="Straight Connector 3" o:spid="_x0000_s1026" style="position:absolute;left:0;text-align:left;z-index:251659264;visibility:visible;mso-wrap-style:square;mso-wrap-distance-left:9pt;mso-wrap-distance-top:0;mso-wrap-distance-right:9pt;mso-wrap-distance-bottom:0;mso-position-horizontal:absolute;mso-position-horizontal-relative:text;mso-position-vertical:absolute;mso-position-vertical-relative:text" from="-25.8pt,-15.05pt" to="478.2pt,-15.05pt" o:gfxdata="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" strokecolor="#4472c4 [3204]" strokeweight=".5pt">
                 <v:stroke joinstyle="miter"/>
               </v:line>
             </w:pict>
@@ -3914,8 +3914,574 @@
           <w:color w:val="000000" w:themeColor="text1"/>
           <w:sz w:val="36"/>
           <w:szCs w:val="36"/>
-        </w:rPr>
-      </w:pPr>
+          <w:rtl/>
+        </w:rPr>
+      </w:pPr>
+    </w:p>
+    <w:p>
+      <w:pPr>
+        <w:rPr>
+          <w:color w:val="000000" w:themeColor="text1"/>
+          <w:sz w:val="36"/>
+          <w:szCs w:val="36"/>
+          <w:rtl/>
+        </w:rPr>
+      </w:pPr>
+    </w:p>
+    <w:p>
+      <w:pPr>
+        <w:rPr>
+          <w:color w:val="000000" w:themeColor="text1"/>
+          <w:sz w:val="36"/>
+          <w:szCs w:val="36"/>
+          <w:rtl/>
+        </w:rPr>
+      </w:pPr>
+    </w:p>
+    <w:p>
+      <w:pPr>
+        <w:rPr>
+          <w:color w:val="000000" w:themeColor="text1"/>
+          <w:sz w:val="36"/>
+          <w:szCs w:val="36"/>
+          <w:rtl/>
+        </w:rPr>
+      </w:pPr>
+    </w:p>
+    <w:p>
+      <w:pPr>
+        <w:rPr>
+          <w:color w:val="000000" w:themeColor="text1"/>
+          <w:sz w:val="36"/>
+          <w:szCs w:val="36"/>
+          <w:rtl/>
+        </w:rPr>
+      </w:pPr>
+    </w:p>
+    <w:p>
+      <w:pPr>
+        <w:rPr>
+          <w:color w:val="000000" w:themeColor="text1"/>
+          <w:sz w:val="36"/>
+          <w:szCs w:val="36"/>
+          <w:rtl/>
+        </w:rPr>
+      </w:pPr>
+    </w:p>
+    <w:p>
+      <w:pPr>
+        <w:jc w:val="center"/>
+        <w:rPr>
+          <w:color w:val="FF0000"/>
+          <w:sz w:val="48"/>
+          <w:szCs w:val="48"/>
+          <w:rtl/>
+        </w:rPr>
+      </w:pPr>
+      <w:r>
+        <w:rPr>
+          <w:rFonts w:hint="cs"/>
+          <w:color w:val="FF0000"/>
+          <w:sz w:val="48"/>
+          <w:szCs w:val="48"/>
+          <w:rtl/>
+        </w:rPr>
+        <w:lastRenderedPageBreak/>
+        <w:t>آماده سازی  کد ادیتور و اکسیشن های مورد نیاز</w:t>
+      </w:r>
+    </w:p>
+    <w:p>
+      <w:pPr>
+        <w:rPr>
+          <w:color w:val="000000" w:themeColor="text1"/>
+          <w:sz w:val="36"/>
+          <w:szCs w:val="36"/>
+          <w:rtl/>
+        </w:rPr>
+      </w:pPr>
+      <w:r>
+        <w:rPr>
+          <w:rFonts w:hint="cs"/>
+          <w:color w:val="000000" w:themeColor="text1"/>
+          <w:sz w:val="36"/>
+          <w:szCs w:val="36"/>
+          <w:rtl/>
+        </w:rPr>
+        <w:t>اکسیشن های کاربردی</w:t>
+      </w:r>
+    </w:p>
+    <w:p>
+      <w:pPr>
+        <w:rPr>
+          <w:color w:val="000000" w:themeColor="text1"/>
+          <w:sz w:val="36"/>
+          <w:szCs w:val="36"/>
+          <w:rtl/>
+        </w:rPr>
+      </w:pPr>
+      <w:r>
+        <w:rPr>
+          <w:color w:val="000000" w:themeColor="text1"/>
+          <w:sz w:val="36"/>
+          <w:szCs w:val="36"/>
+        </w:rPr>
+        <w:t>Tailwind CSS IntelliSense</w:t>
+      </w:r>
+    </w:p>
+    <w:p>
+      <w:pPr>
+        <w:rPr>
+          <w:color w:val="000000" w:themeColor="text1"/>
+          <w:sz w:val="36"/>
+          <w:szCs w:val="36"/>
+          <w:rtl/>
+        </w:rPr>
+      </w:pPr>
+      <w:r>
+        <w:rPr>
+          <w:rFonts w:hint="cs"/>
+          <w:color w:val="000000" w:themeColor="text1"/>
+          <w:sz w:val="36"/>
+          <w:szCs w:val="36"/>
+          <w:rtl/>
+        </w:rPr>
+        <w:t xml:space="preserve">که خود تلویند اون رو برای </w:t>
+      </w:r>
+      <w:proofErr w:type="spellStart"/>
+      <w:r>
+        <w:rPr>
+          <w:color w:val="000000" w:themeColor="text1"/>
+          <w:sz w:val="36"/>
+          <w:szCs w:val="36"/>
+        </w:rPr>
+        <w:t>vscode</w:t>
+      </w:r>
+      <w:proofErr w:type="spellEnd"/>
+      <w:r>
+        <w:rPr>
+          <w:rFonts w:hint="cs"/>
+          <w:color w:val="000000" w:themeColor="text1"/>
+          <w:sz w:val="36"/>
+          <w:szCs w:val="36"/>
+          <w:rtl/>
+        </w:rPr>
+        <w:t xml:space="preserve"> توسعه داده و پیشنهاد اینه که اگه از تلویند داخل پروژه تون استفاده میکنین این </w:t>
+      </w:r>
+      <w:proofErr w:type="spellStart"/>
+      <w:r>
+        <w:rPr>
+          <w:color w:val="000000" w:themeColor="text1"/>
+          <w:sz w:val="36"/>
+          <w:szCs w:val="36"/>
+        </w:rPr>
+        <w:t>extensons</w:t>
+      </w:r>
+      <w:proofErr w:type="spellEnd"/>
+      <w:r>
+        <w:rPr>
+          <w:rFonts w:hint="cs"/>
+          <w:color w:val="000000" w:themeColor="text1"/>
+          <w:sz w:val="36"/>
+          <w:szCs w:val="36"/>
+          <w:rtl/>
+        </w:rPr>
+        <w:t xml:space="preserve"> رو نصب کنین که راحتر و سریعتر کد بزنین</w:t>
+      </w:r>
+      <w:r>
+        <w:rPr>
+          <w:rFonts w:hint="cs"/>
+          <w:noProof/>
+          <w:color w:val="000000" w:themeColor="text1"/>
+          <w:sz w:val="36"/>
+          <w:szCs w:val="36"/>
+          <w:rtl/>
+          <w:lang w:val="fa-IR"/>
+        </w:rPr>
+        <w:drawing>
+          <wp:inline distT="0" distB="0" distL="0" distR="0" wp14:anchorId="43721049" wp14:editId="09E78D79">
+            <wp:extent cx="5608680" cy="4880409"/>
+            <wp:effectExtent l="0" t="0" r="0" b="0"/>
+            <wp:docPr id="20" name="Picture 20"/>
+            <wp:cNvGraphicFramePr>
+              <a:graphicFrameLocks xmlns:a="http://schemas.openxmlformats.org/drawingml/2006/main" noChangeAspect="1"/>
+            </wp:cNvGraphicFramePr>
+            <a:graphic xmlns:a="http://schemas.openxmlformats.org/drawingml/2006/main">
+              <a:graphicData uri="http://schemas.openxmlformats.org/drawingml/2006/picture">
+                <pic:pic xmlns:pic="http://schemas.openxmlformats.org/drawingml/2006/picture">
+                  <pic:nvPicPr>
+                    <pic:cNvPr id="20" name="Picture 20"/>
+                    <pic:cNvPicPr/>
+                  </pic:nvPicPr>
+                  <pic:blipFill>
+                    <a:blip r:embed="rId21">
+                      <a:extLst>
+                        <a:ext uri="{28A0092B-C50C-407E-A947-70E740481C1C}">
+                          <a14:useLocalDpi xmlns:a14="http://schemas.microsoft.com/office/drawing/2010/main" val="0"/>
+                        </a:ext>
+                      </a:extLst>
+                    </a:blip>
+                    <a:stretch>
+                      <a:fillRect/>
+                    </a:stretch>
+                  </pic:blipFill>
+                  <pic:spPr>
+                    <a:xfrm>
+                      <a:off x="0" y="0"/>
+                      <a:ext cx="5617917" cy="4888447"/>
+                    </a:xfrm>
+                    <a:prstGeom prst="rect">
+                      <a:avLst/>
+                    </a:prstGeom>
+                  </pic:spPr>
+                </pic:pic>
+              </a:graphicData>
+            </a:graphic>
+          </wp:inline>
+        </w:drawing>
+      </w:r>
+    </w:p>
+    <w:p>
+      <w:pPr>
+        <w:rPr>
+          <w:color w:val="000000" w:themeColor="text1"/>
+          <w:sz w:val="36"/>
+          <w:szCs w:val="36"/>
+          <w:rtl/>
+        </w:rPr>
+      </w:pPr>
+      <w:r>
+        <w:rPr>
+          <w:rFonts w:hint="cs"/>
+          <w:color w:val="000000" w:themeColor="text1"/>
+          <w:sz w:val="36"/>
+          <w:szCs w:val="36"/>
+          <w:rtl/>
+        </w:rPr>
+        <w:t>کاری که این اسیشن برای ما انجام میده میاد یوتیلیتی های تلویند رو موقع کد نویسی برای ما پیشنهاد میکنه یعنی دیگه ما لازم نیست همه یوتیلیتی ها ی تلویند رو حفظ باشیم یه ذره شو که بنویسیم خودش کاملشو پیشنهاد میده</w:t>
+      </w:r>
+    </w:p>
+    <w:p>
+      <w:pPr>
+        <w:rPr>
+          <w:color w:val="000000" w:themeColor="text1"/>
+          <w:sz w:val="36"/>
+          <w:szCs w:val="36"/>
+        </w:rPr>
+      </w:pPr>
+    </w:p>
+    <w:p>
+      <w:pPr>
+        <w:rPr>
+          <w:color w:val="000000" w:themeColor="text1"/>
+          <w:sz w:val="36"/>
+          <w:szCs w:val="36"/>
+          <w:rtl/>
+        </w:rPr>
+      </w:pPr>
+      <w:r>
+        <w:rPr>
+          <w:rFonts w:hint="cs"/>
+          <w:color w:val="000000" w:themeColor="text1"/>
+          <w:sz w:val="36"/>
+          <w:szCs w:val="36"/>
+          <w:rtl/>
+        </w:rPr>
+        <w:t xml:space="preserve">اکستیشن دوم </w:t>
+      </w:r>
+      <w:proofErr w:type="spellStart"/>
+      <w:r>
+        <w:rPr>
+          <w:color w:val="000000" w:themeColor="text1"/>
+          <w:sz w:val="36"/>
+          <w:szCs w:val="36"/>
+        </w:rPr>
+        <w:t>prettir</w:t>
+      </w:r>
+      <w:proofErr w:type="spellEnd"/>
+      <w:r>
+        <w:rPr>
+          <w:color w:val="000000" w:themeColor="text1"/>
+          <w:sz w:val="36"/>
+          <w:szCs w:val="36"/>
+        </w:rPr>
+        <w:t xml:space="preserve">-Code formatter </w:t>
+      </w:r>
+      <w:r>
+        <w:rPr>
+          <w:rFonts w:hint="cs"/>
+          <w:color w:val="000000" w:themeColor="text1"/>
+          <w:sz w:val="36"/>
+          <w:szCs w:val="36"/>
+          <w:rtl/>
+        </w:rPr>
+        <w:t xml:space="preserve"> است</w:t>
+      </w:r>
+    </w:p>
+    <w:p>
+      <w:pPr>
+        <w:rPr>
+          <w:rFonts w:hint="cs"/>
+          <w:color w:val="000000" w:themeColor="text1"/>
+          <w:sz w:val="36"/>
+          <w:szCs w:val="36"/>
+        </w:rPr>
+      </w:pPr>
+    </w:p>
+    <w:p>
+      <w:pPr>
+        <w:rPr>
+          <w:rStyle w:val="name"/>
+          <w:rFonts w:ascii="Segoe UI" w:hAnsi="Segoe UI" w:cs="Segoe UI"/>
+          <w:b/>
+          <w:bCs/>
+          <w:color w:val="CCCCCC"/>
+          <w:sz w:val="39"/>
+          <w:szCs w:val="39"/>
+          <w:shd w:val="clear" w:color="auto" w:fill="1F1F1F"/>
+          <w:rtl/>
+        </w:rPr>
+      </w:pPr>
+      <w:r>
+        <w:rPr>
+          <w:rFonts w:ascii="Segoe UI" w:hAnsi="Segoe UI" w:cs="Segoe UI" w:hint="cs"/>
+          <w:b/>
+          <w:bCs/>
+          <w:noProof/>
+          <w:color w:val="CCCCCC"/>
+          <w:sz w:val="39"/>
+          <w:szCs w:val="39"/>
+          <w:shd w:val="clear" w:color="auto" w:fill="1F1F1F"/>
+          <w:rtl/>
+          <w:lang w:val="fa-IR"/>
+        </w:rPr>
+        <w:drawing>
+          <wp:inline distT="0" distB="0" distL="0" distR="0" wp14:anchorId="54CA0AB7" wp14:editId="560C7B57">
+            <wp:extent cx="5731510" cy="4718685"/>
+            <wp:effectExtent l="0" t="0" r="2540" b="5715"/>
+            <wp:docPr id="21" name="Picture 21"/>
+            <wp:cNvGraphicFramePr>
+              <a:graphicFrameLocks xmlns:a="http://schemas.openxmlformats.org/drawingml/2006/main" noChangeAspect="1"/>
+            </wp:cNvGraphicFramePr>
+            <a:graphic xmlns:a="http://schemas.openxmlformats.org/drawingml/2006/main">
+              <a:graphicData uri="http://schemas.openxmlformats.org/drawingml/2006/picture">
+                <pic:pic xmlns:pic="http://schemas.openxmlformats.org/drawingml/2006/picture">
+                  <pic:nvPicPr>
+                    <pic:cNvPr id="21" name="Picture 21"/>
+                    <pic:cNvPicPr/>
+                  </pic:nvPicPr>
+                  <pic:blipFill>
+                    <a:blip r:embed="rId22">
+                      <a:extLst>
+                        <a:ext uri="{28A0092B-C50C-407E-A947-70E740481C1C}">
+                          <a14:useLocalDpi xmlns:a14="http://schemas.microsoft.com/office/drawing/2010/main" val="0"/>
+                        </a:ext>
+                      </a:extLst>
+                    </a:blip>
+                    <a:stretch>
+                      <a:fillRect/>
+                    </a:stretch>
+                  </pic:blipFill>
+                  <pic:spPr>
+                    <a:xfrm>
+                      <a:off x="0" y="0"/>
+                      <a:ext cx="5731510" cy="4718685"/>
+                    </a:xfrm>
+                    <a:prstGeom prst="rect">
+                      <a:avLst/>
+                    </a:prstGeom>
+                  </pic:spPr>
+                </pic:pic>
+              </a:graphicData>
+            </a:graphic>
+          </wp:inline>
+        </w:drawing>
+      </w:r>
+    </w:p>
+    <w:p>
+      <w:pPr>
+        <w:rPr>
+          <w:rFonts w:hint="cs"/>
+          <w:color w:val="000000" w:themeColor="text1"/>
+          <w:sz w:val="36"/>
+          <w:szCs w:val="36"/>
+          <w:rtl/>
+        </w:rPr>
+      </w:pPr>
+    </w:p>
+    <w:p>
+      <w:pPr>
+        <w:rPr>
+          <w:color w:val="000000" w:themeColor="text1"/>
+          <w:sz w:val="36"/>
+          <w:szCs w:val="36"/>
+          <w:rtl/>
+        </w:rPr>
+      </w:pPr>
+      <w:r>
+        <w:rPr>
+          <w:rFonts w:hint="cs"/>
+          <w:color w:val="000000" w:themeColor="text1"/>
+          <w:sz w:val="36"/>
+          <w:szCs w:val="36"/>
+          <w:rtl/>
+        </w:rPr>
+        <w:t xml:space="preserve">کاری که این اکستیشن انجام میده اینه که کد های شما رو مرتب میکنه و نتضم میده که کد های تلویندی و ساختار </w:t>
+      </w:r>
+      <w:r>
+        <w:rPr>
+          <w:color w:val="000000" w:themeColor="text1"/>
+          <w:sz w:val="36"/>
+          <w:szCs w:val="36"/>
+        </w:rPr>
+        <w:t>html , …..</w:t>
+      </w:r>
+      <w:r>
+        <w:rPr>
+          <w:rFonts w:hint="cs"/>
+          <w:color w:val="000000" w:themeColor="text1"/>
+          <w:sz w:val="36"/>
+          <w:szCs w:val="36"/>
+          <w:rtl/>
+        </w:rPr>
+        <w:t xml:space="preserve"> رو هم منظم میکنه که کد های تر تمیز تری میکنه.</w:t>
+      </w:r>
+    </w:p>
+    <w:p>
+      <w:pPr>
+        <w:rPr>
+          <w:color w:val="000000" w:themeColor="text1"/>
+          <w:sz w:val="36"/>
+          <w:szCs w:val="36"/>
+          <w:rtl/>
+        </w:rPr>
+      </w:pPr>
+      <w:r>
+        <w:rPr>
+          <w:rFonts w:hint="cs"/>
+          <w:color w:val="000000" w:themeColor="text1"/>
+          <w:sz w:val="36"/>
+          <w:szCs w:val="36"/>
+          <w:rtl/>
+        </w:rPr>
+        <w:t xml:space="preserve">که با کلید های ترکیبی </w:t>
+      </w:r>
+      <w:r>
+        <w:rPr>
+          <w:color w:val="000000" w:themeColor="text1"/>
+          <w:sz w:val="36"/>
+          <w:szCs w:val="36"/>
+        </w:rPr>
+        <w:t>alt + shift + f</w:t>
+      </w:r>
+      <w:r>
+        <w:rPr>
+          <w:rFonts w:hint="cs"/>
+          <w:color w:val="000000" w:themeColor="text1"/>
+          <w:sz w:val="36"/>
+          <w:szCs w:val="36"/>
+          <w:rtl/>
+        </w:rPr>
+        <w:t xml:space="preserve"> عمل میکنه.</w:t>
+      </w:r>
+    </w:p>
+    <w:p>
+      <w:pPr>
+        <w:rPr>
+          <w:color w:val="000000" w:themeColor="text1"/>
+          <w:sz w:val="36"/>
+          <w:szCs w:val="36"/>
+          <w:rtl/>
+        </w:rPr>
+      </w:pPr>
+    </w:p>
+    <w:p>
+      <w:pPr>
+        <w:rPr>
+          <w:rFonts w:hint="cs"/>
+          <w:color w:val="000000" w:themeColor="text1"/>
+          <w:sz w:val="36"/>
+          <w:szCs w:val="36"/>
+          <w:rtl/>
+        </w:rPr>
+      </w:pPr>
+      <w:r>
+        <w:rPr>
+          <w:rFonts w:hint="cs"/>
+          <w:color w:val="000000" w:themeColor="text1"/>
+          <w:sz w:val="36"/>
+          <w:szCs w:val="36"/>
+          <w:rtl/>
+        </w:rPr>
+        <w:t xml:space="preserve">همچنین نرم افزاری که نیاز هست برای نصب و راهندازی تلویند نرم افزار </w:t>
+      </w:r>
+      <w:r>
+        <w:rPr>
+          <w:color w:val="000000" w:themeColor="text1"/>
+          <w:sz w:val="36"/>
+          <w:szCs w:val="36"/>
+        </w:rPr>
+        <w:t xml:space="preserve">node.js </w:t>
+      </w:r>
+      <w:r>
+        <w:rPr>
+          <w:rFonts w:hint="cs"/>
+          <w:color w:val="000000" w:themeColor="text1"/>
+          <w:sz w:val="36"/>
+          <w:szCs w:val="36"/>
+          <w:rtl/>
+        </w:rPr>
+        <w:t xml:space="preserve"> است.</w:t>
+      </w:r>
+      <w:r>
+        <w:rPr>
+          <w:rFonts w:hint="cs"/>
+          <w:noProof/>
+          <w:color w:val="000000" w:themeColor="text1"/>
+          <w:sz w:val="36"/>
+          <w:szCs w:val="36"/>
+        </w:rPr>
+        <w:drawing>
+          <wp:inline distT="0" distB="0" distL="0" distR="0" wp14:anchorId="1483FBE8" wp14:editId="049D508E">
+            <wp:extent cx="2055618" cy="941126"/>
+            <wp:effectExtent l="0" t="0" r="1905" b="0"/>
+            <wp:docPr id="22" name="Picture 22"/>
+            <wp:cNvGraphicFramePr>
+              <a:graphicFrameLocks xmlns:a="http://schemas.openxmlformats.org/drawingml/2006/main" noChangeAspect="1"/>
+            </wp:cNvGraphicFramePr>
+            <a:graphic xmlns:a="http://schemas.openxmlformats.org/drawingml/2006/main">
+              <a:graphicData uri="http://schemas.openxmlformats.org/drawingml/2006/picture">
+                <pic:pic xmlns:pic="http://schemas.openxmlformats.org/drawingml/2006/picture">
+                  <pic:nvPicPr>
+                    <pic:cNvPr id="22" name="Picture 22"/>
+                    <pic:cNvPicPr/>
+                  </pic:nvPicPr>
+                  <pic:blipFill>
+                    <a:blip r:embed="rId23">
+                      <a:extLst>
+                        <a:ext uri="{28A0092B-C50C-407E-A947-70E740481C1C}">
+                          <a14:useLocalDpi xmlns:a14="http://schemas.microsoft.com/office/drawing/2010/main" val="0"/>
+                        </a:ext>
+                      </a:extLst>
+                    </a:blip>
+                    <a:stretch>
+                      <a:fillRect/>
+                    </a:stretch>
+                  </pic:blipFill>
+                  <pic:spPr>
+                    <a:xfrm>
+                      <a:off x="0" y="0"/>
+                      <a:ext cx="2152442" cy="985455"/>
+                    </a:xfrm>
+                    <a:prstGeom prst="rect">
+                      <a:avLst/>
+                    </a:prstGeom>
+                  </pic:spPr>
+                </pic:pic>
+              </a:graphicData>
+            </a:graphic>
+          </wp:inline>
+        </w:drawing>
+      </w:r>
     </w:p>
     <w:sectPr>
       <w:pgSz w:w="11906" w:h="16838"/>
@@ -4568,6 +5134,11 @@
       <w:szCs w:val="20"/>
     </w:rPr>
   </w:style>
+  <w:style w:type="character" w:customStyle="1" w:styleId="name">
+    <w:name w:val="name"/>
+    <w:basedOn w:val="DefaultParagraphFont"/>
+    <w:rsid w:val="004C364A"/>
+  </w:style>
 </w:styles>
 </file>
 

</xml_diff>

<commit_message>
Adding season 2 episode-3
</commit_message>
<xml_diff>
--- a/TailwindCss.docx
+++ b/TailwindCss.docx
@@ -99,7 +99,6 @@
     <w:p>
       <w:pPr>
         <w:rPr>
-          <w:rFonts w:hint="cs"/>
           <w:color w:val="FF0000"/>
           <w:sz w:val="48"/>
           <w:szCs w:val="48"/>
@@ -110,7 +109,6 @@
     <w:p>
       <w:pPr>
         <w:rPr>
-          <w:rFonts w:hint="cs"/>
           <w:color w:val="FF0000"/>
           <w:sz w:val="48"/>
           <w:szCs w:val="48"/>
@@ -226,7 +224,7 @@
           </mc:Choice>
           <mc:Fallback>
             <w:pict>
-              <v:line w14:anchorId="0D9B0F2A" id="Straight Connector 3" o:spid="_x0000_s1026" style="position:absolute;left:0;text-align:left;z-index:251659264;visibility:visible;mso-wrap-style:square;mso-wrap-distance-left:9pt;mso-wrap-distance-top:0;mso-wrap-distance-right:9pt;mso-wrap-distance-bottom:0;mso-position-horizontal:absolute;mso-position-horizontal-relative:text;mso-position-vertical:absolute;mso-position-vertical-relative:text" from="-25.8pt,-15.05pt" to="478.2pt,-15.05pt" o:gfxdata="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" strokecolor="#4472c4 [3204]" strokeweight=".5pt">
+              <v:line w14:anchorId="0168649E" id="Straight Connector 3" o:spid="_x0000_s1026" style="position:absolute;left:0;text-align:left;z-index:251659264;visibility:visible;mso-wrap-style:square;mso-wrap-distance-left:9pt;mso-wrap-distance-top:0;mso-wrap-distance-right:9pt;mso-wrap-distance-bottom:0;mso-position-horizontal:absolute;mso-position-horizontal-relative:text;mso-position-vertical:absolute;mso-position-vertical-relative:text" from="-25.8pt,-15.05pt" to="478.2pt,-15.05pt" o:gfxdata="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" strokecolor="#4472c4 [3204]" strokeweight=".5pt">
                 <v:stroke joinstyle="miter"/>
               </v:line>
             </w:pict>
@@ -247,7 +245,6 @@
     <w:p>
       <w:pPr>
         <w:rPr>
-          <w:rFonts w:hint="cs"/>
           <w:color w:val="FF0000"/>
           <w:sz w:val="48"/>
           <w:szCs w:val="48"/>
@@ -492,7 +489,6 @@
       <w:pPr>
         <w:jc w:val="both"/>
         <w:rPr>
-          <w:rFonts w:hint="cs"/>
           <w:color w:val="000000" w:themeColor="text1"/>
           <w:sz w:val="36"/>
           <w:szCs w:val="36"/>
@@ -578,7 +574,6 @@
     <w:p>
       <w:pPr>
         <w:rPr>
-          <w:rFonts w:hint="cs"/>
           <w:color w:val="000000" w:themeColor="text1"/>
           <w:sz w:val="36"/>
           <w:szCs w:val="36"/>
@@ -659,7 +654,6 @@
     <w:p>
       <w:pPr>
         <w:rPr>
-          <w:rFonts w:hint="cs"/>
           <w:color w:val="000000" w:themeColor="text1"/>
           <w:sz w:val="28"/>
           <w:szCs w:val="28"/>
@@ -670,7 +664,6 @@
     <w:p>
       <w:pPr>
         <w:rPr>
-          <w:rFonts w:hint="cs"/>
           <w:color w:val="000000" w:themeColor="text1"/>
           <w:sz w:val="36"/>
           <w:szCs w:val="36"/>
@@ -1860,7 +1853,6 @@
     <w:p>
       <w:pPr>
         <w:rPr>
-          <w:rFonts w:hint="cs"/>
           <w:color w:val="000000" w:themeColor="text1"/>
           <w:sz w:val="36"/>
           <w:szCs w:val="36"/>
@@ -2149,7 +2141,6 @@
       <w:pPr>
         <w:jc w:val="both"/>
         <w:rPr>
-          <w:rFonts w:hint="cs"/>
           <w:color w:val="000000" w:themeColor="text1"/>
           <w:sz w:val="36"/>
           <w:szCs w:val="36"/>
@@ -2166,6 +2157,7 @@
       </w:pPr>
       <w:r>
         <w:rPr>
+          <w:noProof/>
           <w:rtl/>
         </w:rPr>
         <w:drawing>
@@ -2376,7 +2368,6 @@
       <w:pPr>
         <w:jc w:val="both"/>
         <w:rPr>
-          <w:rFonts w:hint="cs"/>
           <w:color w:val="000000" w:themeColor="text1"/>
           <w:sz w:val="48"/>
           <w:szCs w:val="48"/>
@@ -2878,7 +2869,6 @@
     <w:p>
       <w:pPr>
         <w:rPr>
-          <w:rFonts w:hint="cs"/>
           <w:color w:val="000000" w:themeColor="text1"/>
           <w:sz w:val="36"/>
           <w:szCs w:val="36"/>
@@ -4220,7 +4210,6 @@
     <w:p>
       <w:pPr>
         <w:rPr>
-          <w:rFonts w:hint="cs"/>
           <w:color w:val="000000" w:themeColor="text1"/>
           <w:sz w:val="36"/>
           <w:szCs w:val="36"/>
@@ -4300,7 +4289,6 @@
     <w:p>
       <w:pPr>
         <w:rPr>
-          <w:rFonts w:hint="cs"/>
           <w:color w:val="000000" w:themeColor="text1"/>
           <w:sz w:val="36"/>
           <w:szCs w:val="36"/>
@@ -4352,7 +4340,6 @@
           <w:color w:val="000000" w:themeColor="text1"/>
           <w:sz w:val="36"/>
           <w:szCs w:val="36"/>
-          <w:rtl/>
         </w:rPr>
       </w:pPr>
       <w:r>
@@ -4397,7 +4384,6 @@
     <w:p>
       <w:pPr>
         <w:rPr>
-          <w:rFonts w:hint="cs"/>
           <w:color w:val="000000" w:themeColor="text1"/>
           <w:sz w:val="36"/>
           <w:szCs w:val="36"/>
@@ -4440,8 +4426,18 @@
           <w:sz w:val="36"/>
           <w:szCs w:val="36"/>
         </w:rPr>
+        <w:t xml:space="preserve"> </w:t>
+      </w:r>
+      <w:r>
+        <w:rPr>
+          <w:rFonts w:hint="cs"/>
+          <w:noProof/>
+          <w:color w:val="000000" w:themeColor="text1"/>
+          <w:sz w:val="36"/>
+          <w:szCs w:val="36"/>
+        </w:rPr>
         <w:drawing>
-          <wp:inline distT="0" distB="0" distL="0" distR="0" wp14:anchorId="1483FBE8" wp14:editId="049D508E">
+          <wp:inline distT="0" distB="0" distL="0" distR="0" wp14:anchorId="3C236383" wp14:editId="34AD60F9">
             <wp:extent cx="2055618" cy="941126"/>
             <wp:effectExtent l="0" t="0" r="1905" b="0"/>
             <wp:docPr id="22" name="Picture 22"/>
@@ -4482,6 +4478,4244 @@
           </wp:inline>
         </w:drawing>
       </w:r>
+    </w:p>
+    <w:p>
+      <w:pPr>
+        <w:jc w:val="center"/>
+        <w:rPr>
+          <w:color w:val="FF0000"/>
+          <w:sz w:val="48"/>
+          <w:szCs w:val="48"/>
+          <w:rtl/>
+        </w:rPr>
+      </w:pPr>
+      <w:r>
+        <w:rPr>
+          <w:rFonts w:hint="cs"/>
+          <w:color w:val="FF0000"/>
+          <w:sz w:val="48"/>
+          <w:szCs w:val="48"/>
+          <w:rtl/>
+        </w:rPr>
+        <w:lastRenderedPageBreak/>
+        <w:t xml:space="preserve">نصب تلویند با استفاده از </w:t>
+      </w:r>
+      <w:r>
+        <w:rPr>
+          <w:color w:val="FF0000"/>
+          <w:sz w:val="48"/>
+          <w:szCs w:val="48"/>
+        </w:rPr>
+        <w:t>Tailwind</w:t>
+      </w:r>
+      <w:r>
+        <w:rPr>
+          <w:color w:val="FF0000"/>
+          <w:sz w:val="48"/>
+          <w:szCs w:val="48"/>
+        </w:rPr>
+        <w:t xml:space="preserve"> CLI</w:t>
+      </w:r>
+    </w:p>
+    <w:p>
+      <w:pPr>
+        <w:rPr>
+          <w:color w:val="000000" w:themeColor="text1"/>
+          <w:sz w:val="36"/>
+          <w:szCs w:val="36"/>
+          <w:rtl/>
+        </w:rPr>
+      </w:pPr>
+    </w:p>
+    <w:p>
+      <w:pPr>
+        <w:rPr>
+          <w:color w:val="000000" w:themeColor="text1"/>
+          <w:sz w:val="36"/>
+          <w:szCs w:val="36"/>
+          <w:rtl/>
+        </w:rPr>
+      </w:pPr>
+      <w:r>
+        <w:rPr>
+          <w:rFonts w:hint="cs"/>
+          <w:color w:val="000000" w:themeColor="text1"/>
+          <w:sz w:val="36"/>
+          <w:szCs w:val="36"/>
+          <w:rtl/>
+        </w:rPr>
+        <w:t xml:space="preserve">ما وقتی میخوام تلویند رو به پروژه </w:t>
+      </w:r>
+      <w:r>
+        <w:rPr>
+          <w:color w:val="000000" w:themeColor="text1"/>
+          <w:sz w:val="36"/>
+          <w:szCs w:val="36"/>
+        </w:rPr>
+        <w:t xml:space="preserve">html , </w:t>
+      </w:r>
+      <w:proofErr w:type="spellStart"/>
+      <w:r>
+        <w:rPr>
+          <w:color w:val="000000" w:themeColor="text1"/>
+          <w:sz w:val="36"/>
+          <w:szCs w:val="36"/>
+        </w:rPr>
+        <w:t>css</w:t>
+      </w:r>
+      <w:proofErr w:type="spellEnd"/>
+      <w:r>
+        <w:rPr>
+          <w:color w:val="000000" w:themeColor="text1"/>
+          <w:sz w:val="36"/>
+          <w:szCs w:val="36"/>
+        </w:rPr>
+        <w:t xml:space="preserve"> </w:t>
+      </w:r>
+      <w:r>
+        <w:rPr>
+          <w:rFonts w:hint="cs"/>
+          <w:color w:val="000000" w:themeColor="text1"/>
+          <w:sz w:val="36"/>
+          <w:szCs w:val="36"/>
+          <w:rtl/>
+        </w:rPr>
+        <w:t xml:space="preserve"> خام خود نصب کنیم از </w:t>
+      </w:r>
+      <w:r>
+        <w:rPr>
+          <w:color w:val="000000" w:themeColor="text1"/>
+          <w:sz w:val="36"/>
+          <w:szCs w:val="36"/>
+        </w:rPr>
+        <w:t xml:space="preserve"> tailwind </w:t>
+      </w:r>
+      <w:proofErr w:type="spellStart"/>
+      <w:r>
+        <w:rPr>
+          <w:color w:val="000000" w:themeColor="text1"/>
+          <w:sz w:val="36"/>
+          <w:szCs w:val="36"/>
+        </w:rPr>
+        <w:t>css</w:t>
+      </w:r>
+      <w:proofErr w:type="spellEnd"/>
+      <w:r>
+        <w:rPr>
+          <w:color w:val="000000" w:themeColor="text1"/>
+          <w:sz w:val="36"/>
+          <w:szCs w:val="36"/>
+        </w:rPr>
+        <w:t xml:space="preserve"> CLI  </w:t>
+      </w:r>
+      <w:r>
+        <w:rPr>
+          <w:rFonts w:hint="cs"/>
+          <w:color w:val="000000" w:themeColor="text1"/>
+          <w:sz w:val="36"/>
+          <w:szCs w:val="36"/>
+          <w:rtl/>
+        </w:rPr>
+        <w:t xml:space="preserve"> استفاده میکنیم .</w:t>
+      </w:r>
+    </w:p>
+    <w:p>
+      <w:pPr>
+        <w:rPr>
+          <w:color w:val="000000" w:themeColor="text1"/>
+          <w:sz w:val="36"/>
+          <w:szCs w:val="36"/>
+          <w:rtl/>
+        </w:rPr>
+      </w:pPr>
+      <w:r>
+        <w:rPr>
+          <w:rFonts w:hint="cs"/>
+          <w:color w:val="000000" w:themeColor="text1"/>
+          <w:sz w:val="36"/>
+          <w:szCs w:val="36"/>
+          <w:rtl/>
+        </w:rPr>
+        <w:t>بعنی تنها راه مطلوب و درست حسابی استفاده از این تلویند سی اس ای است</w:t>
+      </w:r>
+    </w:p>
+    <w:p>
+      <w:pPr>
+        <w:rPr>
+          <w:color w:val="000000" w:themeColor="text1"/>
+          <w:sz w:val="36"/>
+          <w:szCs w:val="36"/>
+          <w:rtl/>
+        </w:rPr>
+      </w:pPr>
+      <w:r>
+        <w:rPr>
+          <w:rFonts w:hint="cs"/>
+          <w:color w:val="000000" w:themeColor="text1"/>
+          <w:sz w:val="36"/>
+          <w:szCs w:val="36"/>
+          <w:rtl/>
+        </w:rPr>
+        <w:t xml:space="preserve">خب ما وارد ادرس </w:t>
+      </w:r>
+      <w:r>
+        <w:rPr>
+          <w:color w:val="000000" w:themeColor="text1"/>
+          <w:sz w:val="36"/>
+          <w:szCs w:val="36"/>
+        </w:rPr>
+        <w:t xml:space="preserve"> </w:t>
+      </w:r>
+      <w:r>
+        <w:rPr>
+          <w:rFonts w:hint="cs"/>
+          <w:color w:val="000000" w:themeColor="text1"/>
+          <w:sz w:val="36"/>
+          <w:szCs w:val="36"/>
+          <w:rtl/>
+        </w:rPr>
+        <w:t xml:space="preserve">و وب سایت </w:t>
+      </w:r>
+      <w:r>
+        <w:rPr>
+          <w:color w:val="000000" w:themeColor="text1"/>
+          <w:sz w:val="36"/>
+          <w:szCs w:val="36"/>
+        </w:rPr>
+        <w:t>tailwindcss.com</w:t>
+      </w:r>
+      <w:r>
+        <w:rPr>
+          <w:rFonts w:hint="cs"/>
+          <w:color w:val="000000" w:themeColor="text1"/>
+          <w:sz w:val="36"/>
+          <w:szCs w:val="36"/>
+          <w:rtl/>
+        </w:rPr>
+        <w:t xml:space="preserve"> میشویم  وارد بخش </w:t>
+      </w:r>
+      <w:r>
+        <w:rPr>
+          <w:color w:val="000000" w:themeColor="text1"/>
+          <w:sz w:val="36"/>
+          <w:szCs w:val="36"/>
+        </w:rPr>
+        <w:t xml:space="preserve">DOC </w:t>
+      </w:r>
+      <w:r>
+        <w:rPr>
+          <w:rFonts w:hint="cs"/>
+          <w:color w:val="000000" w:themeColor="text1"/>
+          <w:sz w:val="36"/>
+          <w:szCs w:val="36"/>
+          <w:rtl/>
+        </w:rPr>
+        <w:t xml:space="preserve"> میشیم و توی بخش </w:t>
+      </w:r>
+      <w:r>
+        <w:rPr>
+          <w:color w:val="000000" w:themeColor="text1"/>
+          <w:sz w:val="36"/>
+          <w:szCs w:val="36"/>
+        </w:rPr>
+        <w:t xml:space="preserve">installation </w:t>
+      </w:r>
+      <w:r>
+        <w:rPr>
+          <w:rFonts w:hint="cs"/>
+          <w:color w:val="000000" w:themeColor="text1"/>
+          <w:sz w:val="36"/>
+          <w:szCs w:val="36"/>
+          <w:rtl/>
+        </w:rPr>
+        <w:t xml:space="preserve"> روش نصب با استفاده از </w:t>
+      </w:r>
+      <w:r>
+        <w:rPr>
+          <w:color w:val="000000" w:themeColor="text1"/>
+          <w:sz w:val="36"/>
+          <w:szCs w:val="36"/>
+        </w:rPr>
+        <w:t xml:space="preserve"> tailwind CLI </w:t>
+      </w:r>
+      <w:r>
+        <w:rPr>
+          <w:rFonts w:hint="cs"/>
+          <w:color w:val="000000" w:themeColor="text1"/>
+          <w:sz w:val="36"/>
+          <w:szCs w:val="36"/>
+          <w:rtl/>
+        </w:rPr>
+        <w:t xml:space="preserve"> رو </w:t>
+      </w:r>
+      <w:r>
+        <w:rPr>
+          <w:rFonts w:hint="cs"/>
+          <w:color w:val="000000" w:themeColor="text1"/>
+          <w:sz w:val="36"/>
+          <w:szCs w:val="36"/>
+          <w:rtl/>
+        </w:rPr>
+        <w:t>نوشته</w:t>
+      </w:r>
+    </w:p>
+    <w:p>
+      <w:pPr>
+        <w:rPr>
+          <w:color w:val="000000" w:themeColor="text1"/>
+          <w:sz w:val="36"/>
+          <w:szCs w:val="36"/>
+          <w:rtl/>
+        </w:rPr>
+      </w:pPr>
+    </w:p>
+    <w:p>
+      <w:pPr>
+        <w:rPr>
+          <w:color w:val="000000" w:themeColor="text1"/>
+          <w:sz w:val="36"/>
+          <w:szCs w:val="36"/>
+          <w:rtl/>
+        </w:rPr>
+      </w:pPr>
+      <w:r>
+        <w:rPr>
+          <w:rFonts w:hint="cs"/>
+          <w:color w:val="000000" w:themeColor="text1"/>
+          <w:sz w:val="36"/>
+          <w:szCs w:val="36"/>
+          <w:rtl/>
+        </w:rPr>
+        <w:t xml:space="preserve">برای اینکه بخوایم </w:t>
+      </w:r>
+      <w:r>
+        <w:rPr>
+          <w:color w:val="000000" w:themeColor="text1"/>
+          <w:sz w:val="36"/>
+          <w:szCs w:val="36"/>
+        </w:rPr>
+        <w:t xml:space="preserve">tailwind cli </w:t>
+      </w:r>
+      <w:r>
+        <w:rPr>
+          <w:rFonts w:hint="cs"/>
+          <w:color w:val="000000" w:themeColor="text1"/>
+          <w:sz w:val="36"/>
+          <w:szCs w:val="36"/>
+          <w:rtl/>
+        </w:rPr>
+        <w:t xml:space="preserve"> رو نصب کنیم  ابتدا لازمه که </w:t>
+      </w:r>
+      <w:proofErr w:type="spellStart"/>
+      <w:r>
+        <w:rPr>
+          <w:color w:val="000000" w:themeColor="text1"/>
+          <w:sz w:val="36"/>
+          <w:szCs w:val="36"/>
+        </w:rPr>
+        <w:t>npm</w:t>
+      </w:r>
+      <w:proofErr w:type="spellEnd"/>
+      <w:r>
+        <w:rPr>
+          <w:color w:val="000000" w:themeColor="text1"/>
+          <w:sz w:val="36"/>
+          <w:szCs w:val="36"/>
+        </w:rPr>
+        <w:t xml:space="preserve"> </w:t>
+      </w:r>
+      <w:r>
+        <w:rPr>
+          <w:rFonts w:hint="cs"/>
+          <w:color w:val="000000" w:themeColor="text1"/>
+          <w:sz w:val="36"/>
+          <w:szCs w:val="36"/>
+          <w:rtl/>
+        </w:rPr>
+        <w:t xml:space="preserve"> رو وارد پروژه کنیم که بخاطر همین بود که در جلسه های اول اومدیم و نود جی اس رو نصب کردیم </w:t>
+      </w:r>
+      <w:r>
+        <w:rPr>
+          <w:color w:val="000000" w:themeColor="text1"/>
+          <w:sz w:val="36"/>
+          <w:szCs w:val="36"/>
+        </w:rPr>
+        <w:t xml:space="preserve"> </w:t>
+      </w:r>
+      <w:proofErr w:type="spellStart"/>
+      <w:r>
+        <w:rPr>
+          <w:color w:val="000000" w:themeColor="text1"/>
+          <w:sz w:val="36"/>
+          <w:szCs w:val="36"/>
+        </w:rPr>
+        <w:t>npm</w:t>
+      </w:r>
+      <w:proofErr w:type="spellEnd"/>
+      <w:r>
+        <w:rPr>
+          <w:color w:val="000000" w:themeColor="text1"/>
+          <w:sz w:val="36"/>
+          <w:szCs w:val="36"/>
+        </w:rPr>
+        <w:t xml:space="preserve"> </w:t>
+      </w:r>
+      <w:r>
+        <w:rPr>
+          <w:rFonts w:hint="cs"/>
+          <w:color w:val="000000" w:themeColor="text1"/>
+          <w:sz w:val="36"/>
+          <w:szCs w:val="36"/>
+          <w:rtl/>
+        </w:rPr>
+        <w:t>رو که نصب کردیم پکیج هایی که نصب میکنیم تویه قسمت و یه بخش اسم هاشون است</w:t>
+      </w:r>
+    </w:p>
+    <w:p>
+      <w:pPr>
+        <w:rPr>
+          <w:color w:val="000000" w:themeColor="text1"/>
+          <w:sz w:val="36"/>
+          <w:szCs w:val="36"/>
+          <w:rtl/>
+        </w:rPr>
+      </w:pPr>
+      <w:r>
+        <w:rPr>
+          <w:rFonts w:hint="cs"/>
+          <w:color w:val="000000" w:themeColor="text1"/>
+          <w:sz w:val="36"/>
+          <w:szCs w:val="36"/>
+          <w:rtl/>
+        </w:rPr>
+        <w:t xml:space="preserve">وارد ترمینال و مسیر پروژه میشیم فرض کیند که یه پوشه به اسم </w:t>
+      </w:r>
+      <w:r>
+        <w:rPr>
+          <w:color w:val="000000" w:themeColor="text1"/>
+          <w:sz w:val="36"/>
+          <w:szCs w:val="36"/>
+        </w:rPr>
+        <w:t xml:space="preserve">tailwind-cli </w:t>
+      </w:r>
+      <w:r>
+        <w:rPr>
+          <w:rFonts w:hint="cs"/>
+          <w:color w:val="000000" w:themeColor="text1"/>
+          <w:sz w:val="36"/>
+          <w:szCs w:val="36"/>
+          <w:rtl/>
+        </w:rPr>
+        <w:t xml:space="preserve"> رو داریم با ترمینال یا </w:t>
+      </w:r>
+      <w:proofErr w:type="spellStart"/>
+      <w:r>
+        <w:rPr>
+          <w:color w:val="000000" w:themeColor="text1"/>
+          <w:sz w:val="36"/>
+          <w:szCs w:val="36"/>
+        </w:rPr>
+        <w:t>cmd</w:t>
+      </w:r>
+      <w:proofErr w:type="spellEnd"/>
+      <w:r>
+        <w:rPr>
+          <w:color w:val="000000" w:themeColor="text1"/>
+          <w:sz w:val="36"/>
+          <w:szCs w:val="36"/>
+        </w:rPr>
+        <w:t xml:space="preserve"> </w:t>
+      </w:r>
+      <w:r>
+        <w:rPr>
+          <w:rFonts w:hint="cs"/>
+          <w:color w:val="000000" w:themeColor="text1"/>
+          <w:sz w:val="36"/>
+          <w:szCs w:val="36"/>
+          <w:rtl/>
+        </w:rPr>
+        <w:t xml:space="preserve"> و یا </w:t>
+      </w:r>
+      <w:proofErr w:type="spellStart"/>
+      <w:r>
+        <w:rPr>
+          <w:color w:val="000000" w:themeColor="text1"/>
+          <w:sz w:val="36"/>
+          <w:szCs w:val="36"/>
+        </w:rPr>
+        <w:t>getbash</w:t>
+      </w:r>
+      <w:proofErr w:type="spellEnd"/>
+      <w:r>
+        <w:rPr>
+          <w:rFonts w:hint="cs"/>
+          <w:color w:val="000000" w:themeColor="text1"/>
+          <w:sz w:val="36"/>
+          <w:szCs w:val="36"/>
+          <w:rtl/>
+        </w:rPr>
+        <w:t xml:space="preserve"> وارد اون مسیر پوشه ای که درست کردیم میشم و </w:t>
+      </w:r>
+      <w:r>
+        <w:rPr>
+          <w:color w:val="000000" w:themeColor="text1"/>
+          <w:sz w:val="36"/>
+          <w:szCs w:val="36"/>
+        </w:rPr>
+        <w:t xml:space="preserve"> </w:t>
+      </w:r>
+      <w:proofErr w:type="spellStart"/>
+      <w:r>
+        <w:rPr>
+          <w:color w:val="000000" w:themeColor="text1"/>
+          <w:sz w:val="36"/>
+          <w:szCs w:val="36"/>
+        </w:rPr>
+        <w:t>npm</w:t>
+      </w:r>
+      <w:proofErr w:type="spellEnd"/>
+      <w:r>
+        <w:rPr>
+          <w:color w:val="000000" w:themeColor="text1"/>
+          <w:sz w:val="36"/>
+          <w:szCs w:val="36"/>
+        </w:rPr>
+        <w:t xml:space="preserve"> </w:t>
+      </w:r>
+      <w:r>
+        <w:rPr>
+          <w:rFonts w:hint="cs"/>
+          <w:color w:val="000000" w:themeColor="text1"/>
+          <w:sz w:val="36"/>
+          <w:szCs w:val="36"/>
+          <w:rtl/>
+        </w:rPr>
+        <w:t xml:space="preserve"> رو نصب میکنیم با دستور </w:t>
+      </w:r>
+    </w:p>
+    <w:p>
+      <w:pPr>
+        <w:jc w:val="right"/>
+        <w:rPr>
+          <w:color w:val="000000" w:themeColor="text1"/>
+          <w:sz w:val="36"/>
+          <w:szCs w:val="36"/>
+        </w:rPr>
+      </w:pPr>
+      <w:r>
+        <w:rPr>
+          <w:noProof/>
+          <w:color w:val="000000" w:themeColor="text1"/>
+          <w:sz w:val="36"/>
+          <w:szCs w:val="36"/>
+        </w:rPr>
+        <mc:AlternateContent>
+          <mc:Choice Requires="wps">
+            <w:drawing>
+              <wp:anchor distT="0" distB="0" distL="114300" distR="114300" simplePos="0" relativeHeight="251660288" behindDoc="0" locked="0" layoutInCell="1" allowOverlap="1" wp14:anchorId="0302F1C1" wp14:editId="1782D834">
+                <wp:simplePos x="0" y="0"/>
+                <wp:positionH relativeFrom="column">
+                  <wp:posOffset>927982</wp:posOffset>
+                </wp:positionH>
+                <wp:positionV relativeFrom="paragraph">
+                  <wp:posOffset>19685</wp:posOffset>
+                </wp:positionV>
+                <wp:extent cx="313899" cy="150125"/>
+                <wp:effectExtent l="38100" t="0" r="10160" b="97790"/>
+                <wp:wrapNone/>
+                <wp:docPr id="23" name="Connector: Elbow 23"/>
+                <wp:cNvGraphicFramePr/>
+                <a:graphic xmlns:a="http://schemas.openxmlformats.org/drawingml/2006/main">
+                  <a:graphicData uri="http://schemas.microsoft.com/office/word/2010/wordprocessingShape">
+                    <wps:wsp>
+                      <wps:cNvCnPr/>
+                      <wps:spPr>
+                        <a:xfrm flipH="1">
+                          <a:off x="0" y="0"/>
+                          <a:ext cx="313899" cy="150125"/>
+                        </a:xfrm>
+                        <a:prstGeom prst="bentConnector3">
+                          <a:avLst/>
+                        </a:prstGeom>
+                        <a:ln>
+                          <a:tailEnd type="triangle"/>
+                        </a:ln>
+                      </wps:spPr>
+                      <wps:style>
+                        <a:lnRef idx="1">
+                          <a:schemeClr val="accent1"/>
+                        </a:lnRef>
+                        <a:fillRef idx="0">
+                          <a:schemeClr val="accent1"/>
+                        </a:fillRef>
+                        <a:effectRef idx="0">
+                          <a:schemeClr val="accent1"/>
+                        </a:effectRef>
+                        <a:fontRef idx="minor">
+                          <a:schemeClr val="tx1"/>
+                        </a:fontRef>
+                      </wps:style>
+                      <wps:bodyPr/>
+                    </wps:wsp>
+                  </a:graphicData>
+                </a:graphic>
+              </wp:anchor>
+            </w:drawing>
+          </mc:Choice>
+          <mc:Fallback>
+            <w:pict>
+              <v:shapetype w14:anchorId="27A26A6F" id="_x0000_t34" coordsize="21600,21600" o:spt="34" o:oned="t" adj="10800" path="m,l@0,0@0,21600,21600,21600e" filled="f">
+                <v:stroke joinstyle="miter"/>
+                <v:formulas>
+                  <v:f eqn="val #0"/>
+                </v:formulas>
+                <v:path arrowok="t" fillok="f" o:connecttype="none"/>
+                <v:handles>
+                  <v:h position="#0,center"/>
+                </v:handles>
+                <o:lock v:ext="edit" shapetype="t"/>
+              </v:shapetype>
+              <v:shape id="Connector: Elbow 23" o:spid="_x0000_s1026" type="#_x0000_t34" style="position:absolute;left:0;text-align:left;margin-left:73.05pt;margin-top:1.55pt;width:24.7pt;height:11.8pt;flip:x;z-index:251660288;visibility:visible;mso-wrap-style:square;mso-wrap-distance-left:9pt;mso-wrap-distance-top:0;mso-wrap-distance-right:9pt;mso-wrap-distance-bottom:0;mso-position-horizontal:absolute;mso-position-horizontal-relative:text;mso-position-vertical:absolute;mso-position-vertical-relative:text" o:gfxdata="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" strokecolor="#4472c4 [3204]" strokeweight=".5pt">
+                <v:stroke endarrow="block"/>
+              </v:shape>
+            </w:pict>
+          </mc:Fallback>
+        </mc:AlternateContent>
+      </w:r>
+      <w:proofErr w:type="spellStart"/>
+      <w:r>
+        <w:rPr>
+          <w:color w:val="000000" w:themeColor="text1"/>
+          <w:sz w:val="36"/>
+          <w:szCs w:val="36"/>
+        </w:rPr>
+        <w:t>npm</w:t>
+      </w:r>
+      <w:proofErr w:type="spellEnd"/>
+      <w:r>
+        <w:rPr>
+          <w:color w:val="000000" w:themeColor="text1"/>
+          <w:sz w:val="36"/>
+          <w:szCs w:val="36"/>
+        </w:rPr>
+        <w:t xml:space="preserve"> </w:t>
+      </w:r>
+      <w:proofErr w:type="spellStart"/>
+      <w:r>
+        <w:rPr>
+          <w:color w:val="000000" w:themeColor="text1"/>
+          <w:sz w:val="36"/>
+          <w:szCs w:val="36"/>
+        </w:rPr>
+        <w:t>init</w:t>
+      </w:r>
+      <w:proofErr w:type="spellEnd"/>
+      <w:r>
+        <w:rPr>
+          <w:color w:val="000000" w:themeColor="text1"/>
+          <w:sz w:val="36"/>
+          <w:szCs w:val="36"/>
+        </w:rPr>
+        <w:t xml:space="preserve"> </w:t>
+      </w:r>
+    </w:p>
+    <w:p>
+      <w:pPr>
+        <w:rPr>
+          <w:color w:val="000000" w:themeColor="text1"/>
+          <w:sz w:val="36"/>
+          <w:szCs w:val="36"/>
+          <w:rtl/>
+        </w:rPr>
+      </w:pPr>
+      <w:r>
+        <w:rPr>
+          <w:rFonts w:hint="cs"/>
+          <w:color w:val="000000" w:themeColor="text1"/>
+          <w:sz w:val="36"/>
+          <w:szCs w:val="36"/>
+          <w:rtl/>
+        </w:rPr>
+        <w:t xml:space="preserve">که این دستور حاصل از اون نرم افزار نود جی اس است که جلسه های پیش نصب کردیم اون این دستورات </w:t>
+      </w:r>
+      <w:r>
+        <w:rPr>
+          <w:color w:val="000000" w:themeColor="text1"/>
+          <w:sz w:val="36"/>
+          <w:szCs w:val="36"/>
+        </w:rPr>
+        <w:t xml:space="preserve"> </w:t>
+      </w:r>
+      <w:proofErr w:type="spellStart"/>
+      <w:r>
+        <w:rPr>
+          <w:color w:val="000000" w:themeColor="text1"/>
+          <w:sz w:val="36"/>
+          <w:szCs w:val="36"/>
+        </w:rPr>
+        <w:t>npm</w:t>
+      </w:r>
+      <w:proofErr w:type="spellEnd"/>
+      <w:r>
+        <w:rPr>
+          <w:color w:val="000000" w:themeColor="text1"/>
+          <w:sz w:val="36"/>
+          <w:szCs w:val="36"/>
+        </w:rPr>
+        <w:t xml:space="preserve"> </w:t>
+      </w:r>
+      <w:r>
+        <w:rPr>
+          <w:rFonts w:hint="cs"/>
+          <w:color w:val="000000" w:themeColor="text1"/>
+          <w:sz w:val="36"/>
+          <w:szCs w:val="36"/>
+          <w:rtl/>
+        </w:rPr>
+        <w:t xml:space="preserve"> رو برای ما باز میکنه وقتی این دستور رو زدیم خود نود جی اس شروع به افزودن </w:t>
+      </w:r>
+      <w:proofErr w:type="spellStart"/>
+      <w:r>
+        <w:rPr>
+          <w:color w:val="000000" w:themeColor="text1"/>
+          <w:sz w:val="36"/>
+          <w:szCs w:val="36"/>
+        </w:rPr>
+        <w:t>npm</w:t>
+      </w:r>
+      <w:proofErr w:type="spellEnd"/>
+      <w:r>
+        <w:rPr>
+          <w:color w:val="000000" w:themeColor="text1"/>
+          <w:sz w:val="36"/>
+          <w:szCs w:val="36"/>
+        </w:rPr>
+        <w:t xml:space="preserve"> </w:t>
+      </w:r>
+      <w:r>
+        <w:rPr>
+          <w:rFonts w:hint="cs"/>
+          <w:color w:val="000000" w:themeColor="text1"/>
+          <w:sz w:val="36"/>
+          <w:szCs w:val="36"/>
+          <w:rtl/>
+        </w:rPr>
+        <w:t xml:space="preserve"> به پروژه یا پوشه ما میکنه</w:t>
+      </w:r>
+    </w:p>
+    <w:p>
+      <w:pPr>
+        <w:rPr>
+          <w:color w:val="000000" w:themeColor="text1"/>
+          <w:sz w:val="36"/>
+          <w:szCs w:val="36"/>
+          <w:rtl/>
+        </w:rPr>
+      </w:pPr>
+      <w:r>
+        <w:rPr>
+          <w:rFonts w:hint="cs"/>
+          <w:color w:val="000000" w:themeColor="text1"/>
+          <w:sz w:val="36"/>
+          <w:szCs w:val="36"/>
+          <w:rtl/>
+        </w:rPr>
+        <w:t xml:space="preserve">البته موقع نصب </w:t>
+      </w:r>
+      <w:r>
+        <w:rPr>
+          <w:color w:val="000000" w:themeColor="text1"/>
+          <w:sz w:val="36"/>
+          <w:szCs w:val="36"/>
+        </w:rPr>
+        <w:t xml:space="preserve"> </w:t>
+      </w:r>
+      <w:proofErr w:type="spellStart"/>
+      <w:r>
+        <w:rPr>
+          <w:color w:val="000000" w:themeColor="text1"/>
+          <w:sz w:val="36"/>
+          <w:szCs w:val="36"/>
+        </w:rPr>
+        <w:t>npm</w:t>
+      </w:r>
+      <w:proofErr w:type="spellEnd"/>
+      <w:r>
+        <w:rPr>
+          <w:color w:val="000000" w:themeColor="text1"/>
+          <w:sz w:val="36"/>
+          <w:szCs w:val="36"/>
+        </w:rPr>
+        <w:t xml:space="preserve"> </w:t>
+      </w:r>
+      <w:r>
+        <w:rPr>
+          <w:rFonts w:hint="cs"/>
+          <w:color w:val="000000" w:themeColor="text1"/>
+          <w:sz w:val="36"/>
+          <w:szCs w:val="36"/>
+          <w:rtl/>
+        </w:rPr>
+        <w:t>یه سری سوالات ازمون میپرسه که اونا رو رد میکنیم مثل اسم پروژه و ورژنش چیه توضیحات و ... اسم نویسنده پروژه ویه سری سولات</w:t>
+      </w:r>
+    </w:p>
+    <w:p>
+      <w:pPr>
+        <w:rPr>
+          <w:color w:val="000000" w:themeColor="text1"/>
+          <w:sz w:val="36"/>
+          <w:szCs w:val="36"/>
+          <w:rtl/>
+        </w:rPr>
+      </w:pPr>
+      <w:r>
+        <w:rPr>
+          <w:rFonts w:hint="cs"/>
+          <w:color w:val="000000" w:themeColor="text1"/>
+          <w:sz w:val="36"/>
+          <w:szCs w:val="36"/>
+          <w:rtl/>
+        </w:rPr>
+        <w:t xml:space="preserve">ها لا یه فایل به اسم و پسوند </w:t>
+      </w:r>
+      <w:proofErr w:type="spellStart"/>
+      <w:r>
+        <w:rPr>
+          <w:b/>
+          <w:bCs/>
+          <w:color w:val="000000" w:themeColor="text1"/>
+          <w:sz w:val="36"/>
+          <w:szCs w:val="36"/>
+        </w:rPr>
+        <w:t>pacage.json</w:t>
+      </w:r>
+      <w:proofErr w:type="spellEnd"/>
+      <w:r>
+        <w:rPr>
+          <w:b/>
+          <w:bCs/>
+          <w:color w:val="000000" w:themeColor="text1"/>
+          <w:sz w:val="36"/>
+          <w:szCs w:val="36"/>
+        </w:rPr>
+        <w:t xml:space="preserve">  </w:t>
+      </w:r>
+      <w:r>
+        <w:rPr>
+          <w:rFonts w:hint="cs"/>
+          <w:b/>
+          <w:bCs/>
+          <w:color w:val="000000" w:themeColor="text1"/>
+          <w:sz w:val="36"/>
+          <w:szCs w:val="36"/>
+          <w:rtl/>
+        </w:rPr>
+        <w:t xml:space="preserve"> </w:t>
+      </w:r>
+      <w:r>
+        <w:rPr>
+          <w:rFonts w:hint="cs"/>
+          <w:color w:val="000000" w:themeColor="text1"/>
+          <w:sz w:val="36"/>
+          <w:szCs w:val="36"/>
+          <w:rtl/>
+        </w:rPr>
+        <w:t xml:space="preserve">به پوشه ای که ساختیم اضافه میشه </w:t>
+      </w:r>
+    </w:p>
+    <w:p>
+      <w:pPr>
+        <w:rPr>
+          <w:color w:val="000000" w:themeColor="text1"/>
+          <w:sz w:val="36"/>
+          <w:szCs w:val="36"/>
+          <w:rtl/>
+        </w:rPr>
+      </w:pPr>
+      <w:r>
+        <w:rPr>
+          <w:rFonts w:hint="cs"/>
+          <w:color w:val="000000" w:themeColor="text1"/>
+          <w:sz w:val="36"/>
+          <w:szCs w:val="36"/>
+          <w:rtl/>
+        </w:rPr>
+        <w:lastRenderedPageBreak/>
+        <w:t xml:space="preserve">هالا ما هر پکیج و یا کتاب خانه ای با </w:t>
+      </w:r>
+      <w:r>
+        <w:rPr>
+          <w:color w:val="000000" w:themeColor="text1"/>
+          <w:sz w:val="36"/>
+          <w:szCs w:val="36"/>
+        </w:rPr>
+        <w:t xml:space="preserve"> </w:t>
+      </w:r>
+      <w:proofErr w:type="spellStart"/>
+      <w:r>
+        <w:rPr>
+          <w:color w:val="000000" w:themeColor="text1"/>
+          <w:sz w:val="36"/>
+          <w:szCs w:val="36"/>
+        </w:rPr>
+        <w:t>npm</w:t>
+      </w:r>
+      <w:proofErr w:type="spellEnd"/>
+      <w:r>
+        <w:rPr>
+          <w:color w:val="000000" w:themeColor="text1"/>
+          <w:sz w:val="36"/>
+          <w:szCs w:val="36"/>
+        </w:rPr>
+        <w:t xml:space="preserve"> </w:t>
+      </w:r>
+      <w:r>
+        <w:rPr>
+          <w:rFonts w:hint="cs"/>
+          <w:color w:val="000000" w:themeColor="text1"/>
+          <w:sz w:val="36"/>
+          <w:szCs w:val="36"/>
+          <w:rtl/>
+        </w:rPr>
+        <w:t xml:space="preserve"> نصب کنیم اسمش و ورژن و اطلاعاتش میاد تو این فایل </w:t>
+      </w:r>
+    </w:p>
+    <w:p>
+      <w:pPr>
+        <w:rPr>
+          <w:color w:val="000000" w:themeColor="text1"/>
+          <w:sz w:val="36"/>
+          <w:szCs w:val="36"/>
+          <w:rtl/>
+        </w:rPr>
+      </w:pPr>
+    </w:p>
+    <w:p>
+      <w:pPr>
+        <w:rPr>
+          <w:color w:val="000000" w:themeColor="text1"/>
+          <w:sz w:val="36"/>
+          <w:szCs w:val="36"/>
+          <w:rtl/>
+        </w:rPr>
+      </w:pPr>
+      <w:r>
+        <w:rPr>
+          <w:rFonts w:hint="cs"/>
+          <w:color w:val="000000" w:themeColor="text1"/>
+          <w:sz w:val="36"/>
+          <w:szCs w:val="36"/>
+          <w:rtl/>
+        </w:rPr>
+        <w:t xml:space="preserve">خب هالا بریم که تلویند سی ال ای رو نصب کنیم با </w:t>
+      </w:r>
+      <w:r>
+        <w:rPr>
+          <w:color w:val="000000" w:themeColor="text1"/>
+          <w:sz w:val="36"/>
+          <w:szCs w:val="36"/>
+        </w:rPr>
+        <w:t xml:space="preserve"> </w:t>
+      </w:r>
+      <w:proofErr w:type="spellStart"/>
+      <w:r>
+        <w:rPr>
+          <w:color w:val="000000" w:themeColor="text1"/>
+          <w:sz w:val="36"/>
+          <w:szCs w:val="36"/>
+        </w:rPr>
+        <w:t>npm</w:t>
+      </w:r>
+      <w:proofErr w:type="spellEnd"/>
+      <w:r>
+        <w:rPr>
+          <w:color w:val="000000" w:themeColor="text1"/>
+          <w:sz w:val="36"/>
+          <w:szCs w:val="36"/>
+        </w:rPr>
+        <w:t xml:space="preserve"> </w:t>
+      </w:r>
+    </w:p>
+    <w:p>
+      <w:pPr>
+        <w:jc w:val="right"/>
+        <w:rPr>
+          <w:color w:val="000000" w:themeColor="text1"/>
+          <w:sz w:val="36"/>
+          <w:szCs w:val="36"/>
+        </w:rPr>
+      </w:pPr>
+      <w:r>
+        <w:rPr>
+          <w:noProof/>
+          <w:color w:val="000000" w:themeColor="text1"/>
+          <w:sz w:val="36"/>
+          <w:szCs w:val="36"/>
+        </w:rPr>
+        <mc:AlternateContent>
+          <mc:Choice Requires="wps">
+            <w:drawing>
+              <wp:anchor distT="0" distB="0" distL="114300" distR="114300" simplePos="0" relativeHeight="251661312" behindDoc="0" locked="0" layoutInCell="1" allowOverlap="1" wp14:anchorId="41518610" wp14:editId="6E9567F8">
+                <wp:simplePos x="0" y="0"/>
+                <wp:positionH relativeFrom="margin">
+                  <wp:align>center</wp:align>
+                </wp:positionH>
+                <wp:positionV relativeFrom="paragraph">
+                  <wp:posOffset>13051</wp:posOffset>
+                </wp:positionV>
+                <wp:extent cx="313898" cy="191069"/>
+                <wp:effectExtent l="38100" t="0" r="10160" b="95250"/>
+                <wp:wrapNone/>
+                <wp:docPr id="24" name="Connector: Elbow 24"/>
+                <wp:cNvGraphicFramePr/>
+                <a:graphic xmlns:a="http://schemas.openxmlformats.org/drawingml/2006/main">
+                  <a:graphicData uri="http://schemas.microsoft.com/office/word/2010/wordprocessingShape">
+                    <wps:wsp>
+                      <wps:cNvCnPr/>
+                      <wps:spPr>
+                        <a:xfrm flipH="1">
+                          <a:off x="0" y="0"/>
+                          <a:ext cx="313898" cy="191069"/>
+                        </a:xfrm>
+                        <a:prstGeom prst="bentConnector3">
+                          <a:avLst/>
+                        </a:prstGeom>
+                        <a:ln>
+                          <a:tailEnd type="triangle"/>
+                        </a:ln>
+                      </wps:spPr>
+                      <wps:style>
+                        <a:lnRef idx="1">
+                          <a:schemeClr val="accent1"/>
+                        </a:lnRef>
+                        <a:fillRef idx="0">
+                          <a:schemeClr val="accent1"/>
+                        </a:fillRef>
+                        <a:effectRef idx="0">
+                          <a:schemeClr val="accent1"/>
+                        </a:effectRef>
+                        <a:fontRef idx="minor">
+                          <a:schemeClr val="tx1"/>
+                        </a:fontRef>
+                      </wps:style>
+                      <wps:bodyPr/>
+                    </wps:wsp>
+                  </a:graphicData>
+                </a:graphic>
+              </wp:anchor>
+            </w:drawing>
+          </mc:Choice>
+          <mc:Fallback>
+            <w:pict>
+              <v:shape w14:anchorId="07BCACBA" id="Connector: Elbow 24" o:spid="_x0000_s1026" type="#_x0000_t34" style="position:absolute;left:0;text-align:left;margin-left:0;margin-top:1.05pt;width:24.7pt;height:15.05pt;flip:x;z-index:251661312;visibility:visible;mso-wrap-style:square;mso-wrap-distance-left:9pt;mso-wrap-distance-top:0;mso-wrap-distance-right:9pt;mso-wrap-distance-bottom:0;mso-position-horizontal:center;mso-position-horizontal-relative:margin;mso-position-vertical:absolute;mso-position-vertical-relative:text" o:gfxdata="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" strokecolor="#4472c4 [3204]" strokeweight=".5pt">
+                <v:stroke endarrow="block"/>
+                <w10:wrap anchorx="margin"/>
+              </v:shape>
+            </w:pict>
+          </mc:Fallback>
+        </mc:AlternateContent>
+      </w:r>
+      <w:proofErr w:type="spellStart"/>
+      <w:r>
+        <w:rPr>
+          <w:color w:val="000000" w:themeColor="text1"/>
+          <w:sz w:val="36"/>
+          <w:szCs w:val="36"/>
+        </w:rPr>
+        <w:t>npm</w:t>
+      </w:r>
+      <w:proofErr w:type="spellEnd"/>
+      <w:r>
+        <w:rPr>
+          <w:color w:val="000000" w:themeColor="text1"/>
+          <w:sz w:val="36"/>
+          <w:szCs w:val="36"/>
+        </w:rPr>
+        <w:t xml:space="preserve"> install -D </w:t>
+      </w:r>
+      <w:proofErr w:type="spellStart"/>
+      <w:r>
+        <w:rPr>
+          <w:color w:val="000000" w:themeColor="text1"/>
+          <w:sz w:val="36"/>
+          <w:szCs w:val="36"/>
+        </w:rPr>
+        <w:t>tailwindcss</w:t>
+      </w:r>
+      <w:proofErr w:type="spellEnd"/>
+      <w:r>
+        <w:rPr>
+          <w:color w:val="000000" w:themeColor="text1"/>
+          <w:sz w:val="36"/>
+          <w:szCs w:val="36"/>
+        </w:rPr>
+        <w:t xml:space="preserve"> </w:t>
+      </w:r>
+    </w:p>
+    <w:p>
+      <w:pPr>
+        <w:rPr>
+          <w:color w:val="000000" w:themeColor="text1"/>
+          <w:sz w:val="36"/>
+          <w:szCs w:val="36"/>
+          <w:rtl/>
+        </w:rPr>
+      </w:pPr>
+      <w:r>
+        <w:rPr>
+          <w:rFonts w:hint="cs"/>
+          <w:color w:val="000000" w:themeColor="text1"/>
+          <w:sz w:val="36"/>
+          <w:szCs w:val="36"/>
+          <w:rtl/>
+        </w:rPr>
+        <w:t xml:space="preserve">وقتی که این دستور رو بزنیم یه فولدر </w:t>
+      </w:r>
+      <w:proofErr w:type="spellStart"/>
+      <w:r>
+        <w:rPr>
+          <w:color w:val="000000" w:themeColor="text1"/>
+          <w:sz w:val="36"/>
+          <w:szCs w:val="36"/>
+        </w:rPr>
+        <w:t>node_modules</w:t>
+      </w:r>
+      <w:proofErr w:type="spellEnd"/>
+      <w:r>
+        <w:rPr>
+          <w:color w:val="000000" w:themeColor="text1"/>
+          <w:sz w:val="36"/>
+          <w:szCs w:val="36"/>
+        </w:rPr>
+        <w:t xml:space="preserve"> </w:t>
+      </w:r>
+      <w:r>
+        <w:rPr>
+          <w:rFonts w:hint="cs"/>
+          <w:color w:val="000000" w:themeColor="text1"/>
+          <w:sz w:val="36"/>
+          <w:szCs w:val="36"/>
+          <w:rtl/>
+        </w:rPr>
+        <w:t xml:space="preserve"> اضافه میشه که وابستگی های پروژه تلویندی ما هست و یه فایل </w:t>
+      </w:r>
+      <w:proofErr w:type="spellStart"/>
+      <w:r>
+        <w:rPr>
+          <w:color w:val="000000" w:themeColor="text1"/>
+          <w:sz w:val="36"/>
+          <w:szCs w:val="36"/>
+        </w:rPr>
+        <w:t>pacage-lock.json</w:t>
+      </w:r>
+      <w:proofErr w:type="spellEnd"/>
+      <w:r>
+        <w:rPr>
+          <w:color w:val="000000" w:themeColor="text1"/>
+          <w:sz w:val="36"/>
+          <w:szCs w:val="36"/>
+        </w:rPr>
+        <w:t xml:space="preserve"> </w:t>
+      </w:r>
+      <w:r>
+        <w:rPr>
+          <w:rFonts w:hint="cs"/>
+          <w:color w:val="000000" w:themeColor="text1"/>
+          <w:sz w:val="36"/>
+          <w:szCs w:val="36"/>
+          <w:rtl/>
+        </w:rPr>
+        <w:t xml:space="preserve"> هم اضافه میشه  و همجنین داخل اون فایل </w:t>
+      </w:r>
+      <w:proofErr w:type="spellStart"/>
+      <w:r>
+        <w:rPr>
+          <w:color w:val="000000" w:themeColor="text1"/>
+          <w:sz w:val="36"/>
+          <w:szCs w:val="36"/>
+        </w:rPr>
+        <w:t>pakage.json</w:t>
+      </w:r>
+      <w:proofErr w:type="spellEnd"/>
+      <w:r>
+        <w:rPr>
+          <w:color w:val="000000" w:themeColor="text1"/>
+          <w:sz w:val="36"/>
+          <w:szCs w:val="36"/>
+        </w:rPr>
+        <w:t xml:space="preserve"> </w:t>
+      </w:r>
+      <w:r>
+        <w:rPr>
+          <w:rFonts w:hint="cs"/>
+          <w:color w:val="000000" w:themeColor="text1"/>
+          <w:sz w:val="36"/>
+          <w:szCs w:val="36"/>
+          <w:rtl/>
+        </w:rPr>
+        <w:t xml:space="preserve"> مون هم یه قسمت "</w:t>
+      </w:r>
+      <w:proofErr w:type="spellStart"/>
+      <w:r>
+        <w:rPr>
+          <w:color w:val="000000" w:themeColor="text1"/>
+          <w:sz w:val="36"/>
+          <w:szCs w:val="36"/>
+        </w:rPr>
+        <w:t>devDependencies</w:t>
+      </w:r>
+      <w:proofErr w:type="spellEnd"/>
+      <w:r>
+        <w:rPr>
+          <w:rFonts w:hint="cs"/>
+          <w:color w:val="000000" w:themeColor="text1"/>
+          <w:sz w:val="36"/>
+          <w:szCs w:val="36"/>
+          <w:rtl/>
+        </w:rPr>
+        <w:t>" که داخلش نوشته شده   "3.3.7":"</w:t>
+      </w:r>
+      <w:proofErr w:type="spellStart"/>
+      <w:r>
+        <w:rPr>
+          <w:color w:val="000000" w:themeColor="text1"/>
+          <w:sz w:val="36"/>
+          <w:szCs w:val="36"/>
+        </w:rPr>
+        <w:t>tailwindcss</w:t>
+      </w:r>
+      <w:proofErr w:type="spellEnd"/>
+      <w:r>
+        <w:rPr>
+          <w:rFonts w:hint="cs"/>
+          <w:color w:val="000000" w:themeColor="text1"/>
+          <w:sz w:val="36"/>
+          <w:szCs w:val="36"/>
+          <w:rtl/>
+        </w:rPr>
+        <w:t xml:space="preserve">" اسم پکیجی که نصب کردیم و ورژن اون هست . </w:t>
+      </w:r>
+    </w:p>
+    <w:p>
+      <w:pPr>
+        <w:rPr>
+          <w:color w:val="000000" w:themeColor="text1"/>
+          <w:sz w:val="36"/>
+          <w:szCs w:val="36"/>
+          <w:rtl/>
+        </w:rPr>
+      </w:pPr>
+      <w:r>
+        <w:rPr>
+          <w:noProof/>
+          <w:color w:val="000000" w:themeColor="text1"/>
+          <w:sz w:val="36"/>
+          <w:szCs w:val="36"/>
+          <w:rtl/>
+          <w:lang w:val="fa-IR"/>
+        </w:rPr>
+        <w:drawing>
+          <wp:inline distT="0" distB="0" distL="0" distR="0" wp14:anchorId="6980BA00" wp14:editId="04319A41">
+            <wp:extent cx="5731510" cy="3792855"/>
+            <wp:effectExtent l="0" t="0" r="2540" b="0"/>
+            <wp:docPr id="17" name="Picture 17"/>
+            <wp:cNvGraphicFramePr>
+              <a:graphicFrameLocks xmlns:a="http://schemas.openxmlformats.org/drawingml/2006/main" noChangeAspect="1"/>
+            </wp:cNvGraphicFramePr>
+            <a:graphic xmlns:a="http://schemas.openxmlformats.org/drawingml/2006/main">
+              <a:graphicData uri="http://schemas.openxmlformats.org/drawingml/2006/picture">
+                <pic:pic xmlns:pic="http://schemas.openxmlformats.org/drawingml/2006/picture">
+                  <pic:nvPicPr>
+                    <pic:cNvPr id="17" name="Picture 17"/>
+                    <pic:cNvPicPr/>
+                  </pic:nvPicPr>
+                  <pic:blipFill>
+                    <a:blip r:embed="rId24">
+                      <a:extLst>
+                        <a:ext uri="{28A0092B-C50C-407E-A947-70E740481C1C}">
+                          <a14:useLocalDpi xmlns:a14="http://schemas.microsoft.com/office/drawing/2010/main" val="0"/>
+                        </a:ext>
+                      </a:extLst>
+                    </a:blip>
+                    <a:stretch>
+                      <a:fillRect/>
+                    </a:stretch>
+                  </pic:blipFill>
+                  <pic:spPr>
+                    <a:xfrm>
+                      <a:off x="0" y="0"/>
+                      <a:ext cx="5731510" cy="3792855"/>
+                    </a:xfrm>
+                    <a:prstGeom prst="rect">
+                      <a:avLst/>
+                    </a:prstGeom>
+                  </pic:spPr>
+                </pic:pic>
+              </a:graphicData>
+            </a:graphic>
+          </wp:inline>
+        </w:drawing>
+      </w:r>
+    </w:p>
+    <w:p>
+      <w:pPr>
+        <w:rPr>
+          <w:color w:val="000000" w:themeColor="text1"/>
+          <w:sz w:val="36"/>
+          <w:szCs w:val="36"/>
+          <w:rtl/>
+        </w:rPr>
+      </w:pPr>
+      <w:r>
+        <w:rPr>
+          <w:rFonts w:hint="cs"/>
+          <w:color w:val="000000" w:themeColor="text1"/>
+          <w:sz w:val="36"/>
+          <w:szCs w:val="36"/>
+          <w:rtl/>
+        </w:rPr>
+        <w:t xml:space="preserve">که این کار باعث این میشه که هروقت ما این پروژه رو بدون اون فولدر </w:t>
+      </w:r>
+      <w:proofErr w:type="spellStart"/>
+      <w:r>
+        <w:rPr>
+          <w:color w:val="000000" w:themeColor="text1"/>
+          <w:sz w:val="36"/>
+          <w:szCs w:val="36"/>
+        </w:rPr>
+        <w:t>node_modules</w:t>
+      </w:r>
+      <w:proofErr w:type="spellEnd"/>
+      <w:r>
+        <w:rPr>
+          <w:rFonts w:hint="cs"/>
+          <w:color w:val="000000" w:themeColor="text1"/>
+          <w:sz w:val="36"/>
+          <w:szCs w:val="36"/>
+          <w:rtl/>
+        </w:rPr>
+        <w:t xml:space="preserve">  که حجمش یکم زیاده بدون اون بدیم هر کسی و اون شخص دستور</w:t>
+      </w:r>
+    </w:p>
+    <w:p>
+      <w:pPr>
+        <w:jc w:val="right"/>
+        <w:rPr>
+          <w:color w:val="000000" w:themeColor="text1"/>
+          <w:sz w:val="36"/>
+          <w:szCs w:val="36"/>
+        </w:rPr>
+      </w:pPr>
+      <w:r>
+        <w:rPr>
+          <w:noProof/>
+          <w:color w:val="000000" w:themeColor="text1"/>
+          <w:sz w:val="36"/>
+          <w:szCs w:val="36"/>
+        </w:rPr>
+        <mc:AlternateContent>
+          <mc:Choice Requires="wps">
+            <w:drawing>
+              <wp:anchor distT="0" distB="0" distL="114300" distR="114300" simplePos="0" relativeHeight="251662336" behindDoc="0" locked="0" layoutInCell="1" allowOverlap="1" wp14:anchorId="5C403D6E" wp14:editId="445A5949">
+                <wp:simplePos x="0" y="0"/>
+                <wp:positionH relativeFrom="column">
+                  <wp:posOffset>1213485</wp:posOffset>
+                </wp:positionH>
+                <wp:positionV relativeFrom="paragraph">
+                  <wp:posOffset>14605</wp:posOffset>
+                </wp:positionV>
+                <wp:extent cx="286385" cy="259080"/>
+                <wp:effectExtent l="38100" t="0" r="18415" b="102870"/>
+                <wp:wrapNone/>
+                <wp:docPr id="25" name="Connector: Elbow 25"/>
+                <wp:cNvGraphicFramePr/>
+                <a:graphic xmlns:a="http://schemas.openxmlformats.org/drawingml/2006/main">
+                  <a:graphicData uri="http://schemas.microsoft.com/office/word/2010/wordprocessingShape">
+                    <wps:wsp>
+                      <wps:cNvCnPr/>
+                      <wps:spPr>
+                        <a:xfrm flipH="1">
+                          <a:off x="0" y="0"/>
+                          <a:ext cx="286385" cy="259080"/>
+                        </a:xfrm>
+                        <a:prstGeom prst="bentConnector3">
+                          <a:avLst>
+                            <a:gd name="adj1" fmla="val 49962"/>
+                          </a:avLst>
+                        </a:prstGeom>
+                        <a:ln>
+                          <a:tailEnd type="triangle"/>
+                        </a:ln>
+                      </wps:spPr>
+                      <wps:style>
+                        <a:lnRef idx="1">
+                          <a:schemeClr val="accent1"/>
+                        </a:lnRef>
+                        <a:fillRef idx="0">
+                          <a:schemeClr val="accent1"/>
+                        </a:fillRef>
+                        <a:effectRef idx="0">
+                          <a:schemeClr val="accent1"/>
+                        </a:effectRef>
+                        <a:fontRef idx="minor">
+                          <a:schemeClr val="tx1"/>
+                        </a:fontRef>
+                      </wps:style>
+                      <wps:bodyPr/>
+                    </wps:wsp>
+                  </a:graphicData>
+                </a:graphic>
+              </wp:anchor>
+            </w:drawing>
+          </mc:Choice>
+          <mc:Fallback>
+            <w:pict>
+              <v:shape w14:anchorId="0C8CF0AB" id="Connector: Elbow 25" o:spid="_x0000_s1026" type="#_x0000_t34" style="position:absolute;left:0;text-align:left;margin-left:95.55pt;margin-top:1.15pt;width:22.55pt;height:20.4pt;flip:x;z-index:251662336;visibility:visible;mso-wrap-style:square;mso-wrap-distance-left:9pt;mso-wrap-distance-top:0;mso-wrap-distance-right:9pt;mso-wrap-distance-bottom:0;mso-position-horizontal:absolute;mso-position-horizontal-relative:text;mso-position-vertical:absolute;mso-position-vertical-relative:text" o:gfxdata="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" adj="10792" strokecolor="#4472c4 [3204]" strokeweight=".5pt">
+                <v:stroke endarrow="block"/>
+              </v:shape>
+            </w:pict>
+          </mc:Fallback>
+        </mc:AlternateContent>
+      </w:r>
+      <w:proofErr w:type="spellStart"/>
+      <w:r>
+        <w:rPr>
+          <w:color w:val="000000" w:themeColor="text1"/>
+          <w:sz w:val="36"/>
+          <w:szCs w:val="36"/>
+        </w:rPr>
+        <w:t>npm</w:t>
+      </w:r>
+      <w:proofErr w:type="spellEnd"/>
+      <w:r>
+        <w:rPr>
+          <w:color w:val="000000" w:themeColor="text1"/>
+          <w:sz w:val="36"/>
+          <w:szCs w:val="36"/>
+        </w:rPr>
+        <w:t xml:space="preserve"> install </w:t>
+      </w:r>
+    </w:p>
+    <w:p>
+      <w:pPr>
+        <w:rPr>
+          <w:color w:val="000000" w:themeColor="text1"/>
+          <w:sz w:val="36"/>
+          <w:szCs w:val="36"/>
+          <w:rtl/>
+        </w:rPr>
+      </w:pPr>
+      <w:r>
+        <w:rPr>
+          <w:rFonts w:hint="cs"/>
+          <w:color w:val="000000" w:themeColor="text1"/>
+          <w:sz w:val="36"/>
+          <w:szCs w:val="36"/>
+          <w:rtl/>
+        </w:rPr>
+        <w:lastRenderedPageBreak/>
+        <w:t xml:space="preserve">رو که بزنیه مجدد بر اساس اون فایل </w:t>
+      </w:r>
+      <w:proofErr w:type="spellStart"/>
+      <w:r>
+        <w:rPr>
+          <w:color w:val="000000" w:themeColor="text1"/>
+          <w:sz w:val="36"/>
+          <w:szCs w:val="36"/>
+        </w:rPr>
+        <w:t>pakage.json</w:t>
+      </w:r>
+      <w:proofErr w:type="spellEnd"/>
+      <w:r>
+        <w:rPr>
+          <w:color w:val="000000" w:themeColor="text1"/>
+          <w:sz w:val="36"/>
+          <w:szCs w:val="36"/>
+        </w:rPr>
+        <w:t xml:space="preserve"> </w:t>
+      </w:r>
+      <w:r>
+        <w:rPr>
+          <w:rFonts w:hint="cs"/>
+          <w:color w:val="000000" w:themeColor="text1"/>
+          <w:sz w:val="36"/>
+          <w:szCs w:val="36"/>
+          <w:rtl/>
+        </w:rPr>
+        <w:t xml:space="preserve"> که هر پکیجی اسمش باشه نصب میشه و اون فولدر </w:t>
+      </w:r>
+      <w:proofErr w:type="spellStart"/>
+      <w:r>
+        <w:rPr>
+          <w:color w:val="000000" w:themeColor="text1"/>
+          <w:sz w:val="36"/>
+          <w:szCs w:val="36"/>
+        </w:rPr>
+        <w:t>node_modules</w:t>
+      </w:r>
+      <w:proofErr w:type="spellEnd"/>
+      <w:r>
+        <w:rPr>
+          <w:color w:val="000000" w:themeColor="text1"/>
+          <w:sz w:val="36"/>
+          <w:szCs w:val="36"/>
+        </w:rPr>
+        <w:t xml:space="preserve"> </w:t>
+      </w:r>
+      <w:r>
+        <w:rPr>
+          <w:rFonts w:hint="cs"/>
+          <w:color w:val="000000" w:themeColor="text1"/>
+          <w:sz w:val="36"/>
+          <w:szCs w:val="36"/>
+          <w:rtl/>
+        </w:rPr>
+        <w:t xml:space="preserve"> ساخته میشه .</w:t>
+      </w:r>
+    </w:p>
+    <w:p>
+      <w:pPr>
+        <w:rPr>
+          <w:color w:val="000000" w:themeColor="text1"/>
+          <w:sz w:val="36"/>
+          <w:szCs w:val="36"/>
+          <w:rtl/>
+        </w:rPr>
+      </w:pPr>
+    </w:p>
+    <w:p>
+      <w:pPr>
+        <w:rPr>
+          <w:color w:val="000000" w:themeColor="text1"/>
+          <w:sz w:val="36"/>
+          <w:szCs w:val="36"/>
+          <w:rtl/>
+        </w:rPr>
+      </w:pPr>
+      <w:r>
+        <w:rPr>
+          <w:rFonts w:hint="cs"/>
+          <w:color w:val="000000" w:themeColor="text1"/>
+          <w:sz w:val="36"/>
+          <w:szCs w:val="36"/>
+          <w:rtl/>
+        </w:rPr>
+        <w:t xml:space="preserve">خب هالا مرحله بعدی اینه که لایبیری تلویند رو روی پروژه استارت بزنیم که فایل هایی که بهش نیاز دار رو روی پروژه بسازه و خب برای اینکه تلویند کارشو روی پروژه ما انجام بده نیاز داره که فایل </w:t>
+      </w:r>
+      <w:r>
+        <w:rPr>
+          <w:color w:val="000000" w:themeColor="text1"/>
+          <w:sz w:val="36"/>
+          <w:szCs w:val="36"/>
+        </w:rPr>
+        <w:t xml:space="preserve"> tailwind.config.js</w:t>
+      </w:r>
+      <w:r>
+        <w:rPr>
+          <w:rFonts w:hint="cs"/>
+          <w:color w:val="000000" w:themeColor="text1"/>
+          <w:sz w:val="36"/>
+          <w:szCs w:val="36"/>
+          <w:rtl/>
+        </w:rPr>
+        <w:t xml:space="preserve"> رو داشته باشیم که کانفیگ ها و تنظیماتمون رو توش اعمال کنیم.</w:t>
+      </w:r>
+    </w:p>
+    <w:p>
+      <w:pPr>
+        <w:rPr>
+          <w:color w:val="000000" w:themeColor="text1"/>
+          <w:sz w:val="36"/>
+          <w:szCs w:val="36"/>
+          <w:rtl/>
+        </w:rPr>
+      </w:pPr>
+      <w:r>
+        <w:rPr>
+          <w:rFonts w:hint="cs"/>
+          <w:color w:val="000000" w:themeColor="text1"/>
+          <w:sz w:val="36"/>
+          <w:szCs w:val="36"/>
+          <w:rtl/>
+        </w:rPr>
+        <w:t>کامند استارت زدن تلویند روی پروژه مون</w:t>
+      </w:r>
+    </w:p>
+    <w:p>
+      <w:pPr>
+        <w:jc w:val="right"/>
+        <w:rPr>
+          <w:color w:val="000000" w:themeColor="text1"/>
+          <w:sz w:val="36"/>
+          <w:szCs w:val="36"/>
+        </w:rPr>
+      </w:pPr>
+      <w:r>
+        <w:rPr>
+          <w:noProof/>
+          <w:color w:val="000000" w:themeColor="text1"/>
+          <w:sz w:val="36"/>
+          <w:szCs w:val="36"/>
+        </w:rPr>
+        <mc:AlternateContent>
+          <mc:Choice Requires="wps">
+            <w:drawing>
+              <wp:anchor distT="0" distB="0" distL="114300" distR="114300" simplePos="0" relativeHeight="251663360" behindDoc="0" locked="0" layoutInCell="1" allowOverlap="1" wp14:anchorId="14E3A9C8" wp14:editId="67FA77E1">
+                <wp:simplePos x="0" y="0"/>
+                <wp:positionH relativeFrom="column">
+                  <wp:posOffset>2005671</wp:posOffset>
+                </wp:positionH>
+                <wp:positionV relativeFrom="paragraph">
+                  <wp:posOffset>63500</wp:posOffset>
+                </wp:positionV>
+                <wp:extent cx="354841" cy="204716"/>
+                <wp:effectExtent l="38100" t="0" r="26670" b="100330"/>
+                <wp:wrapNone/>
+                <wp:docPr id="26" name="Connector: Elbow 26"/>
+                <wp:cNvGraphicFramePr/>
+                <a:graphic xmlns:a="http://schemas.openxmlformats.org/drawingml/2006/main">
+                  <a:graphicData uri="http://schemas.microsoft.com/office/word/2010/wordprocessingShape">
+                    <wps:wsp>
+                      <wps:cNvCnPr/>
+                      <wps:spPr>
+                        <a:xfrm flipH="1">
+                          <a:off x="0" y="0"/>
+                          <a:ext cx="354841" cy="204716"/>
+                        </a:xfrm>
+                        <a:prstGeom prst="bentConnector3">
+                          <a:avLst>
+                            <a:gd name="adj1" fmla="val 46082"/>
+                          </a:avLst>
+                        </a:prstGeom>
+                        <a:ln>
+                          <a:tailEnd type="triangle"/>
+                        </a:ln>
+                      </wps:spPr>
+                      <wps:style>
+                        <a:lnRef idx="1">
+                          <a:schemeClr val="accent1"/>
+                        </a:lnRef>
+                        <a:fillRef idx="0">
+                          <a:schemeClr val="accent1"/>
+                        </a:fillRef>
+                        <a:effectRef idx="0">
+                          <a:schemeClr val="accent1"/>
+                        </a:effectRef>
+                        <a:fontRef idx="minor">
+                          <a:schemeClr val="tx1"/>
+                        </a:fontRef>
+                      </wps:style>
+                      <wps:bodyPr/>
+                    </wps:wsp>
+                  </a:graphicData>
+                </a:graphic>
+              </wp:anchor>
+            </w:drawing>
+          </mc:Choice>
+          <mc:Fallback>
+            <w:pict>
+              <v:shape w14:anchorId="4A792E79" id="Connector: Elbow 26" o:spid="_x0000_s1026" type="#_x0000_t34" style="position:absolute;left:0;text-align:left;margin-left:157.95pt;margin-top:5pt;width:27.95pt;height:16.1pt;flip:x;z-index:251663360;visibility:visible;mso-wrap-style:square;mso-wrap-distance-left:9pt;mso-wrap-distance-top:0;mso-wrap-distance-right:9pt;mso-wrap-distance-bottom:0;mso-position-horizontal:absolute;mso-position-horizontal-relative:text;mso-position-vertical:absolute;mso-position-vertical-relative:text" o:gfxdata="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" adj="9954" strokecolor="#4472c4 [3204]" strokeweight=".5pt">
+                <v:stroke endarrow="block"/>
+              </v:shape>
+            </w:pict>
+          </mc:Fallback>
+        </mc:AlternateContent>
+      </w:r>
+      <w:proofErr w:type="spellStart"/>
+      <w:r>
+        <w:rPr>
+          <w:color w:val="000000" w:themeColor="text1"/>
+          <w:sz w:val="36"/>
+          <w:szCs w:val="36"/>
+        </w:rPr>
+        <w:t>npx</w:t>
+      </w:r>
+      <w:proofErr w:type="spellEnd"/>
+      <w:r>
+        <w:rPr>
+          <w:color w:val="000000" w:themeColor="text1"/>
+          <w:sz w:val="36"/>
+          <w:szCs w:val="36"/>
+        </w:rPr>
+        <w:t xml:space="preserve"> </w:t>
+      </w:r>
+      <w:proofErr w:type="spellStart"/>
+      <w:r>
+        <w:rPr>
+          <w:color w:val="000000" w:themeColor="text1"/>
+          <w:sz w:val="36"/>
+          <w:szCs w:val="36"/>
+        </w:rPr>
+        <w:t>tailwindcss</w:t>
+      </w:r>
+      <w:proofErr w:type="spellEnd"/>
+      <w:r>
+        <w:rPr>
+          <w:color w:val="000000" w:themeColor="text1"/>
+          <w:sz w:val="36"/>
+          <w:szCs w:val="36"/>
+        </w:rPr>
+        <w:t xml:space="preserve"> </w:t>
+      </w:r>
+      <w:proofErr w:type="spellStart"/>
+      <w:r>
+        <w:rPr>
+          <w:color w:val="000000" w:themeColor="text1"/>
+          <w:sz w:val="36"/>
+          <w:szCs w:val="36"/>
+        </w:rPr>
+        <w:t>init</w:t>
+      </w:r>
+      <w:proofErr w:type="spellEnd"/>
+      <w:r>
+        <w:rPr>
+          <w:color w:val="000000" w:themeColor="text1"/>
+          <w:sz w:val="36"/>
+          <w:szCs w:val="36"/>
+        </w:rPr>
+        <w:t xml:space="preserve"> </w:t>
+      </w:r>
+    </w:p>
+    <w:p>
+      <w:pPr>
+        <w:rPr>
+          <w:color w:val="000000" w:themeColor="text1"/>
+          <w:sz w:val="36"/>
+          <w:szCs w:val="36"/>
+          <w:rtl/>
+        </w:rPr>
+      </w:pPr>
+      <w:r>
+        <w:rPr>
+          <w:rFonts w:hint="cs"/>
+          <w:color w:val="000000" w:themeColor="text1"/>
+          <w:sz w:val="36"/>
+          <w:szCs w:val="36"/>
+          <w:rtl/>
+        </w:rPr>
+        <w:t xml:space="preserve">میبینیم که فایل  </w:t>
+      </w:r>
+      <w:r>
+        <w:rPr>
+          <w:color w:val="000000" w:themeColor="text1"/>
+          <w:sz w:val="36"/>
+          <w:szCs w:val="36"/>
+        </w:rPr>
+        <w:t xml:space="preserve"> tailwind.config.js</w:t>
+      </w:r>
+      <w:r>
+        <w:rPr>
+          <w:rFonts w:hint="cs"/>
+          <w:color w:val="000000" w:themeColor="text1"/>
+          <w:sz w:val="36"/>
+          <w:szCs w:val="36"/>
+          <w:rtl/>
+        </w:rPr>
+        <w:t xml:space="preserve"> به پروژه مون اضافه میشه که این فایل هسته یا کور اصلی تلویند هست  همه تنظیمات تلویند مون رو توی این فایل انجام میدیم</w:t>
+      </w:r>
+    </w:p>
+    <w:p>
+      <w:pPr>
+        <w:rPr>
+          <w:color w:val="000000" w:themeColor="text1"/>
+          <w:sz w:val="36"/>
+          <w:szCs w:val="36"/>
+          <w:rtl/>
+        </w:rPr>
+      </w:pPr>
+      <w:r>
+        <w:rPr>
+          <w:rFonts w:hint="cs"/>
+          <w:color w:val="000000" w:themeColor="text1"/>
+          <w:sz w:val="36"/>
+          <w:szCs w:val="36"/>
+          <w:rtl/>
+        </w:rPr>
+        <w:t xml:space="preserve">فرض کنین که </w:t>
+      </w:r>
+      <w:r>
+        <w:rPr>
+          <w:rFonts w:hint="cs"/>
+          <w:color w:val="000000" w:themeColor="text1"/>
+          <w:sz w:val="36"/>
+          <w:szCs w:val="36"/>
+          <w:rtl/>
+        </w:rPr>
+        <w:t>ساختار پروژه ما به این شکل است و</w:t>
+      </w:r>
+    </w:p>
+    <w:p>
+      <w:pPr>
+        <w:rPr>
+          <w:color w:val="000000" w:themeColor="text1"/>
+          <w:sz w:val="36"/>
+          <w:szCs w:val="36"/>
+          <w:rtl/>
+        </w:rPr>
+      </w:pPr>
+      <w:r>
+        <w:rPr>
+          <w:rFonts w:hint="cs"/>
+          <w:color w:val="000000" w:themeColor="text1"/>
+          <w:sz w:val="36"/>
+          <w:szCs w:val="36"/>
+          <w:rtl/>
+        </w:rPr>
+        <w:t xml:space="preserve">کاری که میخوایم انجام بدیم اینه که همه اون یوتیلیتی هایی که توی فایل </w:t>
+      </w:r>
+      <w:r>
+        <w:rPr>
+          <w:color w:val="000000" w:themeColor="text1"/>
+          <w:sz w:val="36"/>
+          <w:szCs w:val="36"/>
+        </w:rPr>
+        <w:t xml:space="preserve">index.html </w:t>
+      </w:r>
+      <w:r>
+        <w:rPr>
+          <w:rFonts w:hint="cs"/>
+          <w:color w:val="000000" w:themeColor="text1"/>
+          <w:sz w:val="36"/>
+          <w:szCs w:val="36"/>
+          <w:rtl/>
+        </w:rPr>
+        <w:t xml:space="preserve"> برای عناصر </w:t>
+      </w:r>
+      <w:r>
+        <w:rPr>
+          <w:color w:val="000000" w:themeColor="text1"/>
+          <w:sz w:val="36"/>
+          <w:szCs w:val="36"/>
+        </w:rPr>
+        <w:t xml:space="preserve"> </w:t>
+      </w:r>
+      <w:r>
+        <w:rPr>
+          <w:rFonts w:hint="cs"/>
+          <w:color w:val="000000" w:themeColor="text1"/>
+          <w:sz w:val="36"/>
+          <w:szCs w:val="36"/>
+          <w:rtl/>
+        </w:rPr>
+        <w:t xml:space="preserve">نوشتیم توسط پکیج تلویند شناسایی و اسکن بشه  و از روی یوتیلیتی هایی که نوشتیم یک استایل شیت نهایی خروجی ساخته بشه </w:t>
+      </w:r>
+    </w:p>
+    <w:p>
+      <w:pPr>
+        <w:rPr>
+          <w:color w:val="000000" w:themeColor="text1"/>
+          <w:sz w:val="36"/>
+          <w:szCs w:val="36"/>
+          <w:rtl/>
+        </w:rPr>
+      </w:pPr>
+      <w:r>
+        <w:rPr>
+          <w:rFonts w:hint="cs"/>
+          <w:color w:val="000000" w:themeColor="text1"/>
+          <w:sz w:val="36"/>
+          <w:szCs w:val="36"/>
+          <w:rtl/>
+        </w:rPr>
+        <w:t xml:space="preserve">یعنی عملا کاریی که میخواییم بگیم این فایل </w:t>
+      </w:r>
+      <w:r>
+        <w:rPr>
+          <w:color w:val="000000" w:themeColor="text1"/>
+          <w:sz w:val="36"/>
+          <w:szCs w:val="36"/>
+        </w:rPr>
+        <w:t xml:space="preserve">html </w:t>
+      </w:r>
+      <w:r>
+        <w:rPr>
+          <w:rFonts w:hint="cs"/>
+          <w:color w:val="000000" w:themeColor="text1"/>
+          <w:sz w:val="36"/>
+          <w:szCs w:val="36"/>
+          <w:rtl/>
+        </w:rPr>
+        <w:t xml:space="preserve">  که مثلا توی این پوشه </w:t>
+      </w:r>
+      <w:r>
+        <w:rPr>
+          <w:color w:val="000000" w:themeColor="text1"/>
+          <w:sz w:val="36"/>
+          <w:szCs w:val="36"/>
+        </w:rPr>
+        <w:t xml:space="preserve">public </w:t>
+      </w:r>
+      <w:r>
+        <w:rPr>
+          <w:rFonts w:hint="cs"/>
+          <w:color w:val="000000" w:themeColor="text1"/>
+          <w:sz w:val="36"/>
+          <w:szCs w:val="36"/>
+          <w:rtl/>
+        </w:rPr>
+        <w:t xml:space="preserve"> است این فایل هایی </w:t>
+      </w:r>
+      <w:r>
+        <w:rPr>
+          <w:color w:val="000000" w:themeColor="text1"/>
+          <w:sz w:val="36"/>
+          <w:szCs w:val="36"/>
+        </w:rPr>
+        <w:t>html</w:t>
+      </w:r>
+      <w:r>
+        <w:rPr>
+          <w:rFonts w:hint="cs"/>
+          <w:color w:val="000000" w:themeColor="text1"/>
+          <w:sz w:val="36"/>
+          <w:szCs w:val="36"/>
+          <w:rtl/>
+        </w:rPr>
+        <w:t xml:space="preserve"> رو اسکن کن یوتیلیتی هایی که استفاده کردیم رو استخراج کن در قالب یک فایل </w:t>
+      </w:r>
+      <w:r>
+        <w:rPr>
+          <w:color w:val="000000" w:themeColor="text1"/>
+          <w:sz w:val="36"/>
+          <w:szCs w:val="36"/>
+        </w:rPr>
+        <w:t xml:space="preserve"> </w:t>
+      </w:r>
+      <w:r>
+        <w:rPr>
+          <w:rFonts w:hint="cs"/>
+          <w:color w:val="000000" w:themeColor="text1"/>
+          <w:sz w:val="36"/>
+          <w:szCs w:val="36"/>
+          <w:rtl/>
+        </w:rPr>
+        <w:t xml:space="preserve"> استایل شیت نهایی بده که بعدن ما بتونیم اون فایل نهایی رو لینک کنیم به سند </w:t>
+      </w:r>
+      <w:r>
+        <w:rPr>
+          <w:color w:val="000000" w:themeColor="text1"/>
+          <w:sz w:val="36"/>
+          <w:szCs w:val="36"/>
+        </w:rPr>
+        <w:t xml:space="preserve"> html</w:t>
+      </w:r>
+      <w:r>
+        <w:rPr>
+          <w:rFonts w:hint="cs"/>
+          <w:color w:val="000000" w:themeColor="text1"/>
+          <w:sz w:val="36"/>
+          <w:szCs w:val="36"/>
+          <w:rtl/>
+        </w:rPr>
+        <w:t xml:space="preserve"> لینک کنیم و استایل هامون رو توی پروژه داشته باشیم.</w:t>
+      </w:r>
+    </w:p>
+    <w:p>
+      <w:pPr>
+        <w:rPr>
+          <w:color w:val="000000" w:themeColor="text1"/>
+          <w:sz w:val="36"/>
+          <w:szCs w:val="36"/>
+          <w:rtl/>
+        </w:rPr>
+      </w:pPr>
+      <w:r>
+        <w:rPr>
+          <w:rFonts w:hint="cs"/>
+          <w:color w:val="000000" w:themeColor="text1"/>
+          <w:sz w:val="36"/>
+          <w:szCs w:val="36"/>
+          <w:rtl/>
+        </w:rPr>
+        <w:t xml:space="preserve">برای اینکار ابتدا وارد اون فایل </w:t>
+      </w:r>
+      <w:r>
+        <w:rPr>
+          <w:color w:val="000000" w:themeColor="text1"/>
+          <w:sz w:val="36"/>
+          <w:szCs w:val="36"/>
+        </w:rPr>
+        <w:t>tailwind.config.js</w:t>
+      </w:r>
+      <w:r>
+        <w:rPr>
+          <w:rFonts w:hint="cs"/>
+          <w:color w:val="000000" w:themeColor="text1"/>
+          <w:sz w:val="36"/>
+          <w:szCs w:val="36"/>
+          <w:rtl/>
+        </w:rPr>
+        <w:t xml:space="preserve"> میشیم و توی قسمت</w:t>
+      </w:r>
+    </w:p>
+    <w:p>
+      <w:pPr>
+        <w:jc w:val="right"/>
+        <w:rPr>
+          <w:color w:val="000000" w:themeColor="text1"/>
+          <w:sz w:val="36"/>
+          <w:szCs w:val="36"/>
+          <w:rtl/>
+        </w:rPr>
+      </w:pPr>
+      <w:r>
+        <w:rPr>
+          <w:rFonts w:hint="cs"/>
+          <w:color w:val="000000" w:themeColor="text1"/>
+          <w:sz w:val="36"/>
+          <w:szCs w:val="36"/>
+          <w:rtl/>
+        </w:rPr>
+        <w:t xml:space="preserve"> </w:t>
+      </w:r>
+      <w:r>
+        <w:rPr>
+          <w:color w:val="000000" w:themeColor="text1"/>
+          <w:sz w:val="36"/>
+          <w:szCs w:val="36"/>
+        </w:rPr>
+        <w:t>[</w:t>
+      </w:r>
+      <w:proofErr w:type="gramStart"/>
+      <w:r>
+        <w:rPr>
+          <w:color w:val="000000" w:themeColor="text1"/>
+          <w:sz w:val="36"/>
+          <w:szCs w:val="36"/>
+        </w:rPr>
+        <w:t>"./</w:t>
+      </w:r>
+      <w:proofErr w:type="gramEnd"/>
+      <w:r>
+        <w:rPr>
+          <w:color w:val="000000" w:themeColor="text1"/>
+          <w:sz w:val="36"/>
+          <w:szCs w:val="36"/>
+        </w:rPr>
+        <w:t>public/**/*.html"]</w:t>
+      </w:r>
+      <w:r>
+        <w:rPr>
+          <w:rFonts w:hint="cs"/>
+          <w:color w:val="000000" w:themeColor="text1"/>
+          <w:sz w:val="36"/>
+          <w:szCs w:val="36"/>
+          <w:rtl/>
+        </w:rPr>
+        <w:t xml:space="preserve"> : "</w:t>
+      </w:r>
+      <w:r>
+        <w:rPr>
+          <w:color w:val="000000" w:themeColor="text1"/>
+          <w:sz w:val="36"/>
+          <w:szCs w:val="36"/>
+        </w:rPr>
+        <w:t>content</w:t>
+      </w:r>
+      <w:r>
+        <w:rPr>
+          <w:rFonts w:hint="cs"/>
+          <w:color w:val="000000" w:themeColor="text1"/>
+          <w:sz w:val="36"/>
+          <w:szCs w:val="36"/>
+          <w:rtl/>
+        </w:rPr>
+        <w:t>"</w:t>
+      </w:r>
+    </w:p>
+    <w:p>
+      <w:pPr>
+        <w:jc w:val="right"/>
+        <w:rPr>
+          <w:color w:val="000000" w:themeColor="text1"/>
+          <w:sz w:val="36"/>
+          <w:szCs w:val="36"/>
+          <w:rtl/>
+        </w:rPr>
+      </w:pPr>
+      <w:r>
+        <w:rPr>
+          <w:rFonts w:hint="cs"/>
+          <w:color w:val="000000" w:themeColor="text1"/>
+          <w:sz w:val="36"/>
+          <w:szCs w:val="36"/>
+          <w:rtl/>
+        </w:rPr>
+        <w:t xml:space="preserve">وارد مسیر پوشه هایی که داخل اونا از یوتیلیتی هایی تلویند استفاده کردیم که توی این مثال فقط این یه پوشه داریم گفتیم که **  یعنی همه هرچی پوشه و </w:t>
+      </w:r>
+      <w:r>
+        <w:rPr>
+          <w:rFonts w:hint="cs"/>
+          <w:color w:val="000000" w:themeColor="text1"/>
+          <w:sz w:val="36"/>
+          <w:szCs w:val="36"/>
+          <w:rtl/>
+        </w:rPr>
+        <w:lastRenderedPageBreak/>
+        <w:t xml:space="preserve">فایل داریم </w:t>
+      </w:r>
+      <w:r>
+        <w:rPr>
+          <w:color w:val="000000" w:themeColor="text1"/>
+          <w:sz w:val="36"/>
+          <w:szCs w:val="36"/>
+        </w:rPr>
+        <w:t xml:space="preserve">*.html </w:t>
+      </w:r>
+      <w:r>
+        <w:rPr>
+          <w:rFonts w:hint="cs"/>
+          <w:color w:val="000000" w:themeColor="text1"/>
+          <w:sz w:val="36"/>
+          <w:szCs w:val="36"/>
+          <w:rtl/>
+        </w:rPr>
+        <w:t xml:space="preserve"> یعنی همه فایل هایی که با پسوند </w:t>
+      </w:r>
+      <w:r>
+        <w:rPr>
+          <w:color w:val="000000" w:themeColor="text1"/>
+          <w:sz w:val="36"/>
+          <w:szCs w:val="36"/>
+        </w:rPr>
+        <w:t>.html</w:t>
+      </w:r>
+      <w:r>
+        <w:rPr>
+          <w:rFonts w:hint="cs"/>
+          <w:color w:val="000000" w:themeColor="text1"/>
+          <w:sz w:val="36"/>
+          <w:szCs w:val="36"/>
+          <w:rtl/>
+        </w:rPr>
+        <w:t xml:space="preserve"> هستند رو بیا اسکن کن  و باتوجه به اینا بیا جنریت کن  بساز استایل شیت تو </w:t>
+      </w:r>
+    </w:p>
+    <w:p>
+      <w:pPr>
+        <w:jc w:val="right"/>
+        <w:rPr>
+          <w:color w:val="000000" w:themeColor="text1"/>
+          <w:sz w:val="36"/>
+          <w:szCs w:val="36"/>
+        </w:rPr>
+      </w:pPr>
+      <w:r>
+        <w:rPr>
+          <w:noProof/>
+          <w:color w:val="000000" w:themeColor="text1"/>
+          <w:sz w:val="36"/>
+          <w:szCs w:val="36"/>
+        </w:rPr>
+        <w:drawing>
+          <wp:inline distT="0" distB="0" distL="0" distR="0" wp14:anchorId="3CEBE2F5" wp14:editId="5B26C0BB">
+            <wp:extent cx="5731510" cy="1802130"/>
+            <wp:effectExtent l="0" t="0" r="2540" b="7620"/>
+            <wp:docPr id="27" name="Picture 27"/>
+            <wp:cNvGraphicFramePr>
+              <a:graphicFrameLocks xmlns:a="http://schemas.openxmlformats.org/drawingml/2006/main" noChangeAspect="1"/>
+            </wp:cNvGraphicFramePr>
+            <a:graphic xmlns:a="http://schemas.openxmlformats.org/drawingml/2006/main">
+              <a:graphicData uri="http://schemas.openxmlformats.org/drawingml/2006/picture">
+                <pic:pic xmlns:pic="http://schemas.openxmlformats.org/drawingml/2006/picture">
+                  <pic:nvPicPr>
+                    <pic:cNvPr id="27" name="Picture 27"/>
+                    <pic:cNvPicPr/>
+                  </pic:nvPicPr>
+                  <pic:blipFill>
+                    <a:blip r:embed="rId25">
+                      <a:extLst>
+                        <a:ext uri="{28A0092B-C50C-407E-A947-70E740481C1C}">
+                          <a14:useLocalDpi xmlns:a14="http://schemas.microsoft.com/office/drawing/2010/main" val="0"/>
+                        </a:ext>
+                      </a:extLst>
+                    </a:blip>
+                    <a:stretch>
+                      <a:fillRect/>
+                    </a:stretch>
+                  </pic:blipFill>
+                  <pic:spPr>
+                    <a:xfrm>
+                      <a:off x="0" y="0"/>
+                      <a:ext cx="5731510" cy="1802130"/>
+                    </a:xfrm>
+                    <a:prstGeom prst="rect">
+                      <a:avLst/>
+                    </a:prstGeom>
+                  </pic:spPr>
+                </pic:pic>
+              </a:graphicData>
+            </a:graphic>
+          </wp:inline>
+        </w:drawing>
+      </w:r>
+    </w:p>
+    <w:p>
+      <w:pPr>
+        <w:rPr>
+          <w:color w:val="000000" w:themeColor="text1"/>
+          <w:sz w:val="36"/>
+          <w:szCs w:val="36"/>
+          <w:rtl/>
+        </w:rPr>
+      </w:pPr>
+      <w:r>
+        <w:rPr>
+          <w:rFonts w:hint="cs"/>
+          <w:color w:val="000000" w:themeColor="text1"/>
+          <w:sz w:val="36"/>
+          <w:szCs w:val="36"/>
+          <w:rtl/>
+        </w:rPr>
+        <w:t xml:space="preserve">یه نکته اگه چند تا فولدر دارین این ارایه رو میتونین یه </w:t>
+      </w:r>
+      <w:r>
+        <w:rPr>
+          <w:color w:val="000000" w:themeColor="text1"/>
+          <w:sz w:val="36"/>
+          <w:szCs w:val="36"/>
+        </w:rPr>
+        <w:t xml:space="preserve"> ,  </w:t>
+      </w:r>
+      <w:r>
+        <w:rPr>
+          <w:rFonts w:hint="cs"/>
+          <w:color w:val="000000" w:themeColor="text1"/>
+          <w:sz w:val="36"/>
+          <w:szCs w:val="36"/>
+          <w:rtl/>
+        </w:rPr>
+        <w:t xml:space="preserve">  بزارین و یه مسیر دیگه ی رو هم بنویسید.</w:t>
+      </w:r>
+    </w:p>
+    <w:p>
+      <w:pPr>
+        <w:rPr>
+          <w:color w:val="000000" w:themeColor="text1"/>
+          <w:sz w:val="36"/>
+          <w:szCs w:val="36"/>
+          <w:rtl/>
+        </w:rPr>
+      </w:pPr>
+    </w:p>
+    <w:p>
+      <w:pPr>
+        <w:rPr>
+          <w:color w:val="000000" w:themeColor="text1"/>
+          <w:sz w:val="36"/>
+          <w:szCs w:val="36"/>
+          <w:rtl/>
+        </w:rPr>
+      </w:pPr>
+      <w:r>
+        <w:rPr>
+          <w:rFonts w:hint="cs"/>
+          <w:color w:val="000000" w:themeColor="text1"/>
+          <w:sz w:val="36"/>
+          <w:szCs w:val="36"/>
+          <w:rtl/>
+        </w:rPr>
+        <w:t xml:space="preserve">پس مرحله اول انجام شدالان گفتیم که توی این فولدر دنبال یوتیلیتی ها بگرد و اسکن کن توی مرحله بعدی لازمه که یه استایل شیت ورودی به تلویند </w:t>
+      </w:r>
+      <w:r>
+        <w:rPr>
+          <w:rFonts w:hint="cs"/>
+          <w:color w:val="000000" w:themeColor="text1"/>
+          <w:sz w:val="36"/>
+          <w:szCs w:val="36"/>
+          <w:rtl/>
+        </w:rPr>
+        <w:t xml:space="preserve">بدیم تلویند به یه فایل  </w:t>
+      </w:r>
+      <w:proofErr w:type="spellStart"/>
+      <w:r>
+        <w:rPr>
+          <w:color w:val="000000" w:themeColor="text1"/>
+          <w:sz w:val="36"/>
+          <w:szCs w:val="36"/>
+        </w:rPr>
+        <w:t>css</w:t>
+      </w:r>
+      <w:proofErr w:type="spellEnd"/>
+      <w:r>
+        <w:rPr>
+          <w:color w:val="000000" w:themeColor="text1"/>
+          <w:sz w:val="36"/>
+          <w:szCs w:val="36"/>
+        </w:rPr>
+        <w:t xml:space="preserve"> </w:t>
+      </w:r>
+      <w:r>
+        <w:rPr>
+          <w:rFonts w:hint="cs"/>
+          <w:color w:val="000000" w:themeColor="text1"/>
+          <w:sz w:val="36"/>
+          <w:szCs w:val="36"/>
+          <w:rtl/>
+        </w:rPr>
+        <w:t xml:space="preserve">  به عنوان ورودی  که بتونه یه سری استایل های پایه ای خودشو  توی این فایل ورودی لود کنه  و بعدن اونها رو کامپایل کنه داخل فایل </w:t>
+      </w:r>
+      <w:proofErr w:type="spellStart"/>
+      <w:r>
+        <w:rPr>
+          <w:color w:val="000000" w:themeColor="text1"/>
+          <w:sz w:val="36"/>
+          <w:szCs w:val="36"/>
+        </w:rPr>
+        <w:t>css</w:t>
+      </w:r>
+      <w:proofErr w:type="spellEnd"/>
+      <w:r>
+        <w:rPr>
+          <w:rFonts w:hint="cs"/>
+          <w:color w:val="000000" w:themeColor="text1"/>
+          <w:sz w:val="36"/>
+          <w:szCs w:val="36"/>
+          <w:rtl/>
+        </w:rPr>
+        <w:t xml:space="preserve"> خروجی خودش اونها رو قرار میده </w:t>
+      </w:r>
+    </w:p>
+    <w:p>
+      <w:pPr>
+        <w:rPr>
+          <w:color w:val="000000" w:themeColor="text1"/>
+          <w:sz w:val="36"/>
+          <w:szCs w:val="36"/>
+          <w:rtl/>
+        </w:rPr>
+      </w:pPr>
+      <w:r>
+        <w:rPr>
+          <w:rFonts w:hint="cs"/>
+          <w:color w:val="000000" w:themeColor="text1"/>
+          <w:sz w:val="36"/>
+          <w:szCs w:val="36"/>
+          <w:rtl/>
+        </w:rPr>
+        <w:t xml:space="preserve">از اون طرف یه فایل </w:t>
+      </w:r>
+      <w:proofErr w:type="spellStart"/>
+      <w:r>
+        <w:rPr>
+          <w:color w:val="000000" w:themeColor="text1"/>
+          <w:sz w:val="36"/>
+          <w:szCs w:val="36"/>
+        </w:rPr>
+        <w:t>css</w:t>
+      </w:r>
+      <w:proofErr w:type="spellEnd"/>
+      <w:r>
+        <w:rPr>
+          <w:color w:val="000000" w:themeColor="text1"/>
+          <w:sz w:val="36"/>
+          <w:szCs w:val="36"/>
+        </w:rPr>
+        <w:t xml:space="preserve"> </w:t>
+      </w:r>
+      <w:r>
+        <w:rPr>
+          <w:rFonts w:hint="cs"/>
+          <w:color w:val="000000" w:themeColor="text1"/>
+          <w:sz w:val="36"/>
+          <w:szCs w:val="36"/>
+          <w:rtl/>
+        </w:rPr>
+        <w:t xml:space="preserve"> خروجی هم میخواد که</w:t>
+      </w:r>
+      <w:r>
+        <w:rPr>
+          <w:rFonts w:hint="cs"/>
+          <w:color w:val="000000" w:themeColor="text1"/>
+          <w:sz w:val="36"/>
+          <w:szCs w:val="36"/>
+          <w:rtl/>
+        </w:rPr>
+        <w:t xml:space="preserve"> استایل هایی نهایی یوتیلیتی هایی که استفاده کردیم اونجا قرار بگیره.</w:t>
+      </w:r>
+    </w:p>
+    <w:p>
+      <w:pPr>
+        <w:rPr>
+          <w:rFonts w:hint="cs"/>
+          <w:color w:val="000000" w:themeColor="text1"/>
+          <w:sz w:val="36"/>
+          <w:szCs w:val="36"/>
+          <w:rtl/>
+        </w:rPr>
+      </w:pPr>
+      <w:r>
+        <w:rPr>
+          <w:rFonts w:hint="cs"/>
+          <w:color w:val="000000" w:themeColor="text1"/>
+          <w:sz w:val="36"/>
+          <w:szCs w:val="36"/>
+          <w:rtl/>
+        </w:rPr>
+        <w:t xml:space="preserve">و اون فایل </w:t>
+      </w:r>
+      <w:r>
+        <w:rPr>
+          <w:color w:val="000000" w:themeColor="text1"/>
+          <w:sz w:val="36"/>
+          <w:szCs w:val="36"/>
+        </w:rPr>
+        <w:t>style.css</w:t>
+      </w:r>
+      <w:r>
+        <w:rPr>
+          <w:rFonts w:hint="cs"/>
+          <w:color w:val="000000" w:themeColor="text1"/>
+          <w:sz w:val="36"/>
+          <w:szCs w:val="36"/>
+          <w:rtl/>
+        </w:rPr>
+        <w:t xml:space="preserve"> نهایی که برای خروجی  ساختیم رو به سند </w:t>
+      </w:r>
+      <w:r>
+        <w:rPr>
+          <w:color w:val="000000" w:themeColor="text1"/>
+          <w:sz w:val="36"/>
+          <w:szCs w:val="36"/>
+        </w:rPr>
+        <w:t xml:space="preserve">html </w:t>
+      </w:r>
+      <w:r>
+        <w:rPr>
+          <w:rFonts w:hint="cs"/>
+          <w:color w:val="000000" w:themeColor="text1"/>
+          <w:sz w:val="36"/>
+          <w:szCs w:val="36"/>
+          <w:rtl/>
+        </w:rPr>
+        <w:t xml:space="preserve"> لینک میکنیم.</w:t>
+      </w:r>
+      <w:r>
+        <w:rPr>
+          <w:rFonts w:hint="cs"/>
+          <w:noProof/>
+          <w:color w:val="000000" w:themeColor="text1"/>
+          <w:sz w:val="36"/>
+          <w:szCs w:val="36"/>
+          <w:rtl/>
+          <w:lang w:val="fa-IR"/>
+        </w:rPr>
+        <w:drawing>
+          <wp:inline distT="0" distB="0" distL="0" distR="0" wp14:anchorId="396142BF" wp14:editId="7BC1B105">
+            <wp:extent cx="5731510" cy="1547495"/>
+            <wp:effectExtent l="0" t="0" r="2540" b="0"/>
+            <wp:docPr id="32" name="Picture 32"/>
+            <wp:cNvGraphicFramePr>
+              <a:graphicFrameLocks xmlns:a="http://schemas.openxmlformats.org/drawingml/2006/main" noChangeAspect="1"/>
+            </wp:cNvGraphicFramePr>
+            <a:graphic xmlns:a="http://schemas.openxmlformats.org/drawingml/2006/main">
+              <a:graphicData uri="http://schemas.openxmlformats.org/drawingml/2006/picture">
+                <pic:pic xmlns:pic="http://schemas.openxmlformats.org/drawingml/2006/picture">
+                  <pic:nvPicPr>
+                    <pic:cNvPr id="32" name="Picture 32"/>
+                    <pic:cNvPicPr/>
+                  </pic:nvPicPr>
+                  <pic:blipFill>
+                    <a:blip r:embed="rId26">
+                      <a:extLst>
+                        <a:ext uri="{28A0092B-C50C-407E-A947-70E740481C1C}">
+                          <a14:useLocalDpi xmlns:a14="http://schemas.microsoft.com/office/drawing/2010/main" val="0"/>
+                        </a:ext>
+                      </a:extLst>
+                    </a:blip>
+                    <a:stretch>
+                      <a:fillRect/>
+                    </a:stretch>
+                  </pic:blipFill>
+                  <pic:spPr>
+                    <a:xfrm>
+                      <a:off x="0" y="0"/>
+                      <a:ext cx="5731510" cy="1547495"/>
+                    </a:xfrm>
+                    <a:prstGeom prst="rect">
+                      <a:avLst/>
+                    </a:prstGeom>
+                  </pic:spPr>
+                </pic:pic>
+              </a:graphicData>
+            </a:graphic>
+          </wp:inline>
+        </w:drawing>
+      </w:r>
+    </w:p>
+    <w:p>
+      <w:pPr>
+        <w:rPr>
+          <w:color w:val="000000" w:themeColor="text1"/>
+          <w:sz w:val="36"/>
+          <w:szCs w:val="36"/>
+          <w:rtl/>
+        </w:rPr>
+      </w:pPr>
+    </w:p>
+    <w:p>
+      <w:pPr>
+        <w:rPr>
+          <w:color w:val="000000" w:themeColor="text1"/>
+          <w:sz w:val="36"/>
+          <w:szCs w:val="36"/>
+          <w:rtl/>
+        </w:rPr>
+      </w:pPr>
+      <w:r>
+        <w:rPr>
+          <w:rFonts w:hint="cs"/>
+          <w:color w:val="000000" w:themeColor="text1"/>
+          <w:sz w:val="36"/>
+          <w:szCs w:val="36"/>
+          <w:rtl/>
+        </w:rPr>
+        <w:lastRenderedPageBreak/>
+        <w:t xml:space="preserve">پس اینطوری شد که یه فایل </w:t>
+      </w:r>
+      <w:proofErr w:type="spellStart"/>
+      <w:r>
+        <w:rPr>
+          <w:color w:val="000000" w:themeColor="text1"/>
+          <w:sz w:val="36"/>
+          <w:szCs w:val="36"/>
+        </w:rPr>
+        <w:t>css</w:t>
+      </w:r>
+      <w:proofErr w:type="spellEnd"/>
+      <w:r>
+        <w:rPr>
+          <w:color w:val="000000" w:themeColor="text1"/>
+          <w:sz w:val="36"/>
+          <w:szCs w:val="36"/>
+        </w:rPr>
+        <w:t xml:space="preserve"> </w:t>
+      </w:r>
+      <w:r>
+        <w:rPr>
+          <w:rFonts w:hint="cs"/>
+          <w:color w:val="000000" w:themeColor="text1"/>
+          <w:sz w:val="36"/>
+          <w:szCs w:val="36"/>
+          <w:rtl/>
+        </w:rPr>
+        <w:t xml:space="preserve"> توی مسیر روت پروژه به عنوان فایل </w:t>
+      </w:r>
+      <w:r>
+        <w:rPr>
+          <w:color w:val="000000" w:themeColor="text1"/>
+          <w:sz w:val="36"/>
+          <w:szCs w:val="36"/>
+        </w:rPr>
+        <w:t xml:space="preserve"> style.css</w:t>
+      </w:r>
+      <w:r>
+        <w:rPr>
+          <w:rFonts w:hint="cs"/>
+          <w:color w:val="000000" w:themeColor="text1"/>
+          <w:sz w:val="36"/>
+          <w:szCs w:val="36"/>
+          <w:rtl/>
+        </w:rPr>
+        <w:t xml:space="preserve"> ورودی تلویندی داریم و یه فایل </w:t>
+      </w:r>
+      <w:r>
+        <w:rPr>
+          <w:color w:val="000000" w:themeColor="text1"/>
+          <w:sz w:val="36"/>
+          <w:szCs w:val="36"/>
+        </w:rPr>
+        <w:t>style.css</w:t>
+      </w:r>
+      <w:r>
+        <w:rPr>
+          <w:rFonts w:hint="cs"/>
+          <w:color w:val="000000" w:themeColor="text1"/>
+          <w:sz w:val="36"/>
+          <w:szCs w:val="36"/>
+          <w:rtl/>
+        </w:rPr>
+        <w:t xml:space="preserve"> هم برای خروجی </w:t>
+      </w:r>
+      <w:r>
+        <w:rPr>
+          <w:rFonts w:hint="cs"/>
+          <w:color w:val="000000" w:themeColor="text1"/>
+          <w:sz w:val="36"/>
+          <w:szCs w:val="36"/>
+          <w:rtl/>
+        </w:rPr>
+        <w:t xml:space="preserve">استایل های یوتیلیتی خروجی تلویند داریم که مثلا تو فولدر </w:t>
+      </w:r>
+      <w:r>
+        <w:rPr>
+          <w:color w:val="000000" w:themeColor="text1"/>
+          <w:sz w:val="36"/>
+          <w:szCs w:val="36"/>
+        </w:rPr>
+        <w:t>public</w:t>
+      </w:r>
+      <w:r>
+        <w:rPr>
+          <w:rFonts w:hint="cs"/>
+          <w:color w:val="000000" w:themeColor="text1"/>
+          <w:sz w:val="36"/>
+          <w:szCs w:val="36"/>
+          <w:rtl/>
+        </w:rPr>
+        <w:t xml:space="preserve"> میایم یه پوشه درست میکنیم مثلا به اسم </w:t>
+      </w:r>
+      <w:proofErr w:type="spellStart"/>
+      <w:r>
+        <w:rPr>
+          <w:color w:val="000000" w:themeColor="text1"/>
+          <w:sz w:val="36"/>
+          <w:szCs w:val="36"/>
+        </w:rPr>
+        <w:t>dist</w:t>
+      </w:r>
+      <w:proofErr w:type="spellEnd"/>
+      <w:r>
+        <w:rPr>
+          <w:color w:val="000000" w:themeColor="text1"/>
+          <w:sz w:val="36"/>
+          <w:szCs w:val="36"/>
+        </w:rPr>
+        <w:t xml:space="preserve">  </w:t>
+      </w:r>
+      <w:r>
+        <w:rPr>
+          <w:rFonts w:hint="cs"/>
+          <w:color w:val="000000" w:themeColor="text1"/>
+          <w:sz w:val="36"/>
+          <w:szCs w:val="36"/>
+          <w:rtl/>
+        </w:rPr>
+        <w:t xml:space="preserve">  ویعنی فایل های نهایی رو اونجا قرار میدیم و این قایل </w:t>
+      </w:r>
+      <w:r>
+        <w:rPr>
+          <w:color w:val="000000" w:themeColor="text1"/>
+          <w:sz w:val="36"/>
+          <w:szCs w:val="36"/>
+        </w:rPr>
+        <w:t xml:space="preserve">style.css </w:t>
+      </w:r>
+      <w:r>
+        <w:rPr>
+          <w:rFonts w:hint="cs"/>
+          <w:color w:val="000000" w:themeColor="text1"/>
+          <w:sz w:val="36"/>
+          <w:szCs w:val="36"/>
+          <w:rtl/>
+        </w:rPr>
+        <w:t xml:space="preserve"> خروجی تلویندی رو هم اونجا قرار میدیم.</w:t>
+      </w:r>
+    </w:p>
+    <w:p>
+      <w:pPr>
+        <w:rPr>
+          <w:rFonts w:hint="cs"/>
+          <w:color w:val="000000" w:themeColor="text1"/>
+          <w:sz w:val="36"/>
+          <w:szCs w:val="36"/>
+          <w:rtl/>
+        </w:rPr>
+      </w:pPr>
+      <w:r>
+        <w:rPr>
+          <w:rFonts w:hint="cs"/>
+          <w:noProof/>
+          <w:color w:val="000000" w:themeColor="text1"/>
+          <w:sz w:val="36"/>
+          <w:szCs w:val="36"/>
+          <w:rtl/>
+          <w:lang w:val="fa-IR"/>
+        </w:rPr>
+        <w:drawing>
+          <wp:inline distT="0" distB="0" distL="0" distR="0" wp14:anchorId="0F401F55" wp14:editId="2CE2A855">
+            <wp:extent cx="2724530" cy="3524742"/>
+            <wp:effectExtent l="0" t="0" r="0" b="0"/>
+            <wp:docPr id="8" name="Picture 8"/>
+            <wp:cNvGraphicFramePr>
+              <a:graphicFrameLocks xmlns:a="http://schemas.openxmlformats.org/drawingml/2006/main" noChangeAspect="1"/>
+            </wp:cNvGraphicFramePr>
+            <a:graphic xmlns:a="http://schemas.openxmlformats.org/drawingml/2006/main">
+              <a:graphicData uri="http://schemas.openxmlformats.org/drawingml/2006/picture">
+                <pic:pic xmlns:pic="http://schemas.openxmlformats.org/drawingml/2006/picture">
+                  <pic:nvPicPr>
+                    <pic:cNvPr id="8" name="Picture 8"/>
+                    <pic:cNvPicPr/>
+                  </pic:nvPicPr>
+                  <pic:blipFill>
+                    <a:blip r:embed="rId27">
+                      <a:extLst>
+                        <a:ext uri="{28A0092B-C50C-407E-A947-70E740481C1C}">
+                          <a14:useLocalDpi xmlns:a14="http://schemas.microsoft.com/office/drawing/2010/main" val="0"/>
+                        </a:ext>
+                      </a:extLst>
+                    </a:blip>
+                    <a:stretch>
+                      <a:fillRect/>
+                    </a:stretch>
+                  </pic:blipFill>
+                  <pic:spPr>
+                    <a:xfrm>
+                      <a:off x="0" y="0"/>
+                      <a:ext cx="2724530" cy="3524742"/>
+                    </a:xfrm>
+                    <a:prstGeom prst="rect">
+                      <a:avLst/>
+                    </a:prstGeom>
+                  </pic:spPr>
+                </pic:pic>
+              </a:graphicData>
+            </a:graphic>
+          </wp:inline>
+        </w:drawing>
+      </w:r>
+    </w:p>
+    <w:p>
+      <w:pPr>
+        <w:rPr>
+          <w:color w:val="000000" w:themeColor="text1"/>
+          <w:sz w:val="36"/>
+          <w:szCs w:val="36"/>
+          <w:rtl/>
+        </w:rPr>
+      </w:pPr>
+      <w:r>
+        <w:rPr>
+          <w:rFonts w:hint="cs"/>
+          <w:color w:val="000000" w:themeColor="text1"/>
+          <w:sz w:val="36"/>
+          <w:szCs w:val="36"/>
+          <w:rtl/>
+        </w:rPr>
+        <w:t xml:space="preserve">حلا کاری که انجام میشه اینه که ما توی فایل </w:t>
+      </w:r>
+      <w:r>
+        <w:rPr>
+          <w:color w:val="000000" w:themeColor="text1"/>
+          <w:sz w:val="36"/>
+          <w:szCs w:val="36"/>
+        </w:rPr>
+        <w:t xml:space="preserve"> index.html </w:t>
+      </w:r>
+      <w:r>
+        <w:rPr>
+          <w:rFonts w:hint="cs"/>
+          <w:color w:val="000000" w:themeColor="text1"/>
+          <w:sz w:val="36"/>
+          <w:szCs w:val="36"/>
+          <w:rtl/>
+        </w:rPr>
+        <w:t xml:space="preserve">مون برای عناصر هر یوتیلیتی که بنویسم تلویند میاد داخل فایل کانقیگیمون اون مسیر رو که مشخص کردیم اون فایل </w:t>
+      </w:r>
+      <w:r>
+        <w:rPr>
+          <w:color w:val="000000" w:themeColor="text1"/>
+          <w:sz w:val="36"/>
+          <w:szCs w:val="36"/>
+        </w:rPr>
+        <w:t>index.html</w:t>
+      </w:r>
+      <w:r>
+        <w:rPr>
+          <w:rFonts w:hint="cs"/>
+          <w:color w:val="000000" w:themeColor="text1"/>
+          <w:sz w:val="36"/>
+          <w:szCs w:val="36"/>
+          <w:rtl/>
+        </w:rPr>
+        <w:t xml:space="preserve"> رو یوتیلیتی ها رو اسکن میکنه  و درنهایت اون یوتیلیتی هایی که استفاده کردیم رو توی اون فایل خروجی  </w:t>
+      </w:r>
+      <w:r>
+        <w:rPr>
+          <w:color w:val="000000" w:themeColor="text1"/>
+          <w:sz w:val="36"/>
+          <w:szCs w:val="36"/>
+        </w:rPr>
+        <w:t>style.css</w:t>
+      </w:r>
+      <w:r>
+        <w:rPr>
+          <w:rFonts w:hint="cs"/>
+          <w:color w:val="000000" w:themeColor="text1"/>
+          <w:sz w:val="36"/>
+          <w:szCs w:val="36"/>
+          <w:rtl/>
+        </w:rPr>
+        <w:t xml:space="preserve"> مون مینویسه </w:t>
+      </w:r>
+    </w:p>
+    <w:p>
+      <w:pPr>
+        <w:rPr>
+          <w:color w:val="000000" w:themeColor="text1"/>
+          <w:sz w:val="36"/>
+          <w:szCs w:val="36"/>
+          <w:rtl/>
+        </w:rPr>
+      </w:pPr>
+      <w:r>
+        <w:rPr>
+          <w:rFonts w:hint="cs"/>
+          <w:color w:val="000000" w:themeColor="text1"/>
+          <w:sz w:val="36"/>
+          <w:szCs w:val="36"/>
+          <w:rtl/>
+        </w:rPr>
+        <w:t xml:space="preserve">هلا بعدن که خواستیم مثلا این پروژه مون رو ببریم رو سرور این فایل های </w:t>
+      </w:r>
+      <w:r>
+        <w:rPr>
+          <w:color w:val="000000" w:themeColor="text1"/>
+          <w:sz w:val="36"/>
+          <w:szCs w:val="36"/>
+        </w:rPr>
+        <w:t xml:space="preserve">html </w:t>
+      </w:r>
+      <w:r>
+        <w:rPr>
+          <w:rFonts w:hint="cs"/>
+          <w:color w:val="000000" w:themeColor="text1"/>
+          <w:sz w:val="36"/>
+          <w:szCs w:val="36"/>
+          <w:rtl/>
+        </w:rPr>
+        <w:t xml:space="preserve"> و اون </w:t>
+      </w:r>
+      <w:r>
+        <w:rPr>
+          <w:color w:val="000000" w:themeColor="text1"/>
+          <w:sz w:val="36"/>
+          <w:szCs w:val="36"/>
+        </w:rPr>
+        <w:t>style.css</w:t>
+      </w:r>
+      <w:r>
+        <w:rPr>
+          <w:rFonts w:hint="cs"/>
+          <w:color w:val="000000" w:themeColor="text1"/>
+          <w:sz w:val="36"/>
+          <w:szCs w:val="36"/>
+          <w:rtl/>
+        </w:rPr>
+        <w:t xml:space="preserve"> خروجی رو میبریم رو سرور و تمام </w:t>
+      </w:r>
+    </w:p>
+    <w:p>
+      <w:pPr>
+        <w:rPr>
+          <w:color w:val="000000" w:themeColor="text1"/>
+          <w:sz w:val="36"/>
+          <w:szCs w:val="36"/>
+          <w:rtl/>
+        </w:rPr>
+      </w:pPr>
+      <w:r>
+        <w:rPr>
+          <w:rFonts w:hint="cs"/>
+          <w:color w:val="000000" w:themeColor="text1"/>
+          <w:sz w:val="36"/>
+          <w:szCs w:val="36"/>
+          <w:rtl/>
+        </w:rPr>
+        <w:t xml:space="preserve">هلا قبل از اینکه این کار رو انجام بدیم لازمه که توی استایل شیت ورودی تلویند لازمه که </w:t>
+      </w:r>
+      <w:r>
+        <w:rPr>
+          <w:color w:val="000000" w:themeColor="text1"/>
+          <w:sz w:val="36"/>
+          <w:szCs w:val="36"/>
+        </w:rPr>
+        <w:t>directives</w:t>
+      </w:r>
+      <w:r>
+        <w:rPr>
+          <w:rFonts w:hint="cs"/>
+          <w:color w:val="000000" w:themeColor="text1"/>
+          <w:sz w:val="36"/>
+          <w:szCs w:val="36"/>
+          <w:rtl/>
+        </w:rPr>
+        <w:t xml:space="preserve"> های تلویند رو اونجا اضافه کنیم که توی سایت هم نوشته </w:t>
+      </w:r>
+    </w:p>
+    <w:p>
+      <w:pPr>
+        <w:rPr>
+          <w:color w:val="000000" w:themeColor="text1"/>
+          <w:sz w:val="36"/>
+          <w:szCs w:val="36"/>
+          <w:rtl/>
+        </w:rPr>
+      </w:pPr>
+      <w:r>
+        <w:rPr>
+          <w:rFonts w:hint="cs"/>
+          <w:noProof/>
+          <w:color w:val="000000" w:themeColor="text1"/>
+          <w:sz w:val="36"/>
+          <w:szCs w:val="36"/>
+          <w:rtl/>
+          <w:lang w:val="fa-IR"/>
+        </w:rPr>
+        <w:lastRenderedPageBreak/>
+        <w:drawing>
+          <wp:inline distT="0" distB="0" distL="0" distR="0" wp14:anchorId="1EAAF610" wp14:editId="050186FB">
+            <wp:extent cx="5731510" cy="3081020"/>
+            <wp:effectExtent l="0" t="0" r="2540" b="5080"/>
+            <wp:docPr id="16" name="Picture 16"/>
+            <wp:cNvGraphicFramePr>
+              <a:graphicFrameLocks xmlns:a="http://schemas.openxmlformats.org/drawingml/2006/main" noChangeAspect="1"/>
+            </wp:cNvGraphicFramePr>
+            <a:graphic xmlns:a="http://schemas.openxmlformats.org/drawingml/2006/main">
+              <a:graphicData uri="http://schemas.openxmlformats.org/drawingml/2006/picture">
+                <pic:pic xmlns:pic="http://schemas.openxmlformats.org/drawingml/2006/picture">
+                  <pic:nvPicPr>
+                    <pic:cNvPr id="16" name="Picture 16"/>
+                    <pic:cNvPicPr/>
+                  </pic:nvPicPr>
+                  <pic:blipFill>
+                    <a:blip r:embed="rId28">
+                      <a:extLst>
+                        <a:ext uri="{28A0092B-C50C-407E-A947-70E740481C1C}">
+                          <a14:useLocalDpi xmlns:a14="http://schemas.microsoft.com/office/drawing/2010/main" val="0"/>
+                        </a:ext>
+                      </a:extLst>
+                    </a:blip>
+                    <a:stretch>
+                      <a:fillRect/>
+                    </a:stretch>
+                  </pic:blipFill>
+                  <pic:spPr>
+                    <a:xfrm>
+                      <a:off x="0" y="0"/>
+                      <a:ext cx="5731510" cy="3081020"/>
+                    </a:xfrm>
+                    <a:prstGeom prst="rect">
+                      <a:avLst/>
+                    </a:prstGeom>
+                  </pic:spPr>
+                </pic:pic>
+              </a:graphicData>
+            </a:graphic>
+          </wp:inline>
+        </w:drawing>
+      </w:r>
+    </w:p>
+    <w:p>
+      <w:pPr>
+        <w:rPr>
+          <w:color w:val="000000" w:themeColor="text1"/>
+          <w:sz w:val="36"/>
+          <w:szCs w:val="36"/>
+          <w:rtl/>
+        </w:rPr>
+      </w:pPr>
+      <w:r>
+        <w:rPr>
+          <w:rFonts w:hint="cs"/>
+          <w:color w:val="000000" w:themeColor="text1"/>
+          <w:sz w:val="36"/>
+          <w:szCs w:val="36"/>
+          <w:rtl/>
+        </w:rPr>
+        <w:t xml:space="preserve">اینا </w:t>
+      </w:r>
+      <w:r>
+        <w:rPr>
+          <w:color w:val="000000" w:themeColor="text1"/>
+          <w:sz w:val="36"/>
+          <w:szCs w:val="36"/>
+        </w:rPr>
+        <w:t xml:space="preserve">directives </w:t>
+      </w:r>
+      <w:r>
+        <w:rPr>
+          <w:rFonts w:hint="cs"/>
+          <w:color w:val="000000" w:themeColor="text1"/>
+          <w:sz w:val="36"/>
+          <w:szCs w:val="36"/>
+          <w:rtl/>
+        </w:rPr>
+        <w:t xml:space="preserve"> های تلویند هستند تلویند استایل های مورد نیاز ورودی خودشو از طریق این دایریکتیو ها  بصورت خودکار میگیره  این صرفن ورودی تلویند هست تنها چیزی که برای مرورگر قابل درکه و مهمه ایون </w:t>
+      </w:r>
+      <w:r>
+        <w:rPr>
+          <w:color w:val="000000" w:themeColor="text1"/>
+          <w:sz w:val="36"/>
+          <w:szCs w:val="36"/>
+        </w:rPr>
+        <w:t>style.css</w:t>
+      </w:r>
+      <w:r>
+        <w:rPr>
+          <w:rFonts w:hint="cs"/>
+          <w:color w:val="000000" w:themeColor="text1"/>
+          <w:sz w:val="36"/>
+          <w:szCs w:val="36"/>
+          <w:rtl/>
+        </w:rPr>
+        <w:t xml:space="preserve"> خروجی که تو پوشه </w:t>
+      </w:r>
+      <w:proofErr w:type="spellStart"/>
+      <w:r>
+        <w:rPr>
+          <w:color w:val="000000" w:themeColor="text1"/>
+          <w:sz w:val="36"/>
+          <w:szCs w:val="36"/>
+        </w:rPr>
+        <w:t>dist</w:t>
+      </w:r>
+      <w:proofErr w:type="spellEnd"/>
+      <w:r>
+        <w:rPr>
+          <w:rFonts w:hint="cs"/>
+          <w:color w:val="000000" w:themeColor="text1"/>
+          <w:sz w:val="36"/>
+          <w:szCs w:val="36"/>
+          <w:rtl/>
+        </w:rPr>
+        <w:t xml:space="preserve"> ساختیم هست و خودش خودکار میاد این ورودی ها رو تبدیل میکنه به یه چیزی که مرورگر بفهمه  واونا رو تو فایل خروجی میریزه</w:t>
+      </w:r>
+    </w:p>
+    <w:p>
+      <w:pPr>
+        <w:rPr>
+          <w:color w:val="000000" w:themeColor="text1"/>
+          <w:sz w:val="36"/>
+          <w:szCs w:val="36"/>
+          <w:rtl/>
+        </w:rPr>
+      </w:pPr>
+      <w:r>
+        <w:rPr>
+          <w:rFonts w:hint="cs"/>
+          <w:color w:val="000000" w:themeColor="text1"/>
+          <w:sz w:val="36"/>
+          <w:szCs w:val="36"/>
+          <w:rtl/>
+        </w:rPr>
+        <w:t xml:space="preserve">وتمام الان همه کانفیگ های مورد نیاز ما انجام شد و میتونیم فرایند تبدیل کردن  رو استارت بزنیم یعنی به تلویند بگیم تو از الان دیگه گوش برزنگ باش  و هر کدی هر یوتیلیتی که تو اون فایل </w:t>
+      </w:r>
+      <w:proofErr w:type="spellStart"/>
+      <w:r>
+        <w:rPr>
+          <w:color w:val="000000" w:themeColor="text1"/>
+          <w:sz w:val="36"/>
+          <w:szCs w:val="36"/>
+        </w:rPr>
+        <w:t>index.htl</w:t>
+      </w:r>
+      <w:proofErr w:type="spellEnd"/>
+      <w:r>
+        <w:rPr>
+          <w:rFonts w:hint="cs"/>
+          <w:color w:val="000000" w:themeColor="text1"/>
+          <w:sz w:val="36"/>
+          <w:szCs w:val="36"/>
+          <w:rtl/>
+        </w:rPr>
+        <w:t xml:space="preserve"> نوشتیم رو  تو بیا </w:t>
+      </w:r>
+      <w:r>
+        <w:rPr>
+          <w:rFonts w:hint="cs"/>
+          <w:color w:val="000000" w:themeColor="text1"/>
+          <w:sz w:val="36"/>
+          <w:szCs w:val="36"/>
+          <w:rtl/>
+        </w:rPr>
+        <w:t xml:space="preserve">اونایی که استفاده کردیم تو این فایل  ورودی </w:t>
+      </w:r>
+      <w:r>
+        <w:rPr>
+          <w:color w:val="000000" w:themeColor="text1"/>
+          <w:sz w:val="36"/>
+          <w:szCs w:val="36"/>
+        </w:rPr>
+        <w:t>style.css</w:t>
+      </w:r>
+      <w:r>
+        <w:rPr>
+          <w:rFonts w:hint="cs"/>
+          <w:color w:val="000000" w:themeColor="text1"/>
+          <w:sz w:val="36"/>
+          <w:szCs w:val="36"/>
+          <w:rtl/>
+        </w:rPr>
+        <w:t xml:space="preserve"> اونا رو بگیر و تو خروجی </w:t>
+      </w:r>
+      <w:r>
+        <w:rPr>
+          <w:color w:val="000000" w:themeColor="text1"/>
+          <w:sz w:val="36"/>
+          <w:szCs w:val="36"/>
+        </w:rPr>
+        <w:t xml:space="preserve"> style.css</w:t>
+      </w:r>
+      <w:r>
+        <w:rPr>
+          <w:rFonts w:hint="cs"/>
+          <w:color w:val="000000" w:themeColor="text1"/>
+          <w:sz w:val="36"/>
+          <w:szCs w:val="36"/>
+          <w:rtl/>
+        </w:rPr>
+        <w:t xml:space="preserve">  درست کن هالا چطوری میتونیم این کارو انجام بدیم؟</w:t>
+      </w:r>
+    </w:p>
+    <w:p>
+      <w:pPr>
+        <w:jc w:val="right"/>
+        <w:rPr>
+          <w:color w:val="000000" w:themeColor="text1"/>
+          <w:sz w:val="36"/>
+          <w:szCs w:val="36"/>
+        </w:rPr>
+      </w:pPr>
+      <w:r>
+        <w:rPr>
+          <w:noProof/>
+          <w:color w:val="000000" w:themeColor="text1"/>
+          <w:sz w:val="36"/>
+          <w:szCs w:val="36"/>
+        </w:rPr>
+        <mc:AlternateContent>
+          <mc:Choice Requires="wps">
+            <w:drawing>
+              <wp:anchor distT="0" distB="0" distL="114300" distR="114300" simplePos="0" relativeHeight="251664384" behindDoc="0" locked="0" layoutInCell="1" allowOverlap="1" wp14:anchorId="3FB0C38C" wp14:editId="4EE6BFC8">
+                <wp:simplePos x="0" y="0"/>
+                <wp:positionH relativeFrom="margin">
+                  <wp:align>right</wp:align>
+                </wp:positionH>
+                <wp:positionV relativeFrom="paragraph">
+                  <wp:posOffset>81811</wp:posOffset>
+                </wp:positionV>
+                <wp:extent cx="163233" cy="190803"/>
+                <wp:effectExtent l="38100" t="0" r="27305" b="95250"/>
+                <wp:wrapNone/>
+                <wp:docPr id="28" name="Connector: Elbow 28"/>
+                <wp:cNvGraphicFramePr/>
+                <a:graphic xmlns:a="http://schemas.openxmlformats.org/drawingml/2006/main">
+                  <a:graphicData uri="http://schemas.microsoft.com/office/word/2010/wordprocessingShape">
+                    <wps:wsp>
+                      <wps:cNvCnPr/>
+                      <wps:spPr>
+                        <a:xfrm flipH="1">
+                          <a:off x="0" y="0"/>
+                          <a:ext cx="163233" cy="190803"/>
+                        </a:xfrm>
+                        <a:prstGeom prst="bentConnector3">
+                          <a:avLst>
+                            <a:gd name="adj1" fmla="val 44064"/>
+                          </a:avLst>
+                        </a:prstGeom>
+                        <a:ln>
+                          <a:tailEnd type="triangle"/>
+                        </a:ln>
+                      </wps:spPr>
+                      <wps:style>
+                        <a:lnRef idx="1">
+                          <a:schemeClr val="accent1"/>
+                        </a:lnRef>
+                        <a:fillRef idx="0">
+                          <a:schemeClr val="accent1"/>
+                        </a:fillRef>
+                        <a:effectRef idx="0">
+                          <a:schemeClr val="accent1"/>
+                        </a:effectRef>
+                        <a:fontRef idx="minor">
+                          <a:schemeClr val="tx1"/>
+                        </a:fontRef>
+                      </wps:style>
+                      <wps:bodyPr/>
+                    </wps:wsp>
+                  </a:graphicData>
+                </a:graphic>
+                <wp14:sizeRelH relativeFrom="margin">
+                  <wp14:pctWidth>0</wp14:pctWidth>
+                </wp14:sizeRelH>
+                <wp14:sizeRelV relativeFrom="margin">
+                  <wp14:pctHeight>0</wp14:pctHeight>
+                </wp14:sizeRelV>
+              </wp:anchor>
+            </w:drawing>
+          </mc:Choice>
+          <mc:Fallback>
+            <w:pict>
+              <v:shapetype w14:anchorId="462AB9CB" id="_x0000_t34" coordsize="21600,21600" o:spt="34" o:oned="t" adj="10800" path="m,l@0,0@0,21600,21600,21600e" filled="f">
+                <v:stroke joinstyle="miter"/>
+                <v:formulas>
+                  <v:f eqn="val #0"/>
+                </v:formulas>
+                <v:path arrowok="t" fillok="f" o:connecttype="none"/>
+                <v:handles>
+                  <v:h position="#0,center"/>
+                </v:handles>
+                <o:lock v:ext="edit" shapetype="t"/>
+              </v:shapetype>
+              <v:shape id="Connector: Elbow 28" o:spid="_x0000_s1026" type="#_x0000_t34" style="position:absolute;left:0;text-align:left;margin-left:-38.35pt;margin-top:6.45pt;width:12.85pt;height:15pt;flip:x;z-index:251664384;visibility:visible;mso-wrap-style:square;mso-width-percent:0;mso-height-percent:0;mso-wrap-distance-left:9pt;mso-wrap-distance-top:0;mso-wrap-distance-right:9pt;mso-wrap-distance-bottom:0;mso-position-horizontal:right;mso-position-horizontal-relative:margin;mso-position-vertical:absolute;mso-position-vertical-relative:text;mso-width-percent:0;mso-height-percent:0;mso-width-relative:margin;mso-height-relative:margin" o:gfxdata="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" adj="9518" strokecolor="#4472c4 [3204]" strokeweight=".5pt">
+                <v:stroke endarrow="block"/>
+                <w10:wrap anchorx="margin"/>
+              </v:shape>
+            </w:pict>
+          </mc:Fallback>
+        </mc:AlternateContent>
+      </w:r>
+      <w:r>
+        <w:rPr>
+          <w:color w:val="000000" w:themeColor="text1"/>
+          <w:sz w:val="36"/>
+          <w:szCs w:val="36"/>
+        </w:rPr>
+        <w:t xml:space="preserve"> </w:t>
+      </w:r>
+      <w:proofErr w:type="spellStart"/>
+      <w:r>
+        <w:rPr>
+          <w:color w:val="000000" w:themeColor="text1"/>
+          <w:sz w:val="36"/>
+          <w:szCs w:val="36"/>
+        </w:rPr>
+        <w:t>npx</w:t>
+      </w:r>
+      <w:proofErr w:type="spellEnd"/>
+      <w:r>
+        <w:rPr>
+          <w:color w:val="000000" w:themeColor="text1"/>
+          <w:sz w:val="36"/>
+          <w:szCs w:val="36"/>
+        </w:rPr>
+        <w:t xml:space="preserve"> </w:t>
+      </w:r>
+      <w:proofErr w:type="spellStart"/>
+      <w:r>
+        <w:rPr>
+          <w:color w:val="000000" w:themeColor="text1"/>
+          <w:sz w:val="36"/>
+          <w:szCs w:val="36"/>
+        </w:rPr>
+        <w:t>tailwindcss</w:t>
+      </w:r>
+      <w:proofErr w:type="spellEnd"/>
+      <w:r>
+        <w:rPr>
+          <w:color w:val="000000" w:themeColor="text1"/>
+          <w:sz w:val="36"/>
+          <w:szCs w:val="36"/>
+        </w:rPr>
+        <w:t xml:space="preserve"> -</w:t>
+      </w:r>
+      <w:proofErr w:type="spellStart"/>
+      <w:r>
+        <w:rPr>
+          <w:color w:val="000000" w:themeColor="text1"/>
+          <w:sz w:val="36"/>
+          <w:szCs w:val="36"/>
+        </w:rPr>
+        <w:t>i</w:t>
+      </w:r>
+      <w:proofErr w:type="spellEnd"/>
+      <w:r>
+        <w:rPr>
+          <w:color w:val="000000" w:themeColor="text1"/>
+          <w:sz w:val="36"/>
+          <w:szCs w:val="36"/>
+        </w:rPr>
+        <w:t xml:space="preserve"> style.css -o public\</w:t>
+      </w:r>
+      <w:proofErr w:type="spellStart"/>
+      <w:r>
+        <w:rPr>
+          <w:color w:val="000000" w:themeColor="text1"/>
+          <w:sz w:val="36"/>
+          <w:szCs w:val="36"/>
+        </w:rPr>
+        <w:t>dist</w:t>
+      </w:r>
+      <w:proofErr w:type="spellEnd"/>
+      <w:r>
+        <w:rPr>
+          <w:color w:val="000000" w:themeColor="text1"/>
+          <w:sz w:val="36"/>
+          <w:szCs w:val="36"/>
+        </w:rPr>
+        <w:t xml:space="preserve">\style.css </w:t>
+      </w:r>
+      <w:r>
+        <w:rPr>
+          <w:color w:val="000000" w:themeColor="text1"/>
+          <w:sz w:val="36"/>
+          <w:szCs w:val="36"/>
+        </w:rPr>
+        <w:t>–</w:t>
+      </w:r>
+      <w:r>
+        <w:rPr>
+          <w:color w:val="000000" w:themeColor="text1"/>
+          <w:sz w:val="36"/>
+          <w:szCs w:val="36"/>
+        </w:rPr>
+        <w:t>watch</w:t>
+      </w:r>
+      <w:r>
+        <w:rPr>
+          <w:color w:val="000000" w:themeColor="text1"/>
+          <w:sz w:val="36"/>
+          <w:szCs w:val="36"/>
+        </w:rPr>
+        <w:t xml:space="preserve"> </w:t>
+      </w:r>
+    </w:p>
+    <w:p>
+      <w:pPr>
+        <w:rPr>
+          <w:color w:val="000000" w:themeColor="text1"/>
+          <w:sz w:val="36"/>
+          <w:szCs w:val="36"/>
+          <w:rtl/>
+        </w:rPr>
+      </w:pPr>
+      <w:r>
+        <w:rPr>
+          <w:rFonts w:hint="cs"/>
+          <w:color w:val="000000" w:themeColor="text1"/>
+          <w:sz w:val="36"/>
+          <w:szCs w:val="36"/>
+          <w:rtl/>
+        </w:rPr>
+        <w:t xml:space="preserve">این کامند چیکار میکنه  </w:t>
+      </w:r>
+      <w:proofErr w:type="spellStart"/>
+      <w:r>
+        <w:rPr>
+          <w:color w:val="000000" w:themeColor="text1"/>
+          <w:sz w:val="36"/>
+          <w:szCs w:val="36"/>
+        </w:rPr>
+        <w:t>npx</w:t>
+      </w:r>
+      <w:proofErr w:type="spellEnd"/>
+      <w:r>
+        <w:rPr>
+          <w:color w:val="000000" w:themeColor="text1"/>
+          <w:sz w:val="36"/>
+          <w:szCs w:val="36"/>
+        </w:rPr>
+        <w:t xml:space="preserve"> </w:t>
+      </w:r>
+      <w:proofErr w:type="spellStart"/>
+      <w:r>
+        <w:rPr>
+          <w:color w:val="000000" w:themeColor="text1"/>
+          <w:sz w:val="36"/>
+          <w:szCs w:val="36"/>
+        </w:rPr>
+        <w:t>tailwindcss</w:t>
+      </w:r>
+      <w:proofErr w:type="spellEnd"/>
+      <w:r>
+        <w:rPr>
+          <w:rFonts w:hint="cs"/>
+          <w:color w:val="000000" w:themeColor="text1"/>
+          <w:sz w:val="36"/>
+          <w:szCs w:val="36"/>
+          <w:rtl/>
+        </w:rPr>
+        <w:t xml:space="preserve"> میگه تو بیا استارت بخور </w:t>
+      </w:r>
+      <w:r>
+        <w:rPr>
+          <w:color w:val="000000" w:themeColor="text1"/>
+          <w:sz w:val="36"/>
+          <w:szCs w:val="36"/>
+        </w:rPr>
+        <w:t>-</w:t>
+      </w:r>
+      <w:proofErr w:type="spellStart"/>
+      <w:r>
+        <w:rPr>
+          <w:color w:val="000000" w:themeColor="text1"/>
+          <w:sz w:val="36"/>
+          <w:szCs w:val="36"/>
+        </w:rPr>
+        <w:t>i</w:t>
+      </w:r>
+      <w:proofErr w:type="spellEnd"/>
+      <w:r>
+        <w:rPr>
+          <w:rFonts w:hint="cs"/>
+          <w:color w:val="000000" w:themeColor="text1"/>
+          <w:sz w:val="36"/>
+          <w:szCs w:val="36"/>
+          <w:rtl/>
+        </w:rPr>
+        <w:t xml:space="preserve"> میگه به عنوان وردی این مسیر رو در نظر بگیرورودی ها اینه دایریکتیو ها تو اینه و </w:t>
+      </w:r>
+      <w:r>
+        <w:rPr>
+          <w:color w:val="000000" w:themeColor="text1"/>
+          <w:sz w:val="36"/>
+          <w:szCs w:val="36"/>
+        </w:rPr>
+        <w:t>-o</w:t>
+      </w:r>
+      <w:r>
+        <w:rPr>
+          <w:rFonts w:hint="cs"/>
+          <w:color w:val="000000" w:themeColor="text1"/>
+          <w:sz w:val="36"/>
+          <w:szCs w:val="36"/>
+          <w:rtl/>
+        </w:rPr>
+        <w:t xml:space="preserve"> خروجی ها </w:t>
+      </w:r>
+      <w:r>
+        <w:rPr>
+          <w:color w:val="000000" w:themeColor="text1"/>
+          <w:sz w:val="36"/>
+          <w:szCs w:val="36"/>
+          <w:rtl/>
+        </w:rPr>
+        <w:tab/>
+      </w:r>
+      <w:r>
+        <w:rPr>
+          <w:rFonts w:hint="cs"/>
+          <w:color w:val="000000" w:themeColor="text1"/>
+          <w:sz w:val="36"/>
+          <w:szCs w:val="36"/>
+          <w:rtl/>
+        </w:rPr>
+        <w:t xml:space="preserve">یعنی خروجی کارتو بریز اینجا  و همچنین این فرایند رو </w:t>
+      </w:r>
+    </w:p>
+    <w:p>
+      <w:pPr>
+        <w:rPr>
+          <w:color w:val="000000" w:themeColor="text1"/>
+          <w:sz w:val="36"/>
+          <w:szCs w:val="36"/>
+          <w:rtl/>
+        </w:rPr>
+      </w:pPr>
+      <w:r>
+        <w:rPr>
+          <w:color w:val="000000" w:themeColor="text1"/>
+          <w:sz w:val="36"/>
+          <w:szCs w:val="36"/>
+        </w:rPr>
+        <w:t>--watch</w:t>
+      </w:r>
+      <w:r>
+        <w:rPr>
+          <w:rFonts w:hint="cs"/>
+          <w:color w:val="000000" w:themeColor="text1"/>
+          <w:sz w:val="36"/>
+          <w:szCs w:val="36"/>
+          <w:rtl/>
+        </w:rPr>
+        <w:t xml:space="preserve"> کن یعنی حواست باشه نگهدار این فرایند روهردفه که سورس کد تغیری کرد </w:t>
+      </w:r>
+      <w:proofErr w:type="gramStart"/>
+      <w:r>
+        <w:rPr>
+          <w:rFonts w:hint="cs"/>
+          <w:color w:val="000000" w:themeColor="text1"/>
+          <w:sz w:val="36"/>
+          <w:szCs w:val="36"/>
+          <w:rtl/>
+        </w:rPr>
+        <w:t>تو  بیا</w:t>
+      </w:r>
+      <w:proofErr w:type="gramEnd"/>
+      <w:r>
+        <w:rPr>
+          <w:rFonts w:hint="cs"/>
+          <w:color w:val="000000" w:themeColor="text1"/>
+          <w:sz w:val="36"/>
+          <w:szCs w:val="36"/>
+          <w:rtl/>
+        </w:rPr>
+        <w:t xml:space="preserve"> یه دور دیگه این کارو انجام بده یعنی این </w:t>
+      </w:r>
+      <w:r>
+        <w:rPr>
+          <w:color w:val="000000" w:themeColor="text1"/>
+          <w:sz w:val="36"/>
+          <w:szCs w:val="36"/>
+        </w:rPr>
+        <w:t>–watch</w:t>
+      </w:r>
+      <w:r>
+        <w:rPr>
+          <w:rFonts w:hint="cs"/>
+          <w:color w:val="000000" w:themeColor="text1"/>
+          <w:sz w:val="36"/>
+          <w:szCs w:val="36"/>
+          <w:rtl/>
+        </w:rPr>
+        <w:t xml:space="preserve"> به ما </w:t>
+      </w:r>
+      <w:r>
+        <w:rPr>
+          <w:rFonts w:hint="cs"/>
+          <w:color w:val="000000" w:themeColor="text1"/>
+          <w:sz w:val="36"/>
+          <w:szCs w:val="36"/>
+          <w:rtl/>
+        </w:rPr>
+        <w:lastRenderedPageBreak/>
+        <w:t xml:space="preserve">این امکان رو میده که بصورت لایو زنده هرتغیری که تو فایل </w:t>
+      </w:r>
+      <w:r>
+        <w:rPr>
+          <w:color w:val="000000" w:themeColor="text1"/>
+          <w:sz w:val="36"/>
+          <w:szCs w:val="36"/>
+        </w:rPr>
+        <w:t>index.html</w:t>
+      </w:r>
+      <w:r>
+        <w:rPr>
+          <w:rFonts w:hint="cs"/>
+          <w:color w:val="000000" w:themeColor="text1"/>
+          <w:sz w:val="36"/>
+          <w:szCs w:val="36"/>
+          <w:rtl/>
+        </w:rPr>
+        <w:t xml:space="preserve"> هرتغیری یا یوتیلیتی مینویسیم و اضافه میکنیم این دباره اجرا میشه و لازم نیست با هر تغیر و افزودن یوتیلیتی جدید دباره این دستور رو هی بزنیم .</w:t>
+      </w:r>
+    </w:p>
+    <w:p>
+      <w:pPr>
+        <w:rPr>
+          <w:color w:val="000000" w:themeColor="text1"/>
+          <w:sz w:val="36"/>
+          <w:szCs w:val="36"/>
+          <w:rtl/>
+        </w:rPr>
+      </w:pPr>
+      <w:r>
+        <w:rPr>
+          <w:rFonts w:hint="cs"/>
+          <w:color w:val="000000" w:themeColor="text1"/>
+          <w:sz w:val="36"/>
+          <w:szCs w:val="36"/>
+          <w:rtl/>
+        </w:rPr>
+        <w:t>خب با این دستور خروجی استایل شیت مون درست میشه .</w:t>
+      </w:r>
+    </w:p>
+    <w:p>
+      <w:pPr>
+        <w:rPr>
+          <w:color w:val="000000" w:themeColor="text1"/>
+          <w:sz w:val="36"/>
+          <w:szCs w:val="36"/>
+          <w:rtl/>
+        </w:rPr>
+      </w:pPr>
+    </w:p>
+    <w:p>
+      <w:pPr>
+        <w:jc w:val="right"/>
+        <w:rPr>
+          <w:color w:val="000000" w:themeColor="text1"/>
+          <w:sz w:val="36"/>
+          <w:szCs w:val="36"/>
+          <w:rtl/>
+        </w:rPr>
+      </w:pPr>
+      <w:r>
+        <w:rPr>
+          <w:rFonts w:hint="cs"/>
+          <w:color w:val="000000" w:themeColor="text1"/>
+          <w:sz w:val="36"/>
+          <w:szCs w:val="36"/>
+          <w:rtl/>
+        </w:rPr>
+        <w:t xml:space="preserve">وقتی اولین باز این دستور رو میزنیم </w:t>
+      </w:r>
+    </w:p>
+    <w:p>
+      <w:pPr>
+        <w:jc w:val="right"/>
+        <w:rPr>
+          <w:color w:val="000000" w:themeColor="text1"/>
+          <w:sz w:val="36"/>
+          <w:szCs w:val="36"/>
+        </w:rPr>
+      </w:pPr>
+      <w:r>
+        <w:rPr>
+          <w:noProof/>
+          <w:color w:val="000000" w:themeColor="text1"/>
+          <w:sz w:val="36"/>
+          <w:szCs w:val="36"/>
+        </w:rPr>
+        <mc:AlternateContent>
+          <mc:Choice Requires="wps">
+            <w:drawing>
+              <wp:anchor distT="0" distB="0" distL="114300" distR="114300" simplePos="0" relativeHeight="251666432" behindDoc="0" locked="0" layoutInCell="1" allowOverlap="1" wp14:anchorId="200A42CB" wp14:editId="44B136AB">
+                <wp:simplePos x="0" y="0"/>
+                <wp:positionH relativeFrom="margin">
+                  <wp:align>right</wp:align>
+                </wp:positionH>
+                <wp:positionV relativeFrom="paragraph">
+                  <wp:posOffset>81811</wp:posOffset>
+                </wp:positionV>
+                <wp:extent cx="163233" cy="190803"/>
+                <wp:effectExtent l="38100" t="0" r="27305" b="95250"/>
+                <wp:wrapNone/>
+                <wp:docPr id="29" name="Connector: Elbow 29"/>
+                <wp:cNvGraphicFramePr/>
+                <a:graphic xmlns:a="http://schemas.openxmlformats.org/drawingml/2006/main">
+                  <a:graphicData uri="http://schemas.microsoft.com/office/word/2010/wordprocessingShape">
+                    <wps:wsp>
+                      <wps:cNvCnPr/>
+                      <wps:spPr>
+                        <a:xfrm flipH="1">
+                          <a:off x="0" y="0"/>
+                          <a:ext cx="163233" cy="190803"/>
+                        </a:xfrm>
+                        <a:prstGeom prst="bentConnector3">
+                          <a:avLst>
+                            <a:gd name="adj1" fmla="val 44064"/>
+                          </a:avLst>
+                        </a:prstGeom>
+                        <a:ln>
+                          <a:tailEnd type="triangle"/>
+                        </a:ln>
+                      </wps:spPr>
+                      <wps:style>
+                        <a:lnRef idx="1">
+                          <a:schemeClr val="accent1"/>
+                        </a:lnRef>
+                        <a:fillRef idx="0">
+                          <a:schemeClr val="accent1"/>
+                        </a:fillRef>
+                        <a:effectRef idx="0">
+                          <a:schemeClr val="accent1"/>
+                        </a:effectRef>
+                        <a:fontRef idx="minor">
+                          <a:schemeClr val="tx1"/>
+                        </a:fontRef>
+                      </wps:style>
+                      <wps:bodyPr/>
+                    </wps:wsp>
+                  </a:graphicData>
+                </a:graphic>
+                <wp14:sizeRelH relativeFrom="margin">
+                  <wp14:pctWidth>0</wp14:pctWidth>
+                </wp14:sizeRelH>
+                <wp14:sizeRelV relativeFrom="margin">
+                  <wp14:pctHeight>0</wp14:pctHeight>
+                </wp14:sizeRelV>
+              </wp:anchor>
+            </w:drawing>
+          </mc:Choice>
+          <mc:Fallback>
+            <w:pict>
+              <v:shape w14:anchorId="4758B19E" id="Connector: Elbow 29" o:spid="_x0000_s1026" type="#_x0000_t34" style="position:absolute;left:0;text-align:left;margin-left:-38.35pt;margin-top:6.45pt;width:12.85pt;height:15pt;flip:x;z-index:251666432;visibility:visible;mso-wrap-style:square;mso-width-percent:0;mso-height-percent:0;mso-wrap-distance-left:9pt;mso-wrap-distance-top:0;mso-wrap-distance-right:9pt;mso-wrap-distance-bottom:0;mso-position-horizontal:right;mso-position-horizontal-relative:margin;mso-position-vertical:absolute;mso-position-vertical-relative:text;mso-width-percent:0;mso-height-percent:0;mso-width-relative:margin;mso-height-relative:margin" o:gfxdata="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" adj="9518" strokecolor="#4472c4 [3204]" strokeweight=".5pt">
+                <v:stroke endarrow="block"/>
+                <w10:wrap anchorx="margin"/>
+              </v:shape>
+            </w:pict>
+          </mc:Fallback>
+        </mc:AlternateContent>
+      </w:r>
+      <w:r>
+        <w:rPr>
+          <w:color w:val="000000" w:themeColor="text1"/>
+          <w:sz w:val="36"/>
+          <w:szCs w:val="36"/>
+        </w:rPr>
+        <w:t xml:space="preserve"> </w:t>
+      </w:r>
+      <w:proofErr w:type="spellStart"/>
+      <w:r>
+        <w:rPr>
+          <w:color w:val="000000" w:themeColor="text1"/>
+          <w:sz w:val="36"/>
+          <w:szCs w:val="36"/>
+        </w:rPr>
+        <w:t>npx</w:t>
+      </w:r>
+      <w:proofErr w:type="spellEnd"/>
+      <w:r>
+        <w:rPr>
+          <w:color w:val="000000" w:themeColor="text1"/>
+          <w:sz w:val="36"/>
+          <w:szCs w:val="36"/>
+        </w:rPr>
+        <w:t xml:space="preserve"> </w:t>
+      </w:r>
+      <w:proofErr w:type="spellStart"/>
+      <w:r>
+        <w:rPr>
+          <w:color w:val="000000" w:themeColor="text1"/>
+          <w:sz w:val="36"/>
+          <w:szCs w:val="36"/>
+        </w:rPr>
+        <w:t>tailwindcss</w:t>
+      </w:r>
+      <w:proofErr w:type="spellEnd"/>
+      <w:r>
+        <w:rPr>
+          <w:color w:val="000000" w:themeColor="text1"/>
+          <w:sz w:val="36"/>
+          <w:szCs w:val="36"/>
+        </w:rPr>
+        <w:t xml:space="preserve"> -</w:t>
+      </w:r>
+      <w:proofErr w:type="spellStart"/>
+      <w:r>
+        <w:rPr>
+          <w:color w:val="000000" w:themeColor="text1"/>
+          <w:sz w:val="36"/>
+          <w:szCs w:val="36"/>
+        </w:rPr>
+        <w:t>i</w:t>
+      </w:r>
+      <w:proofErr w:type="spellEnd"/>
+      <w:r>
+        <w:rPr>
+          <w:color w:val="000000" w:themeColor="text1"/>
+          <w:sz w:val="36"/>
+          <w:szCs w:val="36"/>
+        </w:rPr>
+        <w:t xml:space="preserve"> style.css -o public\</w:t>
+      </w:r>
+      <w:proofErr w:type="spellStart"/>
+      <w:r>
+        <w:rPr>
+          <w:color w:val="000000" w:themeColor="text1"/>
+          <w:sz w:val="36"/>
+          <w:szCs w:val="36"/>
+        </w:rPr>
+        <w:t>dist</w:t>
+      </w:r>
+      <w:proofErr w:type="spellEnd"/>
+      <w:r>
+        <w:rPr>
+          <w:color w:val="000000" w:themeColor="text1"/>
+          <w:sz w:val="36"/>
+          <w:szCs w:val="36"/>
+        </w:rPr>
+        <w:t xml:space="preserve">\style.css </w:t>
+      </w:r>
+      <w:r>
+        <w:rPr>
+          <w:color w:val="000000" w:themeColor="text1"/>
+          <w:sz w:val="36"/>
+          <w:szCs w:val="36"/>
+        </w:rPr>
+        <w:t>–</w:t>
+      </w:r>
+      <w:r>
+        <w:rPr>
+          <w:color w:val="000000" w:themeColor="text1"/>
+          <w:sz w:val="36"/>
+          <w:szCs w:val="36"/>
+        </w:rPr>
+        <w:t>watch</w:t>
+      </w:r>
+      <w:r>
+        <w:rPr>
+          <w:color w:val="000000" w:themeColor="text1"/>
+          <w:sz w:val="36"/>
+          <w:szCs w:val="36"/>
+        </w:rPr>
+        <w:t xml:space="preserve"> </w:t>
+      </w:r>
+    </w:p>
+    <w:p>
+      <w:pPr>
+        <w:jc w:val="right"/>
+        <w:rPr>
+          <w:color w:val="000000" w:themeColor="text1"/>
+          <w:sz w:val="36"/>
+          <w:szCs w:val="36"/>
+          <w:rtl/>
+        </w:rPr>
+      </w:pPr>
+    </w:p>
+    <w:p>
+      <w:pPr>
+        <w:rPr>
+          <w:color w:val="000000" w:themeColor="text1"/>
+          <w:sz w:val="36"/>
+          <w:szCs w:val="36"/>
+          <w:rtl/>
+        </w:rPr>
+      </w:pPr>
+      <w:r>
+        <w:rPr>
+          <w:rFonts w:hint="cs"/>
+          <w:color w:val="000000" w:themeColor="text1"/>
+          <w:sz w:val="36"/>
+          <w:szCs w:val="36"/>
+          <w:rtl/>
+        </w:rPr>
+        <w:t xml:space="preserve">تو اون فایل خروجی استایل شیت حدودن 500 خط کد اضافه میشه که در واقع کد های پایه ای  کد های مربوط به استایل های بیسیک تلویند است که اینا رو اضافه میکنه تا من محیط توسعه م بهتر بشه  یه سری چیزا مثلا مارجین های دیفالت رو صفر کرده پدینگ های دیفالت رو صفر کرده  و.. </w:t>
+      </w:r>
+      <w:r>
+        <w:rPr>
+          <w:rFonts w:hint="cs"/>
+          <w:noProof/>
+          <w:color w:val="000000" w:themeColor="text1"/>
+          <w:sz w:val="36"/>
+          <w:szCs w:val="36"/>
+          <w:rtl/>
+          <w:lang w:val="fa-IR"/>
+        </w:rPr>
+        <w:drawing>
+          <wp:inline distT="0" distB="0" distL="0" distR="0" wp14:anchorId="4633AC41" wp14:editId="5E38442F">
+            <wp:extent cx="5731510" cy="3488690"/>
+            <wp:effectExtent l="0" t="0" r="2540" b="0"/>
+            <wp:docPr id="31" name="Picture 31"/>
+            <wp:cNvGraphicFramePr>
+              <a:graphicFrameLocks xmlns:a="http://schemas.openxmlformats.org/drawingml/2006/main" noChangeAspect="1"/>
+            </wp:cNvGraphicFramePr>
+            <a:graphic xmlns:a="http://schemas.openxmlformats.org/drawingml/2006/main">
+              <a:graphicData uri="http://schemas.openxmlformats.org/drawingml/2006/picture">
+                <pic:pic xmlns:pic="http://schemas.openxmlformats.org/drawingml/2006/picture">
+                  <pic:nvPicPr>
+                    <pic:cNvPr id="31" name="Picture 31"/>
+                    <pic:cNvPicPr/>
+                  </pic:nvPicPr>
+                  <pic:blipFill>
+                    <a:blip r:embed="rId29">
+                      <a:extLst>
+                        <a:ext uri="{28A0092B-C50C-407E-A947-70E740481C1C}">
+                          <a14:useLocalDpi xmlns:a14="http://schemas.microsoft.com/office/drawing/2010/main" val="0"/>
+                        </a:ext>
+                      </a:extLst>
+                    </a:blip>
+                    <a:stretch>
+                      <a:fillRect/>
+                    </a:stretch>
+                  </pic:blipFill>
+                  <pic:spPr>
+                    <a:xfrm>
+                      <a:off x="0" y="0"/>
+                      <a:ext cx="5731510" cy="3488690"/>
+                    </a:xfrm>
+                    <a:prstGeom prst="rect">
+                      <a:avLst/>
+                    </a:prstGeom>
+                  </pic:spPr>
+                </pic:pic>
+              </a:graphicData>
+            </a:graphic>
+          </wp:inline>
+        </w:drawing>
+      </w:r>
+    </w:p>
+    <w:p>
+      <w:pPr>
+        <w:rPr>
+          <w:color w:val="000000" w:themeColor="text1"/>
+          <w:sz w:val="36"/>
+          <w:szCs w:val="36"/>
+          <w:rtl/>
+        </w:rPr>
+      </w:pPr>
+      <w:r>
+        <w:rPr>
+          <w:rFonts w:hint="cs"/>
+          <w:noProof/>
+          <w:color w:val="000000" w:themeColor="text1"/>
+          <w:sz w:val="36"/>
+          <w:szCs w:val="36"/>
+          <w:rtl/>
+          <w:lang w:val="fa-IR"/>
+        </w:rPr>
+        <w:lastRenderedPageBreak/>
+        <w:drawing>
+          <wp:inline distT="0" distB="0" distL="0" distR="0" wp14:anchorId="5E27D70B" wp14:editId="290EA5B1">
+            <wp:extent cx="5731510" cy="3275330"/>
+            <wp:effectExtent l="0" t="0" r="2540" b="1270"/>
+            <wp:docPr id="30" name="Picture 30"/>
+            <wp:cNvGraphicFramePr>
+              <a:graphicFrameLocks xmlns:a="http://schemas.openxmlformats.org/drawingml/2006/main" noChangeAspect="1"/>
+            </wp:cNvGraphicFramePr>
+            <a:graphic xmlns:a="http://schemas.openxmlformats.org/drawingml/2006/main">
+              <a:graphicData uri="http://schemas.openxmlformats.org/drawingml/2006/picture">
+                <pic:pic xmlns:pic="http://schemas.openxmlformats.org/drawingml/2006/picture">
+                  <pic:nvPicPr>
+                    <pic:cNvPr id="30" name="Picture 30"/>
+                    <pic:cNvPicPr/>
+                  </pic:nvPicPr>
+                  <pic:blipFill>
+                    <a:blip r:embed="rId30">
+                      <a:extLst>
+                        <a:ext uri="{28A0092B-C50C-407E-A947-70E740481C1C}">
+                          <a14:useLocalDpi xmlns:a14="http://schemas.microsoft.com/office/drawing/2010/main" val="0"/>
+                        </a:ext>
+                      </a:extLst>
+                    </a:blip>
+                    <a:stretch>
+                      <a:fillRect/>
+                    </a:stretch>
+                  </pic:blipFill>
+                  <pic:spPr>
+                    <a:xfrm>
+                      <a:off x="0" y="0"/>
+                      <a:ext cx="5731510" cy="3275330"/>
+                    </a:xfrm>
+                    <a:prstGeom prst="rect">
+                      <a:avLst/>
+                    </a:prstGeom>
+                  </pic:spPr>
+                </pic:pic>
+              </a:graphicData>
+            </a:graphic>
+          </wp:inline>
+        </w:drawing>
+      </w:r>
+    </w:p>
+    <w:p>
+      <w:pPr>
+        <w:rPr>
+          <w:color w:val="000000" w:themeColor="text1"/>
+          <w:sz w:val="36"/>
+          <w:szCs w:val="36"/>
+          <w:rtl/>
+        </w:rPr>
+      </w:pPr>
+    </w:p>
+    <w:p>
+      <w:pPr>
+        <w:rPr>
+          <w:color w:val="000000" w:themeColor="text1"/>
+          <w:sz w:val="36"/>
+          <w:szCs w:val="36"/>
+        </w:rPr>
+      </w:pPr>
+      <w:r>
+        <w:rPr>
+          <w:rFonts w:hint="cs"/>
+          <w:color w:val="000000" w:themeColor="text1"/>
+          <w:sz w:val="36"/>
+          <w:szCs w:val="36"/>
+          <w:rtl/>
+        </w:rPr>
+        <w:t>خب هالا که مطمن شدیم و همه کانفیگا و فایل ها مونو درست کردیم و اماده شروع کار و استفاده از تلویند هستیم.</w:t>
+      </w:r>
+    </w:p>
+    <w:p>
+      <w:pPr>
+        <w:rPr>
+          <w:color w:val="000000" w:themeColor="text1"/>
+          <w:sz w:val="36"/>
+          <w:szCs w:val="36"/>
+          <w:rtl/>
+        </w:rPr>
+      </w:pPr>
+      <w:r>
+        <w:rPr>
+          <w:rFonts w:hint="cs"/>
+          <w:color w:val="000000" w:themeColor="text1"/>
+          <w:sz w:val="36"/>
+          <w:szCs w:val="36"/>
+          <w:rtl/>
+        </w:rPr>
+        <w:t xml:space="preserve">برای مثال اولین یوتیلیتی رو مینویسم که ببینیم تلویند درست کار میکنه یا نه </w:t>
+      </w:r>
+    </w:p>
+    <w:p>
+      <w:pPr>
+        <w:ind w:left="-755"/>
+        <w:jc w:val="center"/>
+        <w:rPr>
+          <w:rFonts w:hint="cs"/>
+          <w:color w:val="000000" w:themeColor="text1"/>
+          <w:sz w:val="36"/>
+          <w:szCs w:val="36"/>
+          <w:rtl/>
+        </w:rPr>
+      </w:pPr>
+      <w:r>
+        <w:rPr>
+          <w:rFonts w:hint="cs"/>
+          <w:noProof/>
+          <w:color w:val="000000" w:themeColor="text1"/>
+          <w:sz w:val="36"/>
+          <w:szCs w:val="36"/>
+          <w:rtl/>
+          <w:lang w:val="fa-IR"/>
+        </w:rPr>
+        <w:drawing>
+          <wp:inline distT="0" distB="0" distL="0" distR="0" wp14:anchorId="7DE531BE" wp14:editId="62F23509">
+            <wp:extent cx="6843594" cy="1842448"/>
+            <wp:effectExtent l="0" t="0" r="0" b="5715"/>
+            <wp:docPr id="33" name="Picture 33"/>
+            <wp:cNvGraphicFramePr>
+              <a:graphicFrameLocks xmlns:a="http://schemas.openxmlformats.org/drawingml/2006/main" noChangeAspect="1"/>
+            </wp:cNvGraphicFramePr>
+            <a:graphic xmlns:a="http://schemas.openxmlformats.org/drawingml/2006/main">
+              <a:graphicData uri="http://schemas.openxmlformats.org/drawingml/2006/picture">
+                <pic:pic xmlns:pic="http://schemas.openxmlformats.org/drawingml/2006/picture">
+                  <pic:nvPicPr>
+                    <pic:cNvPr id="33" name="Picture 33"/>
+                    <pic:cNvPicPr/>
+                  </pic:nvPicPr>
+                  <pic:blipFill>
+                    <a:blip r:embed="rId31">
+                      <a:extLst>
+                        <a:ext uri="{28A0092B-C50C-407E-A947-70E740481C1C}">
+                          <a14:useLocalDpi xmlns:a14="http://schemas.microsoft.com/office/drawing/2010/main" val="0"/>
+                        </a:ext>
+                      </a:extLst>
+                    </a:blip>
+                    <a:stretch>
+                      <a:fillRect/>
+                    </a:stretch>
+                  </pic:blipFill>
+                  <pic:spPr>
+                    <a:xfrm>
+                      <a:off x="0" y="0"/>
+                      <a:ext cx="6918801" cy="1862695"/>
+                    </a:xfrm>
+                    <a:prstGeom prst="rect">
+                      <a:avLst/>
+                    </a:prstGeom>
+                  </pic:spPr>
+                </pic:pic>
+              </a:graphicData>
+            </a:graphic>
+          </wp:inline>
+        </w:drawing>
+      </w:r>
+    </w:p>
+    <w:p>
+      <w:pPr>
+        <w:rPr>
+          <w:color w:val="000000" w:themeColor="text1"/>
+          <w:sz w:val="36"/>
+          <w:szCs w:val="36"/>
+          <w:rtl/>
+        </w:rPr>
+      </w:pPr>
+    </w:p>
+    <w:p>
+      <w:pPr>
+        <w:rPr>
+          <w:color w:val="000000" w:themeColor="text1"/>
+          <w:sz w:val="36"/>
+          <w:szCs w:val="36"/>
+          <w:rtl/>
+        </w:rPr>
+      </w:pPr>
+      <w:r>
+        <w:rPr>
+          <w:rFonts w:hint="cs"/>
+          <w:color w:val="000000" w:themeColor="text1"/>
+          <w:sz w:val="36"/>
+          <w:szCs w:val="36"/>
+          <w:rtl/>
+        </w:rPr>
+        <w:t>بعدن با این یوتیلیتی ها اشنا میشیم این فقط یه مثال بود که ببنیم کار میکنه</w:t>
+      </w:r>
+    </w:p>
+    <w:p>
+      <w:pPr>
+        <w:rPr>
+          <w:color w:val="000000" w:themeColor="text1"/>
+          <w:sz w:val="36"/>
+          <w:szCs w:val="36"/>
+          <w:rtl/>
+        </w:rPr>
+      </w:pPr>
+      <w:r>
+        <w:rPr>
+          <w:rFonts w:hint="cs"/>
+          <w:color w:val="000000" w:themeColor="text1"/>
+          <w:sz w:val="36"/>
+          <w:szCs w:val="36"/>
+          <w:rtl/>
+        </w:rPr>
+        <w:t xml:space="preserve">خب میتونیم بجای اینکه هر بار موقع اجرا کردن یا وقتی پروژه رو کلا میبندیم و باز میکنیم هی این دستور رو بزنیم یه کاری کنیم که راحت تره </w:t>
+      </w:r>
+    </w:p>
+    <w:p>
+      <w:pPr>
+        <w:rPr>
+          <w:color w:val="000000" w:themeColor="text1"/>
+          <w:sz w:val="36"/>
+          <w:szCs w:val="36"/>
+          <w:rtl/>
+        </w:rPr>
+      </w:pPr>
+    </w:p>
+    <w:p>
+      <w:pPr>
+        <w:rPr>
+          <w:rFonts w:hint="cs"/>
+          <w:color w:val="000000" w:themeColor="text1"/>
+          <w:sz w:val="36"/>
+          <w:szCs w:val="36"/>
+          <w:rtl/>
+        </w:rPr>
+      </w:pPr>
+      <w:r>
+        <w:rPr>
+          <w:rFonts w:hint="cs"/>
+          <w:color w:val="000000" w:themeColor="text1"/>
+          <w:sz w:val="36"/>
+          <w:szCs w:val="36"/>
+          <w:rtl/>
+        </w:rPr>
+        <w:lastRenderedPageBreak/>
+        <w:t xml:space="preserve">برای اینکار کافیه وارد فایل </w:t>
+      </w:r>
+      <w:proofErr w:type="spellStart"/>
+      <w:r>
+        <w:rPr>
+          <w:color w:val="000000" w:themeColor="text1"/>
+          <w:sz w:val="36"/>
+          <w:szCs w:val="36"/>
+        </w:rPr>
+        <w:t>pacage.json</w:t>
+      </w:r>
+      <w:proofErr w:type="spellEnd"/>
+      <w:r>
+        <w:rPr>
+          <w:rFonts w:hint="cs"/>
+          <w:color w:val="000000" w:themeColor="text1"/>
+          <w:sz w:val="36"/>
+          <w:szCs w:val="36"/>
+          <w:rtl/>
+        </w:rPr>
+        <w:t xml:space="preserve"> بشیم و داخل بخش "</w:t>
+      </w:r>
+      <w:r>
+        <w:rPr>
+          <w:color w:val="000000" w:themeColor="text1"/>
+          <w:sz w:val="36"/>
+          <w:szCs w:val="36"/>
+        </w:rPr>
+        <w:t>script</w:t>
+      </w:r>
+      <w:r>
+        <w:rPr>
+          <w:rFonts w:hint="cs"/>
+          <w:color w:val="000000" w:themeColor="text1"/>
+          <w:sz w:val="36"/>
+          <w:szCs w:val="36"/>
+          <w:rtl/>
+        </w:rPr>
+        <w:t>"</w:t>
+      </w:r>
+    </w:p>
+    <w:p>
+      <w:pPr>
+        <w:rPr>
+          <w:color w:val="000000" w:themeColor="text1"/>
+          <w:sz w:val="36"/>
+          <w:szCs w:val="36"/>
+          <w:rtl/>
+        </w:rPr>
+      </w:pPr>
+      <w:r>
+        <w:rPr>
+          <w:rFonts w:hint="cs"/>
+          <w:color w:val="000000" w:themeColor="text1"/>
+          <w:sz w:val="36"/>
+          <w:szCs w:val="36"/>
+          <w:rtl/>
+        </w:rPr>
+        <w:t>میتونیم یه مثلا دستور</w:t>
+      </w:r>
+      <w:r>
+        <w:rPr>
+          <w:rFonts w:hint="cs"/>
+          <w:color w:val="000000" w:themeColor="text1"/>
+          <w:sz w:val="36"/>
+          <w:szCs w:val="36"/>
+          <w:rtl/>
+        </w:rPr>
+        <w:t xml:space="preserve"> ایجاد کنیم و یه اسم براش قرار بدیم </w:t>
+      </w:r>
+    </w:p>
+    <w:p>
+      <w:pPr>
+        <w:ind w:left="-1039"/>
+        <w:rPr>
+          <w:color w:val="000000" w:themeColor="text1"/>
+          <w:sz w:val="36"/>
+          <w:szCs w:val="36"/>
+          <w:rtl/>
+        </w:rPr>
+      </w:pPr>
+      <w:r>
+        <w:rPr>
+          <w:noProof/>
+          <w:color w:val="000000" w:themeColor="text1"/>
+          <w:sz w:val="36"/>
+          <w:szCs w:val="36"/>
+          <w:rtl/>
+          <w:lang w:val="fa-IR"/>
+        </w:rPr>
+        <w:drawing>
+          <wp:inline distT="0" distB="0" distL="0" distR="0" wp14:anchorId="45AD7AAA" wp14:editId="618FD9F2">
+            <wp:extent cx="7123582" cy="4519126"/>
+            <wp:effectExtent l="0" t="0" r="1270" b="0"/>
+            <wp:docPr id="35" name="Picture 35"/>
+            <wp:cNvGraphicFramePr>
+              <a:graphicFrameLocks xmlns:a="http://schemas.openxmlformats.org/drawingml/2006/main" noChangeAspect="1"/>
+            </wp:cNvGraphicFramePr>
+            <a:graphic xmlns:a="http://schemas.openxmlformats.org/drawingml/2006/main">
+              <a:graphicData uri="http://schemas.openxmlformats.org/drawingml/2006/picture">
+                <pic:pic xmlns:pic="http://schemas.openxmlformats.org/drawingml/2006/picture">
+                  <pic:nvPicPr>
+                    <pic:cNvPr id="35" name="Picture 35"/>
+                    <pic:cNvPicPr/>
+                  </pic:nvPicPr>
+                  <pic:blipFill>
+                    <a:blip r:embed="rId32">
+                      <a:extLst>
+                        <a:ext uri="{28A0092B-C50C-407E-A947-70E740481C1C}">
+                          <a14:useLocalDpi xmlns:a14="http://schemas.microsoft.com/office/drawing/2010/main" val="0"/>
+                        </a:ext>
+                      </a:extLst>
+                    </a:blip>
+                    <a:stretch>
+                      <a:fillRect/>
+                    </a:stretch>
+                  </pic:blipFill>
+                  <pic:spPr>
+                    <a:xfrm>
+                      <a:off x="0" y="0"/>
+                      <a:ext cx="7131728" cy="4524294"/>
+                    </a:xfrm>
+                    <a:prstGeom prst="rect">
+                      <a:avLst/>
+                    </a:prstGeom>
+                  </pic:spPr>
+                </pic:pic>
+              </a:graphicData>
+            </a:graphic>
+          </wp:inline>
+        </w:drawing>
+      </w:r>
+    </w:p>
+    <w:p>
+      <w:pPr>
+        <w:ind w:left="-1039" w:firstLine="1134"/>
+        <w:rPr>
+          <w:rFonts w:hint="cs"/>
+          <w:color w:val="000000" w:themeColor="text1"/>
+          <w:sz w:val="36"/>
+          <w:szCs w:val="36"/>
+        </w:rPr>
+      </w:pPr>
     </w:p>
     <w:sectPr>
       <w:pgSz w:w="11906" w:h="16838"/>

</xml_diff>

<commit_message>
Adding season 2 episode-4
</commit_message>
<xml_diff>
--- a/TailwindCss.docx
+++ b/TailwindCss.docx
@@ -116,7 +116,6 @@
         </w:rPr>
       </w:pPr>
       <w:proofErr w:type="spellStart"/>
-      <w:proofErr w:type="gramStart"/>
       <w:r>
         <w:rPr>
           <w:color w:val="FF0000"/>
@@ -142,18 +141,7 @@
           <w:szCs w:val="48"/>
           <w:rtl/>
         </w:rPr>
-        <w:t xml:space="preserve"> چیست</w:t>
-      </w:r>
-      <w:proofErr w:type="gramEnd"/>
-      <w:r>
-        <w:rPr>
-          <w:rFonts w:hint="cs"/>
-          <w:color w:val="FF0000"/>
-          <w:sz w:val="48"/>
-          <w:szCs w:val="48"/>
-          <w:rtl/>
-        </w:rPr>
-        <w:t>؟</w:t>
+        <w:t xml:space="preserve"> چیست؟</w:t>
       </w:r>
     </w:p>
     <w:p>
@@ -1919,7 +1907,6 @@
           <w:rtl/>
         </w:rPr>
       </w:pPr>
-      <w:proofErr w:type="gramStart"/>
       <w:r>
         <w:rPr>
           <w:color w:val="FF0000"/>
@@ -1937,18 +1924,7 @@
           <w:szCs w:val="48"/>
           <w:rtl/>
         </w:rPr>
-        <w:t xml:space="preserve"> ها</w:t>
-      </w:r>
-      <w:proofErr w:type="gramEnd"/>
-      <w:r>
-        <w:rPr>
-          <w:rFonts w:hint="cs"/>
-          <w:color w:val="FF0000"/>
-          <w:sz w:val="48"/>
-          <w:szCs w:val="48"/>
-          <w:rtl/>
-        </w:rPr>
-        <w:t xml:space="preserve"> در تلویند چی هستند </w:t>
+        <w:t xml:space="preserve"> ها در تلویند چی هستند </w:t>
       </w:r>
     </w:p>
     <w:p>
@@ -2380,25 +2356,7 @@
           <w:sz w:val="36"/>
           <w:szCs w:val="36"/>
         </w:rPr>
-        <w:t>Inline-</w:t>
-      </w:r>
-      <w:proofErr w:type="gramStart"/>
-      <w:r>
-        <w:rPr>
-          <w:color w:val="000000" w:themeColor="text1"/>
-          <w:sz w:val="36"/>
-          <w:szCs w:val="36"/>
-        </w:rPr>
-        <w:t>style ,</w:t>
-      </w:r>
-      <w:proofErr w:type="gramEnd"/>
-      <w:r>
-        <w:rPr>
-          <w:color w:val="000000" w:themeColor="text1"/>
-          <w:sz w:val="36"/>
-          <w:szCs w:val="36"/>
-        </w:rPr>
-        <w:t xml:space="preserve"> utility-class</w:t>
+        <w:t>Inline-style , utility-class</w:t>
       </w:r>
     </w:p>
     <w:p>
@@ -6474,25 +6432,7 @@
           <w:sz w:val="36"/>
           <w:szCs w:val="36"/>
         </w:rPr>
-        <w:t>[</w:t>
-      </w:r>
-      <w:proofErr w:type="gramStart"/>
-      <w:r>
-        <w:rPr>
-          <w:color w:val="000000" w:themeColor="text1"/>
-          <w:sz w:val="36"/>
-          <w:szCs w:val="36"/>
-        </w:rPr>
-        <w:t>"./</w:t>
-      </w:r>
-      <w:proofErr w:type="gramEnd"/>
-      <w:r>
-        <w:rPr>
-          <w:color w:val="000000" w:themeColor="text1"/>
-          <w:sz w:val="36"/>
-          <w:szCs w:val="36"/>
-        </w:rPr>
-        <w:t>public/**/*.html"]</w:t>
+        <w:t>["./public/**/*.html"]</w:t>
       </w:r>
       <w:r>
         <w:rPr>
@@ -7647,7 +7587,7 @@
           </mc:Choice>
           <mc:Fallback>
             <w:pict>
-              <v:shapetype w14:anchorId="462AB9CB" id="_x0000_t34" coordsize="21600,21600" o:spt="34" o:oned="t" adj="10800" path="m,l@0,0@0,21600,21600,21600e" filled="f">
+              <v:shapetype w14:anchorId="3E157A50" id="_x0000_t34" coordsize="21600,21600" o:spt="34" o:oned="t" adj="10800" path="m,l@0,0@0,21600,21600,21600e" filled="f">
                 <v:stroke joinstyle="miter"/>
                 <v:formulas>
                   <v:f eqn="val #0"/>
@@ -7919,29 +7859,7 @@
           <w:szCs w:val="36"/>
           <w:rtl/>
         </w:rPr>
-        <w:t xml:space="preserve"> کن یعنی حواست باشه نگهدار این فرایند روهردفه که سورس کد تغیری کرد </w:t>
-      </w:r>
-      <w:proofErr w:type="gramStart"/>
-      <w:r>
-        <w:rPr>
-          <w:rFonts w:hint="cs"/>
-          <w:color w:val="000000" w:themeColor="text1"/>
-          <w:sz w:val="36"/>
-          <w:szCs w:val="36"/>
-          <w:rtl/>
-        </w:rPr>
-        <w:t>تو  بیا</w:t>
-      </w:r>
-      <w:proofErr w:type="gramEnd"/>
-      <w:r>
-        <w:rPr>
-          <w:rFonts w:hint="cs"/>
-          <w:color w:val="000000" w:themeColor="text1"/>
-          <w:sz w:val="36"/>
-          <w:szCs w:val="36"/>
-          <w:rtl/>
-        </w:rPr>
-        <w:t xml:space="preserve"> یه دور دیگه این کارو انجام بده یعنی این </w:t>
+        <w:t xml:space="preserve"> کن یعنی حواست باشه نگهدار این فرایند روهردفه که سورس کد تغیری کرد تو  بیا یه دور دیگه این کارو انجام بده یعنی این </w:t>
       </w:r>
       <w:r>
         <w:rPr>
@@ -8121,7 +8039,7 @@
           </mc:Choice>
           <mc:Fallback>
             <w:pict>
-              <v:shape w14:anchorId="4758B19E" id="Connector: Elbow 29" o:spid="_x0000_s1026" type="#_x0000_t34" style="position:absolute;left:0;text-align:left;margin-left:-38.35pt;margin-top:6.45pt;width:12.85pt;height:15pt;flip:x;z-index:251666432;visibility:visible;mso-wrap-style:square;mso-width-percent:0;mso-height-percent:0;mso-wrap-distance-left:9pt;mso-wrap-distance-top:0;mso-wrap-distance-right:9pt;mso-wrap-distance-bottom:0;mso-position-horizontal:right;mso-position-horizontal-relative:margin;mso-position-vertical:absolute;mso-position-vertical-relative:text;mso-width-percent:0;mso-height-percent:0;mso-width-relative:margin;mso-height-relative:margin" o:gfxdata="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" adj="9518" strokecolor="#4472c4 [3204]" strokeweight=".5pt">
+              <v:shape w14:anchorId="72BFE500" id="Connector: Elbow 29" o:spid="_x0000_s1026" type="#_x0000_t34" style="position:absolute;left:0;text-align:left;margin-left:-38.35pt;margin-top:6.45pt;width:12.85pt;height:15pt;flip:x;z-index:251666432;visibility:visible;mso-wrap-style:square;mso-width-percent:0;mso-height-percent:0;mso-wrap-distance-left:9pt;mso-wrap-distance-top:0;mso-wrap-distance-right:9pt;mso-wrap-distance-bottom:0;mso-position-horizontal:right;mso-position-horizontal-relative:margin;mso-position-vertical:absolute;mso-position-vertical-relative:text;mso-width-percent:0;mso-height-percent:0;mso-width-relative:margin;mso-height-relative:margin" o:gfxdata="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" adj="9518" strokecolor="#4472c4 [3204]" strokeweight=".5pt">
                 <v:stroke endarrow="block"/>
                 <w10:wrap anchorx="margin"/>
               </v:shape>
@@ -8710,10 +8628,1668 @@
       <w:pPr>
         <w:ind w:left="-1039" w:firstLine="1134"/>
         <w:rPr>
-          <w:rFonts w:hint="cs"/>
-          <w:color w:val="000000" w:themeColor="text1"/>
-          <w:sz w:val="36"/>
-          <w:szCs w:val="36"/>
+          <w:color w:val="000000" w:themeColor="text1"/>
+          <w:sz w:val="36"/>
+          <w:szCs w:val="36"/>
+          <w:rtl/>
+        </w:rPr>
+      </w:pPr>
+    </w:p>
+    <w:p>
+      <w:pPr>
+        <w:ind w:left="-1039" w:firstLine="1134"/>
+        <w:rPr>
+          <w:color w:val="000000" w:themeColor="text1"/>
+          <w:sz w:val="36"/>
+          <w:szCs w:val="36"/>
+          <w:rtl/>
+        </w:rPr>
+      </w:pPr>
+    </w:p>
+    <w:p>
+      <w:pPr>
+        <w:ind w:left="-1039" w:firstLine="1134"/>
+        <w:rPr>
+          <w:color w:val="000000" w:themeColor="text1"/>
+          <w:sz w:val="36"/>
+          <w:szCs w:val="36"/>
+          <w:rtl/>
+        </w:rPr>
+      </w:pPr>
+    </w:p>
+    <w:p>
+      <w:pPr>
+        <w:ind w:left="-1039" w:firstLine="1134"/>
+        <w:rPr>
+          <w:color w:val="000000" w:themeColor="text1"/>
+          <w:sz w:val="36"/>
+          <w:szCs w:val="36"/>
+          <w:rtl/>
+        </w:rPr>
+      </w:pPr>
+    </w:p>
+    <w:p>
+      <w:pPr>
+        <w:ind w:left="-1039" w:firstLine="1134"/>
+        <w:rPr>
+          <w:color w:val="000000" w:themeColor="text1"/>
+          <w:sz w:val="36"/>
+          <w:szCs w:val="36"/>
+          <w:rtl/>
+        </w:rPr>
+      </w:pPr>
+    </w:p>
+    <w:p>
+      <w:pPr>
+        <w:ind w:left="-1039" w:firstLine="1134"/>
+        <w:rPr>
+          <w:color w:val="000000" w:themeColor="text1"/>
+          <w:sz w:val="36"/>
+          <w:szCs w:val="36"/>
+          <w:rtl/>
+        </w:rPr>
+      </w:pPr>
+    </w:p>
+    <w:p>
+      <w:pPr>
+        <w:ind w:left="-1039" w:firstLine="1134"/>
+        <w:rPr>
+          <w:color w:val="000000" w:themeColor="text1"/>
+          <w:sz w:val="36"/>
+          <w:szCs w:val="36"/>
+          <w:rtl/>
+        </w:rPr>
+      </w:pPr>
+    </w:p>
+    <w:p>
+      <w:pPr>
+        <w:ind w:left="-1039" w:firstLine="1134"/>
+        <w:rPr>
+          <w:color w:val="000000" w:themeColor="text1"/>
+          <w:sz w:val="36"/>
+          <w:szCs w:val="36"/>
+          <w:rtl/>
+        </w:rPr>
+      </w:pPr>
+    </w:p>
+    <w:p>
+      <w:pPr>
+        <w:ind w:left="-1039" w:firstLine="1134"/>
+        <w:rPr>
+          <w:color w:val="000000" w:themeColor="text1"/>
+          <w:sz w:val="36"/>
+          <w:szCs w:val="36"/>
+          <w:rtl/>
+        </w:rPr>
+      </w:pPr>
+    </w:p>
+    <w:p>
+      <w:pPr>
+        <w:ind w:left="-1039" w:firstLine="1134"/>
+        <w:jc w:val="center"/>
+        <w:rPr>
+          <w:color w:val="FF0000"/>
+          <w:sz w:val="48"/>
+          <w:szCs w:val="48"/>
+          <w:rtl/>
+        </w:rPr>
+      </w:pPr>
+      <w:r>
+        <w:rPr>
+          <w:rFonts w:hint="cs"/>
+          <w:color w:val="FF0000"/>
+          <w:sz w:val="48"/>
+          <w:szCs w:val="48"/>
+          <w:rtl/>
+        </w:rPr>
+        <w:lastRenderedPageBreak/>
+        <w:t xml:space="preserve">کانفیگ کردن </w:t>
+      </w:r>
+      <w:proofErr w:type="spellStart"/>
+      <w:r>
+        <w:rPr>
+          <w:color w:val="FF0000"/>
+          <w:sz w:val="48"/>
+          <w:szCs w:val="48"/>
+        </w:rPr>
+        <w:t>prettir</w:t>
+      </w:r>
+      <w:proofErr w:type="spellEnd"/>
+      <w:r>
+        <w:rPr>
+          <w:rFonts w:hint="cs"/>
+          <w:color w:val="FF0000"/>
+          <w:sz w:val="48"/>
+          <w:szCs w:val="48"/>
+          <w:rtl/>
+        </w:rPr>
+        <w:t xml:space="preserve"> با تلویند</w:t>
+      </w:r>
+    </w:p>
+    <w:p>
+      <w:pPr>
+        <w:ind w:left="-46" w:firstLine="141"/>
+        <w:rPr>
+          <w:color w:val="000000" w:themeColor="text1"/>
+          <w:sz w:val="36"/>
+          <w:szCs w:val="36"/>
+          <w:rtl/>
+        </w:rPr>
+      </w:pPr>
+      <w:r>
+        <w:rPr>
+          <w:rFonts w:hint="cs"/>
+          <w:color w:val="000000" w:themeColor="text1"/>
+          <w:sz w:val="36"/>
+          <w:szCs w:val="36"/>
+          <w:rtl/>
+        </w:rPr>
+        <w:t xml:space="preserve">توی این جلسه قراره که قبلا که اکستیشن </w:t>
+      </w:r>
+      <w:proofErr w:type="spellStart"/>
+      <w:r>
+        <w:rPr>
+          <w:color w:val="000000" w:themeColor="text1"/>
+          <w:sz w:val="36"/>
+          <w:szCs w:val="36"/>
+        </w:rPr>
+        <w:t>prettir</w:t>
+      </w:r>
+      <w:proofErr w:type="spellEnd"/>
+      <w:r>
+        <w:rPr>
+          <w:rFonts w:hint="cs"/>
+          <w:color w:val="000000" w:themeColor="text1"/>
+          <w:sz w:val="36"/>
+          <w:szCs w:val="36"/>
+          <w:rtl/>
+        </w:rPr>
+        <w:t xml:space="preserve">  رو نصب کردیم و فهمیدیم که مختص به فقط تلویند هم نیست بصورت کلی روی کد ادیتور ما نصب میشه و کد ها رو با زدن کامد کلید های ترکلیبی مرتب میکنه .</w:t>
+      </w:r>
+    </w:p>
+    <w:p>
+      <w:pPr>
+        <w:ind w:left="-46" w:firstLine="141"/>
+        <w:rPr>
+          <w:color w:val="000000" w:themeColor="text1"/>
+          <w:sz w:val="36"/>
+          <w:szCs w:val="36"/>
+          <w:rtl/>
+        </w:rPr>
+      </w:pPr>
+      <w:r>
+        <w:rPr>
+          <w:rFonts w:hint="cs"/>
+          <w:color w:val="000000" w:themeColor="text1"/>
+          <w:sz w:val="36"/>
+          <w:szCs w:val="36"/>
+          <w:rtl/>
+        </w:rPr>
+        <w:t>خب ما میدونیم که تلویند با استفاده از نوشتن یوتیلیتی هاش به عنوان کلاس  روی هر عنصر برای ما کار میکنه خب ما میدونیم که درحالت عادی یوتیلیتی های تلویند رو با هر ترتیبی که میخوایم برای عناصرمون بنویسم</w:t>
+      </w:r>
+      <w:r>
+        <w:rPr>
+          <w:rFonts w:hint="cs"/>
+          <w:color w:val="000000" w:themeColor="text1"/>
+          <w:sz w:val="36"/>
+          <w:szCs w:val="36"/>
+          <w:rtl/>
+        </w:rPr>
+        <w:t xml:space="preserve"> .</w:t>
+      </w:r>
+    </w:p>
+    <w:p>
+      <w:pPr>
+        <w:ind w:left="-46" w:firstLine="141"/>
+        <w:rPr>
+          <w:color w:val="000000" w:themeColor="text1"/>
+          <w:sz w:val="36"/>
+          <w:szCs w:val="36"/>
+          <w:rtl/>
+        </w:rPr>
+      </w:pPr>
+      <w:r>
+        <w:rPr>
+          <w:rFonts w:hint="cs"/>
+          <w:color w:val="000000" w:themeColor="text1"/>
+          <w:sz w:val="36"/>
+          <w:szCs w:val="36"/>
+          <w:rtl/>
+        </w:rPr>
+        <w:t>درست تره که اون یوتیلیتی هایی که دراینده هم بهاشون اشنا میشیم بر اساس یه نظم و ترتیبی باشن .</w:t>
+      </w:r>
+    </w:p>
+    <w:p>
+      <w:pPr>
+        <w:ind w:left="-46" w:firstLine="141"/>
+        <w:rPr>
+          <w:rFonts w:hint="cs"/>
+          <w:color w:val="000000" w:themeColor="text1"/>
+          <w:sz w:val="36"/>
+          <w:szCs w:val="36"/>
+          <w:rtl/>
+        </w:rPr>
+      </w:pPr>
+      <w:r>
+        <w:rPr>
+          <w:rFonts w:hint="cs"/>
+          <w:color w:val="000000" w:themeColor="text1"/>
+          <w:sz w:val="36"/>
+          <w:szCs w:val="36"/>
+          <w:rtl/>
+        </w:rPr>
+        <w:t>البته هیچ الزامی وجود نداره ولی خب کار درست تر و قشنگ تره که با یه نظمی به ترتیب نوشته بشه و خود سایت تلویند هم اون رو توصیه کرده</w:t>
+      </w:r>
+    </w:p>
+    <w:p>
+      <w:pPr>
+        <w:ind w:left="-46" w:firstLine="141"/>
+        <w:jc w:val="right"/>
+        <w:rPr>
+          <w:color w:val="000000" w:themeColor="text1"/>
+          <w:sz w:val="36"/>
+          <w:szCs w:val="36"/>
+        </w:rPr>
+      </w:pPr>
+      <w:hyperlink r:id="rId33" w:history="1">
+        <w:r>
+          <w:rPr>
+            <w:rStyle w:val="Hyperlink"/>
+            <w:sz w:val="36"/>
+            <w:szCs w:val="36"/>
+          </w:rPr>
+          <w:t>https://tailwindcss.com/blog/automatic-class-sorting-with-prettier#how-classes-are-sorted</w:t>
+        </w:r>
+      </w:hyperlink>
+    </w:p>
+    <w:p>
+      <w:pPr>
+        <w:ind w:left="-46" w:firstLine="141"/>
+        <w:rPr>
+          <w:color w:val="000000" w:themeColor="text1"/>
+          <w:sz w:val="36"/>
+          <w:szCs w:val="36"/>
+          <w:rtl/>
+        </w:rPr>
+      </w:pPr>
+      <w:r>
+        <w:rPr>
+          <w:rFonts w:hint="cs"/>
+          <w:color w:val="000000" w:themeColor="text1"/>
+          <w:sz w:val="36"/>
+          <w:szCs w:val="36"/>
+          <w:rtl/>
+        </w:rPr>
+        <w:t xml:space="preserve">که توی این لینک هم یهش اشاره کرده </w:t>
+      </w:r>
+      <w:r>
+        <w:rPr>
+          <w:rFonts w:hint="cs"/>
+          <w:color w:val="000000" w:themeColor="text1"/>
+          <w:sz w:val="36"/>
+          <w:szCs w:val="36"/>
+          <w:rtl/>
+        </w:rPr>
+        <w:t>یه مقاله ای نوشته که بهتره یه نظمی رور رعایت کنیم که کد تمیز تر و اسولی تر و خوانا تری رو داشته باشیم .</w:t>
+      </w:r>
+    </w:p>
+    <w:p>
+      <w:pPr>
+        <w:ind w:left="-46" w:firstLine="141"/>
+        <w:rPr>
+          <w:color w:val="000000" w:themeColor="text1"/>
+          <w:sz w:val="36"/>
+          <w:szCs w:val="36"/>
+          <w:rtl/>
+        </w:rPr>
+      </w:pPr>
+    </w:p>
+    <w:p>
+      <w:pPr>
+        <w:ind w:left="-46" w:firstLine="141"/>
+        <w:rPr>
+          <w:color w:val="000000" w:themeColor="text1"/>
+          <w:sz w:val="36"/>
+          <w:szCs w:val="36"/>
+          <w:rtl/>
+        </w:rPr>
+      </w:pPr>
+      <w:r>
+        <w:rPr>
+          <w:rFonts w:hint="cs"/>
+          <w:color w:val="000000" w:themeColor="text1"/>
+          <w:sz w:val="36"/>
+          <w:szCs w:val="36"/>
+          <w:rtl/>
+        </w:rPr>
+        <w:t xml:space="preserve">ولی خب اگه ما خود مون هی حواسمون به این موضوع باشه و هی کدمون رو چک کنیم یکم اذیت کننده است که ایا این یوتیلیتی ها رو با نظم نوشتیم یا نه </w:t>
+      </w:r>
+    </w:p>
+    <w:p>
+      <w:pPr>
+        <w:ind w:left="-46" w:firstLine="141"/>
+        <w:rPr>
+          <w:color w:val="000000" w:themeColor="text1"/>
+          <w:sz w:val="36"/>
+          <w:szCs w:val="36"/>
+          <w:rtl/>
+        </w:rPr>
+      </w:pPr>
+    </w:p>
+    <w:p>
+      <w:pPr>
+        <w:ind w:left="-46" w:firstLine="141"/>
+        <w:rPr>
+          <w:color w:val="000000" w:themeColor="text1"/>
+          <w:sz w:val="36"/>
+          <w:szCs w:val="36"/>
+          <w:rtl/>
+        </w:rPr>
+      </w:pPr>
+      <w:r>
+        <w:rPr>
+          <w:rFonts w:hint="cs"/>
+          <w:color w:val="000000" w:themeColor="text1"/>
+          <w:sz w:val="36"/>
+          <w:szCs w:val="36"/>
+          <w:rtl/>
+        </w:rPr>
+        <w:t xml:space="preserve">کاری که </w:t>
+      </w:r>
+      <w:proofErr w:type="spellStart"/>
+      <w:r>
+        <w:rPr>
+          <w:color w:val="000000" w:themeColor="text1"/>
+          <w:sz w:val="36"/>
+          <w:szCs w:val="36"/>
+        </w:rPr>
+        <w:t>prettir</w:t>
+      </w:r>
+      <w:proofErr w:type="spellEnd"/>
+      <w:r>
+        <w:rPr>
+          <w:color w:val="000000" w:themeColor="text1"/>
+          <w:sz w:val="36"/>
+          <w:szCs w:val="36"/>
+        </w:rPr>
+        <w:t xml:space="preserve"> </w:t>
+      </w:r>
+      <w:r>
+        <w:rPr>
+          <w:rFonts w:hint="cs"/>
+          <w:color w:val="000000" w:themeColor="text1"/>
+          <w:sz w:val="36"/>
+          <w:szCs w:val="36"/>
+          <w:rtl/>
+        </w:rPr>
+        <w:t xml:space="preserve"> در کنار تلویند برای ما انجام میده علاوه بر نظم دهی به عناصر مون  </w:t>
+      </w:r>
+      <w:r>
+        <w:rPr>
+          <w:color w:val="000000" w:themeColor="text1"/>
+          <w:sz w:val="36"/>
+          <w:szCs w:val="36"/>
+        </w:rPr>
+        <w:t>utility</w:t>
+      </w:r>
+      <w:r>
+        <w:rPr>
+          <w:rFonts w:hint="cs"/>
+          <w:color w:val="000000" w:themeColor="text1"/>
+          <w:sz w:val="36"/>
+          <w:szCs w:val="36"/>
+          <w:rtl/>
+        </w:rPr>
+        <w:t xml:space="preserve"> های مونم مرتب میکنه برای اینکار لازمه که یه کانفیگ و </w:t>
+      </w:r>
+      <w:r>
+        <w:rPr>
+          <w:rFonts w:hint="cs"/>
+          <w:color w:val="000000" w:themeColor="text1"/>
+          <w:sz w:val="36"/>
+          <w:szCs w:val="36"/>
+          <w:rtl/>
+        </w:rPr>
+        <w:t xml:space="preserve">تلویند رو به </w:t>
+      </w:r>
+      <w:r>
+        <w:rPr>
+          <w:color w:val="000000" w:themeColor="text1"/>
+          <w:sz w:val="36"/>
+          <w:szCs w:val="36"/>
+        </w:rPr>
+        <w:t xml:space="preserve"> </w:t>
+      </w:r>
+      <w:r>
+        <w:rPr>
+          <w:rFonts w:hint="cs"/>
+          <w:color w:val="000000" w:themeColor="text1"/>
+          <w:sz w:val="36"/>
+          <w:szCs w:val="36"/>
+          <w:rtl/>
+        </w:rPr>
+        <w:t xml:space="preserve">پلاگین </w:t>
+      </w:r>
+      <w:r>
+        <w:rPr>
+          <w:color w:val="000000" w:themeColor="text1"/>
+          <w:sz w:val="36"/>
+          <w:szCs w:val="36"/>
+        </w:rPr>
+        <w:t xml:space="preserve"> </w:t>
+      </w:r>
+      <w:proofErr w:type="spellStart"/>
+      <w:r>
+        <w:rPr>
+          <w:color w:val="000000" w:themeColor="text1"/>
+          <w:sz w:val="36"/>
+          <w:szCs w:val="36"/>
+        </w:rPr>
+        <w:t>prttir</w:t>
+      </w:r>
+      <w:proofErr w:type="spellEnd"/>
+      <w:r>
+        <w:rPr>
+          <w:color w:val="000000" w:themeColor="text1"/>
+          <w:sz w:val="36"/>
+          <w:szCs w:val="36"/>
+        </w:rPr>
+        <w:t xml:space="preserve"> </w:t>
+      </w:r>
+      <w:r>
+        <w:rPr>
+          <w:rFonts w:hint="cs"/>
+          <w:color w:val="000000" w:themeColor="text1"/>
+          <w:sz w:val="36"/>
+          <w:szCs w:val="36"/>
+          <w:rtl/>
+        </w:rPr>
+        <w:t xml:space="preserve"> بشناسونیم  تا این </w:t>
+      </w:r>
+      <w:r>
+        <w:rPr>
+          <w:color w:val="000000" w:themeColor="text1"/>
+          <w:sz w:val="36"/>
+          <w:szCs w:val="36"/>
+        </w:rPr>
+        <w:t xml:space="preserve">utility </w:t>
+      </w:r>
+      <w:r>
+        <w:rPr>
+          <w:rFonts w:hint="cs"/>
+          <w:color w:val="000000" w:themeColor="text1"/>
+          <w:sz w:val="36"/>
+          <w:szCs w:val="36"/>
+          <w:rtl/>
+        </w:rPr>
+        <w:t xml:space="preserve"> ها رو هم مرتب کنه </w:t>
+      </w:r>
+    </w:p>
+    <w:p>
+      <w:pPr>
+        <w:ind w:left="-46" w:firstLine="141"/>
+        <w:rPr>
+          <w:color w:val="000000" w:themeColor="text1"/>
+          <w:sz w:val="36"/>
+          <w:szCs w:val="36"/>
+          <w:rtl/>
+        </w:rPr>
+      </w:pPr>
+      <w:r>
+        <w:rPr>
+          <w:rFonts w:hint="cs"/>
+          <w:color w:val="000000" w:themeColor="text1"/>
+          <w:sz w:val="36"/>
+          <w:szCs w:val="36"/>
+          <w:rtl/>
+        </w:rPr>
+        <w:t xml:space="preserve">با کامند </w:t>
+      </w:r>
+      <w:r>
+        <w:rPr>
+          <w:color w:val="000000" w:themeColor="text1"/>
+          <w:sz w:val="36"/>
+          <w:szCs w:val="36"/>
+        </w:rPr>
+        <w:t>alt</w:t>
+      </w:r>
+      <w:r>
+        <w:rPr>
+          <w:color w:val="000000" w:themeColor="text1"/>
+          <w:sz w:val="36"/>
+          <w:szCs w:val="36"/>
+        </w:rPr>
+        <w:t xml:space="preserve"> + </w:t>
+      </w:r>
+      <w:r>
+        <w:rPr>
+          <w:color w:val="000000" w:themeColor="text1"/>
+          <w:sz w:val="36"/>
+          <w:szCs w:val="36"/>
+        </w:rPr>
+        <w:t>shift</w:t>
+      </w:r>
+      <w:r>
+        <w:rPr>
+          <w:color w:val="000000" w:themeColor="text1"/>
+          <w:sz w:val="36"/>
+          <w:szCs w:val="36"/>
+        </w:rPr>
+        <w:t xml:space="preserve"> + f</w:t>
+      </w:r>
+      <w:r>
+        <w:rPr>
+          <w:rFonts w:hint="cs"/>
+          <w:color w:val="000000" w:themeColor="text1"/>
+          <w:sz w:val="36"/>
+          <w:szCs w:val="36"/>
+          <w:rtl/>
+        </w:rPr>
+        <w:t xml:space="preserve">  برای اینکار و کانفیگ کردن این قابلیت از طریق یه پلاگین که روی پلاگین </w:t>
+      </w:r>
+      <w:proofErr w:type="spellStart"/>
+      <w:r>
+        <w:rPr>
+          <w:color w:val="000000" w:themeColor="text1"/>
+          <w:sz w:val="36"/>
+          <w:szCs w:val="36"/>
+        </w:rPr>
+        <w:t>prettir</w:t>
+      </w:r>
+      <w:proofErr w:type="spellEnd"/>
+      <w:r>
+        <w:rPr>
+          <w:rFonts w:hint="cs"/>
+          <w:color w:val="000000" w:themeColor="text1"/>
+          <w:sz w:val="36"/>
+          <w:szCs w:val="36"/>
+          <w:rtl/>
+        </w:rPr>
+        <w:t xml:space="preserve"> نصب میشه . یه نکته خود پلاگین </w:t>
+      </w:r>
+      <w:proofErr w:type="spellStart"/>
+      <w:r>
+        <w:rPr>
+          <w:color w:val="000000" w:themeColor="text1"/>
+          <w:sz w:val="36"/>
+          <w:szCs w:val="36"/>
+        </w:rPr>
+        <w:t>prettir</w:t>
+      </w:r>
+      <w:proofErr w:type="spellEnd"/>
+      <w:r>
+        <w:rPr>
+          <w:rFonts w:hint="cs"/>
+          <w:color w:val="000000" w:themeColor="text1"/>
+          <w:sz w:val="36"/>
+          <w:szCs w:val="36"/>
+          <w:rtl/>
+        </w:rPr>
+        <w:t xml:space="preserve"> میتونه یه سری پلاگین های دیگه ای رو هم روش نصب کرد که هرکدوم از اونها قابلیت هایی جدید رو بهش اضافه کنند  وارد سایت تلویند میشیم </w:t>
+      </w:r>
+    </w:p>
+    <w:p>
+      <w:pPr>
+        <w:ind w:left="-1440" w:firstLine="141"/>
+        <w:rPr>
+          <w:color w:val="000000" w:themeColor="text1"/>
+          <w:sz w:val="36"/>
+          <w:szCs w:val="36"/>
+          <w:rtl/>
+        </w:rPr>
+      </w:pPr>
+      <w:r>
+        <w:rPr>
+          <w:rFonts w:hint="cs"/>
+          <w:noProof/>
+          <w:color w:val="000000" w:themeColor="text1"/>
+          <w:sz w:val="36"/>
+          <w:szCs w:val="36"/>
+          <w:rtl/>
+          <w:lang w:val="fa-IR"/>
+        </w:rPr>
+        <w:lastRenderedPageBreak/>
+        <w:drawing>
+          <wp:inline distT="0" distB="0" distL="0" distR="0" wp14:anchorId="421CB34C" wp14:editId="2F73ABAA">
+            <wp:extent cx="7262144" cy="3852332"/>
+            <wp:effectExtent l="0" t="0" r="0" b="0"/>
+            <wp:docPr id="36" name="Picture 36"/>
+            <wp:cNvGraphicFramePr>
+              <a:graphicFrameLocks xmlns:a="http://schemas.openxmlformats.org/drawingml/2006/main" noChangeAspect="1"/>
+            </wp:cNvGraphicFramePr>
+            <a:graphic xmlns:a="http://schemas.openxmlformats.org/drawingml/2006/main">
+              <a:graphicData uri="http://schemas.openxmlformats.org/drawingml/2006/picture">
+                <pic:pic xmlns:pic="http://schemas.openxmlformats.org/drawingml/2006/picture">
+                  <pic:nvPicPr>
+                    <pic:cNvPr id="36" name="Picture 36"/>
+                    <pic:cNvPicPr/>
+                  </pic:nvPicPr>
+                  <pic:blipFill>
+                    <a:blip r:embed="rId34">
+                      <a:extLst>
+                        <a:ext uri="{28A0092B-C50C-407E-A947-70E740481C1C}">
+                          <a14:useLocalDpi xmlns:a14="http://schemas.microsoft.com/office/drawing/2010/main" val="0"/>
+                        </a:ext>
+                      </a:extLst>
+                    </a:blip>
+                    <a:stretch>
+                      <a:fillRect/>
+                    </a:stretch>
+                  </pic:blipFill>
+                  <pic:spPr>
+                    <a:xfrm>
+                      <a:off x="0" y="0"/>
+                      <a:ext cx="7285467" cy="3864704"/>
+                    </a:xfrm>
+                    <a:prstGeom prst="rect">
+                      <a:avLst/>
+                    </a:prstGeom>
+                  </pic:spPr>
+                </pic:pic>
+              </a:graphicData>
+            </a:graphic>
+          </wp:inline>
+        </w:drawing>
+      </w:r>
+    </w:p>
+    <w:p>
+      <w:pPr>
+        <w:rPr>
+          <w:rFonts w:hint="cs"/>
+          <w:color w:val="000000" w:themeColor="text1"/>
+          <w:sz w:val="36"/>
+          <w:szCs w:val="36"/>
+          <w:rtl/>
+        </w:rPr>
+      </w:pPr>
+    </w:p>
+    <w:p>
+      <w:pPr>
+        <w:ind w:left="-46" w:firstLine="141"/>
+        <w:rPr>
+          <w:color w:val="000000" w:themeColor="text1"/>
+          <w:sz w:val="36"/>
+          <w:szCs w:val="36"/>
+          <w:rtl/>
+        </w:rPr>
+      </w:pPr>
+      <w:r>
+        <w:rPr>
+          <w:rFonts w:hint="cs"/>
+          <w:color w:val="000000" w:themeColor="text1"/>
+          <w:sz w:val="36"/>
+          <w:szCs w:val="36"/>
+          <w:rtl/>
+        </w:rPr>
+        <w:t xml:space="preserve">که اگه روی </w:t>
+      </w:r>
+      <w:r>
+        <w:rPr>
+          <w:color w:val="000000" w:themeColor="text1"/>
+          <w:sz w:val="36"/>
+          <w:szCs w:val="36"/>
+        </w:rPr>
+        <w:t>on GitHub</w:t>
+      </w:r>
+      <w:r>
+        <w:rPr>
+          <w:rFonts w:hint="cs"/>
+          <w:color w:val="000000" w:themeColor="text1"/>
+          <w:sz w:val="36"/>
+          <w:szCs w:val="36"/>
+          <w:rtl/>
+        </w:rPr>
+        <w:t xml:space="preserve"> کلیک کنیم وارد یه اکنت گیت هاب میشیم</w:t>
+      </w:r>
+    </w:p>
+    <w:p>
+      <w:pPr>
+        <w:ind w:left="-46" w:firstLine="141"/>
+        <w:rPr>
+          <w:color w:val="000000" w:themeColor="text1"/>
+          <w:sz w:val="36"/>
+          <w:szCs w:val="36"/>
+          <w:rtl/>
+        </w:rPr>
+      </w:pPr>
+      <w:r>
+        <w:rPr>
+          <w:rFonts w:hint="cs"/>
+          <w:color w:val="000000" w:themeColor="text1"/>
+          <w:sz w:val="36"/>
+          <w:szCs w:val="36"/>
+          <w:rtl/>
+        </w:rPr>
+        <w:t xml:space="preserve">که لینکش اینه </w:t>
+      </w:r>
+    </w:p>
+    <w:p>
+      <w:pPr>
+        <w:ind w:left="-46" w:firstLine="141"/>
+        <w:jc w:val="right"/>
+        <w:rPr>
+          <w:color w:val="000000" w:themeColor="text1"/>
+          <w:sz w:val="36"/>
+          <w:szCs w:val="36"/>
+        </w:rPr>
+      </w:pPr>
+      <w:hyperlink r:id="rId35" w:history="1">
+        <w:r>
+          <w:rPr>
+            <w:rStyle w:val="Hyperlink"/>
+            <w:sz w:val="36"/>
+            <w:szCs w:val="36"/>
+          </w:rPr>
+          <w:t>https://github.com/tailwindlabs/prettier-plugin-tailwindcss</w:t>
+        </w:r>
+      </w:hyperlink>
+    </w:p>
+    <w:p>
+      <w:pPr>
+        <w:ind w:left="-46" w:firstLine="141"/>
+        <w:jc w:val="right"/>
+        <w:rPr>
+          <w:color w:val="000000" w:themeColor="text1"/>
+          <w:sz w:val="36"/>
+          <w:szCs w:val="36"/>
+        </w:rPr>
+      </w:pPr>
+    </w:p>
+    <w:p>
+      <w:pPr>
+        <w:ind w:left="-46" w:firstLine="141"/>
+        <w:rPr>
+          <w:color w:val="000000" w:themeColor="text1"/>
+          <w:sz w:val="36"/>
+          <w:szCs w:val="36"/>
+          <w:rtl/>
+        </w:rPr>
+      </w:pPr>
+      <w:r>
+        <w:rPr>
+          <w:rFonts w:hint="cs"/>
+          <w:color w:val="000000" w:themeColor="text1"/>
+          <w:sz w:val="36"/>
+          <w:szCs w:val="36"/>
+          <w:rtl/>
+        </w:rPr>
+        <w:t xml:space="preserve">اسمش </w:t>
+      </w:r>
+      <w:proofErr w:type="spellStart"/>
+      <w:r>
+        <w:rPr>
+          <w:color w:val="000000" w:themeColor="text1"/>
+          <w:sz w:val="36"/>
+          <w:szCs w:val="36"/>
+        </w:rPr>
+        <w:t>pretteier</w:t>
+      </w:r>
+      <w:proofErr w:type="spellEnd"/>
+      <w:r>
+        <w:rPr>
+          <w:color w:val="000000" w:themeColor="text1"/>
+          <w:sz w:val="36"/>
+          <w:szCs w:val="36"/>
+        </w:rPr>
+        <w:t>-plugin-</w:t>
+      </w:r>
+      <w:proofErr w:type="spellStart"/>
+      <w:r>
+        <w:rPr>
+          <w:color w:val="000000" w:themeColor="text1"/>
+          <w:sz w:val="36"/>
+          <w:szCs w:val="36"/>
+        </w:rPr>
+        <w:t>tailwindcss</w:t>
+      </w:r>
+      <w:proofErr w:type="spellEnd"/>
+      <w:r>
+        <w:rPr>
+          <w:rFonts w:hint="cs"/>
+          <w:color w:val="000000" w:themeColor="text1"/>
+          <w:sz w:val="36"/>
+          <w:szCs w:val="36"/>
+          <w:rtl/>
+        </w:rPr>
+        <w:t xml:space="preserve"> است </w:t>
+      </w:r>
+    </w:p>
+    <w:p>
+      <w:pPr>
+        <w:ind w:left="-46" w:firstLine="141"/>
+        <w:rPr>
+          <w:rFonts w:hint="cs"/>
+          <w:color w:val="000000" w:themeColor="text1"/>
+          <w:sz w:val="36"/>
+          <w:szCs w:val="36"/>
+          <w:rtl/>
+        </w:rPr>
+      </w:pPr>
+      <w:r>
+        <w:rPr>
+          <w:rFonts w:hint="cs"/>
+          <w:color w:val="000000" w:themeColor="text1"/>
+          <w:sz w:val="36"/>
+          <w:szCs w:val="36"/>
+          <w:rtl/>
+        </w:rPr>
+        <w:t>و دستورات نصب و کانفیگ و توضیحالتش یکم پایین تر نوشته شده</w:t>
+      </w:r>
+    </w:p>
+    <w:p>
+      <w:pPr>
+        <w:ind w:left="-1322" w:firstLine="141"/>
+        <w:rPr>
+          <w:color w:val="000000" w:themeColor="text1"/>
+          <w:sz w:val="36"/>
+          <w:szCs w:val="36"/>
+          <w:rtl/>
+        </w:rPr>
+      </w:pPr>
+      <w:r>
+        <w:rPr>
+          <w:rFonts w:hint="cs"/>
+          <w:noProof/>
+          <w:color w:val="000000" w:themeColor="text1"/>
+          <w:sz w:val="36"/>
+          <w:szCs w:val="36"/>
+        </w:rPr>
+        <w:lastRenderedPageBreak/>
+        <w:drawing>
+          <wp:inline distT="0" distB="0" distL="0" distR="0" wp14:anchorId="42FF24F7" wp14:editId="3429F486">
+            <wp:extent cx="7123581" cy="4311558"/>
+            <wp:effectExtent l="0" t="0" r="1270" b="0"/>
+            <wp:docPr id="37" name="Picture 37"/>
+            <wp:cNvGraphicFramePr>
+              <a:graphicFrameLocks xmlns:a="http://schemas.openxmlformats.org/drawingml/2006/main" noChangeAspect="1"/>
+            </wp:cNvGraphicFramePr>
+            <a:graphic xmlns:a="http://schemas.openxmlformats.org/drawingml/2006/main">
+              <a:graphicData uri="http://schemas.openxmlformats.org/drawingml/2006/picture">
+                <pic:pic xmlns:pic="http://schemas.openxmlformats.org/drawingml/2006/picture">
+                  <pic:nvPicPr>
+                    <pic:cNvPr id="37" name="Picture 37"/>
+                    <pic:cNvPicPr/>
+                  </pic:nvPicPr>
+                  <pic:blipFill>
+                    <a:blip r:embed="rId36">
+                      <a:extLst>
+                        <a:ext uri="{28A0092B-C50C-407E-A947-70E740481C1C}">
+                          <a14:useLocalDpi xmlns:a14="http://schemas.microsoft.com/office/drawing/2010/main" val="0"/>
+                        </a:ext>
+                      </a:extLst>
+                    </a:blip>
+                    <a:stretch>
+                      <a:fillRect/>
+                    </a:stretch>
+                  </pic:blipFill>
+                  <pic:spPr>
+                    <a:xfrm>
+                      <a:off x="0" y="0"/>
+                      <a:ext cx="7137369" cy="4319903"/>
+                    </a:xfrm>
+                    <a:prstGeom prst="rect">
+                      <a:avLst/>
+                    </a:prstGeom>
+                  </pic:spPr>
+                </pic:pic>
+              </a:graphicData>
+            </a:graphic>
+          </wp:inline>
+        </w:drawing>
+      </w:r>
+    </w:p>
+    <w:p>
+      <w:pPr>
+        <w:ind w:left="-1322" w:firstLine="141"/>
+        <w:rPr>
+          <w:rFonts w:hint="cs"/>
+          <w:color w:val="000000" w:themeColor="text1"/>
+          <w:sz w:val="36"/>
+          <w:szCs w:val="36"/>
+          <w:rtl/>
+        </w:rPr>
+      </w:pPr>
+    </w:p>
+    <w:p>
+      <w:pPr>
+        <w:ind w:left="-46" w:firstLine="141"/>
+        <w:jc w:val="right"/>
+        <w:rPr>
+          <w:color w:val="000000" w:themeColor="text1"/>
+          <w:sz w:val="36"/>
+          <w:szCs w:val="36"/>
+        </w:rPr>
+      </w:pPr>
+      <w:r>
+        <w:rPr>
+          <w:noProof/>
+          <w:color w:val="000000" w:themeColor="text1"/>
+          <w:sz w:val="36"/>
+          <w:szCs w:val="36"/>
+        </w:rPr>
+        <mc:AlternateContent>
+          <mc:Choice Requires="wps">
+            <w:drawing>
+              <wp:anchor distT="0" distB="0" distL="114300" distR="114300" simplePos="0" relativeHeight="251667456" behindDoc="0" locked="0" layoutInCell="1" allowOverlap="1" wp14:anchorId="4C85F324" wp14:editId="652BC746">
+                <wp:simplePos x="0" y="0"/>
+                <wp:positionH relativeFrom="column">
+                  <wp:posOffset>4666937</wp:posOffset>
+                </wp:positionH>
+                <wp:positionV relativeFrom="paragraph">
+                  <wp:posOffset>10975</wp:posOffset>
+                </wp:positionV>
+                <wp:extent cx="327546" cy="259307"/>
+                <wp:effectExtent l="38100" t="0" r="15875" b="102870"/>
+                <wp:wrapNone/>
+                <wp:docPr id="38" name="Connector: Elbow 38"/>
+                <wp:cNvGraphicFramePr/>
+                <a:graphic xmlns:a="http://schemas.openxmlformats.org/drawingml/2006/main">
+                  <a:graphicData uri="http://schemas.microsoft.com/office/word/2010/wordprocessingShape">
+                    <wps:wsp>
+                      <wps:cNvCnPr/>
+                      <wps:spPr>
+                        <a:xfrm flipH="1">
+                          <a:off x="0" y="0"/>
+                          <a:ext cx="327546" cy="259307"/>
+                        </a:xfrm>
+                        <a:prstGeom prst="bentConnector3">
+                          <a:avLst>
+                            <a:gd name="adj1" fmla="val 49921"/>
+                          </a:avLst>
+                        </a:prstGeom>
+                        <a:ln>
+                          <a:tailEnd type="triangle"/>
+                        </a:ln>
+                      </wps:spPr>
+                      <wps:style>
+                        <a:lnRef idx="1">
+                          <a:schemeClr val="accent1"/>
+                        </a:lnRef>
+                        <a:fillRef idx="0">
+                          <a:schemeClr val="accent1"/>
+                        </a:fillRef>
+                        <a:effectRef idx="0">
+                          <a:schemeClr val="accent1"/>
+                        </a:effectRef>
+                        <a:fontRef idx="minor">
+                          <a:schemeClr val="tx1"/>
+                        </a:fontRef>
+                      </wps:style>
+                      <wps:bodyPr/>
+                    </wps:wsp>
+                  </a:graphicData>
+                </a:graphic>
+              </wp:anchor>
+            </w:drawing>
+          </mc:Choice>
+          <mc:Fallback>
+            <w:pict>
+              <v:shape w14:anchorId="6C9F45C6" id="Connector: Elbow 38" o:spid="_x0000_s1026" type="#_x0000_t34" style="position:absolute;left:0;text-align:left;margin-left:367.5pt;margin-top:.85pt;width:25.8pt;height:20.4pt;flip:x;z-index:251667456;visibility:visible;mso-wrap-style:square;mso-wrap-distance-left:9pt;mso-wrap-distance-top:0;mso-wrap-distance-right:9pt;mso-wrap-distance-bottom:0;mso-position-horizontal:absolute;mso-position-horizontal-relative:text;mso-position-vertical:absolute;mso-position-vertical-relative:text" o:gfxdata="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" adj="10783" strokecolor="#4472c4 [3204]" strokeweight=".5pt">
+                <v:stroke endarrow="block"/>
+              </v:shape>
+            </w:pict>
+          </mc:Fallback>
+        </mc:AlternateContent>
+      </w:r>
+      <w:proofErr w:type="spellStart"/>
+      <w:r>
+        <w:rPr>
+          <w:color w:val="000000" w:themeColor="text1"/>
+          <w:sz w:val="36"/>
+          <w:szCs w:val="36"/>
+        </w:rPr>
+        <w:t>npm</w:t>
+      </w:r>
+      <w:proofErr w:type="spellEnd"/>
+      <w:r>
+        <w:rPr>
+          <w:color w:val="000000" w:themeColor="text1"/>
+          <w:sz w:val="36"/>
+          <w:szCs w:val="36"/>
+        </w:rPr>
+        <w:t xml:space="preserve"> install -D prettier prettier-plugin-</w:t>
+      </w:r>
+      <w:proofErr w:type="spellStart"/>
+      <w:r>
+        <w:rPr>
+          <w:color w:val="000000" w:themeColor="text1"/>
+          <w:sz w:val="36"/>
+          <w:szCs w:val="36"/>
+        </w:rPr>
+        <w:t>tailwindcss</w:t>
+      </w:r>
+      <w:proofErr w:type="spellEnd"/>
+    </w:p>
+    <w:p>
+      <w:pPr>
+        <w:ind w:left="-46" w:firstLine="141"/>
+        <w:rPr>
+          <w:color w:val="000000" w:themeColor="text1"/>
+          <w:sz w:val="36"/>
+          <w:szCs w:val="36"/>
+        </w:rPr>
+      </w:pPr>
+    </w:p>
+    <w:p>
+      <w:pPr>
+        <w:ind w:left="-46" w:firstLine="141"/>
+        <w:rPr>
+          <w:color w:val="000000" w:themeColor="text1"/>
+          <w:sz w:val="36"/>
+          <w:szCs w:val="36"/>
+          <w:rtl/>
+        </w:rPr>
+      </w:pPr>
+      <w:r>
+        <w:rPr>
+          <w:rFonts w:hint="cs"/>
+          <w:color w:val="000000" w:themeColor="text1"/>
+          <w:sz w:val="36"/>
+          <w:szCs w:val="36"/>
+          <w:rtl/>
+        </w:rPr>
+        <w:t xml:space="preserve">خب هالا این پلاگین روی اکستیشن </w:t>
+      </w:r>
+      <w:r>
+        <w:rPr>
+          <w:color w:val="000000" w:themeColor="text1"/>
+          <w:sz w:val="36"/>
+          <w:szCs w:val="36"/>
+        </w:rPr>
+        <w:t>prettier</w:t>
+      </w:r>
+      <w:r>
+        <w:rPr>
+          <w:rFonts w:hint="cs"/>
+          <w:color w:val="000000" w:themeColor="text1"/>
+          <w:sz w:val="36"/>
+          <w:szCs w:val="36"/>
+          <w:rtl/>
+        </w:rPr>
+        <w:t xml:space="preserve"> نصب شد و یه مرحله دیگه داریم  . بازمه که یه فایل با اسم </w:t>
+      </w:r>
+      <w:r>
+        <w:rPr>
+          <w:color w:val="000000" w:themeColor="text1"/>
+          <w:sz w:val="36"/>
+          <w:szCs w:val="36"/>
+        </w:rPr>
+        <w:t xml:space="preserve">prettier.config.js </w:t>
+      </w:r>
+      <w:r>
+        <w:rPr>
+          <w:rFonts w:hint="cs"/>
+          <w:color w:val="000000" w:themeColor="text1"/>
+          <w:sz w:val="36"/>
+          <w:szCs w:val="36"/>
+          <w:rtl/>
+        </w:rPr>
+        <w:t xml:space="preserve"> درست کنیم رو مسیر روت پروژه</w:t>
+      </w:r>
+    </w:p>
+    <w:p>
+      <w:pPr>
+        <w:ind w:left="-46" w:firstLine="141"/>
+        <w:jc w:val="right"/>
+        <w:rPr>
+          <w:color w:val="000000" w:themeColor="text1"/>
+          <w:sz w:val="36"/>
+          <w:szCs w:val="36"/>
+        </w:rPr>
+      </w:pPr>
+      <w:r>
+        <w:rPr>
+          <w:rFonts w:cs="Arial" w:hint="cs"/>
+          <w:color w:val="000000" w:themeColor="text1"/>
+          <w:sz w:val="36"/>
+          <w:szCs w:val="36"/>
+          <w:rtl/>
+        </w:rPr>
+        <w:t>و داخل فایل</w:t>
+      </w:r>
+      <w:r>
+        <w:rPr>
+          <w:rFonts w:cs="Arial"/>
+          <w:color w:val="000000" w:themeColor="text1"/>
+          <w:sz w:val="36"/>
+          <w:szCs w:val="36"/>
+          <w:rtl/>
+        </w:rPr>
+        <w:t xml:space="preserve"> </w:t>
+      </w:r>
+      <w:r>
+        <w:rPr>
+          <w:color w:val="000000" w:themeColor="text1"/>
+          <w:sz w:val="36"/>
+          <w:szCs w:val="36"/>
+        </w:rPr>
+        <w:t>prettier.config.js</w:t>
+      </w:r>
+      <w:r>
+        <w:rPr>
+          <w:rFonts w:hint="cs"/>
+          <w:color w:val="000000" w:themeColor="text1"/>
+          <w:sz w:val="36"/>
+          <w:szCs w:val="36"/>
+          <w:rtl/>
+        </w:rPr>
+        <w:t xml:space="preserve"> این کد رو قرار بدیم </w:t>
+      </w:r>
+    </w:p>
+    <w:p>
+      <w:pPr>
+        <w:ind w:left="-46" w:firstLine="141"/>
+        <w:jc w:val="right"/>
+        <w:rPr>
+          <w:color w:val="000000" w:themeColor="text1"/>
+          <w:sz w:val="36"/>
+          <w:szCs w:val="36"/>
+        </w:rPr>
+      </w:pPr>
+      <w:proofErr w:type="spellStart"/>
+      <w:r>
+        <w:rPr>
+          <w:color w:val="000000" w:themeColor="text1"/>
+          <w:sz w:val="36"/>
+          <w:szCs w:val="36"/>
+        </w:rPr>
+        <w:t>module.exports</w:t>
+      </w:r>
+      <w:proofErr w:type="spellEnd"/>
+      <w:r>
+        <w:rPr>
+          <w:rFonts w:cs="Arial"/>
+          <w:color w:val="000000" w:themeColor="text1"/>
+          <w:sz w:val="36"/>
+          <w:szCs w:val="36"/>
+          <w:rtl/>
+        </w:rPr>
+        <w:t xml:space="preserve"> = {</w:t>
+      </w:r>
+    </w:p>
+    <w:p>
+      <w:pPr>
+        <w:ind w:left="-46" w:firstLine="141"/>
+        <w:jc w:val="right"/>
+        <w:rPr>
+          <w:color w:val="000000" w:themeColor="text1"/>
+          <w:sz w:val="36"/>
+          <w:szCs w:val="36"/>
+        </w:rPr>
+      </w:pPr>
+      <w:r>
+        <w:rPr>
+          <w:rFonts w:cs="Arial"/>
+          <w:color w:val="000000" w:themeColor="text1"/>
+          <w:sz w:val="36"/>
+          <w:szCs w:val="36"/>
+          <w:rtl/>
+        </w:rPr>
+        <w:t xml:space="preserve">  </w:t>
+      </w:r>
+      <w:r>
+        <w:rPr>
+          <w:color w:val="000000" w:themeColor="text1"/>
+          <w:sz w:val="36"/>
+          <w:szCs w:val="36"/>
+        </w:rPr>
+        <w:t>plugins: ['prettier-plugin-</w:t>
+      </w:r>
+      <w:proofErr w:type="spellStart"/>
+      <w:r>
+        <w:rPr>
+          <w:color w:val="000000" w:themeColor="text1"/>
+          <w:sz w:val="36"/>
+          <w:szCs w:val="36"/>
+        </w:rPr>
+        <w:t>tailwindcss</w:t>
+      </w:r>
+      <w:proofErr w:type="spellEnd"/>
+      <w:r>
+        <w:rPr>
+          <w:color w:val="000000" w:themeColor="text1"/>
+          <w:sz w:val="36"/>
+          <w:szCs w:val="36"/>
+        </w:rPr>
+        <w:t>']</w:t>
+      </w:r>
+      <w:r>
+        <w:rPr>
+          <w:rFonts w:cs="Arial"/>
+          <w:color w:val="000000" w:themeColor="text1"/>
+          <w:sz w:val="36"/>
+          <w:szCs w:val="36"/>
+          <w:rtl/>
+        </w:rPr>
+        <w:t>,</w:t>
+      </w:r>
+    </w:p>
+    <w:p>
+      <w:pPr>
+        <w:ind w:left="-46" w:firstLine="141"/>
+        <w:jc w:val="right"/>
+        <w:rPr>
+          <w:rFonts w:cs="Arial"/>
+          <w:color w:val="000000" w:themeColor="text1"/>
+          <w:sz w:val="36"/>
+          <w:szCs w:val="36"/>
+          <w:rtl/>
+        </w:rPr>
+      </w:pPr>
+      <w:r>
+        <w:rPr>
+          <w:rFonts w:cs="Arial"/>
+          <w:color w:val="000000" w:themeColor="text1"/>
+          <w:sz w:val="36"/>
+          <w:szCs w:val="36"/>
+          <w:rtl/>
+        </w:rPr>
+        <w:t>}</w:t>
+      </w:r>
+    </w:p>
+    <w:p>
+      <w:pPr>
+        <w:ind w:left="-46" w:firstLine="141"/>
+        <w:jc w:val="right"/>
+        <w:rPr>
+          <w:rFonts w:cs="Arial"/>
+          <w:color w:val="000000" w:themeColor="text1"/>
+          <w:sz w:val="36"/>
+          <w:szCs w:val="36"/>
+          <w:rtl/>
+        </w:rPr>
+      </w:pPr>
+    </w:p>
+    <w:p>
+      <w:pPr>
+        <w:ind w:left="-46" w:firstLine="141"/>
+        <w:rPr>
+          <w:color w:val="000000" w:themeColor="text1"/>
+          <w:sz w:val="36"/>
+          <w:szCs w:val="36"/>
+          <w:rtl/>
+        </w:rPr>
+      </w:pPr>
+      <w:r>
+        <w:rPr>
+          <w:rFonts w:hint="cs"/>
+          <w:color w:val="000000" w:themeColor="text1"/>
+          <w:sz w:val="36"/>
+          <w:szCs w:val="36"/>
+          <w:rtl/>
+        </w:rPr>
+        <w:lastRenderedPageBreak/>
+        <w:t xml:space="preserve">و این تنظیمات رو داخلش بنویسم  و درواقع یه </w:t>
+      </w:r>
+      <w:r>
+        <w:rPr>
+          <w:color w:val="000000" w:themeColor="text1"/>
+          <w:sz w:val="36"/>
+          <w:szCs w:val="36"/>
+        </w:rPr>
+        <w:t xml:space="preserve">prettier </w:t>
+      </w:r>
+      <w:r>
+        <w:rPr>
+          <w:rFonts w:hint="cs"/>
+          <w:color w:val="000000" w:themeColor="text1"/>
+          <w:sz w:val="36"/>
+          <w:szCs w:val="36"/>
+          <w:rtl/>
+        </w:rPr>
+        <w:t xml:space="preserve"> گفتیم که  تو بیا از پلاگین </w:t>
+      </w:r>
+      <w:r>
+        <w:rPr>
+          <w:color w:val="000000" w:themeColor="text1"/>
+          <w:sz w:val="36"/>
+          <w:szCs w:val="36"/>
+        </w:rPr>
+        <w:t>prettier</w:t>
+      </w:r>
+      <w:r>
+        <w:rPr>
+          <w:color w:val="000000" w:themeColor="text1"/>
+          <w:sz w:val="36"/>
+          <w:szCs w:val="36"/>
+        </w:rPr>
+        <w:t>-plugin-</w:t>
+      </w:r>
+      <w:proofErr w:type="spellStart"/>
+      <w:r>
+        <w:rPr>
+          <w:color w:val="000000" w:themeColor="text1"/>
+          <w:sz w:val="36"/>
+          <w:szCs w:val="36"/>
+        </w:rPr>
+        <w:t>tailwindcss</w:t>
+      </w:r>
+      <w:proofErr w:type="spellEnd"/>
+      <w:r>
+        <w:rPr>
+          <w:rFonts w:hint="cs"/>
+          <w:color w:val="000000" w:themeColor="text1"/>
+          <w:sz w:val="36"/>
+          <w:szCs w:val="36"/>
+          <w:rtl/>
+        </w:rPr>
+        <w:t xml:space="preserve"> استفاده کن .</w:t>
+      </w:r>
+    </w:p>
+    <w:p>
+      <w:pPr>
+        <w:ind w:left="-1322" w:firstLine="141"/>
+        <w:rPr>
+          <w:color w:val="000000" w:themeColor="text1"/>
+          <w:sz w:val="36"/>
+          <w:szCs w:val="36"/>
+          <w:rtl/>
+        </w:rPr>
+      </w:pPr>
+      <w:r>
+        <w:rPr>
+          <w:rFonts w:hint="cs"/>
+          <w:noProof/>
+          <w:color w:val="000000" w:themeColor="text1"/>
+          <w:sz w:val="36"/>
+          <w:szCs w:val="36"/>
+          <w:rtl/>
+          <w:lang w:val="fa-IR"/>
+        </w:rPr>
+        <w:drawing>
+          <wp:inline distT="0" distB="0" distL="0" distR="0" wp14:anchorId="357E9543" wp14:editId="10B66F39">
+            <wp:extent cx="7198043" cy="2402006"/>
+            <wp:effectExtent l="0" t="0" r="3175" b="0"/>
+            <wp:docPr id="39" name="Picture 39"/>
+            <wp:cNvGraphicFramePr>
+              <a:graphicFrameLocks xmlns:a="http://schemas.openxmlformats.org/drawingml/2006/main" noChangeAspect="1"/>
+            </wp:cNvGraphicFramePr>
+            <a:graphic xmlns:a="http://schemas.openxmlformats.org/drawingml/2006/main">
+              <a:graphicData uri="http://schemas.openxmlformats.org/drawingml/2006/picture">
+                <pic:pic xmlns:pic="http://schemas.openxmlformats.org/drawingml/2006/picture">
+                  <pic:nvPicPr>
+                    <pic:cNvPr id="39" name="Picture 39"/>
+                    <pic:cNvPicPr/>
+                  </pic:nvPicPr>
+                  <pic:blipFill>
+                    <a:blip r:embed="rId37">
+                      <a:extLst>
+                        <a:ext uri="{28A0092B-C50C-407E-A947-70E740481C1C}">
+                          <a14:useLocalDpi xmlns:a14="http://schemas.microsoft.com/office/drawing/2010/main" val="0"/>
+                        </a:ext>
+                      </a:extLst>
+                    </a:blip>
+                    <a:stretch>
+                      <a:fillRect/>
+                    </a:stretch>
+                  </pic:blipFill>
+                  <pic:spPr>
+                    <a:xfrm>
+                      <a:off x="0" y="0"/>
+                      <a:ext cx="7249472" cy="2419168"/>
+                    </a:xfrm>
+                    <a:prstGeom prst="rect">
+                      <a:avLst/>
+                    </a:prstGeom>
+                  </pic:spPr>
+                </pic:pic>
+              </a:graphicData>
+            </a:graphic>
+          </wp:inline>
+        </w:drawing>
+      </w:r>
+    </w:p>
+    <w:p>
+      <w:pPr>
+        <w:ind w:left="-46" w:hanging="1135"/>
+        <w:rPr>
+          <w:color w:val="000000" w:themeColor="text1"/>
+          <w:sz w:val="36"/>
+          <w:szCs w:val="36"/>
+          <w:rtl/>
+        </w:rPr>
+      </w:pPr>
+    </w:p>
+    <w:p>
+      <w:pPr>
+        <w:rPr>
+          <w:color w:val="000000" w:themeColor="text1"/>
+          <w:sz w:val="36"/>
+          <w:szCs w:val="36"/>
+          <w:rtl/>
+        </w:rPr>
+      </w:pPr>
+      <w:r>
+        <w:rPr>
+          <w:rFonts w:hint="cs"/>
+          <w:color w:val="000000" w:themeColor="text1"/>
+          <w:sz w:val="36"/>
+          <w:szCs w:val="36"/>
+          <w:rtl/>
+        </w:rPr>
+        <w:t>خب هالا میتونیم از این قایلیت های مرتب سازی کد ها المنت ها و یوتیلیتی های تلونیدی رو هم مرتب کنه و نظم بده .</w:t>
+      </w:r>
+    </w:p>
+    <w:p>
+      <w:pPr>
+        <w:rPr>
+          <w:color w:val="000000" w:themeColor="text1"/>
+          <w:sz w:val="36"/>
+          <w:szCs w:val="36"/>
+          <w:rtl/>
+        </w:rPr>
+      </w:pPr>
+      <w:r>
+        <w:rPr>
+          <w:rFonts w:hint="cs"/>
+          <w:color w:val="000000" w:themeColor="text1"/>
+          <w:sz w:val="36"/>
+          <w:szCs w:val="36"/>
+          <w:rtl/>
+        </w:rPr>
+        <w:t>یه مثال بزنیم:</w:t>
+      </w:r>
+    </w:p>
+    <w:p>
+      <w:pPr>
+        <w:ind w:left="-1322"/>
+        <w:rPr>
+          <w:color w:val="000000" w:themeColor="text1"/>
+          <w:sz w:val="36"/>
+          <w:szCs w:val="36"/>
+          <w:rtl/>
+        </w:rPr>
+      </w:pPr>
+      <w:r>
+        <w:rPr>
+          <w:noProof/>
+          <w:color w:val="000000" w:themeColor="text1"/>
+          <w:sz w:val="36"/>
+          <w:szCs w:val="36"/>
+          <w:rtl/>
+          <w:lang w:val="fa-IR"/>
+        </w:rPr>
+        <w:drawing>
+          <wp:inline distT="0" distB="0" distL="0" distR="0" wp14:anchorId="0D16BD97" wp14:editId="0132CEFD">
+            <wp:extent cx="7344777" cy="1255594"/>
+            <wp:effectExtent l="0" t="0" r="0" b="1905"/>
+            <wp:docPr id="41" name="Picture 41"/>
+            <wp:cNvGraphicFramePr>
+              <a:graphicFrameLocks xmlns:a="http://schemas.openxmlformats.org/drawingml/2006/main" noChangeAspect="1"/>
+            </wp:cNvGraphicFramePr>
+            <a:graphic xmlns:a="http://schemas.openxmlformats.org/drawingml/2006/main">
+              <a:graphicData uri="http://schemas.openxmlformats.org/drawingml/2006/picture">
+                <pic:pic xmlns:pic="http://schemas.openxmlformats.org/drawingml/2006/picture">
+                  <pic:nvPicPr>
+                    <pic:cNvPr id="41" name="Picture 41"/>
+                    <pic:cNvPicPr/>
+                  </pic:nvPicPr>
+                  <pic:blipFill>
+                    <a:blip r:embed="rId38">
+                      <a:extLst>
+                        <a:ext uri="{28A0092B-C50C-407E-A947-70E740481C1C}">
+                          <a14:useLocalDpi xmlns:a14="http://schemas.microsoft.com/office/drawing/2010/main" val="0"/>
+                        </a:ext>
+                      </a:extLst>
+                    </a:blip>
+                    <a:stretch>
+                      <a:fillRect/>
+                    </a:stretch>
+                  </pic:blipFill>
+                  <pic:spPr>
+                    <a:xfrm>
+                      <a:off x="0" y="0"/>
+                      <a:ext cx="7371812" cy="1260216"/>
+                    </a:xfrm>
+                    <a:prstGeom prst="rect">
+                      <a:avLst/>
+                    </a:prstGeom>
+                  </pic:spPr>
+                </pic:pic>
+              </a:graphicData>
+            </a:graphic>
+          </wp:inline>
+        </w:drawing>
+      </w:r>
+    </w:p>
+    <w:p>
+      <w:pPr>
+        <w:ind w:left="-46"/>
+        <w:rPr>
+          <w:color w:val="000000" w:themeColor="text1"/>
+          <w:sz w:val="36"/>
+          <w:szCs w:val="36"/>
+          <w:rtl/>
+        </w:rPr>
+      </w:pPr>
+      <w:r>
+        <w:rPr>
+          <w:rFonts w:hint="cs"/>
+          <w:color w:val="000000" w:themeColor="text1"/>
+          <w:sz w:val="36"/>
+          <w:szCs w:val="36"/>
+          <w:rtl/>
+        </w:rPr>
+        <w:t xml:space="preserve">خب هالا کلید های ترکیبی </w:t>
+      </w:r>
+      <w:r>
+        <w:rPr>
+          <w:color w:val="000000" w:themeColor="text1"/>
+          <w:sz w:val="36"/>
+          <w:szCs w:val="36"/>
+        </w:rPr>
+        <w:t xml:space="preserve"> </w:t>
+      </w:r>
+      <w:proofErr w:type="spellStart"/>
+      <w:r>
+        <w:rPr>
+          <w:color w:val="000000" w:themeColor="text1"/>
+          <w:sz w:val="36"/>
+          <w:szCs w:val="36"/>
+        </w:rPr>
+        <w:t>ali</w:t>
+      </w:r>
+      <w:proofErr w:type="spellEnd"/>
+      <w:r>
+        <w:rPr>
+          <w:color w:val="000000" w:themeColor="text1"/>
+          <w:sz w:val="36"/>
+          <w:szCs w:val="36"/>
+        </w:rPr>
+        <w:t>+ shift + f</w:t>
+      </w:r>
+      <w:r>
+        <w:rPr>
+          <w:rFonts w:hint="cs"/>
+          <w:color w:val="000000" w:themeColor="text1"/>
+          <w:sz w:val="36"/>
+          <w:szCs w:val="36"/>
+          <w:rtl/>
+        </w:rPr>
+        <w:t xml:space="preserve"> رو میزنیم </w:t>
+      </w:r>
+    </w:p>
+    <w:p>
+      <w:pPr>
+        <w:ind w:left="-1322"/>
+        <w:rPr>
+          <w:color w:val="000000" w:themeColor="text1"/>
+          <w:sz w:val="36"/>
+          <w:szCs w:val="36"/>
+          <w:rtl/>
+        </w:rPr>
+      </w:pPr>
+      <w:r>
+        <w:rPr>
+          <w:rFonts w:hint="cs"/>
+          <w:noProof/>
+          <w:color w:val="000000" w:themeColor="text1"/>
+          <w:sz w:val="36"/>
+          <w:szCs w:val="36"/>
+        </w:rPr>
+        <w:drawing>
+          <wp:inline distT="0" distB="0" distL="0" distR="0" wp14:anchorId="63DA9F75" wp14:editId="6F01FB5A">
+            <wp:extent cx="7422335" cy="1555845"/>
+            <wp:effectExtent l="0" t="0" r="7620" b="6350"/>
+            <wp:docPr id="43" name="Picture 43"/>
+            <wp:cNvGraphicFramePr>
+              <a:graphicFrameLocks xmlns:a="http://schemas.openxmlformats.org/drawingml/2006/main" noChangeAspect="1"/>
+            </wp:cNvGraphicFramePr>
+            <a:graphic xmlns:a="http://schemas.openxmlformats.org/drawingml/2006/main">
+              <a:graphicData uri="http://schemas.openxmlformats.org/drawingml/2006/picture">
+                <pic:pic xmlns:pic="http://schemas.openxmlformats.org/drawingml/2006/picture">
+                  <pic:nvPicPr>
+                    <pic:cNvPr id="43" name="Picture 43"/>
+                    <pic:cNvPicPr/>
+                  </pic:nvPicPr>
+                  <pic:blipFill>
+                    <a:blip r:embed="rId39">
+                      <a:extLst>
+                        <a:ext uri="{28A0092B-C50C-407E-A947-70E740481C1C}">
+                          <a14:useLocalDpi xmlns:a14="http://schemas.microsoft.com/office/drawing/2010/main" val="0"/>
+                        </a:ext>
+                      </a:extLst>
+                    </a:blip>
+                    <a:stretch>
+                      <a:fillRect/>
+                    </a:stretch>
+                  </pic:blipFill>
+                  <pic:spPr>
+                    <a:xfrm>
+                      <a:off x="0" y="0"/>
+                      <a:ext cx="7445591" cy="1560720"/>
+                    </a:xfrm>
+                    <a:prstGeom prst="rect">
+                      <a:avLst/>
+                    </a:prstGeom>
+                  </pic:spPr>
+                </pic:pic>
+              </a:graphicData>
+            </a:graphic>
+          </wp:inline>
+        </w:drawing>
+      </w:r>
+    </w:p>
+    <w:p>
+      <w:pPr>
+        <w:ind w:left="-46"/>
+        <w:rPr>
+          <w:rFonts w:hint="cs"/>
+          <w:color w:val="000000" w:themeColor="text1"/>
+          <w:sz w:val="36"/>
+          <w:szCs w:val="36"/>
+        </w:rPr>
+      </w:pPr>
+    </w:p>
+    <w:p>
+      <w:pPr>
+        <w:ind w:left="-1322"/>
+        <w:rPr>
+          <w:rFonts w:hint="cs"/>
+          <w:color w:val="000000" w:themeColor="text1"/>
+          <w:sz w:val="36"/>
+          <w:szCs w:val="36"/>
+          <w:rtl/>
         </w:rPr>
       </w:pPr>
     </w:p>
@@ -9373,6 +10949,29 @@
     <w:basedOn w:val="DefaultParagraphFont"/>
     <w:rsid w:val="004C364A"/>
   </w:style>
+  <w:style w:type="character" w:styleId="Hyperlink">
+    <w:name w:val="Hyperlink"/>
+    <w:basedOn w:val="DefaultParagraphFont"/>
+    <w:uiPriority w:val="99"/>
+    <w:unhideWhenUsed/>
+    <w:rsid w:val="00305A56"/>
+    <w:rPr>
+      <w:color w:val="0563C1" w:themeColor="hyperlink"/>
+      <w:u w:val="single"/>
+    </w:rPr>
+  </w:style>
+  <w:style w:type="character" w:styleId="UnresolvedMention">
+    <w:name w:val="Unresolved Mention"/>
+    <w:basedOn w:val="DefaultParagraphFont"/>
+    <w:uiPriority w:val="99"/>
+    <w:semiHidden/>
+    <w:unhideWhenUsed/>
+    <w:rsid w:val="00305A56"/>
+    <w:rPr>
+      <w:color w:val="605E5C"/>
+      <w:shd w:val="clear" w:color="auto" w:fill="E1DFDD"/>
+    </w:rPr>
+  </w:style>
 </w:styles>
 </file>
 

</xml_diff>

<commit_message>
Adding season 3 episode-2
</commit_message>
<xml_diff>
--- a/TailwindCss.docx
+++ b/TailwindCss.docx
@@ -115,23 +115,45 @@
           <w:rtl/>
         </w:rPr>
       </w:pPr>
+      <w:proofErr w:type="spellStart"/>
+      <w:proofErr w:type="gramStart"/>
       <w:r>
         <w:rPr>
           <w:color w:val="FF0000"/>
           <w:sz w:val="48"/>
           <w:szCs w:val="48"/>
         </w:rPr>
-        <w:t xml:space="preserve">tailwindCss </w:t>
-      </w:r>
-      <w:r>
-        <w:rPr>
-          <w:rFonts w:hint="cs"/>
+        <w:t>tailwindCss</w:t>
+      </w:r>
+      <w:proofErr w:type="spellEnd"/>
+      <w:r>
+        <w:rPr>
           <w:color w:val="FF0000"/>
           <w:sz w:val="48"/>
           <w:szCs w:val="48"/>
-          <w:rtl/>
-        </w:rPr>
-        <w:t xml:space="preserve"> چیست؟</w:t>
+        </w:rPr>
+        <w:t xml:space="preserve"> </w:t>
+      </w:r>
+      <w:r>
+        <w:rPr>
+          <w:rFonts w:hint="cs"/>
+          <w:color w:val="FF0000"/>
+          <w:sz w:val="48"/>
+          <w:szCs w:val="48"/>
+          <w:rtl/>
+        </w:rPr>
+        <w:t xml:space="preserve"> چیست</w:t>
+      </w:r>
+      <w:proofErr w:type="gramEnd"/>
+      <w:r>
+        <w:rPr>
+          <w:rFonts w:hint="cs"/>
+          <w:color w:val="FF0000"/>
+          <w:sz w:val="48"/>
+          <w:szCs w:val="48"/>
+          <w:rtl/>
+        </w:rPr>
+        <w:t>؟</w:t>
       </w:r>
     </w:p>
     <w:p>
@@ -209,6 +231,7 @@
           </mc:Fallback>
         </mc:AlternateContent>
       </w:r>
+      <w:proofErr w:type="spellStart"/>
       <w:r>
         <w:rPr>
           <w:color w:val="ED7D31" w:themeColor="accent2"/>
@@ -217,6 +240,7 @@
         </w:rPr>
         <w:t>TailwindCss</w:t>
       </w:r>
+      <w:proofErr w:type="spellEnd"/>
     </w:p>
     <w:p>
       <w:pPr>
@@ -248,6 +272,7 @@
         </w:rPr>
         <w:t>تلویند</w:t>
       </w:r>
+      <w:proofErr w:type="spellStart"/>
       <w:r>
         <w:rPr>
           <w:color w:val="000000" w:themeColor="text1"/>
@@ -256,6 +281,7 @@
         </w:rPr>
         <w:t>css</w:t>
       </w:r>
+      <w:proofErr w:type="spellEnd"/>
       <w:r>
         <w:rPr>
           <w:rFonts w:hint="cs"/>
@@ -353,6 +379,7 @@
         </w:rPr>
         <w:t xml:space="preserve">تلویند فریم ورکی برای نوشتن سریع و ساده کد ها و استایل های </w:t>
       </w:r>
+      <w:proofErr w:type="spellStart"/>
       <w:r>
         <w:rPr>
           <w:color w:val="000000" w:themeColor="text1"/>
@@ -361,6 +388,7 @@
         </w:rPr>
         <w:t>css</w:t>
       </w:r>
+      <w:proofErr w:type="spellEnd"/>
       <w:r>
         <w:rPr>
           <w:rFonts w:hint="cs"/>
@@ -392,13 +420,23 @@
         </w:rPr>
         <w:t xml:space="preserve">تلویند راه حلی به شما میده که بتونیم استایل های </w:t>
       </w:r>
-      <w:r>
-        <w:rPr>
-          <w:color w:val="000000" w:themeColor="text1"/>
-          <w:sz w:val="36"/>
-          <w:szCs w:val="36"/>
-        </w:rPr>
-        <w:t xml:space="preserve">css </w:t>
+      <w:proofErr w:type="spellStart"/>
+      <w:r>
+        <w:rPr>
+          <w:color w:val="000000" w:themeColor="text1"/>
+          <w:sz w:val="36"/>
+          <w:szCs w:val="36"/>
+        </w:rPr>
+        <w:t>css</w:t>
+      </w:r>
+      <w:proofErr w:type="spellEnd"/>
+      <w:r>
+        <w:rPr>
+          <w:color w:val="000000" w:themeColor="text1"/>
+          <w:sz w:val="36"/>
+          <w:szCs w:val="36"/>
+        </w:rPr>
+        <w:t xml:space="preserve"> </w:t>
       </w:r>
       <w:r>
         <w:rPr>
@@ -482,8 +520,18 @@
           <w:sz w:val="36"/>
           <w:szCs w:val="36"/>
         </w:rPr>
-        <w:t xml:space="preserve"> clsss</w:t>
-      </w:r>
+        <w:t xml:space="preserve"> </w:t>
+      </w:r>
+      <w:proofErr w:type="spellStart"/>
+      <w:r>
+        <w:rPr>
+          <w:color w:val="000000" w:themeColor="text1"/>
+          <w:sz w:val="36"/>
+          <w:szCs w:val="36"/>
+        </w:rPr>
+        <w:t>clsss</w:t>
+      </w:r>
+      <w:proofErr w:type="spellEnd"/>
       <w:r>
         <w:rPr>
           <w:rFonts w:hint="cs"/>
@@ -714,6 +762,7 @@
         </w:rPr>
         <w:t xml:space="preserve">استفاده از </w:t>
       </w:r>
+      <w:proofErr w:type="spellStart"/>
       <w:r>
         <w:rPr>
           <w:color w:val="000000" w:themeColor="text1"/>
@@ -722,6 +771,7 @@
         </w:rPr>
         <w:t>tailwindCss</w:t>
       </w:r>
+      <w:proofErr w:type="spellEnd"/>
     </w:p>
     <w:p>
       <w:pPr>
@@ -782,13 +832,23 @@
         </w:rPr>
         <w:t xml:space="preserve">تلویند همه پراپرتی های </w:t>
       </w:r>
-      <w:r>
-        <w:rPr>
-          <w:color w:val="000000" w:themeColor="text1"/>
-          <w:sz w:val="36"/>
-          <w:szCs w:val="36"/>
-        </w:rPr>
-        <w:t xml:space="preserve">css </w:t>
+      <w:proofErr w:type="spellStart"/>
+      <w:r>
+        <w:rPr>
+          <w:color w:val="000000" w:themeColor="text1"/>
+          <w:sz w:val="36"/>
+          <w:szCs w:val="36"/>
+        </w:rPr>
+        <w:t>css</w:t>
+      </w:r>
+      <w:proofErr w:type="spellEnd"/>
+      <w:r>
+        <w:rPr>
+          <w:color w:val="000000" w:themeColor="text1"/>
+          <w:sz w:val="36"/>
+          <w:szCs w:val="36"/>
+        </w:rPr>
+        <w:t xml:space="preserve"> </w:t>
       </w:r>
       <w:r>
         <w:rPr>
@@ -1240,13 +1300,23 @@
         </w:rPr>
         <w:t xml:space="preserve"> تعداد دانلود هفتگی  و مقایسه </w:t>
       </w:r>
+      <w:proofErr w:type="spellStart"/>
       <w:r>
         <w:rPr>
           <w:color w:val="000000" w:themeColor="text1"/>
           <w:sz w:val="28"/>
           <w:szCs w:val="28"/>
         </w:rPr>
-        <w:t>tialwindCss , bootstrap</w:t>
+        <w:t>tialwindCss</w:t>
+      </w:r>
+      <w:proofErr w:type="spellEnd"/>
+      <w:r>
+        <w:rPr>
+          <w:color w:val="000000" w:themeColor="text1"/>
+          <w:sz w:val="28"/>
+          <w:szCs w:val="28"/>
+        </w:rPr>
+        <w:t xml:space="preserve"> , bootstrap</w:t>
       </w:r>
     </w:p>
     <w:p>
@@ -1339,6 +1409,7 @@
         <w:lastRenderedPageBreak/>
         <w:t xml:space="preserve">پیش نیاز های </w:t>
       </w:r>
+      <w:proofErr w:type="spellStart"/>
       <w:r>
         <w:rPr>
           <w:color w:val="FF0000"/>
@@ -1347,6 +1418,7 @@
         </w:rPr>
         <w:t>TialwindCss</w:t>
       </w:r>
+      <w:proofErr w:type="spellEnd"/>
     </w:p>
     <w:p>
       <w:pPr>
@@ -1498,13 +1570,23 @@
         </w:rPr>
         <w:t xml:space="preserve">تسلط به </w:t>
       </w:r>
-      <w:r>
-        <w:rPr>
-          <w:color w:val="000000" w:themeColor="text1"/>
-          <w:sz w:val="36"/>
-          <w:szCs w:val="36"/>
-        </w:rPr>
-        <w:t xml:space="preserve">css </w:t>
+      <w:proofErr w:type="spellStart"/>
+      <w:r>
+        <w:rPr>
+          <w:color w:val="000000" w:themeColor="text1"/>
+          <w:sz w:val="36"/>
+          <w:szCs w:val="36"/>
+        </w:rPr>
+        <w:t>css</w:t>
+      </w:r>
+      <w:proofErr w:type="spellEnd"/>
+      <w:r>
+        <w:rPr>
+          <w:color w:val="000000" w:themeColor="text1"/>
+          <w:sz w:val="36"/>
+          <w:szCs w:val="36"/>
+        </w:rPr>
+        <w:t xml:space="preserve"> </w:t>
       </w:r>
       <w:r>
         <w:rPr>
@@ -1671,27 +1753,37 @@
         </w:rPr>
         <w:t xml:space="preserve">زبان برنامه نویسی </w:t>
       </w:r>
-      <w:r>
-        <w:rPr>
-          <w:color w:val="000000" w:themeColor="text1"/>
-          <w:sz w:val="36"/>
-          <w:szCs w:val="36"/>
-        </w:rPr>
-        <w:t xml:space="preserve">javascript </w:t>
-      </w:r>
-      <w:r>
-        <w:rPr>
-          <w:rFonts w:hint="cs"/>
-          <w:color w:val="000000" w:themeColor="text1"/>
-          <w:sz w:val="36"/>
-          <w:szCs w:val="36"/>
-          <w:rtl/>
+      <w:proofErr w:type="spellStart"/>
+      <w:r>
+        <w:rPr>
+          <w:color w:val="000000" w:themeColor="text1"/>
+          <w:sz w:val="36"/>
+          <w:szCs w:val="36"/>
+        </w:rPr>
+        <w:t>javascript</w:t>
+      </w:r>
+      <w:proofErr w:type="spellEnd"/>
+      <w:r>
+        <w:rPr>
+          <w:color w:val="000000" w:themeColor="text1"/>
+          <w:sz w:val="36"/>
+          <w:szCs w:val="36"/>
         </w:rPr>
         <w:t xml:space="preserve"> </w:t>
       </w:r>
       <w:r>
         <w:rPr>
           <w:rFonts w:hint="cs"/>
+          <w:color w:val="000000" w:themeColor="text1"/>
+          <w:sz w:val="36"/>
+          <w:szCs w:val="36"/>
+          <w:rtl/>
+        </w:rPr>
+        <w:t xml:space="preserve"> </w:t>
+      </w:r>
+      <w:r>
+        <w:rPr>
+          <w:rFonts w:hint="cs"/>
           <w:color w:val="FF0000"/>
           <w:sz w:val="36"/>
           <w:szCs w:val="36"/>
@@ -1719,13 +1811,23 @@
         </w:rPr>
         <w:t xml:space="preserve">و </w:t>
       </w:r>
-      <w:r>
-        <w:rPr>
-          <w:color w:val="000000" w:themeColor="text1"/>
-          <w:sz w:val="36"/>
-          <w:szCs w:val="36"/>
-        </w:rPr>
-        <w:t xml:space="preserve">npm </w:t>
+      <w:proofErr w:type="spellStart"/>
+      <w:r>
+        <w:rPr>
+          <w:color w:val="000000" w:themeColor="text1"/>
+          <w:sz w:val="36"/>
+          <w:szCs w:val="36"/>
+        </w:rPr>
+        <w:t>npm</w:t>
+      </w:r>
+      <w:proofErr w:type="spellEnd"/>
+      <w:r>
+        <w:rPr>
+          <w:color w:val="000000" w:themeColor="text1"/>
+          <w:sz w:val="36"/>
+          <w:szCs w:val="36"/>
+        </w:rPr>
+        <w:t xml:space="preserve"> </w:t>
       </w:r>
       <w:r>
         <w:rPr>
@@ -1817,6 +1919,7 @@
           <w:rtl/>
         </w:rPr>
       </w:pPr>
+      <w:proofErr w:type="gramStart"/>
       <w:r>
         <w:rPr>
           <w:color w:val="FF0000"/>
@@ -1834,7 +1937,18 @@
           <w:szCs w:val="48"/>
           <w:rtl/>
         </w:rPr>
-        <w:t xml:space="preserve"> ها در تلویند چی هستند </w:t>
+        <w:t xml:space="preserve"> ها</w:t>
+      </w:r>
+      <w:proofErr w:type="gramEnd"/>
+      <w:r>
+        <w:rPr>
+          <w:rFonts w:hint="cs"/>
+          <w:color w:val="FF0000"/>
+          <w:sz w:val="48"/>
+          <w:szCs w:val="48"/>
+          <w:rtl/>
+        </w:rPr>
+        <w:t xml:space="preserve"> در تلویند چی هستند </w:t>
       </w:r>
     </w:p>
     <w:p>
@@ -2137,8 +2251,18 @@
           <w:sz w:val="36"/>
           <w:szCs w:val="36"/>
         </w:rPr>
-        <w:t>hover , focuse</w:t>
-      </w:r>
+        <w:t xml:space="preserve">hover , </w:t>
+      </w:r>
+      <w:proofErr w:type="spellStart"/>
+      <w:r>
+        <w:rPr>
+          <w:color w:val="000000" w:themeColor="text1"/>
+          <w:sz w:val="36"/>
+          <w:szCs w:val="36"/>
+        </w:rPr>
+        <w:t>focuse</w:t>
+      </w:r>
+      <w:proofErr w:type="spellEnd"/>
       <w:r>
         <w:rPr>
           <w:rFonts w:hint="cs"/>
@@ -2256,7 +2380,25 @@
           <w:sz w:val="36"/>
           <w:szCs w:val="36"/>
         </w:rPr>
-        <w:t>Inline-style , utility-class</w:t>
+        <w:t>Inline-</w:t>
+      </w:r>
+      <w:proofErr w:type="gramStart"/>
+      <w:r>
+        <w:rPr>
+          <w:color w:val="000000" w:themeColor="text1"/>
+          <w:sz w:val="36"/>
+          <w:szCs w:val="36"/>
+        </w:rPr>
+        <w:t>style ,</w:t>
+      </w:r>
+      <w:proofErr w:type="gramEnd"/>
+      <w:r>
+        <w:rPr>
+          <w:color w:val="000000" w:themeColor="text1"/>
+          <w:sz w:val="36"/>
+          <w:szCs w:val="36"/>
+        </w:rPr>
+        <w:t xml:space="preserve"> utility-class</w:t>
       </w:r>
     </w:p>
     <w:p>
@@ -2592,8 +2734,18 @@
           <w:szCs w:val="48"/>
         </w:rPr>
         <w:lastRenderedPageBreak/>
-        <w:t>Tailwind Css</w:t>
-      </w:r>
+        <w:t xml:space="preserve">Tailwind </w:t>
+      </w:r>
+      <w:proofErr w:type="spellStart"/>
+      <w:r>
+        <w:rPr>
+          <w:color w:val="FF0000"/>
+          <w:sz w:val="48"/>
+          <w:szCs w:val="48"/>
+        </w:rPr>
+        <w:t>Css</w:t>
+      </w:r>
+      <w:proofErr w:type="spellEnd"/>
       <w:r>
         <w:rPr>
           <w:rFonts w:hint="cs"/>
@@ -3192,8 +3344,18 @@
           <w:sz w:val="36"/>
           <w:szCs w:val="36"/>
         </w:rPr>
-        <w:t>html , css</w:t>
-      </w:r>
+        <w:t xml:space="preserve">html , </w:t>
+      </w:r>
+      <w:proofErr w:type="spellStart"/>
+      <w:r>
+        <w:rPr>
+          <w:color w:val="000000" w:themeColor="text1"/>
+          <w:sz w:val="36"/>
+          <w:szCs w:val="36"/>
+        </w:rPr>
+        <w:t>css</w:t>
+      </w:r>
+      <w:proofErr w:type="spellEnd"/>
       <w:r>
         <w:rPr>
           <w:rFonts w:hint="cs"/>
@@ -3210,7 +3372,25 @@
           <w:sz w:val="36"/>
           <w:szCs w:val="36"/>
         </w:rPr>
-        <w:t>react , next , nuxt ,…</w:t>
+        <w:t xml:space="preserve">react , next , </w:t>
+      </w:r>
+      <w:proofErr w:type="spellStart"/>
+      <w:r>
+        <w:rPr>
+          <w:color w:val="000000" w:themeColor="text1"/>
+          <w:sz w:val="36"/>
+          <w:szCs w:val="36"/>
+        </w:rPr>
+        <w:t>nuxt</w:t>
+      </w:r>
+      <w:proofErr w:type="spellEnd"/>
+      <w:r>
+        <w:rPr>
+          <w:color w:val="000000" w:themeColor="text1"/>
+          <w:sz w:val="36"/>
+          <w:szCs w:val="36"/>
+        </w:rPr>
+        <w:t xml:space="preserve"> ,…</w:t>
       </w:r>
       <w:r>
         <w:rPr>
@@ -3248,7 +3428,25 @@
           <w:sz w:val="36"/>
           <w:szCs w:val="36"/>
         </w:rPr>
-        <w:t xml:space="preserve">html , css </w:t>
+        <w:t xml:space="preserve">html , </w:t>
+      </w:r>
+      <w:proofErr w:type="spellStart"/>
+      <w:r>
+        <w:rPr>
+          <w:color w:val="000000" w:themeColor="text1"/>
+          <w:sz w:val="36"/>
+          <w:szCs w:val="36"/>
+        </w:rPr>
+        <w:t>css</w:t>
+      </w:r>
+      <w:proofErr w:type="spellEnd"/>
+      <w:r>
+        <w:rPr>
+          <w:color w:val="000000" w:themeColor="text1"/>
+          <w:sz w:val="36"/>
+          <w:szCs w:val="36"/>
+        </w:rPr>
+        <w:t xml:space="preserve"> </w:t>
       </w:r>
       <w:r>
         <w:rPr>
@@ -3306,13 +3504,23 @@
         </w:rPr>
         <w:t xml:space="preserve">البته که کارکرد تلویند روی </w:t>
       </w:r>
-      <w:r>
-        <w:rPr>
-          <w:color w:val="000000" w:themeColor="text1"/>
-          <w:sz w:val="36"/>
-          <w:szCs w:val="36"/>
-        </w:rPr>
-        <w:t>css , html</w:t>
+      <w:proofErr w:type="spellStart"/>
+      <w:r>
+        <w:rPr>
+          <w:color w:val="000000" w:themeColor="text1"/>
+          <w:sz w:val="36"/>
+          <w:szCs w:val="36"/>
+        </w:rPr>
+        <w:t>css</w:t>
+      </w:r>
+      <w:proofErr w:type="spellEnd"/>
+      <w:r>
+        <w:rPr>
+          <w:color w:val="000000" w:themeColor="text1"/>
+          <w:sz w:val="36"/>
+          <w:szCs w:val="36"/>
+        </w:rPr>
+        <w:t xml:space="preserve"> , html</w:t>
       </w:r>
       <w:r>
         <w:rPr>
@@ -3330,7 +3538,25 @@
           <w:sz w:val="36"/>
           <w:szCs w:val="36"/>
         </w:rPr>
-        <w:t xml:space="preserve"> js </w:t>
+        <w:t xml:space="preserve"> </w:t>
+      </w:r>
+      <w:proofErr w:type="spellStart"/>
+      <w:r>
+        <w:rPr>
+          <w:color w:val="000000" w:themeColor="text1"/>
+          <w:sz w:val="36"/>
+          <w:szCs w:val="36"/>
+        </w:rPr>
+        <w:t>js</w:t>
+      </w:r>
+      <w:proofErr w:type="spellEnd"/>
+      <w:r>
+        <w:rPr>
+          <w:color w:val="000000" w:themeColor="text1"/>
+          <w:sz w:val="36"/>
+          <w:szCs w:val="36"/>
+        </w:rPr>
+        <w:t xml:space="preserve"> </w:t>
       </w:r>
       <w:r>
         <w:rPr>
@@ -3492,7 +3718,25 @@
           <w:sz w:val="36"/>
           <w:szCs w:val="36"/>
         </w:rPr>
-        <w:t xml:space="preserve">Framework Guids </w:t>
+        <w:t xml:space="preserve">Framework </w:t>
+      </w:r>
+      <w:proofErr w:type="spellStart"/>
+      <w:r>
+        <w:rPr>
+          <w:color w:val="000000" w:themeColor="text1"/>
+          <w:sz w:val="36"/>
+          <w:szCs w:val="36"/>
+        </w:rPr>
+        <w:t>Guids</w:t>
+      </w:r>
+      <w:proofErr w:type="spellEnd"/>
+      <w:r>
+        <w:rPr>
+          <w:color w:val="000000" w:themeColor="text1"/>
+          <w:sz w:val="36"/>
+          <w:szCs w:val="36"/>
+        </w:rPr>
+        <w:t xml:space="preserve"> </w:t>
       </w:r>
       <w:r>
         <w:rPr>
@@ -3793,6 +4037,7 @@
         </w:rPr>
         <w:t xml:space="preserve">که خود تلویند اون رو برای </w:t>
       </w:r>
+      <w:proofErr w:type="spellStart"/>
       <w:r>
         <w:rPr>
           <w:color w:val="000000" w:themeColor="text1"/>
@@ -3801,6 +4046,7 @@
         </w:rPr>
         <w:t>vscode</w:t>
       </w:r>
+      <w:proofErr w:type="spellEnd"/>
       <w:r>
         <w:rPr>
           <w:rFonts w:hint="cs"/>
@@ -3811,6 +4057,7 @@
         </w:rPr>
         <w:t xml:space="preserve"> توسعه داده و پیشنهاد اینه که اگه از تلویند داخل پروژه تون استفاده میکنین این </w:t>
       </w:r>
+      <w:proofErr w:type="spellStart"/>
       <w:r>
         <w:rPr>
           <w:color w:val="000000" w:themeColor="text1"/>
@@ -3819,6 +4066,7 @@
         </w:rPr>
         <w:t>extensons</w:t>
       </w:r>
+      <w:proofErr w:type="spellEnd"/>
       <w:r>
         <w:rPr>
           <w:rFonts w:hint="cs"/>
@@ -3930,13 +4178,23 @@
         </w:rPr>
         <w:t xml:space="preserve">اکستیشن دوم </w:t>
       </w:r>
-      <w:r>
-        <w:rPr>
-          <w:color w:val="000000" w:themeColor="text1"/>
-          <w:sz w:val="36"/>
-          <w:szCs w:val="36"/>
-        </w:rPr>
-        <w:t xml:space="preserve">prettir-Code formatter </w:t>
+      <w:proofErr w:type="spellStart"/>
+      <w:r>
+        <w:rPr>
+          <w:color w:val="000000" w:themeColor="text1"/>
+          <w:sz w:val="36"/>
+          <w:szCs w:val="36"/>
+        </w:rPr>
+        <w:t>prettir</w:t>
+      </w:r>
+      <w:proofErr w:type="spellEnd"/>
+      <w:r>
+        <w:rPr>
+          <w:color w:val="000000" w:themeColor="text1"/>
+          <w:sz w:val="36"/>
+          <w:szCs w:val="36"/>
+        </w:rPr>
+        <w:t xml:space="preserve">-Code formatter </w:t>
       </w:r>
       <w:r>
         <w:rPr>
@@ -4294,7 +4552,25 @@
           <w:sz w:val="36"/>
           <w:szCs w:val="36"/>
         </w:rPr>
-        <w:t xml:space="preserve">html , css </w:t>
+        <w:t xml:space="preserve">html , </w:t>
+      </w:r>
+      <w:proofErr w:type="spellStart"/>
+      <w:r>
+        <w:rPr>
+          <w:color w:val="000000" w:themeColor="text1"/>
+          <w:sz w:val="36"/>
+          <w:szCs w:val="36"/>
+        </w:rPr>
+        <w:t>css</w:t>
+      </w:r>
+      <w:proofErr w:type="spellEnd"/>
+      <w:r>
+        <w:rPr>
+          <w:color w:val="000000" w:themeColor="text1"/>
+          <w:sz w:val="36"/>
+          <w:szCs w:val="36"/>
+        </w:rPr>
+        <w:t xml:space="preserve"> </w:t>
       </w:r>
       <w:r>
         <w:rPr>
@@ -4312,7 +4588,25 @@
           <w:sz w:val="36"/>
           <w:szCs w:val="36"/>
         </w:rPr>
-        <w:t xml:space="preserve"> tailwind css CLI  </w:t>
+        <w:t xml:space="preserve"> tailwind </w:t>
+      </w:r>
+      <w:proofErr w:type="spellStart"/>
+      <w:r>
+        <w:rPr>
+          <w:color w:val="000000" w:themeColor="text1"/>
+          <w:sz w:val="36"/>
+          <w:szCs w:val="36"/>
+        </w:rPr>
+        <w:t>css</w:t>
+      </w:r>
+      <w:proofErr w:type="spellEnd"/>
+      <w:r>
+        <w:rPr>
+          <w:color w:val="000000" w:themeColor="text1"/>
+          <w:sz w:val="36"/>
+          <w:szCs w:val="36"/>
+        </w:rPr>
+        <w:t xml:space="preserve"> CLI  </w:t>
       </w:r>
       <w:r>
         <w:rPr>
@@ -4512,13 +4806,23 @@
         </w:rPr>
         <w:t xml:space="preserve"> رو نصب کنیم  ابتدا لازمه که </w:t>
       </w:r>
-      <w:r>
-        <w:rPr>
-          <w:color w:val="000000" w:themeColor="text1"/>
-          <w:sz w:val="36"/>
-          <w:szCs w:val="36"/>
-        </w:rPr>
-        <w:t xml:space="preserve">npm </w:t>
+      <w:proofErr w:type="spellStart"/>
+      <w:r>
+        <w:rPr>
+          <w:color w:val="000000" w:themeColor="text1"/>
+          <w:sz w:val="36"/>
+          <w:szCs w:val="36"/>
+        </w:rPr>
+        <w:t>npm</w:t>
+      </w:r>
+      <w:proofErr w:type="spellEnd"/>
+      <w:r>
+        <w:rPr>
+          <w:color w:val="000000" w:themeColor="text1"/>
+          <w:sz w:val="36"/>
+          <w:szCs w:val="36"/>
+        </w:rPr>
+        <w:t xml:space="preserve"> </w:t>
       </w:r>
       <w:r>
         <w:rPr>
@@ -4536,7 +4840,25 @@
           <w:sz w:val="36"/>
           <w:szCs w:val="36"/>
         </w:rPr>
-        <w:t xml:space="preserve"> npm </w:t>
+        <w:t xml:space="preserve"> </w:t>
+      </w:r>
+      <w:proofErr w:type="spellStart"/>
+      <w:r>
+        <w:rPr>
+          <w:color w:val="000000" w:themeColor="text1"/>
+          <w:sz w:val="36"/>
+          <w:szCs w:val="36"/>
+        </w:rPr>
+        <w:t>npm</w:t>
+      </w:r>
+      <w:proofErr w:type="spellEnd"/>
+      <w:r>
+        <w:rPr>
+          <w:color w:val="000000" w:themeColor="text1"/>
+          <w:sz w:val="36"/>
+          <w:szCs w:val="36"/>
+        </w:rPr>
+        <w:t xml:space="preserve"> </w:t>
       </w:r>
       <w:r>
         <w:rPr>
@@ -4586,13 +4908,23 @@
         </w:rPr>
         <w:t xml:space="preserve"> رو داریم با ترمینال یا </w:t>
       </w:r>
-      <w:r>
-        <w:rPr>
-          <w:color w:val="000000" w:themeColor="text1"/>
-          <w:sz w:val="36"/>
-          <w:szCs w:val="36"/>
-        </w:rPr>
-        <w:t xml:space="preserve">cmd </w:t>
+      <w:proofErr w:type="spellStart"/>
+      <w:r>
+        <w:rPr>
+          <w:color w:val="000000" w:themeColor="text1"/>
+          <w:sz w:val="36"/>
+          <w:szCs w:val="36"/>
+        </w:rPr>
+        <w:t>cmd</w:t>
+      </w:r>
+      <w:proofErr w:type="spellEnd"/>
+      <w:r>
+        <w:rPr>
+          <w:color w:val="000000" w:themeColor="text1"/>
+          <w:sz w:val="36"/>
+          <w:szCs w:val="36"/>
+        </w:rPr>
+        <w:t xml:space="preserve"> </w:t>
       </w:r>
       <w:r>
         <w:rPr>
@@ -4604,6 +4936,7 @@
         </w:rPr>
         <w:t xml:space="preserve"> و یا </w:t>
       </w:r>
+      <w:proofErr w:type="spellStart"/>
       <w:r>
         <w:rPr>
           <w:color w:val="000000" w:themeColor="text1"/>
@@ -4612,6 +4945,7 @@
         </w:rPr>
         <w:t>getbash</w:t>
       </w:r>
+      <w:proofErr w:type="spellEnd"/>
       <w:r>
         <w:rPr>
           <w:rFonts w:hint="cs"/>
@@ -4628,7 +4962,25 @@
           <w:sz w:val="36"/>
           <w:szCs w:val="36"/>
         </w:rPr>
-        <w:t xml:space="preserve"> npm </w:t>
+        <w:t xml:space="preserve"> </w:t>
+      </w:r>
+      <w:proofErr w:type="spellStart"/>
+      <w:r>
+        <w:rPr>
+          <w:color w:val="000000" w:themeColor="text1"/>
+          <w:sz w:val="36"/>
+          <w:szCs w:val="36"/>
+        </w:rPr>
+        <w:t>npm</w:t>
+      </w:r>
+      <w:proofErr w:type="spellEnd"/>
+      <w:r>
+        <w:rPr>
+          <w:color w:val="000000" w:themeColor="text1"/>
+          <w:sz w:val="36"/>
+          <w:szCs w:val="36"/>
+        </w:rPr>
+        <w:t xml:space="preserve"> </w:t>
       </w:r>
       <w:r>
         <w:rPr>
@@ -4730,14 +5082,16 @@
           </mc:Fallback>
         </mc:AlternateContent>
       </w:r>
-      <w:r>
-        <w:rPr>
-          <w:color w:val="000000" w:themeColor="text1"/>
-          <w:sz w:val="36"/>
-          <w:szCs w:val="36"/>
-        </w:rPr>
-        <w:t>npm init</w:t>
-      </w:r>
+      <w:proofErr w:type="spellStart"/>
+      <w:r>
+        <w:rPr>
+          <w:color w:val="000000" w:themeColor="text1"/>
+          <w:sz w:val="36"/>
+          <w:szCs w:val="36"/>
+        </w:rPr>
+        <w:t>npm</w:t>
+      </w:r>
+      <w:proofErr w:type="spellEnd"/>
       <w:r>
         <w:rPr>
           <w:color w:val="000000" w:themeColor="text1"/>
@@ -4746,6 +5100,24 @@
         </w:rPr>
         <w:t xml:space="preserve"> </w:t>
       </w:r>
+      <w:proofErr w:type="spellStart"/>
+      <w:r>
+        <w:rPr>
+          <w:color w:val="000000" w:themeColor="text1"/>
+          <w:sz w:val="36"/>
+          <w:szCs w:val="36"/>
+        </w:rPr>
+        <w:t>init</w:t>
+      </w:r>
+      <w:proofErr w:type="spellEnd"/>
+      <w:r>
+        <w:rPr>
+          <w:color w:val="000000" w:themeColor="text1"/>
+          <w:sz w:val="36"/>
+          <w:szCs w:val="36"/>
+        </w:rPr>
+        <w:t xml:space="preserve"> </w:t>
+      </w:r>
     </w:p>
     <w:p>
       <w:pPr>
@@ -4772,7 +5144,25 @@
           <w:sz w:val="36"/>
           <w:szCs w:val="36"/>
         </w:rPr>
-        <w:t xml:space="preserve"> npm </w:t>
+        <w:t xml:space="preserve"> </w:t>
+      </w:r>
+      <w:proofErr w:type="spellStart"/>
+      <w:r>
+        <w:rPr>
+          <w:color w:val="000000" w:themeColor="text1"/>
+          <w:sz w:val="36"/>
+          <w:szCs w:val="36"/>
+        </w:rPr>
+        <w:t>npm</w:t>
+      </w:r>
+      <w:proofErr w:type="spellEnd"/>
+      <w:r>
+        <w:rPr>
+          <w:color w:val="000000" w:themeColor="text1"/>
+          <w:sz w:val="36"/>
+          <w:szCs w:val="36"/>
+        </w:rPr>
+        <w:t xml:space="preserve"> </w:t>
       </w:r>
       <w:r>
         <w:rPr>
@@ -4784,13 +5174,23 @@
         </w:rPr>
         <w:t xml:space="preserve"> رو برای ما باز میکنه وقتی این دستور رو زدیم خود نود جی اس شروع به افزودن </w:t>
       </w:r>
-      <w:r>
-        <w:rPr>
-          <w:color w:val="000000" w:themeColor="text1"/>
-          <w:sz w:val="36"/>
-          <w:szCs w:val="36"/>
-        </w:rPr>
-        <w:t xml:space="preserve">npm </w:t>
+      <w:proofErr w:type="spellStart"/>
+      <w:r>
+        <w:rPr>
+          <w:color w:val="000000" w:themeColor="text1"/>
+          <w:sz w:val="36"/>
+          <w:szCs w:val="36"/>
+        </w:rPr>
+        <w:t>npm</w:t>
+      </w:r>
+      <w:proofErr w:type="spellEnd"/>
+      <w:r>
+        <w:rPr>
+          <w:color w:val="000000" w:themeColor="text1"/>
+          <w:sz w:val="36"/>
+          <w:szCs w:val="36"/>
+        </w:rPr>
+        <w:t xml:space="preserve"> </w:t>
       </w:r>
       <w:r>
         <w:rPr>
@@ -4828,7 +5228,25 @@
           <w:sz w:val="36"/>
           <w:szCs w:val="36"/>
         </w:rPr>
-        <w:t xml:space="preserve"> npm </w:t>
+        <w:t xml:space="preserve"> </w:t>
+      </w:r>
+      <w:proofErr w:type="spellStart"/>
+      <w:r>
+        <w:rPr>
+          <w:color w:val="000000" w:themeColor="text1"/>
+          <w:sz w:val="36"/>
+          <w:szCs w:val="36"/>
+        </w:rPr>
+        <w:t>npm</w:t>
+      </w:r>
+      <w:proofErr w:type="spellEnd"/>
+      <w:r>
+        <w:rPr>
+          <w:color w:val="000000" w:themeColor="text1"/>
+          <w:sz w:val="36"/>
+          <w:szCs w:val="36"/>
+        </w:rPr>
+        <w:t xml:space="preserve"> </w:t>
       </w:r>
       <w:r>
         <w:rPr>
@@ -4860,6 +5278,7 @@
         </w:rPr>
         <w:t xml:space="preserve">ها لا یه فایل به اسم و پسوند </w:t>
       </w:r>
+      <w:proofErr w:type="spellStart"/>
       <w:r>
         <w:rPr>
           <w:b/>
@@ -4868,16 +5287,27 @@
           <w:sz w:val="36"/>
           <w:szCs w:val="36"/>
         </w:rPr>
-        <w:t xml:space="preserve">pacage.json  </w:t>
-      </w:r>
-      <w:r>
-        <w:rPr>
-          <w:rFonts w:hint="cs"/>
+        <w:t>pacage.json</w:t>
+      </w:r>
+      <w:proofErr w:type="spellEnd"/>
+      <w:r>
+        <w:rPr>
           <w:b/>
           <w:bCs/>
           <w:color w:val="000000" w:themeColor="text1"/>
           <w:sz w:val="36"/>
           <w:szCs w:val="36"/>
+        </w:rPr>
+        <w:t xml:space="preserve">  </w:t>
+      </w:r>
+      <w:r>
+        <w:rPr>
+          <w:rFonts w:hint="cs"/>
+          <w:b/>
+          <w:bCs/>
+          <w:color w:val="000000" w:themeColor="text1"/>
+          <w:sz w:val="36"/>
+          <w:szCs w:val="36"/>
           <w:rtl/>
         </w:rPr>
         <w:t xml:space="preserve"> </w:t>
@@ -4919,7 +5349,25 @@
           <w:sz w:val="36"/>
           <w:szCs w:val="36"/>
         </w:rPr>
-        <w:t xml:space="preserve"> npm </w:t>
+        <w:t xml:space="preserve"> </w:t>
+      </w:r>
+      <w:proofErr w:type="spellStart"/>
+      <w:r>
+        <w:rPr>
+          <w:color w:val="000000" w:themeColor="text1"/>
+          <w:sz w:val="36"/>
+          <w:szCs w:val="36"/>
+        </w:rPr>
+        <w:t>npm</w:t>
+      </w:r>
+      <w:proofErr w:type="spellEnd"/>
+      <w:r>
+        <w:rPr>
+          <w:color w:val="000000" w:themeColor="text1"/>
+          <w:sz w:val="36"/>
+          <w:szCs w:val="36"/>
+        </w:rPr>
+        <w:t xml:space="preserve"> </w:t>
       </w:r>
       <w:r>
         <w:rPr>
@@ -4967,7 +5415,25 @@
           <w:sz w:val="36"/>
           <w:szCs w:val="36"/>
         </w:rPr>
-        <w:t xml:space="preserve"> npm </w:t>
+        <w:t xml:space="preserve"> </w:t>
+      </w:r>
+      <w:proofErr w:type="spellStart"/>
+      <w:r>
+        <w:rPr>
+          <w:color w:val="000000" w:themeColor="text1"/>
+          <w:sz w:val="36"/>
+          <w:szCs w:val="36"/>
+        </w:rPr>
+        <w:t>npm</w:t>
+      </w:r>
+      <w:proofErr w:type="spellEnd"/>
+      <w:r>
+        <w:rPr>
+          <w:color w:val="000000" w:themeColor="text1"/>
+          <w:sz w:val="36"/>
+          <w:szCs w:val="36"/>
+        </w:rPr>
+        <w:t xml:space="preserve"> </w:t>
       </w:r>
     </w:p>
     <w:p>
@@ -5049,13 +5515,41 @@
           </mc:Fallback>
         </mc:AlternateContent>
       </w:r>
-      <w:r>
-        <w:rPr>
-          <w:color w:val="000000" w:themeColor="text1"/>
-          <w:sz w:val="36"/>
-          <w:szCs w:val="36"/>
-        </w:rPr>
-        <w:t xml:space="preserve">npm install -D tailwindcss </w:t>
+      <w:proofErr w:type="spellStart"/>
+      <w:r>
+        <w:rPr>
+          <w:color w:val="000000" w:themeColor="text1"/>
+          <w:sz w:val="36"/>
+          <w:szCs w:val="36"/>
+        </w:rPr>
+        <w:t>npm</w:t>
+      </w:r>
+      <w:proofErr w:type="spellEnd"/>
+      <w:r>
+        <w:rPr>
+          <w:color w:val="000000" w:themeColor="text1"/>
+          <w:sz w:val="36"/>
+          <w:szCs w:val="36"/>
+        </w:rPr>
+        <w:t xml:space="preserve"> install -D </w:t>
+      </w:r>
+      <w:proofErr w:type="spellStart"/>
+      <w:r>
+        <w:rPr>
+          <w:color w:val="000000" w:themeColor="text1"/>
+          <w:sz w:val="36"/>
+          <w:szCs w:val="36"/>
+        </w:rPr>
+        <w:t>tailwindcss</w:t>
+      </w:r>
+      <w:proofErr w:type="spellEnd"/>
+      <w:r>
+        <w:rPr>
+          <w:color w:val="000000" w:themeColor="text1"/>
+          <w:sz w:val="36"/>
+          <w:szCs w:val="36"/>
+        </w:rPr>
+        <w:t xml:space="preserve"> </w:t>
       </w:r>
     </w:p>
     <w:p>
@@ -5077,13 +5571,23 @@
         </w:rPr>
         <w:t xml:space="preserve">وقتی که این دستور رو بزنیم یه فولدر </w:t>
       </w:r>
-      <w:r>
-        <w:rPr>
-          <w:color w:val="000000" w:themeColor="text1"/>
-          <w:sz w:val="36"/>
-          <w:szCs w:val="36"/>
-        </w:rPr>
-        <w:t xml:space="preserve">node_modules </w:t>
+      <w:proofErr w:type="spellStart"/>
+      <w:r>
+        <w:rPr>
+          <w:color w:val="000000" w:themeColor="text1"/>
+          <w:sz w:val="36"/>
+          <w:szCs w:val="36"/>
+        </w:rPr>
+        <w:t>node_modules</w:t>
+      </w:r>
+      <w:proofErr w:type="spellEnd"/>
+      <w:r>
+        <w:rPr>
+          <w:color w:val="000000" w:themeColor="text1"/>
+          <w:sz w:val="36"/>
+          <w:szCs w:val="36"/>
+        </w:rPr>
+        <w:t xml:space="preserve"> </w:t>
       </w:r>
       <w:r>
         <w:rPr>
@@ -5095,13 +5599,23 @@
         </w:rPr>
         <w:t xml:space="preserve"> اضافه میشه که وابستگی های پروژه تلویندی ما هست و یه فایل </w:t>
       </w:r>
-      <w:r>
-        <w:rPr>
-          <w:color w:val="000000" w:themeColor="text1"/>
-          <w:sz w:val="36"/>
-          <w:szCs w:val="36"/>
-        </w:rPr>
-        <w:t xml:space="preserve">pacage-lock.json </w:t>
+      <w:proofErr w:type="spellStart"/>
+      <w:r>
+        <w:rPr>
+          <w:color w:val="000000" w:themeColor="text1"/>
+          <w:sz w:val="36"/>
+          <w:szCs w:val="36"/>
+        </w:rPr>
+        <w:t>pacage-lock.json</w:t>
+      </w:r>
+      <w:proofErr w:type="spellEnd"/>
+      <w:r>
+        <w:rPr>
+          <w:color w:val="000000" w:themeColor="text1"/>
+          <w:sz w:val="36"/>
+          <w:szCs w:val="36"/>
+        </w:rPr>
+        <w:t xml:space="preserve"> </w:t>
       </w:r>
       <w:r>
         <w:rPr>
@@ -5113,13 +5627,23 @@
         </w:rPr>
         <w:t xml:space="preserve"> هم اضافه میشه  و همجنین داخل اون فایل </w:t>
       </w:r>
-      <w:r>
-        <w:rPr>
-          <w:color w:val="000000" w:themeColor="text1"/>
-          <w:sz w:val="36"/>
-          <w:szCs w:val="36"/>
-        </w:rPr>
-        <w:t xml:space="preserve">pakage.json </w:t>
+      <w:proofErr w:type="spellStart"/>
+      <w:r>
+        <w:rPr>
+          <w:color w:val="000000" w:themeColor="text1"/>
+          <w:sz w:val="36"/>
+          <w:szCs w:val="36"/>
+        </w:rPr>
+        <w:t>pakage.json</w:t>
+      </w:r>
+      <w:proofErr w:type="spellEnd"/>
+      <w:r>
+        <w:rPr>
+          <w:color w:val="000000" w:themeColor="text1"/>
+          <w:sz w:val="36"/>
+          <w:szCs w:val="36"/>
+        </w:rPr>
+        <w:t xml:space="preserve"> </w:t>
       </w:r>
       <w:r>
         <w:rPr>
@@ -5131,6 +5655,7 @@
         </w:rPr>
         <w:t xml:space="preserve"> مون هم یه قسمت "</w:t>
       </w:r>
+      <w:proofErr w:type="spellStart"/>
       <w:r>
         <w:rPr>
           <w:color w:val="000000" w:themeColor="text1"/>
@@ -5139,6 +5664,7 @@
         </w:rPr>
         <w:t>devDependencies</w:t>
       </w:r>
+      <w:proofErr w:type="spellEnd"/>
       <w:r>
         <w:rPr>
           <w:rFonts w:hint="cs"/>
@@ -5149,6 +5675,7 @@
         </w:rPr>
         <w:t>" که داخلش نوشته شده   "3.3.7":"</w:t>
       </w:r>
+      <w:proofErr w:type="spellStart"/>
       <w:r>
         <w:rPr>
           <w:color w:val="000000" w:themeColor="text1"/>
@@ -5157,6 +5684,7 @@
         </w:rPr>
         <w:t>tailwindcss</w:t>
       </w:r>
+      <w:proofErr w:type="spellEnd"/>
       <w:r>
         <w:rPr>
           <w:rFonts w:hint="cs"/>
@@ -5248,6 +5776,7 @@
         </w:rPr>
         <w:t xml:space="preserve">که این کار باعث این میشه که هروقت ما این پروژه رو بدون اون فولدر </w:t>
       </w:r>
+      <w:proofErr w:type="spellStart"/>
       <w:r>
         <w:rPr>
           <w:color w:val="000000" w:themeColor="text1"/>
@@ -5256,6 +5785,7 @@
         </w:rPr>
         <w:t>node_modules</w:t>
       </w:r>
+      <w:proofErr w:type="spellEnd"/>
       <w:r>
         <w:rPr>
           <w:rFonts w:hint="cs"/>
@@ -5347,13 +5877,23 @@
           </mc:Fallback>
         </mc:AlternateContent>
       </w:r>
-      <w:r>
-        <w:rPr>
-          <w:color w:val="000000" w:themeColor="text1"/>
-          <w:sz w:val="36"/>
-          <w:szCs w:val="36"/>
-        </w:rPr>
-        <w:t xml:space="preserve">npm install </w:t>
+      <w:proofErr w:type="spellStart"/>
+      <w:r>
+        <w:rPr>
+          <w:color w:val="000000" w:themeColor="text1"/>
+          <w:sz w:val="36"/>
+          <w:szCs w:val="36"/>
+        </w:rPr>
+        <w:t>npm</w:t>
+      </w:r>
+      <w:proofErr w:type="spellEnd"/>
+      <w:r>
+        <w:rPr>
+          <w:color w:val="000000" w:themeColor="text1"/>
+          <w:sz w:val="36"/>
+          <w:szCs w:val="36"/>
+        </w:rPr>
+        <w:t xml:space="preserve"> install </w:t>
       </w:r>
     </w:p>
     <w:p>
@@ -5376,13 +5916,23 @@
         <w:lastRenderedPageBreak/>
         <w:t xml:space="preserve">رو که بزنیه مجدد بر اساس اون فایل </w:t>
       </w:r>
-      <w:r>
-        <w:rPr>
-          <w:color w:val="000000" w:themeColor="text1"/>
-          <w:sz w:val="36"/>
-          <w:szCs w:val="36"/>
-        </w:rPr>
-        <w:t xml:space="preserve">pakage.json </w:t>
+      <w:proofErr w:type="spellStart"/>
+      <w:r>
+        <w:rPr>
+          <w:color w:val="000000" w:themeColor="text1"/>
+          <w:sz w:val="36"/>
+          <w:szCs w:val="36"/>
+        </w:rPr>
+        <w:t>pakage.json</w:t>
+      </w:r>
+      <w:proofErr w:type="spellEnd"/>
+      <w:r>
+        <w:rPr>
+          <w:color w:val="000000" w:themeColor="text1"/>
+          <w:sz w:val="36"/>
+          <w:szCs w:val="36"/>
+        </w:rPr>
+        <w:t xml:space="preserve"> </w:t>
       </w:r>
       <w:r>
         <w:rPr>
@@ -5394,13 +5944,23 @@
         </w:rPr>
         <w:t xml:space="preserve"> که هر پکیجی اسمش باشه نصب میشه و اون فولدر </w:t>
       </w:r>
-      <w:r>
-        <w:rPr>
-          <w:color w:val="000000" w:themeColor="text1"/>
-          <w:sz w:val="36"/>
-          <w:szCs w:val="36"/>
-        </w:rPr>
-        <w:t xml:space="preserve">node_modules </w:t>
+      <w:proofErr w:type="spellStart"/>
+      <w:r>
+        <w:rPr>
+          <w:color w:val="000000" w:themeColor="text1"/>
+          <w:sz w:val="36"/>
+          <w:szCs w:val="36"/>
+        </w:rPr>
+        <w:t>node_modules</w:t>
+      </w:r>
+      <w:proofErr w:type="spellEnd"/>
+      <w:r>
+        <w:rPr>
+          <w:color w:val="000000" w:themeColor="text1"/>
+          <w:sz w:val="36"/>
+          <w:szCs w:val="36"/>
+        </w:rPr>
+        <w:t xml:space="preserve"> </w:t>
       </w:r>
       <w:r>
         <w:rPr>
@@ -5561,13 +6121,59 @@
           </mc:Fallback>
         </mc:AlternateContent>
       </w:r>
-      <w:r>
-        <w:rPr>
-          <w:color w:val="000000" w:themeColor="text1"/>
-          <w:sz w:val="36"/>
-          <w:szCs w:val="36"/>
-        </w:rPr>
-        <w:t xml:space="preserve">npx tailwindcss init </w:t>
+      <w:proofErr w:type="spellStart"/>
+      <w:r>
+        <w:rPr>
+          <w:color w:val="000000" w:themeColor="text1"/>
+          <w:sz w:val="36"/>
+          <w:szCs w:val="36"/>
+        </w:rPr>
+        <w:t>npx</w:t>
+      </w:r>
+      <w:proofErr w:type="spellEnd"/>
+      <w:r>
+        <w:rPr>
+          <w:color w:val="000000" w:themeColor="text1"/>
+          <w:sz w:val="36"/>
+          <w:szCs w:val="36"/>
+        </w:rPr>
+        <w:t xml:space="preserve"> </w:t>
+      </w:r>
+      <w:proofErr w:type="spellStart"/>
+      <w:r>
+        <w:rPr>
+          <w:color w:val="000000" w:themeColor="text1"/>
+          <w:sz w:val="36"/>
+          <w:szCs w:val="36"/>
+        </w:rPr>
+        <w:t>tailwindcss</w:t>
+      </w:r>
+      <w:proofErr w:type="spellEnd"/>
+      <w:r>
+        <w:rPr>
+          <w:color w:val="000000" w:themeColor="text1"/>
+          <w:sz w:val="36"/>
+          <w:szCs w:val="36"/>
+        </w:rPr>
+        <w:t xml:space="preserve"> </w:t>
+      </w:r>
+      <w:proofErr w:type="spellStart"/>
+      <w:r>
+        <w:rPr>
+          <w:color w:val="000000" w:themeColor="text1"/>
+          <w:sz w:val="36"/>
+          <w:szCs w:val="36"/>
+        </w:rPr>
+        <w:t>init</w:t>
+      </w:r>
+      <w:proofErr w:type="spellEnd"/>
+      <w:r>
+        <w:rPr>
+          <w:color w:val="000000" w:themeColor="text1"/>
+          <w:sz w:val="36"/>
+          <w:szCs w:val="36"/>
+        </w:rPr>
+        <w:t xml:space="preserve"> </w:t>
       </w:r>
     </w:p>
     <w:p>
@@ -5868,7 +6474,25 @@
           <w:sz w:val="36"/>
           <w:szCs w:val="36"/>
         </w:rPr>
-        <w:t>["./public/**/*.html"]</w:t>
+        <w:t>[</w:t>
+      </w:r>
+      <w:proofErr w:type="gramStart"/>
+      <w:r>
+        <w:rPr>
+          <w:color w:val="000000" w:themeColor="text1"/>
+          <w:sz w:val="36"/>
+          <w:szCs w:val="36"/>
+        </w:rPr>
+        <w:t>"./</w:t>
+      </w:r>
+      <w:proofErr w:type="gramEnd"/>
+      <w:r>
+        <w:rPr>
+          <w:color w:val="000000" w:themeColor="text1"/>
+          <w:sz w:val="36"/>
+          <w:szCs w:val="36"/>
+        </w:rPr>
+        <w:t>public/**/*.html"]</w:t>
       </w:r>
       <w:r>
         <w:rPr>
@@ -6103,13 +6727,23 @@
         </w:rPr>
         <w:t xml:space="preserve">بدیم تلویند به یه فایل  </w:t>
       </w:r>
-      <w:r>
-        <w:rPr>
-          <w:color w:val="000000" w:themeColor="text1"/>
-          <w:sz w:val="36"/>
-          <w:szCs w:val="36"/>
-        </w:rPr>
-        <w:t xml:space="preserve">css </w:t>
+      <w:proofErr w:type="spellStart"/>
+      <w:r>
+        <w:rPr>
+          <w:color w:val="000000" w:themeColor="text1"/>
+          <w:sz w:val="36"/>
+          <w:szCs w:val="36"/>
+        </w:rPr>
+        <w:t>css</w:t>
+      </w:r>
+      <w:proofErr w:type="spellEnd"/>
+      <w:r>
+        <w:rPr>
+          <w:color w:val="000000" w:themeColor="text1"/>
+          <w:sz w:val="36"/>
+          <w:szCs w:val="36"/>
+        </w:rPr>
+        <w:t xml:space="preserve"> </w:t>
       </w:r>
       <w:r>
         <w:rPr>
@@ -6121,6 +6755,7 @@
         </w:rPr>
         <w:t xml:space="preserve">  به عنوان ورودی  که بتونه یه سری استایل های پایه ای خودشو  توی این فایل ورودی لود کنه  و بعدن اونها رو کامپایل کنه داخل فایل </w:t>
       </w:r>
+      <w:proofErr w:type="spellStart"/>
       <w:r>
         <w:rPr>
           <w:color w:val="000000" w:themeColor="text1"/>
@@ -6129,6 +6764,7 @@
         </w:rPr>
         <w:t>css</w:t>
       </w:r>
+      <w:proofErr w:type="spellEnd"/>
       <w:r>
         <w:rPr>
           <w:rFonts w:hint="cs"/>
@@ -6159,13 +6795,23 @@
         </w:rPr>
         <w:t xml:space="preserve">از اون طرف یه فایل </w:t>
       </w:r>
-      <w:r>
-        <w:rPr>
-          <w:color w:val="000000" w:themeColor="text1"/>
-          <w:sz w:val="36"/>
-          <w:szCs w:val="36"/>
-        </w:rPr>
-        <w:t xml:space="preserve">css </w:t>
+      <w:proofErr w:type="spellStart"/>
+      <w:r>
+        <w:rPr>
+          <w:color w:val="000000" w:themeColor="text1"/>
+          <w:sz w:val="36"/>
+          <w:szCs w:val="36"/>
+        </w:rPr>
+        <w:t>css</w:t>
+      </w:r>
+      <w:proofErr w:type="spellEnd"/>
+      <w:r>
+        <w:rPr>
+          <w:color w:val="000000" w:themeColor="text1"/>
+          <w:sz w:val="36"/>
+          <w:szCs w:val="36"/>
+        </w:rPr>
+        <w:t xml:space="preserve"> </w:t>
       </w:r>
       <w:r>
         <w:rPr>
@@ -6326,13 +6972,23 @@
         <w:lastRenderedPageBreak/>
         <w:t xml:space="preserve">پس اینطوری شد که یه فایل </w:t>
       </w:r>
-      <w:r>
-        <w:rPr>
-          <w:color w:val="000000" w:themeColor="text1"/>
-          <w:sz w:val="36"/>
-          <w:szCs w:val="36"/>
-        </w:rPr>
-        <w:t xml:space="preserve">css </w:t>
+      <w:proofErr w:type="spellStart"/>
+      <w:r>
+        <w:rPr>
+          <w:color w:val="000000" w:themeColor="text1"/>
+          <w:sz w:val="36"/>
+          <w:szCs w:val="36"/>
+        </w:rPr>
+        <w:t>css</w:t>
+      </w:r>
+      <w:proofErr w:type="spellEnd"/>
+      <w:r>
+        <w:rPr>
+          <w:color w:val="000000" w:themeColor="text1"/>
+          <w:sz w:val="36"/>
+          <w:szCs w:val="36"/>
+        </w:rPr>
+        <w:t xml:space="preserve"> </w:t>
       </w:r>
       <w:r>
         <w:rPr>
@@ -6408,6 +7064,7 @@
         </w:rPr>
         <w:t xml:space="preserve"> میایم یه پوشه درست میکنیم مثلا به اسم </w:t>
       </w:r>
+      <w:proofErr w:type="spellStart"/>
       <w:r>
         <w:rPr>
           <w:color w:val="000000" w:themeColor="text1"/>
@@ -6416,6 +7073,7 @@
         </w:rPr>
         <w:t>dist</w:t>
       </w:r>
+      <w:proofErr w:type="spellEnd"/>
       <w:r>
         <w:rPr>
           <w:color w:val="000000" w:themeColor="text1"/>
@@ -6801,6 +7459,7 @@
         </w:rPr>
         <w:t xml:space="preserve"> خروجی که تو پوشه </w:t>
       </w:r>
+      <w:proofErr w:type="spellStart"/>
       <w:r>
         <w:rPr>
           <w:color w:val="000000" w:themeColor="text1"/>
@@ -6809,6 +7468,7 @@
         </w:rPr>
         <w:t>dist</w:t>
       </w:r>
+      <w:proofErr w:type="spellEnd"/>
       <w:r>
         <w:rPr>
           <w:rFonts w:hint="cs"/>
@@ -6839,6 +7499,7 @@
         </w:rPr>
         <w:t xml:space="preserve">وتمام الان همه کانفیگ های مورد نیاز ما انجام شد و میتونیم فرایند تبدیل کردن  رو استارت بزنیم یعنی به تلویند بگیم تو از الان دیگه گوش برزنگ باش  و هر کدی هر یوتیلیتی که تو اون فایل </w:t>
       </w:r>
+      <w:proofErr w:type="spellStart"/>
       <w:r>
         <w:rPr>
           <w:color w:val="000000" w:themeColor="text1"/>
@@ -6847,6 +7508,7 @@
         </w:rPr>
         <w:t>index.htl</w:t>
       </w:r>
+      <w:proofErr w:type="spellEnd"/>
       <w:r>
         <w:rPr>
           <w:rFonts w:hint="cs"/>
@@ -7010,13 +7672,77 @@
         </w:rPr>
         <w:t xml:space="preserve"> </w:t>
       </w:r>
-      <w:r>
-        <w:rPr>
-          <w:color w:val="000000" w:themeColor="text1"/>
-          <w:sz w:val="36"/>
-          <w:szCs w:val="36"/>
-        </w:rPr>
-        <w:t xml:space="preserve">npx tailwindcss -i style.css -o public\dist\style.css </w:t>
+      <w:proofErr w:type="spellStart"/>
+      <w:r>
+        <w:rPr>
+          <w:color w:val="000000" w:themeColor="text1"/>
+          <w:sz w:val="36"/>
+          <w:szCs w:val="36"/>
+        </w:rPr>
+        <w:t>npx</w:t>
+      </w:r>
+      <w:proofErr w:type="spellEnd"/>
+      <w:r>
+        <w:rPr>
+          <w:color w:val="000000" w:themeColor="text1"/>
+          <w:sz w:val="36"/>
+          <w:szCs w:val="36"/>
+        </w:rPr>
+        <w:t xml:space="preserve"> </w:t>
+      </w:r>
+      <w:proofErr w:type="spellStart"/>
+      <w:r>
+        <w:rPr>
+          <w:color w:val="000000" w:themeColor="text1"/>
+          <w:sz w:val="36"/>
+          <w:szCs w:val="36"/>
+        </w:rPr>
+        <w:t>tailwindcss</w:t>
+      </w:r>
+      <w:proofErr w:type="spellEnd"/>
+      <w:r>
+        <w:rPr>
+          <w:color w:val="000000" w:themeColor="text1"/>
+          <w:sz w:val="36"/>
+          <w:szCs w:val="36"/>
+        </w:rPr>
+        <w:t xml:space="preserve"> -</w:t>
+      </w:r>
+      <w:proofErr w:type="spellStart"/>
+      <w:r>
+        <w:rPr>
+          <w:color w:val="000000" w:themeColor="text1"/>
+          <w:sz w:val="36"/>
+          <w:szCs w:val="36"/>
+        </w:rPr>
+        <w:t>i</w:t>
+      </w:r>
+      <w:proofErr w:type="spellEnd"/>
+      <w:r>
+        <w:rPr>
+          <w:color w:val="000000" w:themeColor="text1"/>
+          <w:sz w:val="36"/>
+          <w:szCs w:val="36"/>
+        </w:rPr>
+        <w:t xml:space="preserve"> style.css -o public\</w:t>
+      </w:r>
+      <w:proofErr w:type="spellStart"/>
+      <w:r>
+        <w:rPr>
+          <w:color w:val="000000" w:themeColor="text1"/>
+          <w:sz w:val="36"/>
+          <w:szCs w:val="36"/>
+        </w:rPr>
+        <w:t>dist</w:t>
+      </w:r>
+      <w:proofErr w:type="spellEnd"/>
+      <w:r>
+        <w:rPr>
+          <w:color w:val="000000" w:themeColor="text1"/>
+          <w:sz w:val="36"/>
+          <w:szCs w:val="36"/>
+        </w:rPr>
+        <w:t xml:space="preserve">\style.css </w:t>
       </w:r>
       <w:r>
         <w:rPr>
@@ -7062,14 +7788,34 @@
         </w:rPr>
         <w:t xml:space="preserve">این کامند چیکار میکنه  </w:t>
       </w:r>
-      <w:r>
-        <w:rPr>
-          <w:color w:val="000000" w:themeColor="text1"/>
-          <w:sz w:val="36"/>
-          <w:szCs w:val="36"/>
-        </w:rPr>
-        <w:t>npx tailwindcss</w:t>
-      </w:r>
+      <w:proofErr w:type="spellStart"/>
+      <w:r>
+        <w:rPr>
+          <w:color w:val="000000" w:themeColor="text1"/>
+          <w:sz w:val="36"/>
+          <w:szCs w:val="36"/>
+        </w:rPr>
+        <w:t>npx</w:t>
+      </w:r>
+      <w:proofErr w:type="spellEnd"/>
+      <w:r>
+        <w:rPr>
+          <w:color w:val="000000" w:themeColor="text1"/>
+          <w:sz w:val="36"/>
+          <w:szCs w:val="36"/>
+        </w:rPr>
+        <w:t xml:space="preserve"> </w:t>
+      </w:r>
+      <w:proofErr w:type="spellStart"/>
+      <w:r>
+        <w:rPr>
+          <w:color w:val="000000" w:themeColor="text1"/>
+          <w:sz w:val="36"/>
+          <w:szCs w:val="36"/>
+        </w:rPr>
+        <w:t>tailwindcss</w:t>
+      </w:r>
+      <w:proofErr w:type="spellEnd"/>
       <w:r>
         <w:rPr>
           <w:rFonts w:hint="cs"/>
@@ -7086,8 +7832,18 @@
           <w:sz w:val="36"/>
           <w:szCs w:val="36"/>
         </w:rPr>
-        <w:t>-i</w:t>
-      </w:r>
+        <w:t>-</w:t>
+      </w:r>
+      <w:proofErr w:type="spellStart"/>
+      <w:r>
+        <w:rPr>
+          <w:color w:val="000000" w:themeColor="text1"/>
+          <w:sz w:val="36"/>
+          <w:szCs w:val="36"/>
+        </w:rPr>
+        <w:t>i</w:t>
+      </w:r>
+      <w:proofErr w:type="spellEnd"/>
       <w:r>
         <w:rPr>
           <w:rFonts w:hint="cs"/>
@@ -7161,7 +7917,29 @@
           <w:szCs w:val="36"/>
           <w:rtl/>
         </w:rPr>
-        <w:t xml:space="preserve"> کن یعنی حواست باشه نگهدار این فرایند روهردفه که سورس کد تغیری کرد تو  بیا یه دور دیگه این کارو انجام بده یعنی این </w:t>
+        <w:t xml:space="preserve"> کن یعنی حواست باشه نگهدار این فرایند روهردفه که سورس کد تغیری کرد </w:t>
+      </w:r>
+      <w:proofErr w:type="gramStart"/>
+      <w:r>
+        <w:rPr>
+          <w:rFonts w:hint="cs"/>
+          <w:color w:val="000000" w:themeColor="text1"/>
+          <w:sz w:val="36"/>
+          <w:szCs w:val="36"/>
+          <w:rtl/>
+        </w:rPr>
+        <w:t>تو  بیا</w:t>
+      </w:r>
+      <w:proofErr w:type="gramEnd"/>
+      <w:r>
+        <w:rPr>
+          <w:rFonts w:hint="cs"/>
+          <w:color w:val="000000" w:themeColor="text1"/>
+          <w:sz w:val="36"/>
+          <w:szCs w:val="36"/>
+          <w:rtl/>
+        </w:rPr>
+        <w:t xml:space="preserve"> یه دور دیگه این کارو انجام بده یعنی این </w:t>
       </w:r>
       <w:r>
         <w:rPr>
@@ -7357,13 +8135,77 @@
         </w:rPr>
         <w:t xml:space="preserve"> </w:t>
       </w:r>
-      <w:r>
-        <w:rPr>
-          <w:color w:val="000000" w:themeColor="text1"/>
-          <w:sz w:val="36"/>
-          <w:szCs w:val="36"/>
-        </w:rPr>
-        <w:t xml:space="preserve">npx tailwindcss -i style.css -o public\dist\style.css </w:t>
+      <w:proofErr w:type="spellStart"/>
+      <w:r>
+        <w:rPr>
+          <w:color w:val="000000" w:themeColor="text1"/>
+          <w:sz w:val="36"/>
+          <w:szCs w:val="36"/>
+        </w:rPr>
+        <w:t>npx</w:t>
+      </w:r>
+      <w:proofErr w:type="spellEnd"/>
+      <w:r>
+        <w:rPr>
+          <w:color w:val="000000" w:themeColor="text1"/>
+          <w:sz w:val="36"/>
+          <w:szCs w:val="36"/>
+        </w:rPr>
+        <w:t xml:space="preserve"> </w:t>
+      </w:r>
+      <w:proofErr w:type="spellStart"/>
+      <w:r>
+        <w:rPr>
+          <w:color w:val="000000" w:themeColor="text1"/>
+          <w:sz w:val="36"/>
+          <w:szCs w:val="36"/>
+        </w:rPr>
+        <w:t>tailwindcss</w:t>
+      </w:r>
+      <w:proofErr w:type="spellEnd"/>
+      <w:r>
+        <w:rPr>
+          <w:color w:val="000000" w:themeColor="text1"/>
+          <w:sz w:val="36"/>
+          <w:szCs w:val="36"/>
+        </w:rPr>
+        <w:t xml:space="preserve"> -</w:t>
+      </w:r>
+      <w:proofErr w:type="spellStart"/>
+      <w:r>
+        <w:rPr>
+          <w:color w:val="000000" w:themeColor="text1"/>
+          <w:sz w:val="36"/>
+          <w:szCs w:val="36"/>
+        </w:rPr>
+        <w:t>i</w:t>
+      </w:r>
+      <w:proofErr w:type="spellEnd"/>
+      <w:r>
+        <w:rPr>
+          <w:color w:val="000000" w:themeColor="text1"/>
+          <w:sz w:val="36"/>
+          <w:szCs w:val="36"/>
+        </w:rPr>
+        <w:t xml:space="preserve"> style.css -o public\</w:t>
+      </w:r>
+      <w:proofErr w:type="spellStart"/>
+      <w:r>
+        <w:rPr>
+          <w:color w:val="000000" w:themeColor="text1"/>
+          <w:sz w:val="36"/>
+          <w:szCs w:val="36"/>
+        </w:rPr>
+        <w:t>dist</w:t>
+      </w:r>
+      <w:proofErr w:type="spellEnd"/>
+      <w:r>
+        <w:rPr>
+          <w:color w:val="000000" w:themeColor="text1"/>
+          <w:sz w:val="36"/>
+          <w:szCs w:val="36"/>
+        </w:rPr>
+        <w:t xml:space="preserve">\style.css </w:t>
       </w:r>
       <w:r>
         <w:rPr>
@@ -7729,6 +8571,7 @@
         <w:lastRenderedPageBreak/>
         <w:t xml:space="preserve">برای اینکار کافیه وارد فایل </w:t>
       </w:r>
+      <w:proofErr w:type="spellStart"/>
       <w:r>
         <w:rPr>
           <w:color w:val="000000" w:themeColor="text1"/>
@@ -7737,6 +8580,7 @@
         </w:rPr>
         <w:t>pacage.json</w:t>
       </w:r>
+      <w:proofErr w:type="spellEnd"/>
       <w:r>
         <w:rPr>
           <w:rFonts w:hint="cs"/>
@@ -7979,6 +8823,7 @@
         <w:lastRenderedPageBreak/>
         <w:t xml:space="preserve">کانفیگ کردن </w:t>
       </w:r>
+      <w:proofErr w:type="spellStart"/>
       <w:r>
         <w:rPr>
           <w:color w:val="FF0000"/>
@@ -7987,6 +8832,7 @@
         </w:rPr>
         <w:t>prettir</w:t>
       </w:r>
+      <w:proofErr w:type="spellEnd"/>
       <w:r>
         <w:rPr>
           <w:rFonts w:hint="cs"/>
@@ -8018,6 +8864,7 @@
         </w:rPr>
         <w:t xml:space="preserve">توی این جلسه قراره که قبلا که اکستیشن </w:t>
       </w:r>
+      <w:proofErr w:type="spellStart"/>
       <w:r>
         <w:rPr>
           <w:color w:val="000000" w:themeColor="text1"/>
@@ -8026,6 +8873,7 @@
         </w:rPr>
         <w:t>prettir</w:t>
       </w:r>
+      <w:proofErr w:type="spellEnd"/>
       <w:r>
         <w:rPr>
           <w:rFonts w:hint="cs"/>
@@ -8225,13 +9073,23 @@
         </w:rPr>
         <w:t xml:space="preserve">کاری که </w:t>
       </w:r>
-      <w:r>
-        <w:rPr>
-          <w:color w:val="000000" w:themeColor="text1"/>
-          <w:sz w:val="36"/>
-          <w:szCs w:val="36"/>
-        </w:rPr>
-        <w:t xml:space="preserve">prettir </w:t>
+      <w:proofErr w:type="spellStart"/>
+      <w:r>
+        <w:rPr>
+          <w:color w:val="000000" w:themeColor="text1"/>
+          <w:sz w:val="36"/>
+          <w:szCs w:val="36"/>
+        </w:rPr>
+        <w:t>prettir</w:t>
+      </w:r>
+      <w:proofErr w:type="spellEnd"/>
+      <w:r>
+        <w:rPr>
+          <w:color w:val="000000" w:themeColor="text1"/>
+          <w:sz w:val="36"/>
+          <w:szCs w:val="36"/>
+        </w:rPr>
+        <w:t xml:space="preserve"> </w:t>
       </w:r>
       <w:r>
         <w:rPr>
@@ -8295,7 +9153,25 @@
           <w:sz w:val="36"/>
           <w:szCs w:val="36"/>
         </w:rPr>
-        <w:t xml:space="preserve"> prttir </w:t>
+        <w:t xml:space="preserve"> </w:t>
+      </w:r>
+      <w:proofErr w:type="spellStart"/>
+      <w:r>
+        <w:rPr>
+          <w:color w:val="000000" w:themeColor="text1"/>
+          <w:sz w:val="36"/>
+          <w:szCs w:val="36"/>
+        </w:rPr>
+        <w:t>prttir</w:t>
+      </w:r>
+      <w:proofErr w:type="spellEnd"/>
+      <w:r>
+        <w:rPr>
+          <w:color w:val="000000" w:themeColor="text1"/>
+          <w:sz w:val="36"/>
+          <w:szCs w:val="36"/>
+        </w:rPr>
+        <w:t xml:space="preserve"> </w:t>
       </w:r>
       <w:r>
         <w:rPr>
@@ -8388,6 +9264,7 @@
         </w:rPr>
         <w:t xml:space="preserve">  برای اینکار و کانفیگ کردن این قابلیت از طریق یه پلاگین که روی پلاگین </w:t>
       </w:r>
+      <w:proofErr w:type="spellStart"/>
       <w:r>
         <w:rPr>
           <w:color w:val="000000" w:themeColor="text1"/>
@@ -8396,6 +9273,7 @@
         </w:rPr>
         <w:t>prettir</w:t>
       </w:r>
+      <w:proofErr w:type="spellEnd"/>
       <w:r>
         <w:rPr>
           <w:rFonts w:hint="cs"/>
@@ -8406,6 +9284,7 @@
         </w:rPr>
         <w:t xml:space="preserve"> نصب میشه . یه نکته خود پلاگین </w:t>
       </w:r>
+      <w:proofErr w:type="spellStart"/>
       <w:r>
         <w:rPr>
           <w:color w:val="000000" w:themeColor="text1"/>
@@ -8414,6 +9293,7 @@
         </w:rPr>
         <w:t>prettir</w:t>
       </w:r>
+      <w:proofErr w:type="spellEnd"/>
       <w:r>
         <w:rPr>
           <w:rFonts w:hint="cs"/>
@@ -8611,14 +9491,34 @@
         </w:rPr>
         <w:t xml:space="preserve">اسمش </w:t>
       </w:r>
-      <w:r>
-        <w:rPr>
-          <w:color w:val="000000" w:themeColor="text1"/>
-          <w:sz w:val="36"/>
-          <w:szCs w:val="36"/>
-        </w:rPr>
-        <w:t>pretteier-plugin-tailwindcss</w:t>
-      </w:r>
+      <w:proofErr w:type="spellStart"/>
+      <w:r>
+        <w:rPr>
+          <w:color w:val="000000" w:themeColor="text1"/>
+          <w:sz w:val="36"/>
+          <w:szCs w:val="36"/>
+        </w:rPr>
+        <w:t>pretteier</w:t>
+      </w:r>
+      <w:proofErr w:type="spellEnd"/>
+      <w:r>
+        <w:rPr>
+          <w:color w:val="000000" w:themeColor="text1"/>
+          <w:sz w:val="36"/>
+          <w:szCs w:val="36"/>
+        </w:rPr>
+        <w:t>-plugin-</w:t>
+      </w:r>
+      <w:proofErr w:type="spellStart"/>
+      <w:r>
+        <w:rPr>
+          <w:color w:val="000000" w:themeColor="text1"/>
+          <w:sz w:val="36"/>
+          <w:szCs w:val="36"/>
+        </w:rPr>
+        <w:t>tailwindcss</w:t>
+      </w:r>
+      <w:proofErr w:type="spellEnd"/>
       <w:r>
         <w:rPr>
           <w:rFonts w:hint="cs"/>
@@ -8805,14 +9705,34 @@
           </mc:Fallback>
         </mc:AlternateContent>
       </w:r>
-      <w:r>
-        <w:rPr>
-          <w:color w:val="000000" w:themeColor="text1"/>
-          <w:sz w:val="36"/>
-          <w:szCs w:val="36"/>
-        </w:rPr>
-        <w:t>npm install -D prettier prettier-plugin-tailwindcss</w:t>
-      </w:r>
+      <w:proofErr w:type="spellStart"/>
+      <w:r>
+        <w:rPr>
+          <w:color w:val="000000" w:themeColor="text1"/>
+          <w:sz w:val="36"/>
+          <w:szCs w:val="36"/>
+        </w:rPr>
+        <w:t>npm</w:t>
+      </w:r>
+      <w:proofErr w:type="spellEnd"/>
+      <w:r>
+        <w:rPr>
+          <w:color w:val="000000" w:themeColor="text1"/>
+          <w:sz w:val="36"/>
+          <w:szCs w:val="36"/>
+        </w:rPr>
+        <w:t xml:space="preserve"> install -D prettier prettier-plugin-</w:t>
+      </w:r>
+      <w:proofErr w:type="spellStart"/>
+      <w:r>
+        <w:rPr>
+          <w:color w:val="000000" w:themeColor="text1"/>
+          <w:sz w:val="36"/>
+          <w:szCs w:val="36"/>
+        </w:rPr>
+        <w:t>tailwindcss</w:t>
+      </w:r>
+      <w:proofErr w:type="spellEnd"/>
     </w:p>
     <w:p>
       <w:pPr>
@@ -8940,6 +9860,8 @@
           <w:szCs w:val="36"/>
         </w:rPr>
       </w:pPr>
+      <w:proofErr w:type="spellStart"/>
+      <w:proofErr w:type="gramStart"/>
       <w:r>
         <w:rPr>
           <w:color w:val="000000" w:themeColor="text1"/>
@@ -8948,6 +9870,8 @@
         </w:rPr>
         <w:t>module.exports</w:t>
       </w:r>
+      <w:proofErr w:type="spellEnd"/>
+      <w:proofErr w:type="gramEnd"/>
       <w:r>
         <w:rPr>
           <w:rFonts w:cs="Arial"/>
@@ -8985,7 +9909,25 @@
           <w:sz w:val="36"/>
           <w:szCs w:val="36"/>
         </w:rPr>
-        <w:t>plugins: ['prettier-plugin-tailwindcss']</w:t>
+        <w:t>plugins: ['prettier-plugin-</w:t>
+      </w:r>
+      <w:proofErr w:type="spellStart"/>
+      <w:r>
+        <w:rPr>
+          <w:color w:val="000000" w:themeColor="text1"/>
+          <w:sz w:val="36"/>
+          <w:szCs w:val="36"/>
+        </w:rPr>
+        <w:t>tailwindcss</w:t>
+      </w:r>
+      <w:proofErr w:type="spellEnd"/>
+      <w:r>
+        <w:rPr>
+          <w:color w:val="000000" w:themeColor="text1"/>
+          <w:sz w:val="36"/>
+          <w:szCs w:val="36"/>
+        </w:rPr>
+        <w:t>']</w:t>
       </w:r>
       <w:r>
         <w:rPr>
@@ -9087,8 +10029,18 @@
           <w:sz w:val="36"/>
           <w:szCs w:val="36"/>
         </w:rPr>
-        <w:t>-plugin-tailwindcss</w:t>
-      </w:r>
+        <w:t>-plugin-</w:t>
+      </w:r>
+      <w:proofErr w:type="spellStart"/>
+      <w:r>
+        <w:rPr>
+          <w:color w:val="000000" w:themeColor="text1"/>
+          <w:sz w:val="36"/>
+          <w:szCs w:val="36"/>
+        </w:rPr>
+        <w:t>tailwindcss</w:t>
+      </w:r>
+      <w:proofErr w:type="spellEnd"/>
       <w:r>
         <w:rPr>
           <w:rFonts w:hint="cs"/>
@@ -9302,7 +10254,25 @@
           <w:sz w:val="36"/>
           <w:szCs w:val="36"/>
         </w:rPr>
-        <w:t xml:space="preserve"> ali+ shift + f</w:t>
+        <w:t xml:space="preserve"> </w:t>
+      </w:r>
+      <w:proofErr w:type="spellStart"/>
+      <w:r>
+        <w:rPr>
+          <w:color w:val="000000" w:themeColor="text1"/>
+          <w:sz w:val="36"/>
+          <w:szCs w:val="36"/>
+        </w:rPr>
+        <w:t>ali</w:t>
+      </w:r>
+      <w:proofErr w:type="spellEnd"/>
+      <w:r>
+        <w:rPr>
+          <w:color w:val="000000" w:themeColor="text1"/>
+          <w:sz w:val="36"/>
+          <w:szCs w:val="36"/>
+        </w:rPr>
+        <w:t>+ shift + f</w:t>
       </w:r>
       <w:r>
         <w:rPr>
@@ -9622,7 +10592,25 @@
           <w:sz w:val="36"/>
           <w:szCs w:val="36"/>
         </w:rPr>
-        <w:t>create-rect-app</w:t>
+        <w:t>create-</w:t>
+      </w:r>
+      <w:proofErr w:type="spellStart"/>
+      <w:r>
+        <w:rPr>
+          <w:color w:val="000000" w:themeColor="text1"/>
+          <w:sz w:val="36"/>
+          <w:szCs w:val="36"/>
+        </w:rPr>
+        <w:t>rect</w:t>
+      </w:r>
+      <w:proofErr w:type="spellEnd"/>
+      <w:r>
+        <w:rPr>
+          <w:color w:val="000000" w:themeColor="text1"/>
+          <w:sz w:val="36"/>
+          <w:szCs w:val="36"/>
+        </w:rPr>
+        <w:t>-app</w:t>
       </w:r>
       <w:r>
         <w:rPr>
@@ -9707,14 +10695,34 @@
           <w:szCs w:val="36"/>
         </w:rPr>
       </w:pPr>
-      <w:r>
-        <w:rPr>
-          <w:color w:val="000000" w:themeColor="text1"/>
-          <w:sz w:val="36"/>
-          <w:szCs w:val="36"/>
-        </w:rPr>
-        <w:t>npm install -D tailwindcss</w:t>
-      </w:r>
+      <w:proofErr w:type="spellStart"/>
+      <w:r>
+        <w:rPr>
+          <w:color w:val="000000" w:themeColor="text1"/>
+          <w:sz w:val="36"/>
+          <w:szCs w:val="36"/>
+        </w:rPr>
+        <w:t>npm</w:t>
+      </w:r>
+      <w:proofErr w:type="spellEnd"/>
+      <w:r>
+        <w:rPr>
+          <w:color w:val="000000" w:themeColor="text1"/>
+          <w:sz w:val="36"/>
+          <w:szCs w:val="36"/>
+        </w:rPr>
+        <w:t xml:space="preserve"> install -D </w:t>
+      </w:r>
+      <w:proofErr w:type="spellStart"/>
+      <w:r>
+        <w:rPr>
+          <w:color w:val="000000" w:themeColor="text1"/>
+          <w:sz w:val="36"/>
+          <w:szCs w:val="36"/>
+        </w:rPr>
+        <w:t>tailwindcss</w:t>
+      </w:r>
+      <w:proofErr w:type="spellEnd"/>
     </w:p>
     <w:p>
       <w:pPr>
@@ -9726,14 +10734,52 @@
           <w:szCs w:val="36"/>
         </w:rPr>
       </w:pPr>
-      <w:r>
-        <w:rPr>
-          <w:color w:val="000000" w:themeColor="text1"/>
-          <w:sz w:val="36"/>
-          <w:szCs w:val="36"/>
-        </w:rPr>
-        <w:t>npx taiwindcss init</w:t>
-      </w:r>
+      <w:proofErr w:type="spellStart"/>
+      <w:r>
+        <w:rPr>
+          <w:color w:val="000000" w:themeColor="text1"/>
+          <w:sz w:val="36"/>
+          <w:szCs w:val="36"/>
+        </w:rPr>
+        <w:t>npx</w:t>
+      </w:r>
+      <w:proofErr w:type="spellEnd"/>
+      <w:r>
+        <w:rPr>
+          <w:color w:val="000000" w:themeColor="text1"/>
+          <w:sz w:val="36"/>
+          <w:szCs w:val="36"/>
+        </w:rPr>
+        <w:t xml:space="preserve"> </w:t>
+      </w:r>
+      <w:proofErr w:type="spellStart"/>
+      <w:r>
+        <w:rPr>
+          <w:color w:val="000000" w:themeColor="text1"/>
+          <w:sz w:val="36"/>
+          <w:szCs w:val="36"/>
+        </w:rPr>
+        <w:t>taiwindcss</w:t>
+      </w:r>
+      <w:proofErr w:type="spellEnd"/>
+      <w:r>
+        <w:rPr>
+          <w:color w:val="000000" w:themeColor="text1"/>
+          <w:sz w:val="36"/>
+          <w:szCs w:val="36"/>
+        </w:rPr>
+        <w:t xml:space="preserve"> </w:t>
+      </w:r>
+      <w:proofErr w:type="spellStart"/>
+      <w:r>
+        <w:rPr>
+          <w:color w:val="000000" w:themeColor="text1"/>
+          <w:sz w:val="36"/>
+          <w:szCs w:val="36"/>
+        </w:rPr>
+        <w:t>init</w:t>
+      </w:r>
+      <w:proofErr w:type="spellEnd"/>
     </w:p>
     <w:p>
       <w:pPr>
@@ -9884,6 +10930,7 @@
         </w:rPr>
         <w:t xml:space="preserve">فایل ها توی پوشه </w:t>
       </w:r>
+      <w:proofErr w:type="spellStart"/>
       <w:r>
         <w:rPr>
           <w:color w:val="000000" w:themeColor="text1"/>
@@ -9892,6 +10939,7 @@
         </w:rPr>
         <w:t>src</w:t>
       </w:r>
+      <w:proofErr w:type="spellEnd"/>
       <w:r>
         <w:rPr>
           <w:rFonts w:hint="cs"/>
@@ -9908,7 +10956,25 @@
           <w:sz w:val="36"/>
           <w:szCs w:val="36"/>
         </w:rPr>
-        <w:t xml:space="preserve"> js,jsx,ts,tsx </w:t>
+        <w:t xml:space="preserve"> </w:t>
+      </w:r>
+      <w:proofErr w:type="spellStart"/>
+      <w:r>
+        <w:rPr>
+          <w:color w:val="000000" w:themeColor="text1"/>
+          <w:sz w:val="36"/>
+          <w:szCs w:val="36"/>
+        </w:rPr>
+        <w:t>js,jsx,ts,tsx</w:t>
+      </w:r>
+      <w:proofErr w:type="spellEnd"/>
+      <w:r>
+        <w:rPr>
+          <w:color w:val="000000" w:themeColor="text1"/>
+          <w:sz w:val="36"/>
+          <w:szCs w:val="36"/>
+        </w:rPr>
+        <w:t xml:space="preserve"> </w:t>
       </w:r>
       <w:r>
         <w:rPr>
@@ -9971,6 +11037,7 @@
         </w:rPr>
         <w:t xml:space="preserve"> های  استایل شیت ورودی هست که توی پروژه ریکتی معمولا میازاریم تو همون فایل </w:t>
       </w:r>
+      <w:proofErr w:type="spellStart"/>
       <w:r>
         <w:rPr>
           <w:color w:val="000000" w:themeColor="text1"/>
@@ -9979,6 +11046,7 @@
         </w:rPr>
         <w:t>css</w:t>
       </w:r>
+      <w:proofErr w:type="spellEnd"/>
       <w:r>
         <w:rPr>
           <w:rFonts w:hint="cs"/>
@@ -10242,6 +11310,7 @@
         </w:rPr>
         <w:t xml:space="preserve">حالا اگه ریکت رو با روش </w:t>
       </w:r>
+      <w:proofErr w:type="spellStart"/>
       <w:r>
         <w:rPr>
           <w:color w:val="000000" w:themeColor="text1"/>
@@ -10250,6 +11319,7 @@
         </w:rPr>
         <w:t>creacte</w:t>
       </w:r>
+      <w:proofErr w:type="spellEnd"/>
       <w:r>
         <w:rPr>
           <w:color w:val="000000" w:themeColor="text1"/>
@@ -10274,7 +11344,25 @@
           <w:sz w:val="36"/>
           <w:szCs w:val="36"/>
         </w:rPr>
-        <w:t xml:space="preserve"> npm start</w:t>
+        <w:t xml:space="preserve"> </w:t>
+      </w:r>
+      <w:proofErr w:type="spellStart"/>
+      <w:r>
+        <w:rPr>
+          <w:color w:val="000000" w:themeColor="text1"/>
+          <w:sz w:val="36"/>
+          <w:szCs w:val="36"/>
+        </w:rPr>
+        <w:t>npm</w:t>
+      </w:r>
+      <w:proofErr w:type="spellEnd"/>
+      <w:r>
+        <w:rPr>
+          <w:color w:val="000000" w:themeColor="text1"/>
+          <w:sz w:val="36"/>
+          <w:szCs w:val="36"/>
+        </w:rPr>
+        <w:t xml:space="preserve"> start</w:t>
       </w:r>
       <w:r>
         <w:rPr>
@@ -10701,6 +11789,7 @@
         </w:rPr>
         <w:t>که توی وب سایت تلویند هم قسمت</w:t>
       </w:r>
+      <w:proofErr w:type="spellStart"/>
       <w:r>
         <w:rPr>
           <w:color w:val="000000" w:themeColor="text1"/>
@@ -10709,6 +11798,7 @@
         </w:rPr>
         <w:t>typegrophy</w:t>
       </w:r>
+      <w:proofErr w:type="spellEnd"/>
       <w:r>
         <w:rPr>
           <w:rFonts w:hint="cs"/>
@@ -10931,7 +12021,6 @@
           <w:color w:val="FF0000"/>
           <w:sz w:val="48"/>
           <w:szCs w:val="48"/>
-          <w:rtl/>
         </w:rPr>
       </w:pPr>
       <w:r>
@@ -11063,7 +12152,29 @@
           <w:sz w:val="36"/>
           <w:szCs w:val="36"/>
         </w:rPr>
-        <w:t>@tailwind base:</w:t>
+        <w:t>@</w:t>
+      </w:r>
+      <w:proofErr w:type="gramStart"/>
+      <w:r>
+        <w:rPr>
+          <w:b/>
+          <w:bCs/>
+          <w:color w:val="000000" w:themeColor="text1"/>
+          <w:sz w:val="36"/>
+          <w:szCs w:val="36"/>
+        </w:rPr>
+        <w:t>tailwind</w:t>
+      </w:r>
+      <w:proofErr w:type="gramEnd"/>
+      <w:r>
+        <w:rPr>
+          <w:b/>
+          <w:bCs/>
+          <w:color w:val="000000" w:themeColor="text1"/>
+          <w:sz w:val="36"/>
+          <w:szCs w:val="36"/>
+        </w:rPr>
+        <w:t xml:space="preserve"> base:</w:t>
       </w:r>
     </w:p>
     <w:p>
@@ -11197,13 +12308,23 @@
         </w:rPr>
         <w:t xml:space="preserve">اگه استایل شیت خروجی تلویند رو یه نگا بندازیم میبینیم که 500 و خورده ای خط کد هستش و این حاصل </w:t>
       </w:r>
-      <w:r>
-        <w:rPr>
-          <w:color w:val="000000" w:themeColor="text1"/>
-          <w:sz w:val="36"/>
-          <w:szCs w:val="36"/>
-        </w:rPr>
-        <w:t>directev   @tailwind base;</w:t>
+      <w:proofErr w:type="spellStart"/>
+      <w:r>
+        <w:rPr>
+          <w:color w:val="000000" w:themeColor="text1"/>
+          <w:sz w:val="36"/>
+          <w:szCs w:val="36"/>
+        </w:rPr>
+        <w:t>directev</w:t>
+      </w:r>
+      <w:proofErr w:type="spellEnd"/>
+      <w:r>
+        <w:rPr>
+          <w:color w:val="000000" w:themeColor="text1"/>
+          <w:sz w:val="36"/>
+          <w:szCs w:val="36"/>
+        </w:rPr>
+        <w:t xml:space="preserve">   @tailwind base;</w:t>
       </w:r>
       <w:r>
         <w:rPr>
@@ -11322,8 +12443,9 @@
           <w:sz w:val="36"/>
           <w:szCs w:val="36"/>
         </w:rPr>
-        <w:t>@tialwind utilities</w:t>
-      </w:r>
+        <w:t xml:space="preserve">@tialwind </w:t>
+      </w:r>
+      <w:proofErr w:type="gramStart"/>
       <w:r>
         <w:rPr>
           <w:b/>
@@ -11332,7 +12454,28 @@
           <w:sz w:val="36"/>
           <w:szCs w:val="36"/>
         </w:rPr>
-        <w:t xml:space="preserve"> : </w:t>
+        <w:t>utilities</w:t>
+      </w:r>
+      <w:r>
+        <w:rPr>
+          <w:b/>
+          <w:bCs/>
+          <w:color w:val="000000" w:themeColor="text1"/>
+          <w:sz w:val="36"/>
+          <w:szCs w:val="36"/>
+        </w:rPr>
+        <w:t xml:space="preserve"> :</w:t>
+      </w:r>
+      <w:proofErr w:type="gramEnd"/>
+      <w:r>
+        <w:rPr>
+          <w:b/>
+          <w:bCs/>
+          <w:color w:val="000000" w:themeColor="text1"/>
+          <w:sz w:val="36"/>
+          <w:szCs w:val="36"/>
+        </w:rPr>
+        <w:t xml:space="preserve"> </w:t>
       </w:r>
     </w:p>
     <w:p>
@@ -11351,8 +12494,18 @@
           <w:sz w:val="36"/>
           <w:szCs w:val="36"/>
         </w:rPr>
-        <w:t>Directive utilites</w:t>
-      </w:r>
+        <w:t xml:space="preserve">Directive </w:t>
+      </w:r>
+      <w:proofErr w:type="spellStart"/>
+      <w:r>
+        <w:rPr>
+          <w:color w:val="000000" w:themeColor="text1"/>
+          <w:sz w:val="36"/>
+          <w:szCs w:val="36"/>
+        </w:rPr>
+        <w:t>utilites</w:t>
+      </w:r>
+      <w:proofErr w:type="spellEnd"/>
       <w:r>
         <w:rPr>
           <w:rFonts w:hint="cs"/>
@@ -11423,8 +12576,20 @@
           <w:sz w:val="36"/>
           <w:szCs w:val="36"/>
         </w:rPr>
-        <w:t>@tailwind components :</w:t>
-      </w:r>
+        <w:t xml:space="preserve">@tailwind </w:t>
+      </w:r>
+      <w:proofErr w:type="gramStart"/>
+      <w:r>
+        <w:rPr>
+          <w:b/>
+          <w:bCs/>
+          <w:color w:val="000000" w:themeColor="text1"/>
+          <w:sz w:val="36"/>
+          <w:szCs w:val="36"/>
+        </w:rPr>
+        <w:t>components :</w:t>
+      </w:r>
+      <w:proofErr w:type="gramEnd"/>
     </w:p>
     <w:p>
       <w:pPr>
@@ -11545,6 +12710,7 @@
         </w:rPr>
         <w:t xml:space="preserve">برای اینکه شما بتونین موارد و استایل های مورد نظر خودتون رو به هرکدوم از این </w:t>
       </w:r>
+      <w:proofErr w:type="spellStart"/>
       <w:r>
         <w:rPr>
           <w:color w:val="000000" w:themeColor="text1"/>
@@ -11554,6 +12720,7 @@
         </w:rPr>
         <w:t>directev</w:t>
       </w:r>
+      <w:proofErr w:type="spellEnd"/>
       <w:r>
         <w:rPr>
           <w:rFonts w:hint="cs"/>
@@ -11966,8 +13133,18 @@
           <w:sz w:val="36"/>
           <w:szCs w:val="36"/>
         </w:rPr>
-        <w:t xml:space="preserve"> img</w:t>
-      </w:r>
+        <w:t xml:space="preserve"> </w:t>
+      </w:r>
+      <w:proofErr w:type="spellStart"/>
+      <w:r>
+        <w:rPr>
+          <w:color w:val="000000" w:themeColor="text1"/>
+          <w:sz w:val="36"/>
+          <w:szCs w:val="36"/>
+        </w:rPr>
+        <w:t>img</w:t>
+      </w:r>
+      <w:proofErr w:type="spellEnd"/>
       <w:r>
         <w:rPr>
           <w:rFonts w:hint="cs"/>
@@ -12099,16 +13276,46 @@
           <w:szCs w:val="36"/>
           <w:rtl/>
         </w:rPr>
-        <w:t xml:space="preserve"> بعدی  </w:t>
-      </w:r>
-      <w:r>
-        <w:rPr>
-          <w:color w:val="000000" w:themeColor="text1"/>
-          <w:sz w:val="36"/>
-          <w:szCs w:val="36"/>
-        </w:rPr>
-        <w:t>@layer utilites</w:t>
-      </w:r>
+        <w:t xml:space="preserve"> </w:t>
+      </w:r>
+      <w:proofErr w:type="gramStart"/>
+      <w:r>
+        <w:rPr>
+          <w:rFonts w:hint="cs"/>
+          <w:color w:val="000000" w:themeColor="text1"/>
+          <w:sz w:val="36"/>
+          <w:szCs w:val="36"/>
+          <w:rtl/>
+        </w:rPr>
+        <w:t xml:space="preserve">بعدی  </w:t>
+      </w:r>
+      <w:r>
+        <w:rPr>
+          <w:color w:val="000000" w:themeColor="text1"/>
+          <w:sz w:val="36"/>
+          <w:szCs w:val="36"/>
+        </w:rPr>
+        <w:t>@</w:t>
+      </w:r>
+      <w:proofErr w:type="gramEnd"/>
+      <w:r>
+        <w:rPr>
+          <w:color w:val="000000" w:themeColor="text1"/>
+          <w:sz w:val="36"/>
+          <w:szCs w:val="36"/>
+        </w:rPr>
+        <w:t xml:space="preserve">layer </w:t>
+      </w:r>
+      <w:proofErr w:type="spellStart"/>
+      <w:r>
+        <w:rPr>
+          <w:color w:val="000000" w:themeColor="text1"/>
+          <w:sz w:val="36"/>
+          <w:szCs w:val="36"/>
+        </w:rPr>
+        <w:t>utilites</w:t>
+      </w:r>
+      <w:proofErr w:type="spellEnd"/>
       <w:r>
         <w:rPr>
           <w:rFonts w:hint="cs"/>
@@ -12406,7 +13613,25 @@
           <w:sz w:val="36"/>
           <w:szCs w:val="36"/>
         </w:rPr>
-        <w:t>@layer components</w:t>
+        <w:t>@</w:t>
+      </w:r>
+      <w:proofErr w:type="gramStart"/>
+      <w:r>
+        <w:rPr>
+          <w:color w:val="000000" w:themeColor="text1"/>
+          <w:sz w:val="36"/>
+          <w:szCs w:val="36"/>
+        </w:rPr>
+        <w:t>layer</w:t>
+      </w:r>
+      <w:proofErr w:type="gramEnd"/>
+      <w:r>
+        <w:rPr>
+          <w:color w:val="000000" w:themeColor="text1"/>
+          <w:sz w:val="36"/>
+          <w:szCs w:val="36"/>
+        </w:rPr>
+        <w:t xml:space="preserve"> components</w:t>
       </w:r>
       <w:r>
         <w:rPr>
@@ -12418,14 +13643,34 @@
         </w:rPr>
         <w:t xml:space="preserve"> هم شبیه </w:t>
       </w:r>
-      <w:r>
-        <w:rPr>
-          <w:color w:val="000000" w:themeColor="text1"/>
-          <w:sz w:val="36"/>
-          <w:szCs w:val="36"/>
-        </w:rPr>
-        <w:t>leyar utilites</w:t>
-      </w:r>
+      <w:proofErr w:type="spellStart"/>
+      <w:r>
+        <w:rPr>
+          <w:color w:val="000000" w:themeColor="text1"/>
+          <w:sz w:val="36"/>
+          <w:szCs w:val="36"/>
+        </w:rPr>
+        <w:t>leyar</w:t>
+      </w:r>
+      <w:proofErr w:type="spellEnd"/>
+      <w:r>
+        <w:rPr>
+          <w:color w:val="000000" w:themeColor="text1"/>
+          <w:sz w:val="36"/>
+          <w:szCs w:val="36"/>
+        </w:rPr>
+        <w:t xml:space="preserve"> </w:t>
+      </w:r>
+      <w:proofErr w:type="spellStart"/>
+      <w:r>
+        <w:rPr>
+          <w:color w:val="000000" w:themeColor="text1"/>
+          <w:sz w:val="36"/>
+          <w:szCs w:val="36"/>
+        </w:rPr>
+        <w:t>utilites</w:t>
+      </w:r>
+      <w:proofErr w:type="spellEnd"/>
       <w:r>
         <w:rPr>
           <w:rFonts w:hint="cs"/>
@@ -12436,14 +13681,34 @@
         </w:rPr>
         <w:t xml:space="preserve"> است یعنی اگه که ازش استفاده نکرده باشین تو استایل شیت خروجی تلویند اون رو نمیاره ولی فرقش یا </w:t>
       </w:r>
-      <w:r>
-        <w:rPr>
-          <w:color w:val="000000" w:themeColor="text1"/>
-          <w:sz w:val="36"/>
-          <w:szCs w:val="36"/>
-        </w:rPr>
-        <w:t>leyar utilites</w:t>
-      </w:r>
+      <w:proofErr w:type="spellStart"/>
+      <w:r>
+        <w:rPr>
+          <w:color w:val="000000" w:themeColor="text1"/>
+          <w:sz w:val="36"/>
+          <w:szCs w:val="36"/>
+        </w:rPr>
+        <w:t>leyar</w:t>
+      </w:r>
+      <w:proofErr w:type="spellEnd"/>
+      <w:r>
+        <w:rPr>
+          <w:color w:val="000000" w:themeColor="text1"/>
+          <w:sz w:val="36"/>
+          <w:szCs w:val="36"/>
+        </w:rPr>
+        <w:t xml:space="preserve"> </w:t>
+      </w:r>
+      <w:proofErr w:type="spellStart"/>
+      <w:r>
+        <w:rPr>
+          <w:color w:val="000000" w:themeColor="text1"/>
+          <w:sz w:val="36"/>
+          <w:szCs w:val="36"/>
+        </w:rPr>
+        <w:t>utilites</w:t>
+      </w:r>
+      <w:proofErr w:type="spellEnd"/>
       <w:r>
         <w:rPr>
           <w:rFonts w:hint="cs"/>
@@ -12454,13 +13719,23 @@
         </w:rPr>
         <w:t xml:space="preserve"> چیه؟  این </w:t>
       </w:r>
-      <w:r>
-        <w:rPr>
-          <w:color w:val="000000" w:themeColor="text1"/>
-          <w:sz w:val="36"/>
-          <w:szCs w:val="36"/>
-        </w:rPr>
-        <w:t>leyar components</w:t>
+      <w:proofErr w:type="spellStart"/>
+      <w:r>
+        <w:rPr>
+          <w:color w:val="000000" w:themeColor="text1"/>
+          <w:sz w:val="36"/>
+          <w:szCs w:val="36"/>
+        </w:rPr>
+        <w:t>leyar</w:t>
+      </w:r>
+      <w:proofErr w:type="spellEnd"/>
+      <w:r>
+        <w:rPr>
+          <w:color w:val="000000" w:themeColor="text1"/>
+          <w:sz w:val="36"/>
+          <w:szCs w:val="36"/>
+        </w:rPr>
+        <w:t xml:space="preserve"> components</w:t>
       </w:r>
       <w:r>
         <w:rPr>
@@ -12478,8 +13753,18 @@
           <w:sz w:val="36"/>
           <w:szCs w:val="36"/>
         </w:rPr>
-        <w:t>layer utilites</w:t>
-      </w:r>
+        <w:t xml:space="preserve">layer </w:t>
+      </w:r>
+      <w:proofErr w:type="spellStart"/>
+      <w:r>
+        <w:rPr>
+          <w:color w:val="000000" w:themeColor="text1"/>
+          <w:sz w:val="36"/>
+          <w:szCs w:val="36"/>
+        </w:rPr>
+        <w:t>utilites</w:t>
+      </w:r>
+      <w:proofErr w:type="spellEnd"/>
       <w:r>
         <w:rPr>
           <w:rFonts w:hint="cs"/>
@@ -12794,8 +14079,18 @@
           <w:sz w:val="36"/>
           <w:szCs w:val="36"/>
         </w:rPr>
-        <w:t>layer ustilites</w:t>
-      </w:r>
+        <w:t xml:space="preserve">layer </w:t>
+      </w:r>
+      <w:proofErr w:type="spellStart"/>
+      <w:r>
+        <w:rPr>
+          <w:color w:val="000000" w:themeColor="text1"/>
+          <w:sz w:val="36"/>
+          <w:szCs w:val="36"/>
+        </w:rPr>
+        <w:t>ustilites</w:t>
+      </w:r>
+      <w:proofErr w:type="spellEnd"/>
       <w:r>
         <w:rPr>
           <w:rFonts w:hint="cs"/>
@@ -12866,7 +14161,25 @@
           <w:sz w:val="36"/>
           <w:szCs w:val="36"/>
         </w:rPr>
-        <w:t xml:space="preserve">layer utilites </w:t>
+        <w:t xml:space="preserve">layer </w:t>
+      </w:r>
+      <w:proofErr w:type="spellStart"/>
+      <w:r>
+        <w:rPr>
+          <w:color w:val="000000" w:themeColor="text1"/>
+          <w:sz w:val="36"/>
+          <w:szCs w:val="36"/>
+        </w:rPr>
+        <w:t>utilites</w:t>
+      </w:r>
+      <w:proofErr w:type="spellEnd"/>
+      <w:r>
+        <w:rPr>
+          <w:color w:val="000000" w:themeColor="text1"/>
+          <w:sz w:val="36"/>
+          <w:szCs w:val="36"/>
+        </w:rPr>
+        <w:t xml:space="preserve"> </w:t>
       </w:r>
       <w:r>
         <w:rPr>
@@ -12938,8 +14251,18 @@
           <w:sz w:val="36"/>
           <w:szCs w:val="36"/>
         </w:rPr>
-        <w:t>layer utilites</w:t>
-      </w:r>
+        <w:t xml:space="preserve">layer </w:t>
+      </w:r>
+      <w:proofErr w:type="spellStart"/>
+      <w:r>
+        <w:rPr>
+          <w:color w:val="000000" w:themeColor="text1"/>
+          <w:sz w:val="36"/>
+          <w:szCs w:val="36"/>
+        </w:rPr>
+        <w:t>utilites</w:t>
+      </w:r>
+      <w:proofErr w:type="spellEnd"/>
       <w:r>
         <w:rPr>
           <w:rFonts w:hint="cs"/>
@@ -13121,15 +14444,26 @@
           <w:szCs w:val="36"/>
           <w:highlight w:val="lightGray"/>
         </w:rPr>
-        <w:t>layer utilites</w:t>
-      </w:r>
-      <w:r>
-        <w:rPr>
-          <w:rFonts w:hint="cs"/>
+        <w:t xml:space="preserve">layer </w:t>
+      </w:r>
+      <w:proofErr w:type="spellStart"/>
+      <w:r>
+        <w:rPr>
           <w:color w:val="000000" w:themeColor="text1"/>
           <w:sz w:val="36"/>
           <w:szCs w:val="36"/>
           <w:highlight w:val="lightGray"/>
+        </w:rPr>
+        <w:t>utilites</w:t>
+      </w:r>
+      <w:proofErr w:type="spellEnd"/>
+      <w:r>
+        <w:rPr>
+          <w:rFonts w:hint="cs"/>
+          <w:color w:val="000000" w:themeColor="text1"/>
+          <w:sz w:val="36"/>
+          <w:szCs w:val="36"/>
+          <w:highlight w:val="lightGray"/>
           <w:rtl/>
         </w:rPr>
         <w:t xml:space="preserve"> قرار میگیرن از اولویت استایل هایی که تو </w:t>
@@ -13181,8 +14515,19 @@
           <w:szCs w:val="36"/>
           <w:highlight w:val="lightGray"/>
         </w:rPr>
-        <w:t>layer utilites</w:t>
-      </w:r>
+        <w:t xml:space="preserve">layer </w:t>
+      </w:r>
+      <w:proofErr w:type="spellStart"/>
+      <w:r>
+        <w:rPr>
+          <w:color w:val="000000" w:themeColor="text1"/>
+          <w:sz w:val="36"/>
+          <w:szCs w:val="36"/>
+          <w:highlight w:val="lightGray"/>
+        </w:rPr>
+        <w:t>utilites</w:t>
+      </w:r>
+      <w:proofErr w:type="spellEnd"/>
       <w:r>
         <w:rPr>
           <w:rFonts w:hint="cs"/>
@@ -13246,23 +14591,45 @@
           <w:szCs w:val="36"/>
         </w:rPr>
       </w:pPr>
-      <w:r>
-        <w:rPr>
-          <w:color w:val="000000" w:themeColor="text1"/>
-          <w:sz w:val="36"/>
-          <w:szCs w:val="36"/>
-        </w:rPr>
-        <w:t xml:space="preserve">Applay </w:t>
-      </w:r>
-      <w:r>
-        <w:rPr>
-          <w:rFonts w:hint="cs"/>
-          <w:color w:val="000000" w:themeColor="text1"/>
-          <w:sz w:val="36"/>
-          <w:szCs w:val="36"/>
-          <w:rtl/>
-        </w:rPr>
-        <w:t xml:space="preserve"> چیه و چیکار میکنه؟ میاد میگه که اقا تو اگر که خاستی میتونی داخل این استایل شیت ورودی تلویندت بجای اینکه دستی استایل ها  و پراپرتی های سی اس اس  رو بنویسی  میتونی از یوتیلیتی های خود تلویند استفاده کنی </w:t>
+      <w:proofErr w:type="spellStart"/>
+      <w:proofErr w:type="gramStart"/>
+      <w:r>
+        <w:rPr>
+          <w:color w:val="000000" w:themeColor="text1"/>
+          <w:sz w:val="36"/>
+          <w:szCs w:val="36"/>
+        </w:rPr>
+        <w:t>Applay</w:t>
+      </w:r>
+      <w:proofErr w:type="spellEnd"/>
+      <w:r>
+        <w:rPr>
+          <w:color w:val="000000" w:themeColor="text1"/>
+          <w:sz w:val="36"/>
+          <w:szCs w:val="36"/>
+        </w:rPr>
+        <w:t xml:space="preserve"> </w:t>
+      </w:r>
+      <w:r>
+        <w:rPr>
+          <w:rFonts w:hint="cs"/>
+          <w:color w:val="000000" w:themeColor="text1"/>
+          <w:sz w:val="36"/>
+          <w:szCs w:val="36"/>
+          <w:rtl/>
+        </w:rPr>
+        <w:t xml:space="preserve"> چیه</w:t>
+      </w:r>
+      <w:proofErr w:type="gramEnd"/>
+      <w:r>
+        <w:rPr>
+          <w:rFonts w:hint="cs"/>
+          <w:color w:val="000000" w:themeColor="text1"/>
+          <w:sz w:val="36"/>
+          <w:szCs w:val="36"/>
+          <w:rtl/>
+        </w:rPr>
+        <w:t xml:space="preserve"> و چیکار میکنه؟ میاد میگه که اقا تو اگر که خاستی میتونی داخل این استایل شیت ورودی تلویندت بجای اینکه دستی استایل ها  و پراپرتی های سی اس اس  رو بنویسی  میتونی از یوتیلیتی های خود تلویند استفاده کنی </w:t>
       </w:r>
     </w:p>
     <w:p>
@@ -13335,11 +14702,9 @@
     <w:p>
       <w:pPr>
         <w:rPr>
-          <w:rFonts w:hint="cs"/>
-          <w:color w:val="000000" w:themeColor="text1"/>
-          <w:sz w:val="36"/>
-          <w:szCs w:val="36"/>
-          <w:rtl/>
+          <w:color w:val="000000" w:themeColor="text1"/>
+          <w:sz w:val="36"/>
+          <w:szCs w:val="36"/>
         </w:rPr>
       </w:pPr>
       <w:r>
@@ -13370,6 +14735,7 @@
         </w:rPr>
         <w:t xml:space="preserve"> ها تون بجای دستی نوشتن پراپرتی های </w:t>
       </w:r>
+      <w:proofErr w:type="spellStart"/>
       <w:r>
         <w:rPr>
           <w:color w:val="000000" w:themeColor="text1"/>
@@ -13378,6 +14744,7 @@
         </w:rPr>
         <w:t>css</w:t>
       </w:r>
+      <w:proofErr w:type="spellEnd"/>
       <w:r>
         <w:rPr>
           <w:rFonts w:hint="cs"/>
@@ -13410,248 +14777,33 @@
     <w:p>
       <w:pPr>
         <w:rPr>
-          <w:rFonts w:hint="cs"/>
-          <w:color w:val="000000" w:themeColor="text1"/>
-          <w:sz w:val="36"/>
-          <w:szCs w:val="36"/>
-          <w:rtl/>
-        </w:rPr>
-      </w:pPr>
-    </w:p>
-    <w:p>
-      <w:pPr>
-        <w:rPr>
-          <w:color w:val="000000" w:themeColor="text1"/>
-          <w:sz w:val="36"/>
-          <w:szCs w:val="36"/>
-          <w:rtl/>
-        </w:rPr>
-      </w:pPr>
-    </w:p>
-    <w:p>
-      <w:pPr>
-        <w:rPr>
-          <w:color w:val="000000" w:themeColor="text1"/>
-          <w:sz w:val="36"/>
-          <w:szCs w:val="36"/>
-          <w:rtl/>
-        </w:rPr>
-      </w:pPr>
-    </w:p>
-    <w:p>
-      <w:pPr>
-        <w:rPr>
-          <w:color w:val="000000" w:themeColor="text1"/>
-          <w:sz w:val="36"/>
-          <w:szCs w:val="36"/>
-          <w:rtl/>
-        </w:rPr>
-      </w:pPr>
-    </w:p>
-    <w:p>
-      <w:pPr>
-        <w:rPr>
-          <w:color w:val="000000" w:themeColor="text1"/>
-          <w:sz w:val="36"/>
-          <w:szCs w:val="36"/>
-          <w:rtl/>
-        </w:rPr>
-      </w:pPr>
-    </w:p>
-    <w:p>
-      <w:pPr>
-        <w:rPr>
-          <w:color w:val="000000" w:themeColor="text1"/>
-          <w:sz w:val="36"/>
-          <w:szCs w:val="36"/>
-          <w:rtl/>
-        </w:rPr>
-      </w:pPr>
-    </w:p>
-    <w:p>
-      <w:pPr>
-        <w:rPr>
-          <w:color w:val="000000" w:themeColor="text1"/>
-          <w:sz w:val="36"/>
-          <w:szCs w:val="36"/>
-          <w:rtl/>
-        </w:rPr>
-      </w:pPr>
-    </w:p>
-    <w:p>
-      <w:pPr>
-        <w:rPr>
-          <w:color w:val="000000" w:themeColor="text1"/>
-          <w:sz w:val="36"/>
-          <w:szCs w:val="36"/>
-          <w:rtl/>
-        </w:rPr>
-      </w:pPr>
-    </w:p>
-    <w:p>
-      <w:pPr>
-        <w:rPr>
-          <w:color w:val="000000" w:themeColor="text1"/>
-          <w:sz w:val="36"/>
-          <w:szCs w:val="36"/>
-          <w:rtl/>
-        </w:rPr>
-      </w:pPr>
-    </w:p>
-    <w:p>
-      <w:pPr>
-        <w:rPr>
-          <w:color w:val="000000" w:themeColor="text1"/>
-          <w:sz w:val="36"/>
-          <w:szCs w:val="36"/>
-          <w:rtl/>
-        </w:rPr>
-      </w:pPr>
-    </w:p>
-    <w:p>
-      <w:pPr>
-        <w:rPr>
-          <w:color w:val="000000" w:themeColor="text1"/>
-          <w:sz w:val="36"/>
-          <w:szCs w:val="36"/>
-          <w:rtl/>
-        </w:rPr>
-      </w:pPr>
-    </w:p>
-    <w:p>
-      <w:pPr>
-        <w:rPr>
-          <w:color w:val="000000" w:themeColor="text1"/>
-          <w:sz w:val="36"/>
-          <w:szCs w:val="36"/>
-          <w:rtl/>
-        </w:rPr>
-      </w:pPr>
-    </w:p>
-    <w:p>
-      <w:pPr>
-        <w:rPr>
-          <w:color w:val="000000" w:themeColor="text1"/>
-          <w:sz w:val="36"/>
-          <w:szCs w:val="36"/>
-          <w:rtl/>
-        </w:rPr>
-      </w:pPr>
-    </w:p>
-    <w:p>
-      <w:pPr>
-        <w:rPr>
-          <w:color w:val="000000" w:themeColor="text1"/>
-          <w:sz w:val="36"/>
-          <w:szCs w:val="36"/>
-          <w:rtl/>
-        </w:rPr>
-      </w:pPr>
-    </w:p>
-    <w:p>
-      <w:pPr>
-        <w:rPr>
-          <w:color w:val="000000" w:themeColor="text1"/>
-          <w:sz w:val="36"/>
-          <w:szCs w:val="36"/>
-          <w:rtl/>
-        </w:rPr>
-      </w:pPr>
-    </w:p>
-    <w:p>
-      <w:pPr>
-        <w:rPr>
-          <w:color w:val="000000" w:themeColor="text1"/>
-          <w:sz w:val="36"/>
-          <w:szCs w:val="36"/>
-          <w:rtl/>
-        </w:rPr>
-      </w:pPr>
-    </w:p>
-    <w:p>
-      <w:pPr>
-        <w:rPr>
-          <w:color w:val="000000" w:themeColor="text1"/>
-          <w:sz w:val="36"/>
-          <w:szCs w:val="36"/>
-          <w:rtl/>
-        </w:rPr>
-      </w:pPr>
-    </w:p>
-    <w:p>
-      <w:pPr>
-        <w:rPr>
-          <w:color w:val="000000" w:themeColor="text1"/>
-          <w:sz w:val="36"/>
-          <w:szCs w:val="36"/>
-          <w:rtl/>
-        </w:rPr>
-      </w:pPr>
-    </w:p>
-    <w:p>
-      <w:pPr>
-        <w:rPr>
-          <w:color w:val="000000" w:themeColor="text1"/>
-          <w:sz w:val="36"/>
-          <w:szCs w:val="36"/>
-          <w:rtl/>
-        </w:rPr>
-      </w:pPr>
-    </w:p>
-    <w:p>
-      <w:pPr>
-        <w:rPr>
-          <w:color w:val="000000" w:themeColor="text1"/>
-          <w:sz w:val="36"/>
-          <w:szCs w:val="36"/>
-          <w:rtl/>
-        </w:rPr>
-      </w:pPr>
-    </w:p>
-    <w:p>
-      <w:pPr>
-        <w:rPr>
-          <w:color w:val="000000" w:themeColor="text1"/>
-          <w:sz w:val="36"/>
-          <w:szCs w:val="36"/>
-          <w:rtl/>
-        </w:rPr>
-      </w:pPr>
-    </w:p>
-    <w:p>
-      <w:pPr>
-        <w:rPr>
-          <w:color w:val="000000" w:themeColor="text1"/>
-          <w:sz w:val="36"/>
-          <w:szCs w:val="36"/>
-          <w:rtl/>
-        </w:rPr>
-      </w:pPr>
-    </w:p>
-    <w:p>
-      <w:pPr>
-        <w:rPr>
-          <w:rFonts w:hint="cs"/>
-          <w:color w:val="000000" w:themeColor="text1"/>
-          <w:sz w:val="36"/>
-          <w:szCs w:val="36"/>
-          <w:rtl/>
-        </w:rPr>
-      </w:pPr>
-    </w:p>
-    <w:p>
-      <w:pPr>
-        <w:rPr>
-          <w:rFonts w:hint="cs"/>
-          <w:color w:val="000000" w:themeColor="text1"/>
-          <w:sz w:val="36"/>
-          <w:szCs w:val="36"/>
-          <w:rtl/>
-        </w:rPr>
-      </w:pPr>
-    </w:p>
-    <w:p>
-      <w:pPr>
+          <w:color w:val="000000" w:themeColor="text1"/>
+          <w:sz w:val="36"/>
+          <w:szCs w:val="36"/>
+        </w:rPr>
+      </w:pPr>
+    </w:p>
+    <w:p>
+      <w:pPr>
+        <w:rPr>
+          <w:color w:val="000000" w:themeColor="text1"/>
+          <w:sz w:val="36"/>
+          <w:szCs w:val="36"/>
+        </w:rPr>
+      </w:pPr>
+    </w:p>
+    <w:p>
+      <w:pPr>
+        <w:rPr>
+          <w:color w:val="000000" w:themeColor="text1"/>
+          <w:sz w:val="36"/>
+          <w:szCs w:val="36"/>
+        </w:rPr>
+      </w:pPr>
+    </w:p>
+    <w:p>
+      <w:pPr>
+        <w:jc w:val="center"/>
         <w:rPr>
           <w:color w:val="FF0000"/>
           <w:sz w:val="48"/>
@@ -13659,47 +14811,1164 @@
           <w:rtl/>
         </w:rPr>
       </w:pPr>
-    </w:p>
-    <w:p>
-      <w:pPr>
-        <w:ind w:left="-188" w:firstLine="141"/>
-        <w:jc w:val="center"/>
-        <w:rPr>
+      <w:r>
+        <w:rPr>
+          <w:rFonts w:hint="cs"/>
           <w:color w:val="FF0000"/>
           <w:sz w:val="48"/>
           <w:szCs w:val="48"/>
           <w:rtl/>
         </w:rPr>
-      </w:pPr>
-    </w:p>
-    <w:p>
-      <w:pPr>
-        <w:ind w:left="-188" w:firstLine="141"/>
-        <w:jc w:val="center"/>
+        <w:lastRenderedPageBreak/>
+        <w:t xml:space="preserve">نحوه کلی کارکرد فایل </w:t>
+      </w:r>
+      <w:r>
         <w:rPr>
           <w:color w:val="FF0000"/>
           <w:sz w:val="48"/>
           <w:szCs w:val="48"/>
-          <w:rtl/>
-        </w:rPr>
-      </w:pPr>
-    </w:p>
-    <w:p>
-      <w:pPr>
-        <w:ind w:left="-188" w:firstLine="141"/>
-        <w:jc w:val="center"/>
-        <w:rPr>
+        </w:rPr>
+        <w:t>Config</w:t>
+      </w:r>
+      <w:r>
+        <w:rPr>
+          <w:rFonts w:hint="cs"/>
           <w:color w:val="FF0000"/>
           <w:sz w:val="48"/>
           <w:szCs w:val="48"/>
           <w:rtl/>
         </w:rPr>
-      </w:pPr>
-    </w:p>
-    <w:p>
-      <w:pPr>
-        <w:ind w:left="-188" w:firstLine="141"/>
-        <w:jc w:val="center"/>
+        <w:t xml:space="preserve"> در تلویند</w:t>
+      </w:r>
+    </w:p>
+    <w:p>
+      <w:pPr>
+        <w:rPr>
+          <w:color w:val="000000" w:themeColor="text1"/>
+          <w:sz w:val="36"/>
+          <w:szCs w:val="36"/>
+          <w:rtl/>
+        </w:rPr>
+      </w:pPr>
+      <w:r>
+        <w:rPr>
+          <w:rFonts w:hint="cs"/>
+          <w:color w:val="000000" w:themeColor="text1"/>
+          <w:sz w:val="36"/>
+          <w:szCs w:val="36"/>
+          <w:rtl/>
+        </w:rPr>
+        <w:t xml:space="preserve">قبلا برسی کردیم که هرپروژه ای که از تلویند استفاده میکنه یه فایل </w:t>
+      </w:r>
+      <w:r>
+        <w:rPr>
+          <w:color w:val="000000" w:themeColor="text1"/>
+          <w:sz w:val="36"/>
+          <w:szCs w:val="36"/>
+        </w:rPr>
+        <w:t>tailwind.config.js</w:t>
+      </w:r>
+      <w:r>
+        <w:rPr>
+          <w:rFonts w:hint="cs"/>
+          <w:color w:val="000000" w:themeColor="text1"/>
+          <w:sz w:val="36"/>
+          <w:szCs w:val="36"/>
+          <w:rtl/>
+        </w:rPr>
+        <w:t xml:space="preserve"> داره که تنظیمات کلی تلویند داخل اون انجام میشه</w:t>
+      </w:r>
+    </w:p>
+    <w:p>
+      <w:pPr>
+        <w:rPr>
+          <w:color w:val="000000" w:themeColor="text1"/>
+          <w:sz w:val="36"/>
+          <w:szCs w:val="36"/>
+          <w:rtl/>
+        </w:rPr>
+      </w:pPr>
+    </w:p>
+    <w:p>
+      <w:pPr>
+        <w:rPr>
+          <w:color w:val="000000" w:themeColor="text1"/>
+          <w:sz w:val="36"/>
+          <w:szCs w:val="36"/>
+          <w:rtl/>
+        </w:rPr>
+      </w:pPr>
+      <w:r>
+        <w:rPr>
+          <w:rFonts w:hint="cs"/>
+          <w:color w:val="000000" w:themeColor="text1"/>
+          <w:sz w:val="36"/>
+          <w:szCs w:val="36"/>
+          <w:rtl/>
+        </w:rPr>
+        <w:t>اولین کاربردش رو اگه خاطرتون باشه یادگرفتیم اون قسمت "</w:t>
+      </w:r>
+      <w:r>
+        <w:rPr>
+          <w:color w:val="000000" w:themeColor="text1"/>
+          <w:sz w:val="36"/>
+          <w:szCs w:val="36"/>
+        </w:rPr>
+        <w:t>content</w:t>
+      </w:r>
+      <w:r>
+        <w:rPr>
+          <w:rFonts w:hint="cs"/>
+          <w:color w:val="000000" w:themeColor="text1"/>
+          <w:sz w:val="36"/>
+          <w:szCs w:val="36"/>
+          <w:rtl/>
+        </w:rPr>
+        <w:t xml:space="preserve">" </w:t>
+      </w:r>
+      <w:r>
+        <w:rPr>
+          <w:color w:val="000000" w:themeColor="text1"/>
+          <w:sz w:val="36"/>
+          <w:szCs w:val="36"/>
+        </w:rPr>
+        <w:t xml:space="preserve"> </w:t>
+      </w:r>
+      <w:r>
+        <w:rPr>
+          <w:rFonts w:hint="cs"/>
+          <w:color w:val="000000" w:themeColor="text1"/>
+          <w:sz w:val="36"/>
+          <w:szCs w:val="36"/>
+          <w:rtl/>
+        </w:rPr>
+        <w:t xml:space="preserve">اونجایی بود که ما میومدیم و اون فایل ها و پسوند هایی رو مینویسم تا اونا رو اسکن کنه و یوتیلیتی هایی که تو این فایل ها و فولدر ها استفاده کردیم رو در بیاره و استایل شیت خروجی شو بسازه </w:t>
+      </w:r>
+    </w:p>
+    <w:p>
+      <w:pPr>
+        <w:rPr>
+          <w:color w:val="000000" w:themeColor="text1"/>
+          <w:sz w:val="36"/>
+          <w:szCs w:val="36"/>
+          <w:rtl/>
+        </w:rPr>
+      </w:pPr>
+    </w:p>
+    <w:p>
+      <w:pPr>
+        <w:rPr>
+          <w:color w:val="000000" w:themeColor="text1"/>
+          <w:sz w:val="36"/>
+          <w:szCs w:val="36"/>
+          <w:highlight w:val="lightGray"/>
+          <w:u w:val="single"/>
+          <w:rtl/>
+        </w:rPr>
+      </w:pPr>
+      <w:r>
+        <w:rPr>
+          <w:rFonts w:hint="cs"/>
+          <w:color w:val="000000" w:themeColor="text1"/>
+          <w:sz w:val="36"/>
+          <w:szCs w:val="36"/>
+          <w:highlight w:val="lightGray"/>
+          <w:u w:val="single"/>
+          <w:rtl/>
+        </w:rPr>
+        <w:t>این فایل کانفیگه علاوه بر این کاربرد های دیگه ای رو هم داره</w:t>
+      </w:r>
+    </w:p>
+    <w:p>
+      <w:pPr>
+        <w:rPr>
+          <w:color w:val="000000" w:themeColor="text1"/>
+          <w:sz w:val="36"/>
+          <w:szCs w:val="36"/>
+          <w:highlight w:val="lightGray"/>
+          <w:u w:val="single"/>
+          <w:rtl/>
+        </w:rPr>
+      </w:pPr>
+      <w:r>
+        <w:rPr>
+          <w:rFonts w:hint="cs"/>
+          <w:color w:val="000000" w:themeColor="text1"/>
+          <w:sz w:val="36"/>
+          <w:szCs w:val="36"/>
+          <w:highlight w:val="lightGray"/>
+          <w:u w:val="single"/>
+          <w:rtl/>
+        </w:rPr>
+        <w:t>بصورت کلی این فایل کانفیگ برای کانفیگوریشن و تغیر دادن کانفیگ ها و مقدار و خود یوتیلیتی های دیفالت تلویند است .</w:t>
+      </w:r>
+    </w:p>
+    <w:p>
+      <w:pPr>
+        <w:rPr>
+          <w:color w:val="000000" w:themeColor="text1"/>
+          <w:sz w:val="36"/>
+          <w:szCs w:val="36"/>
+          <w:highlight w:val="lightGray"/>
+          <w:u w:val="single"/>
+          <w:rtl/>
+        </w:rPr>
+      </w:pPr>
+    </w:p>
+    <w:p>
+      <w:pPr>
+        <w:rPr>
+          <w:color w:val="000000" w:themeColor="text1"/>
+          <w:sz w:val="36"/>
+          <w:szCs w:val="36"/>
+          <w:u w:val="single"/>
+          <w:rtl/>
+        </w:rPr>
+      </w:pPr>
+      <w:r>
+        <w:rPr>
+          <w:rFonts w:hint="cs"/>
+          <w:color w:val="000000" w:themeColor="text1"/>
+          <w:sz w:val="36"/>
+          <w:szCs w:val="36"/>
+          <w:highlight w:val="lightGray"/>
+          <w:u w:val="single"/>
+          <w:rtl/>
+        </w:rPr>
+        <w:t xml:space="preserve">یعنی اگه یه یوتیلیتی توی تلویند است که شما میخواید مقدار اون رو اوررایت </w:t>
+      </w:r>
+      <w:r>
+        <w:rPr>
+          <w:rFonts w:hint="cs"/>
+          <w:color w:val="000000" w:themeColor="text1"/>
+          <w:sz w:val="36"/>
+          <w:szCs w:val="36"/>
+          <w:highlight w:val="lightGray"/>
+          <w:u w:val="single"/>
+          <w:rtl/>
+        </w:rPr>
+        <w:t>تغیر دهید  حتی اگه خاستین یوتیلیتی های جدیدی رو هم اضافه کنین  یا درواقع مقدار جدیدی برای یوتیلیتی های تلونید اضافه کنین باز هم میتونیم از این فایل استفاده کنیم</w:t>
+      </w:r>
+    </w:p>
+    <w:p>
+      <w:pPr>
+        <w:rPr>
+          <w:color w:val="000000" w:themeColor="text1"/>
+          <w:sz w:val="36"/>
+          <w:szCs w:val="36"/>
+          <w:u w:val="single"/>
+          <w:rtl/>
+        </w:rPr>
+      </w:pPr>
+    </w:p>
+    <w:p>
+      <w:pPr>
+        <w:rPr>
+          <w:color w:val="000000" w:themeColor="text1"/>
+          <w:sz w:val="36"/>
+          <w:szCs w:val="36"/>
+          <w:rtl/>
+        </w:rPr>
+      </w:pPr>
+      <w:r>
+        <w:rPr>
+          <w:rFonts w:hint="cs"/>
+          <w:color w:val="000000" w:themeColor="text1"/>
+          <w:sz w:val="36"/>
+          <w:szCs w:val="36"/>
+          <w:highlight w:val="red"/>
+          <w:u w:val="single"/>
+          <w:rtl/>
+        </w:rPr>
+        <w:t xml:space="preserve">دقت کنین اگه یوتیلیتی های کاملا جدیدی خاستیم اضافه کنیم از اون توضیحاتی که جلسه پیش دادیم فایل ورودی  و </w:t>
+      </w:r>
+      <w:r>
+        <w:rPr>
+          <w:color w:val="000000" w:themeColor="text1"/>
+          <w:sz w:val="36"/>
+          <w:szCs w:val="36"/>
+          <w:highlight w:val="red"/>
+          <w:u w:val="single"/>
+        </w:rPr>
+        <w:t>@layer</w:t>
+      </w:r>
+      <w:r>
+        <w:rPr>
+          <w:rFonts w:hint="cs"/>
+          <w:color w:val="000000" w:themeColor="text1"/>
+          <w:sz w:val="36"/>
+          <w:szCs w:val="36"/>
+          <w:highlight w:val="red"/>
+          <w:u w:val="single"/>
+          <w:rtl/>
+        </w:rPr>
+        <w:t xml:space="preserve"> های ورودی  استفاده میکنیم  .  اما یه زمانی هست  ما میخوایم یه سری مقادیر جدید برای یوتیلیتی های تلویند تعریف کنیم</w:t>
+      </w:r>
+      <w:r>
+        <w:rPr>
+          <w:rFonts w:hint="cs"/>
+          <w:color w:val="000000" w:themeColor="text1"/>
+          <w:sz w:val="36"/>
+          <w:szCs w:val="36"/>
+          <w:highlight w:val="red"/>
+          <w:u w:val="single"/>
+          <w:rtl/>
+        </w:rPr>
+        <w:t xml:space="preserve"> مثلا</w:t>
+      </w:r>
+      <w:r>
+        <w:rPr>
+          <w:rFonts w:hint="cs"/>
+          <w:color w:val="000000" w:themeColor="text1"/>
+          <w:sz w:val="36"/>
+          <w:szCs w:val="36"/>
+          <w:u w:val="single"/>
+          <w:rtl/>
+        </w:rPr>
+        <w:t xml:space="preserve"> </w:t>
+      </w:r>
+      <w:r>
+        <w:rPr>
+          <w:rFonts w:hint="cs"/>
+          <w:color w:val="000000" w:themeColor="text1"/>
+          <w:sz w:val="36"/>
+          <w:szCs w:val="36"/>
+          <w:rtl/>
+        </w:rPr>
+        <w:t xml:space="preserve"> ما یه یوتیلیتی </w:t>
+      </w:r>
+      <w:r>
+        <w:rPr>
+          <w:color w:val="000000" w:themeColor="text1"/>
+          <w:sz w:val="36"/>
+          <w:szCs w:val="36"/>
+        </w:rPr>
+        <w:t xml:space="preserve"> bg-red-500</w:t>
+      </w:r>
+      <w:r>
+        <w:rPr>
+          <w:rFonts w:hint="cs"/>
+          <w:color w:val="000000" w:themeColor="text1"/>
+          <w:sz w:val="36"/>
+          <w:szCs w:val="36"/>
+          <w:rtl/>
+        </w:rPr>
+        <w:t xml:space="preserve"> داریم وخب تلویند حلاوه بر تیف 500 از 50 تا 950 رو داره مثلا شاید ما بخوایم یه تیف 1000 یعنی به این شکل</w:t>
+      </w:r>
+      <w:r>
+        <w:rPr>
+          <w:color w:val="000000" w:themeColor="text1"/>
+          <w:sz w:val="36"/>
+          <w:szCs w:val="36"/>
+        </w:rPr>
+        <w:t xml:space="preserve"> bg-red-1000</w:t>
+      </w:r>
+      <w:r>
+        <w:rPr>
+          <w:rFonts w:hint="cs"/>
+          <w:color w:val="000000" w:themeColor="text1"/>
+          <w:sz w:val="36"/>
+          <w:szCs w:val="36"/>
+          <w:rtl/>
+        </w:rPr>
+        <w:t xml:space="preserve"> اضافه کنیم یا اصلا یه چیز دیگه </w:t>
+      </w:r>
+      <w:r>
+        <w:rPr>
+          <w:color w:val="000000" w:themeColor="text1"/>
+          <w:sz w:val="36"/>
+          <w:szCs w:val="36"/>
+        </w:rPr>
+        <w:t xml:space="preserve"> </w:t>
+      </w:r>
+      <w:proofErr w:type="spellStart"/>
+      <w:r>
+        <w:rPr>
+          <w:color w:val="000000" w:themeColor="text1"/>
+          <w:sz w:val="36"/>
+          <w:szCs w:val="36"/>
+        </w:rPr>
+        <w:t>bg</w:t>
+      </w:r>
+      <w:proofErr w:type="spellEnd"/>
+      <w:r>
+        <w:rPr>
+          <w:color w:val="000000" w:themeColor="text1"/>
+          <w:sz w:val="36"/>
+          <w:szCs w:val="36"/>
+        </w:rPr>
+        <w:t>-red-</w:t>
+      </w:r>
+      <w:proofErr w:type="spellStart"/>
+      <w:r>
+        <w:rPr>
+          <w:color w:val="000000" w:themeColor="text1"/>
+          <w:sz w:val="36"/>
+          <w:szCs w:val="36"/>
+        </w:rPr>
+        <w:t>mamad</w:t>
+      </w:r>
+      <w:proofErr w:type="spellEnd"/>
+      <w:r>
+        <w:rPr>
+          <w:rFonts w:hint="cs"/>
+          <w:color w:val="000000" w:themeColor="text1"/>
+          <w:sz w:val="36"/>
+          <w:szCs w:val="36"/>
+          <w:rtl/>
+        </w:rPr>
+        <w:t xml:space="preserve"> اضافه کنیم باید بریم سراغ فایل کانفیگ تلوندمون علاوه بر اون مثلا اگه خاستیم همون تیف رنگی 500 رو مقدار رنگشو تغیر بدیم به رنگ دیگه </w:t>
+      </w:r>
+      <w:r>
+        <w:rPr>
+          <w:rFonts w:hint="cs"/>
+          <w:color w:val="000000" w:themeColor="text1"/>
+          <w:sz w:val="36"/>
+          <w:szCs w:val="36"/>
+          <w:rtl/>
+        </w:rPr>
+        <w:lastRenderedPageBreak/>
+        <w:t>ای باز هم باید بریم سراغ کانفیگ تلوند مون واین قضیه فقط صرفن برای رنگ نیست برای بوردیر ردیوس ها و... همه موارد .</w:t>
+      </w:r>
+    </w:p>
+    <w:p>
+      <w:pPr>
+        <w:rPr>
+          <w:color w:val="000000" w:themeColor="text1"/>
+          <w:sz w:val="36"/>
+          <w:szCs w:val="36"/>
+          <w:rtl/>
+        </w:rPr>
+      </w:pPr>
+    </w:p>
+    <w:p>
+      <w:pPr>
+        <w:rPr>
+          <w:color w:val="000000" w:themeColor="text1"/>
+          <w:sz w:val="36"/>
+          <w:szCs w:val="36"/>
+        </w:rPr>
+      </w:pPr>
+      <w:r>
+        <w:rPr>
+          <w:rFonts w:hint="cs"/>
+          <w:color w:val="000000" w:themeColor="text1"/>
+          <w:sz w:val="36"/>
+          <w:szCs w:val="36"/>
+          <w:rtl/>
+        </w:rPr>
+        <w:t xml:space="preserve">یه مثال بزنیم مثلا میخوایم مقدار تیف رنگی </w:t>
+      </w:r>
+      <w:r>
+        <w:rPr>
+          <w:color w:val="000000" w:themeColor="text1"/>
+          <w:sz w:val="36"/>
+          <w:szCs w:val="36"/>
+        </w:rPr>
+        <w:t>bg-re-500</w:t>
+      </w:r>
+      <w:r>
+        <w:rPr>
+          <w:rFonts w:hint="cs"/>
+          <w:color w:val="000000" w:themeColor="text1"/>
+          <w:sz w:val="36"/>
+          <w:szCs w:val="36"/>
+          <w:rtl/>
+        </w:rPr>
+        <w:t xml:space="preserve"> روتغیر بدیم رنگی که داره به رنگ دیگه ای </w:t>
+      </w:r>
+    </w:p>
+    <w:p>
+      <w:pPr>
+        <w:rPr>
+          <w:color w:val="000000" w:themeColor="text1"/>
+          <w:sz w:val="36"/>
+          <w:szCs w:val="36"/>
+        </w:rPr>
+      </w:pPr>
+      <w:r>
+        <w:rPr>
+          <w:rFonts w:hint="cs"/>
+          <w:color w:val="000000" w:themeColor="text1"/>
+          <w:sz w:val="36"/>
+          <w:szCs w:val="36"/>
+          <w:rtl/>
+        </w:rPr>
+        <w:t xml:space="preserve">مربوط به رنگ های است و مینویسیم </w:t>
+      </w:r>
+      <w:r>
+        <w:rPr>
+          <w:color w:val="000000" w:themeColor="text1"/>
+          <w:sz w:val="36"/>
+          <w:szCs w:val="36"/>
+        </w:rPr>
+        <w:t>colors</w:t>
+      </w:r>
+      <w:r>
+        <w:rPr>
+          <w:rFonts w:hint="cs"/>
+          <w:color w:val="000000" w:themeColor="text1"/>
+          <w:sz w:val="36"/>
+          <w:szCs w:val="36"/>
+          <w:rtl/>
+        </w:rPr>
+        <w:t xml:space="preserve"> و </w:t>
+      </w:r>
+      <w:r>
+        <w:rPr>
+          <w:rFonts w:hint="cs"/>
+          <w:color w:val="000000" w:themeColor="text1"/>
+          <w:sz w:val="36"/>
+          <w:szCs w:val="36"/>
+          <w:rtl/>
+        </w:rPr>
+        <w:t>رنگ قرمز هست و اون طیف رنگی 500 و مقدارش رو میزاریم که تغیر یا اصطلاحن اوررایت بشه</w:t>
+      </w:r>
+      <w:r>
+        <w:rPr>
+          <w:noProof/>
+          <w:color w:val="000000" w:themeColor="text1"/>
+          <w:sz w:val="36"/>
+          <w:szCs w:val="36"/>
+        </w:rPr>
+        <w:drawing>
+          <wp:inline distT="0" distB="0" distL="0" distR="0" wp14:anchorId="6898CF67" wp14:editId="6672727E">
+            <wp:extent cx="5458587" cy="4048690"/>
+            <wp:effectExtent l="0" t="0" r="8890" b="9525"/>
+            <wp:docPr id="60" name="Picture 60"/>
+            <wp:cNvGraphicFramePr>
+              <a:graphicFrameLocks xmlns:a="http://schemas.openxmlformats.org/drawingml/2006/main" noChangeAspect="1"/>
+            </wp:cNvGraphicFramePr>
+            <a:graphic xmlns:a="http://schemas.openxmlformats.org/drawingml/2006/main">
+              <a:graphicData uri="http://schemas.openxmlformats.org/drawingml/2006/picture">
+                <pic:pic xmlns:pic="http://schemas.openxmlformats.org/drawingml/2006/picture">
+                  <pic:nvPicPr>
+                    <pic:cNvPr id="60" name="Picture 60"/>
+                    <pic:cNvPicPr/>
+                  </pic:nvPicPr>
+                  <pic:blipFill>
+                    <a:blip r:embed="rId56">
+                      <a:extLst>
+                        <a:ext uri="{28A0092B-C50C-407E-A947-70E740481C1C}">
+                          <a14:useLocalDpi xmlns:a14="http://schemas.microsoft.com/office/drawing/2010/main" val="0"/>
+                        </a:ext>
+                      </a:extLst>
+                    </a:blip>
+                    <a:stretch>
+                      <a:fillRect/>
+                    </a:stretch>
+                  </pic:blipFill>
+                  <pic:spPr>
+                    <a:xfrm>
+                      <a:off x="0" y="0"/>
+                      <a:ext cx="5458587" cy="4048690"/>
+                    </a:xfrm>
+                    <a:prstGeom prst="rect">
+                      <a:avLst/>
+                    </a:prstGeom>
+                  </pic:spPr>
+                </pic:pic>
+              </a:graphicData>
+            </a:graphic>
+          </wp:inline>
+        </w:drawing>
+      </w:r>
+      <w:r>
+        <w:rPr>
+          <w:color w:val="000000" w:themeColor="text1"/>
+          <w:sz w:val="36"/>
+          <w:szCs w:val="36"/>
+        </w:rPr>
+        <w:t xml:space="preserve"> </w:t>
+      </w:r>
+    </w:p>
+    <w:p>
+      <w:pPr>
+        <w:rPr>
+          <w:color w:val="000000" w:themeColor="text1"/>
+          <w:sz w:val="36"/>
+          <w:szCs w:val="36"/>
+          <w:rtl/>
+        </w:rPr>
+      </w:pPr>
+      <w:r>
+        <w:rPr>
+          <w:rFonts w:hint="cs"/>
+          <w:color w:val="000000" w:themeColor="text1"/>
+          <w:sz w:val="36"/>
+          <w:szCs w:val="36"/>
+          <w:rtl/>
+        </w:rPr>
+        <w:t>الان دیگه هرکجا ازاین</w:t>
+      </w:r>
+      <w:r>
+        <w:rPr>
+          <w:color w:val="000000" w:themeColor="text1"/>
+          <w:sz w:val="36"/>
+          <w:szCs w:val="36"/>
+        </w:rPr>
+        <w:t>bg-red-500</w:t>
+      </w:r>
+      <w:r>
+        <w:rPr>
+          <w:rFonts w:hint="cs"/>
+          <w:color w:val="000000" w:themeColor="text1"/>
+          <w:sz w:val="36"/>
+          <w:szCs w:val="36"/>
+          <w:rtl/>
+        </w:rPr>
+        <w:t xml:space="preserve"> که قرمز بود دیگه سبزمیشه</w:t>
+      </w:r>
+    </w:p>
+    <w:p>
+      <w:pPr>
+        <w:rPr>
+          <w:color w:val="000000" w:themeColor="text1"/>
+          <w:sz w:val="36"/>
+          <w:szCs w:val="36"/>
+          <w:rtl/>
+        </w:rPr>
+      </w:pPr>
+      <w:r>
+        <w:rPr>
+          <w:rFonts w:hint="cs"/>
+          <w:color w:val="000000" w:themeColor="text1"/>
+          <w:sz w:val="36"/>
+          <w:szCs w:val="36"/>
+          <w:rtl/>
+        </w:rPr>
+        <w:t>هلااگه خاستیم یه طیف جدیدی رو درست کنیم</w:t>
+      </w:r>
+      <w:r>
+        <w:rPr>
+          <w:color w:val="000000" w:themeColor="text1"/>
+          <w:sz w:val="36"/>
+          <w:szCs w:val="36"/>
+        </w:rPr>
+        <w:t xml:space="preserve">     </w:t>
+      </w:r>
+    </w:p>
+    <w:p>
+      <w:pPr>
+        <w:rPr>
+          <w:color w:val="000000" w:themeColor="text1"/>
+          <w:sz w:val="36"/>
+          <w:szCs w:val="36"/>
+          <w:rtl/>
+        </w:rPr>
+      </w:pPr>
+      <w:r>
+        <w:rPr>
+          <w:rFonts w:hint="cs"/>
+          <w:noProof/>
+          <w:color w:val="000000" w:themeColor="text1"/>
+          <w:sz w:val="36"/>
+          <w:szCs w:val="36"/>
+          <w:rtl/>
+          <w:lang w:val="fa-IR"/>
+        </w:rPr>
+        <w:lastRenderedPageBreak/>
+        <w:drawing>
+          <wp:inline distT="0" distB="0" distL="0" distR="0" wp14:anchorId="37AB25F5" wp14:editId="63319ADB">
+            <wp:extent cx="6131890" cy="5795738"/>
+            <wp:effectExtent l="0" t="0" r="2540" b="0"/>
+            <wp:docPr id="61" name="Picture 61"/>
+            <wp:cNvGraphicFramePr>
+              <a:graphicFrameLocks xmlns:a="http://schemas.openxmlformats.org/drawingml/2006/main" noChangeAspect="1"/>
+            </wp:cNvGraphicFramePr>
+            <a:graphic xmlns:a="http://schemas.openxmlformats.org/drawingml/2006/main">
+              <a:graphicData uri="http://schemas.openxmlformats.org/drawingml/2006/picture">
+                <pic:pic xmlns:pic="http://schemas.openxmlformats.org/drawingml/2006/picture">
+                  <pic:nvPicPr>
+                    <pic:cNvPr id="61" name="Picture 61"/>
+                    <pic:cNvPicPr/>
+                  </pic:nvPicPr>
+                  <pic:blipFill>
+                    <a:blip r:embed="rId57">
+                      <a:extLst>
+                        <a:ext uri="{28A0092B-C50C-407E-A947-70E740481C1C}">
+                          <a14:useLocalDpi xmlns:a14="http://schemas.microsoft.com/office/drawing/2010/main" val="0"/>
+                        </a:ext>
+                      </a:extLst>
+                    </a:blip>
+                    <a:stretch>
+                      <a:fillRect/>
+                    </a:stretch>
+                  </pic:blipFill>
+                  <pic:spPr>
+                    <a:xfrm>
+                      <a:off x="0" y="0"/>
+                      <a:ext cx="6139193" cy="5802641"/>
+                    </a:xfrm>
+                    <a:prstGeom prst="rect">
+                      <a:avLst/>
+                    </a:prstGeom>
+                  </pic:spPr>
+                </pic:pic>
+              </a:graphicData>
+            </a:graphic>
+          </wp:inline>
+        </w:drawing>
+      </w:r>
+    </w:p>
+    <w:p>
+      <w:pPr>
+        <w:rPr>
+          <w:color w:val="000000" w:themeColor="text1"/>
+          <w:sz w:val="36"/>
+          <w:szCs w:val="36"/>
+          <w:rtl/>
+        </w:rPr>
+      </w:pPr>
+      <w:r>
+        <w:rPr>
+          <w:rFonts w:hint="cs"/>
+          <w:color w:val="000000" w:themeColor="text1"/>
+          <w:sz w:val="36"/>
+          <w:szCs w:val="36"/>
+          <w:rtl/>
+        </w:rPr>
+        <w:t xml:space="preserve">یا اینکه بجای 1500 یه اسم بزاریم مثلا </w:t>
+      </w:r>
+      <w:proofErr w:type="spellStart"/>
+      <w:r>
+        <w:rPr>
+          <w:color w:val="000000" w:themeColor="text1"/>
+          <w:sz w:val="36"/>
+          <w:szCs w:val="36"/>
+        </w:rPr>
+        <w:t>mamad</w:t>
+      </w:r>
+      <w:proofErr w:type="spellEnd"/>
+    </w:p>
+    <w:p>
+      <w:pPr>
+        <w:rPr>
+          <w:color w:val="000000" w:themeColor="text1"/>
+          <w:sz w:val="36"/>
+          <w:szCs w:val="36"/>
+          <w:rtl/>
+        </w:rPr>
+      </w:pPr>
+      <w:r>
+        <w:rPr>
+          <w:rFonts w:hint="cs"/>
+          <w:noProof/>
+          <w:color w:val="000000" w:themeColor="text1"/>
+          <w:sz w:val="36"/>
+          <w:szCs w:val="36"/>
+        </w:rPr>
+        <w:drawing>
+          <wp:inline distT="0" distB="0" distL="0" distR="0" wp14:anchorId="6D775765" wp14:editId="4F2934CF">
+            <wp:extent cx="6419259" cy="2042556"/>
+            <wp:effectExtent l="0" t="0" r="635" b="0"/>
+            <wp:docPr id="62" name="Picture 62"/>
+            <wp:cNvGraphicFramePr>
+              <a:graphicFrameLocks xmlns:a="http://schemas.openxmlformats.org/drawingml/2006/main" noChangeAspect="1"/>
+            </wp:cNvGraphicFramePr>
+            <a:graphic xmlns:a="http://schemas.openxmlformats.org/drawingml/2006/main">
+              <a:graphicData uri="http://schemas.openxmlformats.org/drawingml/2006/picture">
+                <pic:pic xmlns:pic="http://schemas.openxmlformats.org/drawingml/2006/picture">
+                  <pic:nvPicPr>
+                    <pic:cNvPr id="62" name="Picture 62"/>
+                    <pic:cNvPicPr/>
+                  </pic:nvPicPr>
+                  <pic:blipFill>
+                    <a:blip r:embed="rId58">
+                      <a:extLst>
+                        <a:ext uri="{28A0092B-C50C-407E-A947-70E740481C1C}">
+                          <a14:useLocalDpi xmlns:a14="http://schemas.microsoft.com/office/drawing/2010/main" val="0"/>
+                        </a:ext>
+                      </a:extLst>
+                    </a:blip>
+                    <a:stretch>
+                      <a:fillRect/>
+                    </a:stretch>
+                  </pic:blipFill>
+                  <pic:spPr>
+                    <a:xfrm>
+                      <a:off x="0" y="0"/>
+                      <a:ext cx="6436695" cy="2048104"/>
+                    </a:xfrm>
+                    <a:prstGeom prst="rect">
+                      <a:avLst/>
+                    </a:prstGeom>
+                  </pic:spPr>
+                </pic:pic>
+              </a:graphicData>
+            </a:graphic>
+          </wp:inline>
+        </w:drawing>
+      </w:r>
+    </w:p>
+    <w:p>
+      <w:pPr>
+        <w:rPr>
+          <w:color w:val="000000" w:themeColor="text1"/>
+          <w:sz w:val="36"/>
+          <w:szCs w:val="36"/>
+          <w:rtl/>
+        </w:rPr>
+      </w:pPr>
+    </w:p>
+    <w:p>
+      <w:pPr>
+        <w:rPr>
+          <w:color w:val="000000" w:themeColor="text1"/>
+          <w:sz w:val="36"/>
+          <w:szCs w:val="36"/>
+          <w:rtl/>
+        </w:rPr>
+      </w:pPr>
+      <w:r>
+        <w:rPr>
+          <w:rFonts w:hint="cs"/>
+          <w:color w:val="000000" w:themeColor="text1"/>
+          <w:sz w:val="36"/>
+          <w:szCs w:val="36"/>
+          <w:rtl/>
+        </w:rPr>
+        <w:lastRenderedPageBreak/>
+        <w:t>یااینکه میتونیم رنگای جدیدی رو اضافه کنیم</w:t>
+      </w:r>
+    </w:p>
+    <w:p>
+      <w:pPr>
+        <w:ind w:left="-1180"/>
+        <w:rPr>
+          <w:color w:val="000000" w:themeColor="text1"/>
+          <w:sz w:val="36"/>
+          <w:szCs w:val="36"/>
+          <w:rtl/>
+        </w:rPr>
+      </w:pPr>
+      <w:r>
+        <w:rPr>
+          <w:rFonts w:hint="cs"/>
+          <w:noProof/>
+          <w:color w:val="000000" w:themeColor="text1"/>
+          <w:sz w:val="36"/>
+          <w:szCs w:val="36"/>
+        </w:rPr>
+        <w:drawing>
+          <wp:inline distT="0" distB="0" distL="0" distR="0" wp14:anchorId="7E61C160" wp14:editId="03B39FC8">
+            <wp:extent cx="7171393" cy="1995055"/>
+            <wp:effectExtent l="0" t="0" r="0" b="5715"/>
+            <wp:docPr id="63" name="Picture 63"/>
+            <wp:cNvGraphicFramePr>
+              <a:graphicFrameLocks xmlns:a="http://schemas.openxmlformats.org/drawingml/2006/main" noChangeAspect="1"/>
+            </wp:cNvGraphicFramePr>
+            <a:graphic xmlns:a="http://schemas.openxmlformats.org/drawingml/2006/main">
+              <a:graphicData uri="http://schemas.openxmlformats.org/drawingml/2006/picture">
+                <pic:pic xmlns:pic="http://schemas.openxmlformats.org/drawingml/2006/picture">
+                  <pic:nvPicPr>
+                    <pic:cNvPr id="63" name="Picture 63"/>
+                    <pic:cNvPicPr/>
+                  </pic:nvPicPr>
+                  <pic:blipFill>
+                    <a:blip r:embed="rId59">
+                      <a:extLst>
+                        <a:ext uri="{28A0092B-C50C-407E-A947-70E740481C1C}">
+                          <a14:useLocalDpi xmlns:a14="http://schemas.microsoft.com/office/drawing/2010/main" val="0"/>
+                        </a:ext>
+                      </a:extLst>
+                    </a:blip>
+                    <a:stretch>
+                      <a:fillRect/>
+                    </a:stretch>
+                  </pic:blipFill>
+                  <pic:spPr>
+                    <a:xfrm>
+                      <a:off x="0" y="0"/>
+                      <a:ext cx="7200060" cy="2003030"/>
+                    </a:xfrm>
+                    <a:prstGeom prst="rect">
+                      <a:avLst/>
+                    </a:prstGeom>
+                  </pic:spPr>
+                </pic:pic>
+              </a:graphicData>
+            </a:graphic>
+          </wp:inline>
+        </w:drawing>
+      </w:r>
+    </w:p>
+    <w:p>
+      <w:pPr>
+        <w:ind w:left="-46"/>
+        <w:rPr>
+          <w:color w:val="000000" w:themeColor="text1"/>
+          <w:sz w:val="36"/>
+          <w:szCs w:val="36"/>
+          <w:rtl/>
+        </w:rPr>
+      </w:pPr>
+      <w:r>
+        <w:rPr>
+          <w:rFonts w:hint="cs"/>
+          <w:color w:val="000000" w:themeColor="text1"/>
+          <w:sz w:val="36"/>
+          <w:szCs w:val="36"/>
+          <w:rtl/>
+        </w:rPr>
+        <w:t>البته برای چیزای دیگه هم داره مثلا فاصله ها و.... که در اینده بهاش اشنا میشیم  که نحوه کلی کارکردش به همین شکله.</w:t>
+      </w:r>
+    </w:p>
+    <w:p>
+      <w:pPr>
+        <w:ind w:left="-46"/>
+        <w:rPr>
+          <w:rFonts w:hint="cs"/>
+          <w:color w:val="000000" w:themeColor="text1"/>
+          <w:sz w:val="36"/>
+          <w:szCs w:val="36"/>
+          <w:rtl/>
+        </w:rPr>
+      </w:pPr>
+    </w:p>
+    <w:p>
+      <w:pPr>
+        <w:rPr>
+          <w:color w:val="000000" w:themeColor="text1"/>
+          <w:sz w:val="36"/>
+          <w:szCs w:val="36"/>
+        </w:rPr>
+      </w:pPr>
+    </w:p>
+    <w:p>
+      <w:pPr>
+        <w:rPr>
+          <w:color w:val="000000" w:themeColor="text1"/>
+          <w:sz w:val="36"/>
+          <w:szCs w:val="36"/>
+          <w:rtl/>
+        </w:rPr>
+      </w:pPr>
+    </w:p>
+    <w:p>
+      <w:pPr>
+        <w:rPr>
+          <w:color w:val="000000" w:themeColor="text1"/>
+          <w:sz w:val="36"/>
+          <w:szCs w:val="36"/>
+          <w:rtl/>
+        </w:rPr>
+      </w:pPr>
+    </w:p>
+    <w:p>
+      <w:pPr>
+        <w:rPr>
+          <w:color w:val="000000" w:themeColor="text1"/>
+          <w:sz w:val="36"/>
+          <w:szCs w:val="36"/>
+          <w:rtl/>
+        </w:rPr>
+      </w:pPr>
+    </w:p>
+    <w:p>
+      <w:pPr>
+        <w:rPr>
+          <w:color w:val="000000" w:themeColor="text1"/>
+          <w:sz w:val="36"/>
+          <w:szCs w:val="36"/>
+          <w:rtl/>
+        </w:rPr>
+      </w:pPr>
+    </w:p>
+    <w:p>
+      <w:pPr>
+        <w:rPr>
+          <w:color w:val="000000" w:themeColor="text1"/>
+          <w:sz w:val="36"/>
+          <w:szCs w:val="36"/>
+          <w:rtl/>
+        </w:rPr>
+      </w:pPr>
+    </w:p>
+    <w:p>
+      <w:pPr>
+        <w:rPr>
+          <w:color w:val="000000" w:themeColor="text1"/>
+          <w:sz w:val="36"/>
+          <w:szCs w:val="36"/>
+          <w:rtl/>
+        </w:rPr>
+      </w:pPr>
+    </w:p>
+    <w:p>
+      <w:pPr>
+        <w:rPr>
+          <w:color w:val="000000" w:themeColor="text1"/>
+          <w:sz w:val="36"/>
+          <w:szCs w:val="36"/>
+          <w:rtl/>
+        </w:rPr>
+      </w:pPr>
+    </w:p>
+    <w:p>
+      <w:pPr>
+        <w:rPr>
+          <w:color w:val="000000" w:themeColor="text1"/>
+          <w:sz w:val="36"/>
+          <w:szCs w:val="36"/>
+          <w:rtl/>
+        </w:rPr>
+      </w:pPr>
+    </w:p>
+    <w:p>
+      <w:pPr>
+        <w:rPr>
+          <w:color w:val="000000" w:themeColor="text1"/>
+          <w:sz w:val="36"/>
+          <w:szCs w:val="36"/>
+          <w:rtl/>
+        </w:rPr>
+      </w:pPr>
+    </w:p>
+    <w:p>
+      <w:pPr>
+        <w:rPr>
+          <w:color w:val="000000" w:themeColor="text1"/>
+          <w:sz w:val="36"/>
+          <w:szCs w:val="36"/>
+          <w:rtl/>
+        </w:rPr>
+      </w:pPr>
+    </w:p>
+    <w:p>
+      <w:pPr>
+        <w:rPr>
+          <w:color w:val="000000" w:themeColor="text1"/>
+          <w:sz w:val="36"/>
+          <w:szCs w:val="36"/>
+          <w:rtl/>
+        </w:rPr>
+      </w:pPr>
+    </w:p>
+    <w:p>
+      <w:pPr>
+        <w:rPr>
+          <w:color w:val="000000" w:themeColor="text1"/>
+          <w:sz w:val="36"/>
+          <w:szCs w:val="36"/>
+          <w:rtl/>
+        </w:rPr>
+      </w:pPr>
+    </w:p>
+    <w:p>
+      <w:pPr>
+        <w:rPr>
+          <w:color w:val="000000" w:themeColor="text1"/>
+          <w:sz w:val="36"/>
+          <w:szCs w:val="36"/>
+          <w:rtl/>
+        </w:rPr>
+      </w:pPr>
+    </w:p>
+    <w:p>
+      <w:pPr>
+        <w:rPr>
+          <w:color w:val="000000" w:themeColor="text1"/>
+          <w:sz w:val="36"/>
+          <w:szCs w:val="36"/>
+          <w:rtl/>
+        </w:rPr>
+      </w:pPr>
+    </w:p>
+    <w:p>
+      <w:pPr>
+        <w:rPr>
+          <w:color w:val="000000" w:themeColor="text1"/>
+          <w:sz w:val="36"/>
+          <w:szCs w:val="36"/>
+          <w:rtl/>
+        </w:rPr>
+      </w:pPr>
+    </w:p>
+    <w:p>
+      <w:pPr>
+        <w:rPr>
+          <w:color w:val="000000" w:themeColor="text1"/>
+          <w:sz w:val="36"/>
+          <w:szCs w:val="36"/>
+          <w:rtl/>
+        </w:rPr>
+      </w:pPr>
+    </w:p>
+    <w:p>
+      <w:pPr>
+        <w:rPr>
+          <w:color w:val="000000" w:themeColor="text1"/>
+          <w:sz w:val="36"/>
+          <w:szCs w:val="36"/>
+          <w:rtl/>
+        </w:rPr>
+      </w:pPr>
+    </w:p>
+    <w:p>
+      <w:pPr>
+        <w:rPr>
+          <w:color w:val="000000" w:themeColor="text1"/>
+          <w:sz w:val="36"/>
+          <w:szCs w:val="36"/>
+          <w:rtl/>
+        </w:rPr>
+      </w:pPr>
+    </w:p>
+    <w:p>
+      <w:pPr>
+        <w:rPr>
+          <w:color w:val="000000" w:themeColor="text1"/>
+          <w:sz w:val="36"/>
+          <w:szCs w:val="36"/>
+          <w:rtl/>
+        </w:rPr>
+      </w:pPr>
+    </w:p>
+    <w:p>
+      <w:pPr>
+        <w:rPr>
+          <w:color w:val="000000" w:themeColor="text1"/>
+          <w:sz w:val="36"/>
+          <w:szCs w:val="36"/>
+          <w:rtl/>
+        </w:rPr>
+      </w:pPr>
+    </w:p>
+    <w:p>
+      <w:pPr>
+        <w:rPr>
+          <w:color w:val="000000" w:themeColor="text1"/>
+          <w:sz w:val="36"/>
+          <w:szCs w:val="36"/>
+          <w:rtl/>
+        </w:rPr>
+      </w:pPr>
+    </w:p>
+    <w:p>
+      <w:pPr>
+        <w:rPr>
+          <w:rFonts w:hint="cs"/>
+          <w:color w:val="000000" w:themeColor="text1"/>
+          <w:sz w:val="36"/>
+          <w:szCs w:val="36"/>
+          <w:rtl/>
+        </w:rPr>
+      </w:pPr>
+    </w:p>
+    <w:p>
+      <w:pPr>
+        <w:rPr>
+          <w:rFonts w:hint="cs"/>
+          <w:color w:val="000000" w:themeColor="text1"/>
+          <w:sz w:val="36"/>
+          <w:szCs w:val="36"/>
+          <w:rtl/>
+        </w:rPr>
+      </w:pPr>
+    </w:p>
+    <w:p>
+      <w:pPr>
         <w:rPr>
           <w:color w:val="FF0000"/>
           <w:sz w:val="48"/>
@@ -13839,14 +16108,62 @@
           <w:rtl/>
         </w:rPr>
       </w:pPr>
-      <w:r>
-        <w:rPr>
-          <w:rFonts w:hint="cs"/>
+    </w:p>
+    <w:p>
+      <w:pPr>
+        <w:ind w:left="-188" w:firstLine="141"/>
+        <w:jc w:val="center"/>
+        <w:rPr>
           <w:color w:val="FF0000"/>
           <w:sz w:val="48"/>
           <w:szCs w:val="48"/>
           <w:rtl/>
         </w:rPr>
+      </w:pPr>
+    </w:p>
+    <w:p>
+      <w:pPr>
+        <w:ind w:left="-188" w:firstLine="141"/>
+        <w:jc w:val="center"/>
+        <w:rPr>
+          <w:color w:val="FF0000"/>
+          <w:sz w:val="48"/>
+          <w:szCs w:val="48"/>
+          <w:rtl/>
+        </w:rPr>
+      </w:pPr>
+    </w:p>
+    <w:p>
+      <w:pPr>
+        <w:ind w:left="-188" w:firstLine="141"/>
+        <w:jc w:val="center"/>
+        <w:rPr>
+          <w:color w:val="FF0000"/>
+          <w:sz w:val="48"/>
+          <w:szCs w:val="48"/>
+          <w:rtl/>
+        </w:rPr>
+      </w:pPr>
+    </w:p>
+    <w:p>
+      <w:pPr>
+        <w:ind w:left="-188" w:firstLine="141"/>
+        <w:jc w:val="center"/>
+        <w:rPr>
+          <w:color w:val="FF0000"/>
+          <w:sz w:val="48"/>
+          <w:szCs w:val="48"/>
+          <w:rtl/>
+        </w:rPr>
+      </w:pPr>
+      <w:r>
+        <w:rPr>
+          <w:rFonts w:hint="cs"/>
+          <w:color w:val="FF0000"/>
+          <w:sz w:val="48"/>
+          <w:szCs w:val="48"/>
+          <w:rtl/>
+        </w:rPr>
         <w:t>اضافه کردن فونت دلخواه به پروژه  و ساخت فایل های سی اس اس مورد نیاز</w:t>
       </w:r>
     </w:p>
@@ -13910,7 +16227,6 @@
           <w:szCs w:val="36"/>
           <w:rtl/>
         </w:rPr>
-        <w:lastRenderedPageBreak/>
         <w:t>فونت هایی که لازم داریم رو دانلود میکنیم که ما در این مثال از این فونت ها استفاده کردیم. به این ادرس اقای راستیکردار میتونین توگیت هاب سر بزنین و اونا رو دانلود کنین</w:t>
       </w:r>
     </w:p>
@@ -14124,7 +16440,7 @@
                     <pic:cNvPicPr/>
                   </pic:nvPicPr>
                   <pic:blipFill>
-                    <a:blip r:embed="rId56">
+                    <a:blip r:embed="rId60">
                       <a:extLst>
                         <a:ext uri="{28A0092B-C50C-407E-A947-70E740481C1C}">
                           <a14:useLocalDpi xmlns:a14="http://schemas.microsoft.com/office/drawing/2010/main" val="0"/>
@@ -14171,6 +16487,7 @@
           <w:szCs w:val="36"/>
           <w:rtl/>
         </w:rPr>
+        <w:lastRenderedPageBreak/>
         <w:t xml:space="preserve">اولی لینک دهی استایل شیت خروجی تلویند است و دومی اون فایل سی اس اس  است که فونت ها رو توش معرفی کردیم </w:t>
       </w:r>
     </w:p>
@@ -14210,7 +16527,7 @@
                     <pic:cNvPicPr/>
                   </pic:nvPicPr>
                   <pic:blipFill>
-                    <a:blip r:embed="rId57">
+                    <a:blip r:embed="rId61">
                       <a:extLst>
                         <a:ext uri="{28A0092B-C50C-407E-A947-70E740481C1C}">
                           <a14:useLocalDpi xmlns:a14="http://schemas.microsoft.com/office/drawing/2010/main" val="0"/>
@@ -14275,7 +16592,7 @@
                     <pic:cNvPicPr/>
                   </pic:nvPicPr>
                   <pic:blipFill>
-                    <a:blip r:embed="rId58">
+                    <a:blip r:embed="rId62">
                       <a:extLst>
                         <a:ext uri="{28A0092B-C50C-407E-A947-70E740481C1C}">
                           <a14:useLocalDpi xmlns:a14="http://schemas.microsoft.com/office/drawing/2010/main" val="0"/>

</xml_diff>